<commit_message>
Updated analysis for Algo 1
</commit_message>
<xml_diff>
--- a/Report5.docx
+++ b/Report5.docx
@@ -1,6 +1,6 @@
 
 <file path=word/document.xml><?xml version="1.0" encoding="utf-8"?>
-<w:document xmlns:wpc="http://schemas.microsoft.com/office/word/2010/wordprocessingCanvas" xmlns:mc="http://schemas.openxmlformats.org/markup-compatibility/2006" xmlns:o="urn:schemas-microsoft-com:office:office" xmlns:r="http://schemas.openxmlformats.org/officeDocument/2006/relationships" xmlns:m="http://schemas.openxmlformats.org/officeDocument/2006/math" xmlns:v="urn:schemas-microsoft-com:vml" xmlns:wp14="http://schemas.microsoft.com/office/word/2010/wordprocessingDrawing" xmlns:wp="http://schemas.openxmlformats.org/drawingml/2006/wordprocessingDrawing" xmlns:w10="urn:schemas-microsoft-com:office:word" xmlns:w="http://schemas.openxmlformats.org/wordprocessingml/2006/main" xmlns:w14="http://schemas.microsoft.com/office/word/2010/wordml" xmlns:wpg="http://schemas.microsoft.com/office/word/2010/wordprocessingGroup" xmlns:wpi="http://schemas.microsoft.com/office/word/2010/wordprocessingInk" xmlns:wne="http://schemas.microsoft.com/office/word/2006/wordml" xmlns:wps="http://schemas.microsoft.com/office/word/2010/wordprocessingShape" mc:Ignorable="w14 wp14">
+<w:document xmlns:wpc="http://schemas.microsoft.com/office/word/2010/wordprocessingCanvas" xmlns:mc="http://schemas.openxmlformats.org/markup-compatibility/2006" xmlns:o="urn:schemas-microsoft-com:office:office" xmlns:r="http://schemas.openxmlformats.org/officeDocument/2006/relationships" xmlns:m="http://schemas.openxmlformats.org/officeDocument/2006/math" xmlns:v="urn:schemas-microsoft-com:vml" xmlns:wp14="http://schemas.microsoft.com/office/word/2010/wordprocessingDrawing" xmlns:wp="http://schemas.openxmlformats.org/drawingml/2006/wordprocessingDrawing" xmlns:w10="urn:schemas-microsoft-com:office:word" xmlns:w="http://schemas.openxmlformats.org/wordprocessingml/2006/main" xmlns:w14="http://schemas.microsoft.com/office/word/2010/wordml" xmlns:w15="http://schemas.microsoft.com/office/word/2012/wordml" xmlns:wpg="http://schemas.microsoft.com/office/word/2010/wordprocessingGroup" xmlns:wpi="http://schemas.microsoft.com/office/word/2010/wordprocessingInk" xmlns:wne="http://schemas.microsoft.com/office/word/2006/wordml" xmlns:wps="http://schemas.microsoft.com/office/word/2010/wordprocessingShape" mc:Ignorable="w14 w15 wp14">
   <w:body>
     <w:p>
       <w:pPr>
@@ -39,13 +39,8 @@
         <w:t>Vaibhav Devekar</w:t>
       </w:r>
       <w:r>
-        <w:t xml:space="preserve"> (devekar.1</w:t>
-      </w:r>
-      <w:proofErr w:type="gramStart"/>
-      <w:r>
-        <w:t>)</w:t>
-      </w:r>
-      <w:proofErr w:type="gramEnd"/>
+        <w:t xml:space="preserve"> (devekar.1)</w:t>
+      </w:r>
       <w:r>
         <w:br/>
       </w:r>
@@ -141,13 +136,7 @@
         </w:numPr>
       </w:pPr>
       <w:r>
-        <w:t>Accuracy by o</w:t>
-      </w:r>
-      <w:r>
-        <w:t>ne-to-one m</w:t>
-      </w:r>
-      <w:r>
-        <w:t>atching</w:t>
+        <w:t>Accuracy by one-to-one matching</w:t>
       </w:r>
     </w:p>
     <w:p>
@@ -203,7 +192,14 @@
                   <w:rFonts w:ascii="Cambria Math" w:hAnsi="Cambria Math"/>
                   <w:sz w:val="24"/>
                 </w:rPr>
-                <m:t>2*a</m:t>
+                <m:t>2*</m:t>
+              </m:r>
+              <m:r>
+                <w:rPr>
+                  <w:rFonts w:ascii="Cambria Math" w:hAnsi="Cambria Math"/>
+                  <w:sz w:val="24"/>
+                </w:rPr>
+                <m:t>TP</m:t>
               </m:r>
             </m:num>
             <m:den>
@@ -212,7 +208,42 @@
                   <w:rFonts w:ascii="Cambria Math" w:hAnsi="Cambria Math"/>
                   <w:sz w:val="24"/>
                 </w:rPr>
-                <m:t>2*a+b+c</m:t>
+                <m:t>2*</m:t>
+              </m:r>
+              <m:r>
+                <w:rPr>
+                  <w:rFonts w:ascii="Cambria Math" w:hAnsi="Cambria Math"/>
+                  <w:sz w:val="24"/>
+                </w:rPr>
+                <m:t>TP</m:t>
+              </m:r>
+              <m:r>
+                <w:rPr>
+                  <w:rFonts w:ascii="Cambria Math" w:hAnsi="Cambria Math"/>
+                  <w:sz w:val="24"/>
+                </w:rPr>
+                <m:t>+</m:t>
+              </m:r>
+              <m:r>
+                <w:rPr>
+                  <w:rFonts w:ascii="Cambria Math" w:hAnsi="Cambria Math"/>
+                  <w:sz w:val="24"/>
+                </w:rPr>
+                <m:t>FP</m:t>
+              </m:r>
+              <m:r>
+                <w:rPr>
+                  <w:rFonts w:ascii="Cambria Math" w:hAnsi="Cambria Math"/>
+                  <w:sz w:val="24"/>
+                </w:rPr>
+                <m:t>+</m:t>
+              </m:r>
+              <m:r>
+                <w:rPr>
+                  <w:rFonts w:ascii="Cambria Math" w:hAnsi="Cambria Math"/>
+                  <w:sz w:val="24"/>
+                </w:rPr>
+                <m:t>FN</m:t>
               </m:r>
             </m:den>
           </m:f>
@@ -221,14 +252,39 @@
     </w:p>
     <w:p>
       <w:pPr>
-        <w:ind w:left="708"/>
-      </w:pPr>
-      <w:r>
-        <w:t xml:space="preserve">Where, </w:t>
-      </w:r>
-      <w:r>
-        <w:br/>
-        <w:t>a = True Positive, b = False Positive, c = False Negative</w:t>
+        <w:pStyle w:val="ListParagraph"/>
+      </w:pPr>
+    </w:p>
+    <w:p>
+      <w:pPr>
+        <w:pStyle w:val="ListParagraph"/>
+      </w:pPr>
+      <w:r>
+        <w:t>We take the readings for these metrics for two different cases:</w:t>
+      </w:r>
+    </w:p>
+    <w:p>
+      <w:pPr>
+        <w:pStyle w:val="ListParagraph"/>
+        <w:numPr>
+          <w:ilvl w:val="1"/>
+          <w:numId w:val="22"/>
+        </w:numPr>
+      </w:pPr>
+      <w:r>
+        <w:t>Fixed number of rules applied to each test instance</w:t>
+      </w:r>
+    </w:p>
+    <w:p>
+      <w:pPr>
+        <w:pStyle w:val="ListParagraph"/>
+        <w:numPr>
+          <w:ilvl w:val="1"/>
+          <w:numId w:val="22"/>
+        </w:numPr>
+      </w:pPr>
+      <w:r>
+        <w:t>Variable number of rules applied to each test instance until the actual number of labels is predicted</w:t>
       </w:r>
     </w:p>
     <w:p>
@@ -248,6 +304,14 @@
         </w:numPr>
       </w:pPr>
       <w:r>
+        <w:t>If K is the number of rules applied to each test instance, we choose</w:t>
+      </w:r>
+    </w:p>
+    <w:p>
+      <w:pPr>
+        <w:pStyle w:val="ListParagraph"/>
+      </w:pPr>
+      <w:r>
         <w:t xml:space="preserve">K = 5, since the </w:t>
       </w:r>
       <w:r>
@@ -276,7 +340,10 @@
         </w:numPr>
       </w:pPr>
       <w:r>
-        <w:t>The clusters from K-means algorithm were obtained using Cosine distance metric. The Cosine metric was found to give the best performance in previous assignment.</w:t>
+        <w:t>The clusters from K-means algorithm were obtaine</w:t>
+      </w:r>
+      <w:r>
+        <w:t>d using Cosine distance metric, since the cosine metric gave better results than Euclidean distance metric.</w:t>
       </w:r>
     </w:p>
     <w:p>
@@ -302,22 +369,20 @@
       <w:r>
         <w:t>Only topics are considered as class labels. The dataset, thus, consists of 11305 records on which we perform 80-20 split.</w:t>
       </w:r>
-    </w:p>
-    <w:p/>
-    <w:p/>
-    <w:p/>
-    <w:p>
-      <w:pPr>
-        <w:pStyle w:val="Heading1"/>
-      </w:pPr>
-      <w:r>
-        <w:lastRenderedPageBreak/>
-        <w:t>ALGOR</w:t>
-      </w:r>
       <w:bookmarkStart w:id="0" w:name="_GoBack"/>
       <w:bookmarkEnd w:id="0"/>
       <w:r>
-        <w:t>ITHM 1</w:t>
+        <w:t xml:space="preserve"> </w:t>
+      </w:r>
+    </w:p>
+    <w:p/>
+    <w:p>
+      <w:pPr>
+        <w:pStyle w:val="Heading1"/>
+      </w:pPr>
+      <w:r>
+        <w:lastRenderedPageBreak/>
+        <w:t>ALGORITHM 1</w:t>
       </w:r>
     </w:p>
     <w:p>
@@ -371,6 +436,24 @@
       <w:r>
         <w:t>Invoke the Apriori program</w:t>
       </w:r>
+      <w:r>
+        <w:t>. It yields association rules from the given transactions.</w:t>
+      </w:r>
+    </w:p>
+    <w:p>
+      <w:pPr>
+        <w:pStyle w:val="ListParagraph"/>
+        <w:ind w:left="1080"/>
+      </w:pPr>
+      <w:r>
+        <w:t xml:space="preserve">(For this step, </w:t>
+      </w:r>
+      <w:r>
+        <w:t>we used an off-the-shelf tool available on KDNuggets</w:t>
+      </w:r>
+      <w:r>
+        <w:t xml:space="preserve"> [1])</w:t>
+      </w:r>
     </w:p>
     <w:p>
       <w:pPr>
@@ -393,15 +476,7 @@
         <w:t xml:space="preserve"> </w:t>
       </w:r>
       <w:r>
-        <w:t xml:space="preserve">C, where </w:t>
-      </w:r>
-      <w:proofErr w:type="spellStart"/>
-      <w:r>
-        <w:t>W</w:t>
-      </w:r>
-      <w:proofErr w:type="spellEnd"/>
-      <w:r>
-        <w:t xml:space="preserve"> are the words while C is a class label.</w:t>
+        <w:t>C, where W are the words while C is a class label.</w:t>
       </w:r>
     </w:p>
     <w:p>
@@ -413,7 +488,10 @@
         </w:numPr>
       </w:pPr>
       <w:r>
-        <w:t>Order the rules and subsume it.</w:t>
+        <w:t xml:space="preserve">Order the rules </w:t>
+      </w:r>
+      <w:r>
+        <w:t>in the descending order of confidence. Rules with same confidence are ordered by descending support.</w:t>
       </w:r>
     </w:p>
     <w:p>
@@ -425,7 +503,34 @@
         </w:numPr>
       </w:pPr>
       <w:r>
+        <w:t>Subsume the rules</w:t>
+      </w:r>
+      <w:r>
+        <w:t>, i.e. apply the ordered rules on the training set (transactions) in the same order. We apply rules one by one to the entire training set and remove the transactions that were covered, until all</w:t>
+      </w:r>
+      <w:r>
+        <w:t xml:space="preserve"> possible</w:t>
+      </w:r>
+      <w:r>
+        <w:t xml:space="preserve"> transa</w:t>
+      </w:r>
+      <w:r>
+        <w:t>ctions are covered. In the end, there will be rules that were not used which we remove.</w:t>
+      </w:r>
+    </w:p>
+    <w:p>
+      <w:pPr>
+        <w:pStyle w:val="ListParagraph"/>
+        <w:numPr>
+          <w:ilvl w:val="0"/>
+          <w:numId w:val="17"/>
+        </w:numPr>
+      </w:pPr>
+      <w:r>
         <w:t>Collect the transactions that were not covered by the rules and repeat the above steps for these transactions until most are covered.</w:t>
+      </w:r>
+      <w:r>
+        <w:t xml:space="preserve"> This will add more rules with less overall confidence, but they will help us cover most of the training transactions.</w:t>
       </w:r>
     </w:p>
     <w:p>
@@ -460,7 +565,19 @@
         <w:t xml:space="preserve">. </w:t>
       </w:r>
       <w:r>
-        <w:t xml:space="preserve">As stated before, we apply the rules twice; one with a fixed K and in other case, we keep applying rules until we get labels equal to the actual number. </w:t>
+        <w:t>As stated before, we apply the rules twice; one with a fixed K</w:t>
+      </w:r>
+      <w:r>
+        <w:t xml:space="preserve"> (fixed number of rules applied to each test instance)</w:t>
+      </w:r>
+      <w:r>
+        <w:t xml:space="preserve"> and in other case, we keep applying rules until we get labels equal to the number</w:t>
+      </w:r>
+      <w:r>
+        <w:t xml:space="preserve"> of actual labels</w:t>
+      </w:r>
+      <w:r>
+        <w:t xml:space="preserve">. </w:t>
       </w:r>
       <w:r>
         <w:t>If no rule is applicable, we apply the default label from the transactions that were not covered in train phase.</w:t>
@@ -480,68 +597,63 @@
     </w:p>
     <w:p>
       <w:r>
-        <w:t>For results and performance computation, we considered topics and place labels of each article in each cluster and used following metrics to evaluate</w:t>
-      </w:r>
-      <w:r>
-        <w:t xml:space="preserve"> performance and</w:t>
-      </w:r>
-      <w:r>
-        <w:t xml:space="preserve"> the quality of clustering.</w:t>
+        <w:t>We ran the algorithm for various values of support and confidence and used accuracy, f-measure, training time and testing time as performance metrics.</w:t>
+      </w:r>
+      <w:r>
+        <w:t xml:space="preserve"> We tried support values in the range [0.5… 4.0] and confidence values in the range [60… 90].</w:t>
+      </w:r>
+    </w:p>
+    <w:p>
+      <w:r>
+        <w:t xml:space="preserve">We ran two different variants of the algorithm, (1) fixed number rules being applied to a test instance and (2) as many rules being applied </w:t>
+      </w:r>
+      <w:r>
+        <w:t>as required</w:t>
+      </w:r>
+      <w:r>
+        <w:t xml:space="preserve"> to predict the number of labels that actually exist for the test instance. Hence, we report all the performance metrics for both cases.</w:t>
+      </w:r>
+    </w:p>
+    <w:p>
+      <w:pPr>
+        <w:pStyle w:val="Heading4"/>
+      </w:pPr>
+      <w:r>
+        <w:t>Accuracy:</w:t>
+      </w:r>
+    </w:p>
+    <w:p>
+      <w:r>
+        <w:t>We used two different types of accuracy calculations as described in “Performance Metrics” section in the beginning of the report. Following graphs show the variation of accuracies over different values of support and confidence.</w:t>
+      </w:r>
+    </w:p>
+    <w:p>
+      <w:r>
+        <w:t>It can be observed that t</w:t>
+      </w:r>
+      <w:r>
+        <w:t>he accuracy value reduces with increase in support with constant confidence. With constant support, accuracy decreases with increase in confidence. Thus lowest accuracy is found at highest confidence and highest support. While the highest accuracy is found at the lowest support and lowest confidence. This is expected, since low support and confidence yield more rules that can cover most of the training and testing examples correctly.</w:t>
       </w:r>
     </w:p>
     <w:p>
       <w:pPr>
         <w:pStyle w:val="Heading3"/>
       </w:pPr>
-      <w:r>
-        <w:t>Entropy</w:t>
-      </w:r>
-      <w:r>
-        <w:t>:</w:t>
-      </w:r>
-    </w:p>
-    <w:p>
-      <w:r>
-        <w:t>For finding out how the algorithm performed, we used entropy as the performance metric.</w:t>
-      </w:r>
-      <w:r>
-        <w:t xml:space="preserve"> It is a measure of uncertainty and depicts the number of bits required to represent a point in the given data.</w:t>
-      </w:r>
-    </w:p>
-    <w:p>
-      <w:r>
-        <w:t>Computing entropy:</w:t>
-      </w:r>
-    </w:p>
-    <w:p>
-      <w:r>
-        <w:t>Entropy is first individually computed for each cluster and then a weighted average is taken based on the number of points in the clusters. Since each article has multiple topics and places, we gave each label of the article an equal weight, such that the total weight of all topics and place labels for an article is always 1. For example, if an article has 2 topics and 1 place, each are given 1/3 weight.</w:t>
-      </w:r>
-      <w:r>
-        <w:t xml:space="preserve"> Now, each topic’s/place’s weight is summed over all the records in that cluster. Once we get a vector of total weights of all class labels, we normalize it to find probabilities of each topic/place. Then entropy for the cluster is computed as:</w:t>
-      </w:r>
-    </w:p>
-    <w:p>
-      <w:pPr>
-        <w:spacing w:before="96" w:line="360" w:lineRule="atLeast"/>
+    </w:p>
+    <w:p>
+      <w:pPr>
+        <w:jc w:val="center"/>
+      </w:pPr>
+      <w:r>
         <w:rPr>
-          <w:rFonts w:ascii="Arial" w:eastAsia="Times New Roman" w:hAnsi="Arial" w:cs="Arial"/>
-          <w:color w:val="000000"/>
-          <w:lang w:eastAsia="en-US"/>
-        </w:rPr>
-      </w:pPr>
-      <w:r>
-        <w:rPr>
-          <w:rFonts w:ascii="Arial" w:eastAsia="Times New Roman" w:hAnsi="Arial" w:cs="Arial"/>
           <w:noProof/>
-          <w:color w:val="000000"/>
           <w:lang w:eastAsia="en-US"/>
         </w:rPr>
         <w:drawing>
-          <wp:inline distT="0" distB="0" distL="0" distR="0" wp14:anchorId="3DCD8FE0" wp14:editId="12156C3B">
-            <wp:extent cx="2324100" cy="457200"/>
-            <wp:effectExtent l="0" t="0" r="0" b="0"/>
-            <wp:docPr id="5" name="Picture 5" descr="   \displaystyle&#10;   H(X)= - \sum_{i=1}^np(x_i)\log_b p(x_i)&#10;"/>
+          <wp:inline distT="0" distB="0" distL="0" distR="0" wp14:anchorId="329BA108" wp14:editId="157FD709">
+            <wp:extent cx="3921182" cy="2073608"/>
+            <wp:effectExtent l="9525" t="0" r="0" b="0"/>
+            <wp:docPr id="1" name="Picture 1"/>
             <wp:cNvGraphicFramePr>
               <a:graphicFrameLocks xmlns:a="http://schemas.openxmlformats.org/drawingml/2006/main" noChangeAspect="1"/>
             </wp:cNvGraphicFramePr>
@@ -549,10 +661,55 @@
               <a:graphicData uri="http://schemas.openxmlformats.org/drawingml/2006/picture">
                 <pic:pic xmlns:pic="http://schemas.openxmlformats.org/drawingml/2006/picture">
                   <pic:nvPicPr>
-                    <pic:cNvPr id="0" name="Picture 5" descr="   \displaystyle&#10;   H(X)= - \sum_{i=1}^np(x_i)\log_b p(x_i)&#10;"/>
-                    <pic:cNvPicPr>
-                      <a:picLocks noChangeAspect="1" noChangeArrowheads="1"/>
-                    </pic:cNvPicPr>
+                    <pic:cNvPr id="1" name="accuracy1.png"/>
+                    <pic:cNvPicPr/>
+                  </pic:nvPicPr>
+                  <pic:blipFill>
+                    <a:blip r:embed="rId8">
+                      <a:extLst>
+                        <a:ext uri="{28A0092B-C50C-407E-A947-70E740481C1C}">
+                          <a14:useLocalDpi xmlns:a14="http://schemas.microsoft.com/office/drawing/2010/main" val="0"/>
+                        </a:ext>
+                      </a:extLst>
+                    </a:blip>
+                    <a:stretch>
+                      <a:fillRect/>
+                    </a:stretch>
+                  </pic:blipFill>
+                  <pic:spPr>
+                    <a:xfrm rot="16200000">
+                      <a:off x="0" y="0"/>
+                      <a:ext cx="3936878" cy="2081908"/>
+                    </a:xfrm>
+                    <a:prstGeom prst="rect">
+                      <a:avLst/>
+                    </a:prstGeom>
+                  </pic:spPr>
+                </pic:pic>
+              </a:graphicData>
+            </a:graphic>
+          </wp:inline>
+        </w:drawing>
+      </w:r>
+      <w:r>
+        <w:rPr>
+          <w:noProof/>
+          <w:lang w:eastAsia="en-US"/>
+        </w:rPr>
+        <w:drawing>
+          <wp:inline distT="0" distB="0" distL="0" distR="0" wp14:anchorId="6374B117" wp14:editId="28D8502B">
+            <wp:extent cx="3906529" cy="2113211"/>
+            <wp:effectExtent l="1587" t="0" r="318" b="317"/>
+            <wp:docPr id="2" name="Picture 2"/>
+            <wp:cNvGraphicFramePr>
+              <a:graphicFrameLocks xmlns:a="http://schemas.openxmlformats.org/drawingml/2006/main" noChangeAspect="1"/>
+            </wp:cNvGraphicFramePr>
+            <a:graphic xmlns:a="http://schemas.openxmlformats.org/drawingml/2006/main">
+              <a:graphicData uri="http://schemas.openxmlformats.org/drawingml/2006/picture">
+                <pic:pic xmlns:pic="http://schemas.openxmlformats.org/drawingml/2006/picture">
+                  <pic:nvPicPr>
+                    <pic:cNvPr id="2" name="accuracy2.png"/>
+                    <pic:cNvPicPr/>
                   </pic:nvPicPr>
                   <pic:blipFill>
                     <a:blip r:embed="rId9">
@@ -562,23 +719,18 @@
                         </a:ext>
                       </a:extLst>
                     </a:blip>
-                    <a:srcRect/>
                     <a:stretch>
                       <a:fillRect/>
                     </a:stretch>
                   </pic:blipFill>
-                  <pic:spPr bwMode="auto">
-                    <a:xfrm>
+                  <pic:spPr>
+                    <a:xfrm rot="16200000">
                       <a:off x="0" y="0"/>
-                      <a:ext cx="2324100" cy="457200"/>
+                      <a:ext cx="3934817" cy="2128513"/>
                     </a:xfrm>
                     <a:prstGeom prst="rect">
                       <a:avLst/>
                     </a:prstGeom>
-                    <a:noFill/>
-                    <a:ln>
-                      <a:noFill/>
-                    </a:ln>
                   </pic:spPr>
                 </pic:pic>
               </a:graphicData>
@@ -586,363 +738,16 @@
           </wp:inline>
         </w:drawing>
       </w:r>
-    </w:p>
-    <w:p>
-      <w:r>
-        <w:t xml:space="preserve">For n class values and b=2. </w:t>
-      </w:r>
-    </w:p>
-    <w:p>
-      <w:r>
-        <w:t xml:space="preserve">We found that as the number of </w:t>
-      </w:r>
-      <w:r>
-        <w:t>clusters increase, entropy gradually decreases, meaning a better quality of separation of articles.</w:t>
-      </w:r>
-    </w:p>
-    <w:p>
-      <w:r>
-        <w:t>For K-means clustering algorithm, we found following entropies:</w:t>
-      </w:r>
-    </w:p>
-    <w:tbl>
-      <w:tblPr>
-        <w:tblStyle w:val="TableGrid"/>
-        <w:tblW w:w="0" w:type="auto"/>
-        <w:tblLook w:val="04A0" w:firstRow="1" w:lastRow="0" w:firstColumn="1" w:lastColumn="0" w:noHBand="0" w:noVBand="1"/>
-      </w:tblPr>
-      <w:tblGrid>
-        <w:gridCol w:w="2149"/>
-        <w:gridCol w:w="3882"/>
-        <w:gridCol w:w="3545"/>
-      </w:tblGrid>
-      <w:tr>
-        <w:tc>
-          <w:tcPr>
-            <w:tcW w:w="2149" w:type="dxa"/>
-          </w:tcPr>
-          <w:p>
-            <w:pPr>
-              <w:jc w:val="center"/>
-              <w:rPr>
-                <w:b/>
-              </w:rPr>
-            </w:pPr>
-            <w:r>
-              <w:rPr>
-                <w:b/>
-              </w:rPr>
-              <w:t># Clusters</w:t>
-            </w:r>
-          </w:p>
-        </w:tc>
-        <w:tc>
-          <w:tcPr>
-            <w:tcW w:w="3882" w:type="dxa"/>
-          </w:tcPr>
-          <w:p>
-            <w:pPr>
-              <w:jc w:val="center"/>
-              <w:rPr>
-                <w:b/>
-              </w:rPr>
-            </w:pPr>
-            <w:r>
-              <w:rPr>
-                <w:b/>
-              </w:rPr>
-              <w:t>Entropy for Cosine Distance</w:t>
-            </w:r>
-          </w:p>
-        </w:tc>
-        <w:tc>
-          <w:tcPr>
-            <w:tcW w:w="3545" w:type="dxa"/>
-          </w:tcPr>
-          <w:p>
-            <w:pPr>
-              <w:jc w:val="center"/>
-              <w:rPr>
-                <w:b/>
-              </w:rPr>
-            </w:pPr>
-            <w:r>
-              <w:rPr>
-                <w:b/>
-              </w:rPr>
-              <w:t>Entropy for Euclidean Distance</w:t>
-            </w:r>
-          </w:p>
-        </w:tc>
-      </w:tr>
-      <w:tr>
-        <w:tc>
-          <w:tcPr>
-            <w:tcW w:w="2149" w:type="dxa"/>
-          </w:tcPr>
-          <w:p>
-            <w:pPr>
-              <w:jc w:val="center"/>
-            </w:pPr>
-            <w:r>
-              <w:t>2</w:t>
-            </w:r>
-          </w:p>
-        </w:tc>
-        <w:tc>
-          <w:tcPr>
-            <w:tcW w:w="3882" w:type="dxa"/>
-          </w:tcPr>
-          <w:p>
-            <w:pPr>
-              <w:jc w:val="center"/>
-            </w:pPr>
-            <w:r>
-              <w:t>3.80375332771</w:t>
-            </w:r>
-          </w:p>
-        </w:tc>
-        <w:tc>
-          <w:tcPr>
-            <w:tcW w:w="3545" w:type="dxa"/>
-          </w:tcPr>
-          <w:p>
-            <w:pPr>
-              <w:jc w:val="center"/>
-            </w:pPr>
-            <w:r>
-              <w:t>3.94993482586</w:t>
-            </w:r>
-          </w:p>
-        </w:tc>
-      </w:tr>
-      <w:tr>
-        <w:tc>
-          <w:tcPr>
-            <w:tcW w:w="2149" w:type="dxa"/>
-          </w:tcPr>
-          <w:p>
-            <w:pPr>
-              <w:jc w:val="center"/>
-            </w:pPr>
-            <w:r>
-              <w:t>4</w:t>
-            </w:r>
-          </w:p>
-        </w:tc>
-        <w:tc>
-          <w:tcPr>
-            <w:tcW w:w="3882" w:type="dxa"/>
-          </w:tcPr>
-          <w:p>
-            <w:pPr>
-              <w:jc w:val="center"/>
-            </w:pPr>
-            <w:r>
-              <w:t>3.55697535925</w:t>
-            </w:r>
-          </w:p>
-        </w:tc>
-        <w:tc>
-          <w:tcPr>
-            <w:tcW w:w="3545" w:type="dxa"/>
-          </w:tcPr>
-          <w:p>
-            <w:pPr>
-              <w:jc w:val="center"/>
-            </w:pPr>
-            <w:r>
-              <w:t>3.77195219452</w:t>
-            </w:r>
-          </w:p>
-        </w:tc>
-      </w:tr>
-      <w:tr>
-        <w:tc>
-          <w:tcPr>
-            <w:tcW w:w="2149" w:type="dxa"/>
-          </w:tcPr>
-          <w:p>
-            <w:pPr>
-              <w:jc w:val="center"/>
-            </w:pPr>
-            <w:r>
-              <w:t>8</w:t>
-            </w:r>
-          </w:p>
-        </w:tc>
-        <w:tc>
-          <w:tcPr>
-            <w:tcW w:w="3882" w:type="dxa"/>
-          </w:tcPr>
-          <w:p>
-            <w:pPr>
-              <w:jc w:val="center"/>
-            </w:pPr>
-            <w:r>
-              <w:t>3.41406922379</w:t>
-            </w:r>
-          </w:p>
-        </w:tc>
-        <w:tc>
-          <w:tcPr>
-            <w:tcW w:w="3545" w:type="dxa"/>
-          </w:tcPr>
-          <w:p>
-            <w:pPr>
-              <w:jc w:val="center"/>
-            </w:pPr>
-            <w:r>
-              <w:t>3.63348425172</w:t>
-            </w:r>
-          </w:p>
-        </w:tc>
-      </w:tr>
-      <w:tr>
-        <w:tc>
-          <w:tcPr>
-            <w:tcW w:w="2149" w:type="dxa"/>
-          </w:tcPr>
-          <w:p>
-            <w:pPr>
-              <w:jc w:val="center"/>
-            </w:pPr>
-            <w:r>
-              <w:lastRenderedPageBreak/>
-              <w:t>16</w:t>
-            </w:r>
-          </w:p>
-        </w:tc>
-        <w:tc>
-          <w:tcPr>
-            <w:tcW w:w="3882" w:type="dxa"/>
-          </w:tcPr>
-          <w:p>
-            <w:pPr>
-              <w:jc w:val="center"/>
-            </w:pPr>
-            <w:r>
-              <w:t>3.25008232272</w:t>
-            </w:r>
-          </w:p>
-        </w:tc>
-        <w:tc>
-          <w:tcPr>
-            <w:tcW w:w="3545" w:type="dxa"/>
-          </w:tcPr>
-          <w:p>
-            <w:pPr>
-              <w:jc w:val="center"/>
-            </w:pPr>
-            <w:r>
-              <w:t>3.46016354507</w:t>
-            </w:r>
-          </w:p>
-        </w:tc>
-      </w:tr>
-      <w:tr>
-        <w:tc>
-          <w:tcPr>
-            <w:tcW w:w="2149" w:type="dxa"/>
-          </w:tcPr>
-          <w:p>
-            <w:pPr>
-              <w:jc w:val="center"/>
-            </w:pPr>
-            <w:r>
-              <w:t>32</w:t>
-            </w:r>
-          </w:p>
-        </w:tc>
-        <w:tc>
-          <w:tcPr>
-            <w:tcW w:w="3882" w:type="dxa"/>
-          </w:tcPr>
-          <w:p>
-            <w:pPr>
-              <w:jc w:val="center"/>
-            </w:pPr>
-            <w:r>
-              <w:t>3.05113063415</w:t>
-            </w:r>
-          </w:p>
-        </w:tc>
-        <w:tc>
-          <w:tcPr>
-            <w:tcW w:w="3545" w:type="dxa"/>
-          </w:tcPr>
-          <w:p>
-            <w:pPr>
-              <w:jc w:val="center"/>
-            </w:pPr>
-            <w:r>
-              <w:t>3.29978197132</w:t>
-            </w:r>
-          </w:p>
-        </w:tc>
-      </w:tr>
-      <w:tr>
-        <w:tc>
-          <w:tcPr>
-            <w:tcW w:w="2149" w:type="dxa"/>
-          </w:tcPr>
-          <w:p>
-            <w:pPr>
-              <w:jc w:val="center"/>
-            </w:pPr>
-            <w:r>
-              <w:t>64</w:t>
-            </w:r>
-          </w:p>
-        </w:tc>
-        <w:tc>
-          <w:tcPr>
-            <w:tcW w:w="3882" w:type="dxa"/>
-          </w:tcPr>
-          <w:p>
-            <w:pPr>
-              <w:jc w:val="center"/>
-            </w:pPr>
-            <w:r>
-              <w:t>2.84177028704</w:t>
-            </w:r>
-          </w:p>
-        </w:tc>
-        <w:tc>
-          <w:tcPr>
-            <w:tcW w:w="3545" w:type="dxa"/>
-          </w:tcPr>
-          <w:p>
-            <w:pPr>
-              <w:jc w:val="center"/>
-            </w:pPr>
-            <w:r>
-              <w:t>3.23467349883</w:t>
-            </w:r>
-          </w:p>
-        </w:tc>
-      </w:tr>
-    </w:tbl>
-    <w:p/>
-    <w:p>
-      <w:r>
-        <w:t>According to the following plot, it can be observed that Cosine distance produces lower entropy and hence is a better distance metric for clustering given data.</w:t>
-      </w:r>
-    </w:p>
-    <w:p>
-      <w:pPr>
-        <w:jc w:val="center"/>
-      </w:pPr>
       <w:r>
         <w:rPr>
           <w:noProof/>
           <w:lang w:eastAsia="en-US"/>
         </w:rPr>
         <w:drawing>
-          <wp:inline distT="0" distB="0" distL="0" distR="0" wp14:anchorId="50FEC0F2" wp14:editId="2391EA70">
-            <wp:extent cx="2844800" cy="2133600"/>
-            <wp:effectExtent l="0" t="0" r="0" b="0"/>
-            <wp:docPr id="6" name="Picture 6"/>
+          <wp:inline distT="0" distB="0" distL="0" distR="0" wp14:anchorId="7EB7A56D" wp14:editId="184ED16F">
+            <wp:extent cx="4013338" cy="2115405"/>
+            <wp:effectExtent l="0" t="3493" r="2858" b="2857"/>
+            <wp:docPr id="3" name="Picture 3"/>
             <wp:cNvGraphicFramePr>
               <a:graphicFrameLocks xmlns:a="http://schemas.openxmlformats.org/drawingml/2006/main" noChangeAspect="1"/>
             </wp:cNvGraphicFramePr>
@@ -950,11 +755,139 @@
               <a:graphicData uri="http://schemas.openxmlformats.org/drawingml/2006/picture">
                 <pic:pic xmlns:pic="http://schemas.openxmlformats.org/drawingml/2006/picture">
                   <pic:nvPicPr>
-                    <pic:cNvPr id="6" name="Kmeans-Entropy.png"/>
+                    <pic:cNvPr id="3" name="accuracy3.png"/>
                     <pic:cNvPicPr/>
                   </pic:nvPicPr>
                   <pic:blipFill>
-                    <a:blip r:embed="rId10" cstate="print">
+                    <a:blip r:embed="rId10">
+                      <a:extLst>
+                        <a:ext uri="{28A0092B-C50C-407E-A947-70E740481C1C}">
+                          <a14:useLocalDpi xmlns:a14="http://schemas.microsoft.com/office/drawing/2010/main" val="0"/>
+                        </a:ext>
+                      </a:extLst>
+                    </a:blip>
+                    <a:stretch>
+                      <a:fillRect/>
+                    </a:stretch>
+                  </pic:blipFill>
+                  <pic:spPr>
+                    <a:xfrm rot="16200000">
+                      <a:off x="0" y="0"/>
+                      <a:ext cx="4045487" cy="2132351"/>
+                    </a:xfrm>
+                    <a:prstGeom prst="rect">
+                      <a:avLst/>
+                    </a:prstGeom>
+                  </pic:spPr>
+                </pic:pic>
+              </a:graphicData>
+            </a:graphic>
+          </wp:inline>
+        </w:drawing>
+      </w:r>
+      <w:r>
+        <w:rPr>
+          <w:noProof/>
+          <w:lang w:eastAsia="en-US"/>
+        </w:rPr>
+        <w:drawing>
+          <wp:inline distT="0" distB="0" distL="0" distR="0" wp14:anchorId="11977EEE" wp14:editId="7CEAEA14">
+            <wp:extent cx="4001704" cy="2192580"/>
+            <wp:effectExtent l="9208" t="0" r="8572" b="8573"/>
+            <wp:docPr id="4" name="Picture 4"/>
+            <wp:cNvGraphicFramePr>
+              <a:graphicFrameLocks xmlns:a="http://schemas.openxmlformats.org/drawingml/2006/main" noChangeAspect="1"/>
+            </wp:cNvGraphicFramePr>
+            <a:graphic xmlns:a="http://schemas.openxmlformats.org/drawingml/2006/main">
+              <a:graphicData uri="http://schemas.openxmlformats.org/drawingml/2006/picture">
+                <pic:pic xmlns:pic="http://schemas.openxmlformats.org/drawingml/2006/picture">
+                  <pic:nvPicPr>
+                    <pic:cNvPr id="4" name="accuracy4.png"/>
+                    <pic:cNvPicPr/>
+                  </pic:nvPicPr>
+                  <pic:blipFill>
+                    <a:blip r:embed="rId11">
+                      <a:extLst>
+                        <a:ext uri="{28A0092B-C50C-407E-A947-70E740481C1C}">
+                          <a14:useLocalDpi xmlns:a14="http://schemas.microsoft.com/office/drawing/2010/main" val="0"/>
+                        </a:ext>
+                      </a:extLst>
+                    </a:blip>
+                    <a:stretch>
+                      <a:fillRect/>
+                    </a:stretch>
+                  </pic:blipFill>
+                  <pic:spPr>
+                    <a:xfrm rot="16200000">
+                      <a:off x="0" y="0"/>
+                      <a:ext cx="4016655" cy="2200772"/>
+                    </a:xfrm>
+                    <a:prstGeom prst="rect">
+                      <a:avLst/>
+                    </a:prstGeom>
+                  </pic:spPr>
+                </pic:pic>
+              </a:graphicData>
+            </a:graphic>
+          </wp:inline>
+        </w:drawing>
+      </w:r>
+    </w:p>
+    <w:p>
+      <w:pPr>
+        <w:pStyle w:val="Heading3"/>
+      </w:pPr>
+      <w:r>
+        <w:lastRenderedPageBreak/>
+        <w:t>F-measure:</w:t>
+      </w:r>
+    </w:p>
+    <w:p>
+      <w:r>
+        <w:t>The following plots show variation of F-measure for different values of support and confidence. Again the two plots correspond to two variations of the algorithm.</w:t>
+      </w:r>
+    </w:p>
+    <w:p>
+      <w:pPr>
+        <w:jc w:val="center"/>
+      </w:pPr>
+    </w:p>
+    <w:p>
+      <w:pPr>
+        <w:jc w:val="center"/>
+      </w:pPr>
+    </w:p>
+    <w:p>
+      <w:pPr>
+        <w:jc w:val="center"/>
+      </w:pPr>
+    </w:p>
+    <w:p>
+      <w:pPr>
+        <w:jc w:val="center"/>
+      </w:pPr>
+      <w:r>
+        <w:rPr>
+          <w:noProof/>
+          <w:lang w:eastAsia="en-US"/>
+        </w:rPr>
+        <w:drawing>
+          <wp:inline distT="0" distB="0" distL="0" distR="0" wp14:anchorId="24870708" wp14:editId="4489995B">
+            <wp:extent cx="5610225" cy="3049661"/>
+            <wp:effectExtent l="0" t="0" r="0" b="0"/>
+            <wp:docPr id="8" name="Picture 8"/>
+            <wp:cNvGraphicFramePr>
+              <a:graphicFrameLocks xmlns:a="http://schemas.openxmlformats.org/drawingml/2006/main" noChangeAspect="1"/>
+            </wp:cNvGraphicFramePr>
+            <a:graphic xmlns:a="http://schemas.openxmlformats.org/drawingml/2006/main">
+              <a:graphicData uri="http://schemas.openxmlformats.org/drawingml/2006/picture">
+                <pic:pic xmlns:pic="http://schemas.openxmlformats.org/drawingml/2006/picture">
+                  <pic:nvPicPr>
+                    <pic:cNvPr id="8" name="fmeasure1.png"/>
+                    <pic:cNvPicPr/>
+                  </pic:nvPicPr>
+                  <pic:blipFill>
+                    <a:blip r:embed="rId12">
                       <a:extLst>
                         <a:ext uri="{28A0092B-C50C-407E-A947-70E740481C1C}">
                           <a14:useLocalDpi xmlns:a14="http://schemas.microsoft.com/office/drawing/2010/main" val="0"/>
@@ -968,7 +901,7 @@
                   <pic:spPr>
                     <a:xfrm>
                       <a:off x="0" y="0"/>
-                      <a:ext cx="2869939" cy="2152454"/>
+                      <a:ext cx="5632404" cy="3061718"/>
                     </a:xfrm>
                     <a:prstGeom prst="rect">
                       <a:avLst/>
@@ -980,16 +913,21 @@
           </wp:inline>
         </w:drawing>
       </w:r>
+    </w:p>
+    <w:p>
+      <w:pPr>
+        <w:jc w:val="center"/>
+      </w:pPr>
       <w:r>
         <w:rPr>
           <w:noProof/>
           <w:lang w:eastAsia="en-US"/>
         </w:rPr>
         <w:drawing>
-          <wp:inline distT="0" distB="0" distL="0" distR="0" wp14:anchorId="1149B1ED" wp14:editId="7A98872F">
-            <wp:extent cx="2959099" cy="2219325"/>
-            <wp:effectExtent l="0" t="0" r="0" b="0"/>
-            <wp:docPr id="7" name="Picture 7"/>
+          <wp:inline distT="0" distB="0" distL="0" distR="0" wp14:anchorId="104E5457" wp14:editId="1E3C152D">
+            <wp:extent cx="5638800" cy="3003744"/>
+            <wp:effectExtent l="0" t="0" r="0" b="6350"/>
+            <wp:docPr id="10" name="Picture 10"/>
             <wp:cNvGraphicFramePr>
               <a:graphicFrameLocks xmlns:a="http://schemas.openxmlformats.org/drawingml/2006/main" noChangeAspect="1"/>
             </wp:cNvGraphicFramePr>
@@ -997,11 +935,11 @@
               <a:graphicData uri="http://schemas.openxmlformats.org/drawingml/2006/picture">
                 <pic:pic xmlns:pic="http://schemas.openxmlformats.org/drawingml/2006/picture">
                   <pic:nvPicPr>
-                    <pic:cNvPr id="7" name="Kmeans-Time.png"/>
+                    <pic:cNvPr id="10" name="fmeasure2.png"/>
                     <pic:cNvPicPr/>
                   </pic:nvPicPr>
                   <pic:blipFill>
-                    <a:blip r:embed="rId11" cstate="print">
+                    <a:blip r:embed="rId13">
                       <a:extLst>
                         <a:ext uri="{28A0092B-C50C-407E-A947-70E740481C1C}">
                           <a14:useLocalDpi xmlns:a14="http://schemas.microsoft.com/office/drawing/2010/main" val="0"/>
@@ -1015,7 +953,7 @@
                   <pic:spPr>
                     <a:xfrm>
                       <a:off x="0" y="0"/>
-                      <a:ext cx="2978774" cy="2234081"/>
+                      <a:ext cx="5663829" cy="3017077"/>
                     </a:xfrm>
                     <a:prstGeom prst="rect">
                       <a:avLst/>
@@ -1030,521 +968,52 @@
     </w:p>
     <w:p>
       <w:pPr>
+        <w:jc w:val="center"/>
+        <w:rPr>
+          <w:noProof/>
+          <w:lang w:eastAsia="en-US"/>
+        </w:rPr>
+      </w:pPr>
+    </w:p>
+    <w:p>
+      <w:pPr>
         <w:pStyle w:val="Heading3"/>
-      </w:pPr>
-    </w:p>
-    <w:p>
-      <w:pPr>
-        <w:pStyle w:val="Heading3"/>
-      </w:pPr>
-      <w:r>
-        <w:t>Scalability</w:t>
-      </w:r>
-      <w:r>
-        <w:t>:</w:t>
-      </w:r>
-    </w:p>
-    <w:p>
-      <w:r>
-        <w:t xml:space="preserve">The running time is roughly directly proportional to the number of clusters K provided as input. We took results for K=2, 4, 8, 16, 32, 64. </w:t>
-      </w:r>
-      <w:r>
-        <w:t xml:space="preserve">It is found that running time is directly proportional to the number of clusters and </w:t>
-      </w:r>
-      <w:r>
-        <w:t xml:space="preserve">the number of iterations required to converge. The </w:t>
-      </w:r>
-      <w:r>
-        <w:t>above</w:t>
-      </w:r>
-      <w:r>
-        <w:t xml:space="preserve"> plot</w:t>
-      </w:r>
-      <w:r>
-        <w:t xml:space="preserve"> shows the results for the same.</w:t>
-      </w:r>
-    </w:p>
-    <w:p>
-      <w:pPr>
-        <w:pStyle w:val="Heading1"/>
-      </w:pPr>
-      <w:r>
-        <w:t>ALGORITHM 2</w:t>
-      </w:r>
-    </w:p>
-    <w:p/>
-    <w:p>
-      <w:r>
-        <w:t>We reused the code Algorithm 1, albeit with a few modifications.</w:t>
-      </w:r>
-      <w:r>
-        <w:t xml:space="preserve"> We also use the </w:t>
-      </w:r>
-      <w:proofErr w:type="spellStart"/>
-      <w:r>
-        <w:t>Kmeans</w:t>
-      </w:r>
-      <w:proofErr w:type="spellEnd"/>
-      <w:r>
-        <w:t xml:space="preserve"> code from Assignment 4 to obtain the clusters. The algorithm consists of following steps:</w:t>
-      </w:r>
-    </w:p>
-    <w:p>
-      <w:pPr>
-        <w:pStyle w:val="ListParagraph"/>
-        <w:numPr>
-          <w:ilvl w:val="0"/>
-          <w:numId w:val="18"/>
-        </w:numPr>
-      </w:pPr>
-      <w:r>
-        <w:t>Clustering</w:t>
-      </w:r>
-    </w:p>
-    <w:p>
-      <w:pPr>
-        <w:pStyle w:val="ListParagraph"/>
-      </w:pPr>
-      <w:r>
-        <w:t>We use K means code to obtain the clusters for various number of clusters with Cosine distance. The output is used to reconstruct transaction matrix for each cluster.</w:t>
-      </w:r>
-    </w:p>
-    <w:p>
-      <w:pPr>
-        <w:pStyle w:val="ListParagraph"/>
-        <w:numPr>
-          <w:ilvl w:val="0"/>
-          <w:numId w:val="18"/>
-        </w:numPr>
-      </w:pPr>
-      <w:r>
-        <w:t>Train Phase</w:t>
-      </w:r>
-    </w:p>
-    <w:p>
-      <w:pPr>
-        <w:pStyle w:val="ListParagraph"/>
-      </w:pPr>
-      <w:r>
-        <w:t>This phase is same as that for algorithm 1. In this phase, we apply the Algorithm 1 for transaction matrix of each cluster and store the subsumed rules.</w:t>
-      </w:r>
-    </w:p>
-    <w:p>
-      <w:pPr>
-        <w:pStyle w:val="ListParagraph"/>
-        <w:numPr>
-          <w:ilvl w:val="0"/>
-          <w:numId w:val="18"/>
-        </w:numPr>
-      </w:pPr>
-      <w:r>
-        <w:t>Test Phase</w:t>
-      </w:r>
-    </w:p>
-    <w:p>
-      <w:pPr>
-        <w:pStyle w:val="ListParagraph"/>
-      </w:pPr>
-      <w:r>
-        <w:t>We derive the representative means for each cluster. Using Cosine metric, we identify the cluster to which each test instance belongs. We apply the subsumed rules from that cluster on the test instance to obtain the class labels.</w:t>
-      </w:r>
-    </w:p>
-    <w:p/>
-    <w:p/>
-    <w:p>
-      <w:pPr>
-        <w:pStyle w:val="Heading3"/>
-      </w:pPr>
-      <w:r>
+        <w:rPr>
+          <w:noProof/>
+          <w:lang w:eastAsia="en-US"/>
+        </w:rPr>
+      </w:pPr>
+      <w:r>
+        <w:rPr>
+          <w:noProof/>
+          <w:lang w:eastAsia="en-US"/>
+        </w:rPr>
         <w:lastRenderedPageBreak/>
-        <w:t>Entropy</w:t>
-      </w:r>
-      <w:r>
-        <w:t>:</w:t>
-      </w:r>
-    </w:p>
-    <w:p>
-      <w:r>
-        <w:t>The clusters are skewed with most articles</w:t>
-      </w:r>
-      <w:r>
-        <w:t xml:space="preserve"> (70%)</w:t>
-      </w:r>
-      <w:r>
-        <w:t xml:space="preserve"> in a few clusters and the remaining distributed among the other clusters.</w:t>
-      </w:r>
-      <w:r>
-        <w:t xml:space="preserve"> A sample result and comparison is provided in ‘CLUTO’ section below.</w:t>
-      </w:r>
-    </w:p>
-    <w:tbl>
-      <w:tblPr>
-        <w:tblStyle w:val="TableGrid"/>
-        <w:tblW w:w="0" w:type="auto"/>
-        <w:tblLook w:val="04A0" w:firstRow="1" w:lastRow="0" w:firstColumn="1" w:lastColumn="0" w:noHBand="0" w:noVBand="1"/>
-      </w:tblPr>
-      <w:tblGrid>
-        <w:gridCol w:w="2149"/>
-        <w:gridCol w:w="3882"/>
-        <w:gridCol w:w="3545"/>
-      </w:tblGrid>
-      <w:tr>
-        <w:tc>
-          <w:tcPr>
-            <w:tcW w:w="2149" w:type="dxa"/>
-          </w:tcPr>
-          <w:p>
-            <w:pPr>
-              <w:jc w:val="center"/>
-              <w:rPr>
-                <w:b/>
-              </w:rPr>
-            </w:pPr>
-            <w:r>
-              <w:rPr>
-                <w:b/>
-              </w:rPr>
-              <w:t># Clusters</w:t>
-            </w:r>
-          </w:p>
-        </w:tc>
-        <w:tc>
-          <w:tcPr>
-            <w:tcW w:w="3882" w:type="dxa"/>
-          </w:tcPr>
-          <w:p>
-            <w:pPr>
-              <w:jc w:val="center"/>
-              <w:rPr>
-                <w:b/>
-              </w:rPr>
-            </w:pPr>
-            <w:r>
-              <w:rPr>
-                <w:b/>
-              </w:rPr>
-              <w:t>Entropy for Cosine Distance</w:t>
-            </w:r>
-          </w:p>
-        </w:tc>
-        <w:tc>
-          <w:tcPr>
-            <w:tcW w:w="3545" w:type="dxa"/>
-          </w:tcPr>
-          <w:p>
-            <w:pPr>
-              <w:jc w:val="center"/>
-              <w:rPr>
-                <w:b/>
-              </w:rPr>
-            </w:pPr>
-            <w:r>
-              <w:rPr>
-                <w:b/>
-              </w:rPr>
-              <w:t>Entropy for Euclidean Distance</w:t>
-            </w:r>
-          </w:p>
-        </w:tc>
-      </w:tr>
-      <w:tr>
-        <w:tc>
-          <w:tcPr>
-            <w:tcW w:w="2149" w:type="dxa"/>
-          </w:tcPr>
-          <w:p>
-            <w:pPr>
-              <w:jc w:val="center"/>
-            </w:pPr>
-            <w:r>
-              <w:t>4</w:t>
-            </w:r>
-          </w:p>
-        </w:tc>
-        <w:tc>
-          <w:tcPr>
-            <w:tcW w:w="3882" w:type="dxa"/>
-          </w:tcPr>
-          <w:p>
-            <w:pPr>
-              <w:jc w:val="center"/>
-            </w:pPr>
-            <w:r>
-              <w:t>3.75693066406</w:t>
-            </w:r>
-          </w:p>
-        </w:tc>
-        <w:tc>
-          <w:tcPr>
-            <w:tcW w:w="3545" w:type="dxa"/>
-          </w:tcPr>
-          <w:p>
-            <w:pPr>
-              <w:jc w:val="center"/>
-            </w:pPr>
-            <w:r>
-              <w:t>3.75960564751</w:t>
-            </w:r>
-          </w:p>
-        </w:tc>
-      </w:tr>
-      <w:tr>
-        <w:tc>
-          <w:tcPr>
-            <w:tcW w:w="2149" w:type="dxa"/>
-          </w:tcPr>
-          <w:p>
-            <w:pPr>
-              <w:jc w:val="center"/>
-            </w:pPr>
-            <w:r>
-              <w:t>8</w:t>
-            </w:r>
-          </w:p>
-        </w:tc>
-        <w:tc>
-          <w:tcPr>
-            <w:tcW w:w="3882" w:type="dxa"/>
-          </w:tcPr>
-          <w:p>
-            <w:pPr>
-              <w:jc w:val="center"/>
-            </w:pPr>
-            <w:r>
-              <w:t>3.73908154017</w:t>
-            </w:r>
-          </w:p>
-        </w:tc>
-        <w:tc>
-          <w:tcPr>
-            <w:tcW w:w="3545" w:type="dxa"/>
-          </w:tcPr>
-          <w:p>
-            <w:pPr>
-              <w:jc w:val="center"/>
-            </w:pPr>
-            <w:r>
-              <w:t>3.75483842574</w:t>
-            </w:r>
-          </w:p>
-        </w:tc>
-      </w:tr>
-      <w:tr>
-        <w:tc>
-          <w:tcPr>
-            <w:tcW w:w="2149" w:type="dxa"/>
-          </w:tcPr>
-          <w:p>
-            <w:pPr>
-              <w:jc w:val="center"/>
-            </w:pPr>
-            <w:r>
-              <w:t>16</w:t>
-            </w:r>
-          </w:p>
-        </w:tc>
-        <w:tc>
-          <w:tcPr>
-            <w:tcW w:w="3882" w:type="dxa"/>
-          </w:tcPr>
-          <w:p>
-            <w:pPr>
-              <w:jc w:val="center"/>
-            </w:pPr>
-            <w:r>
-              <w:t>3.7263998765</w:t>
-            </w:r>
-          </w:p>
-        </w:tc>
-        <w:tc>
-          <w:tcPr>
-            <w:tcW w:w="3545" w:type="dxa"/>
-          </w:tcPr>
-          <w:p>
-            <w:pPr>
-              <w:jc w:val="center"/>
-            </w:pPr>
-            <w:r>
-              <w:t>3.6347700202</w:t>
-            </w:r>
-          </w:p>
-        </w:tc>
-      </w:tr>
-      <w:tr>
-        <w:tc>
-          <w:tcPr>
-            <w:tcW w:w="2149" w:type="dxa"/>
-          </w:tcPr>
-          <w:p>
-            <w:pPr>
-              <w:jc w:val="center"/>
-            </w:pPr>
-            <w:r>
-              <w:t>32</w:t>
-            </w:r>
-          </w:p>
-        </w:tc>
-        <w:tc>
-          <w:tcPr>
-            <w:tcW w:w="3882" w:type="dxa"/>
-          </w:tcPr>
-          <w:p>
-            <w:pPr>
-              <w:jc w:val="center"/>
-            </w:pPr>
-            <w:r>
-              <w:t>3.6818774862</w:t>
-            </w:r>
-          </w:p>
-        </w:tc>
-        <w:tc>
-          <w:tcPr>
-            <w:tcW w:w="3545" w:type="dxa"/>
-          </w:tcPr>
-          <w:p>
-            <w:pPr>
-              <w:jc w:val="center"/>
-            </w:pPr>
-            <w:r>
-              <w:t>3.4361708798</w:t>
-            </w:r>
-          </w:p>
-        </w:tc>
-      </w:tr>
-      <w:tr>
-        <w:tc>
-          <w:tcPr>
-            <w:tcW w:w="2149" w:type="dxa"/>
-          </w:tcPr>
-          <w:p>
-            <w:pPr>
-              <w:jc w:val="center"/>
-            </w:pPr>
-            <w:r>
-              <w:t>64</w:t>
-            </w:r>
-          </w:p>
-        </w:tc>
-        <w:tc>
-          <w:tcPr>
-            <w:tcW w:w="3882" w:type="dxa"/>
-          </w:tcPr>
-          <w:p>
-            <w:pPr>
-              <w:jc w:val="center"/>
-            </w:pPr>
-            <w:r>
-              <w:t>3.55229254978</w:t>
-            </w:r>
-          </w:p>
-        </w:tc>
-        <w:tc>
-          <w:tcPr>
-            <w:tcW w:w="3545" w:type="dxa"/>
-          </w:tcPr>
-          <w:p>
-            <w:pPr>
-              <w:jc w:val="center"/>
-            </w:pPr>
-            <w:r>
-              <w:t>3.32822322466</w:t>
-            </w:r>
-          </w:p>
-        </w:tc>
-      </w:tr>
-      <w:tr>
-        <w:tc>
-          <w:tcPr>
-            <w:tcW w:w="2149" w:type="dxa"/>
-          </w:tcPr>
-          <w:p>
-            <w:pPr>
-              <w:jc w:val="center"/>
-            </w:pPr>
-            <w:r>
-              <w:t>128</w:t>
-            </w:r>
-          </w:p>
-        </w:tc>
-        <w:tc>
-          <w:tcPr>
-            <w:tcW w:w="3882" w:type="dxa"/>
-          </w:tcPr>
-          <w:p>
-            <w:pPr>
-              <w:jc w:val="center"/>
-            </w:pPr>
-            <w:r>
-              <w:t>3.19986385296</w:t>
-            </w:r>
-          </w:p>
-        </w:tc>
-        <w:tc>
-          <w:tcPr>
-            <w:tcW w:w="3545" w:type="dxa"/>
-          </w:tcPr>
-          <w:p>
-            <w:pPr>
-              <w:jc w:val="center"/>
-            </w:pPr>
-            <w:r>
-              <w:t>3.10870895911</w:t>
-            </w:r>
-          </w:p>
-        </w:tc>
-      </w:tr>
-      <w:tr>
-        <w:tc>
-          <w:tcPr>
-            <w:tcW w:w="2149" w:type="dxa"/>
-          </w:tcPr>
-          <w:p>
-            <w:pPr>
-              <w:jc w:val="center"/>
-            </w:pPr>
-            <w:r>
-              <w:t>256</w:t>
-            </w:r>
-          </w:p>
-        </w:tc>
-        <w:tc>
-          <w:tcPr>
-            <w:tcW w:w="3882" w:type="dxa"/>
-          </w:tcPr>
-          <w:p>
-            <w:pPr>
-              <w:jc w:val="center"/>
-            </w:pPr>
-            <w:r>
-              <w:t>1.39849314748</w:t>
-            </w:r>
-          </w:p>
-        </w:tc>
-        <w:tc>
-          <w:tcPr>
-            <w:tcW w:w="3545" w:type="dxa"/>
-          </w:tcPr>
-          <w:p>
-            <w:pPr>
-              <w:jc w:val="center"/>
-            </w:pPr>
-            <w:r>
-              <w:t>2.49199695245</w:t>
-            </w:r>
-          </w:p>
-        </w:tc>
-      </w:tr>
-    </w:tbl>
-    <w:p/>
+        <w:t>Training time:</w:t>
+      </w:r>
+    </w:p>
     <w:p>
       <w:pPr>
         <w:rPr>
-          <w:rStyle w:val="Heading1Char"/>
-          <w:rFonts w:asciiTheme="minorHAnsi" w:eastAsiaTheme="minorEastAsia" w:hAnsiTheme="minorHAnsi" w:cstheme="minorBidi"/>
-          <w:color w:val="auto"/>
-          <w:sz w:val="20"/>
-          <w:szCs w:val="20"/>
+          <w:lang w:eastAsia="en-US"/>
         </w:rPr>
+      </w:pPr>
+      <w:r>
+        <w:rPr>
+          <w:lang w:eastAsia="en-US"/>
+        </w:rPr>
+        <w:t xml:space="preserve">Training time is the time required for generating association rules and subsuming them to generate a final set of rules that we apply on the test set. Following graph shows training time </w:t>
+      </w:r>
+      <w:r>
+        <w:rPr>
+          <w:lang w:eastAsia="en-US"/>
+        </w:rPr>
+        <w:t>for different values of support and confidence. Small values of support take significantly longer because the number of rules generated are very high and it takes much longer to process them to get a final set of rules.</w:t>
+      </w:r>
+    </w:p>
+    <w:p>
+      <w:pPr>
+        <w:jc w:val="center"/>
       </w:pPr>
       <w:r>
         <w:rPr>
@@ -1552,10 +1021,10 @@
           <w:lang w:eastAsia="en-US"/>
         </w:rPr>
         <w:drawing>
-          <wp:inline distT="0" distB="0" distL="0" distR="0" wp14:anchorId="638AB694" wp14:editId="38B6BC0A">
-            <wp:extent cx="3314700" cy="2501277"/>
-            <wp:effectExtent l="0" t="0" r="0" b="0"/>
-            <wp:docPr id="9" name="Picture 9" descr="C:\Users\vaibhav\Desktop\Actual.jpg"/>
+          <wp:inline distT="0" distB="0" distL="0" distR="0" wp14:anchorId="297C7054" wp14:editId="6B2F4D01">
+            <wp:extent cx="5267325" cy="2797422"/>
+            <wp:effectExtent l="0" t="0" r="0" b="3175"/>
+            <wp:docPr id="12" name="Picture 12"/>
             <wp:cNvGraphicFramePr>
               <a:graphicFrameLocks xmlns:a="http://schemas.openxmlformats.org/drawingml/2006/main" noChangeAspect="1"/>
             </wp:cNvGraphicFramePr>
@@ -1563,36 +1032,29 @@
               <a:graphicData uri="http://schemas.openxmlformats.org/drawingml/2006/picture">
                 <pic:pic xmlns:pic="http://schemas.openxmlformats.org/drawingml/2006/picture">
                   <pic:nvPicPr>
-                    <pic:cNvPr id="0" name="Picture 3" descr="C:\Users\vaibhav\Desktop\Actual.jpg"/>
-                    <pic:cNvPicPr>
-                      <a:picLocks noChangeAspect="1" noChangeArrowheads="1"/>
-                    </pic:cNvPicPr>
+                    <pic:cNvPr id="12" name="train_time.png"/>
+                    <pic:cNvPicPr/>
                   </pic:nvPicPr>
                   <pic:blipFill>
-                    <a:blip r:embed="rId12" cstate="print">
+                    <a:blip r:embed="rId14">
                       <a:extLst>
                         <a:ext uri="{28A0092B-C50C-407E-A947-70E740481C1C}">
                           <a14:useLocalDpi xmlns:a14="http://schemas.microsoft.com/office/drawing/2010/main" val="0"/>
                         </a:ext>
                       </a:extLst>
                     </a:blip>
-                    <a:srcRect/>
                     <a:stretch>
                       <a:fillRect/>
                     </a:stretch>
                   </pic:blipFill>
-                  <pic:spPr bwMode="auto">
+                  <pic:spPr>
                     <a:xfrm>
                       <a:off x="0" y="0"/>
-                      <a:ext cx="3316451" cy="2502599"/>
+                      <a:ext cx="5274277" cy="2801114"/>
                     </a:xfrm>
                     <a:prstGeom prst="rect">
                       <a:avLst/>
                     </a:prstGeom>
-                    <a:noFill/>
-                    <a:ln>
-                      <a:noFill/>
-                    </a:ln>
                   </pic:spPr>
                 </pic:pic>
               </a:graphicData>
@@ -1603,214 +1065,190 @@
     </w:p>
     <w:p>
       <w:pPr>
+        <w:pStyle w:val="Heading3"/>
+      </w:pPr>
+    </w:p>
+    <w:p>
+      <w:pPr>
+        <w:pStyle w:val="Heading3"/>
+      </w:pPr>
+      <w:r>
+        <w:t>Testing time (time to classify):</w:t>
+      </w:r>
+    </w:p>
+    <w:p>
+      <w:r>
+        <w:t>Testing time is the time required for classifying all test instances given the association rules from training phase. As it can be seen from the following graph, the time to classify goes on reducing with increasing support. Again, since the number of rules generated are higher for low support, it takes longer to classify the test instances.</w:t>
+      </w:r>
+    </w:p>
+    <w:p>
+      <w:pPr>
+        <w:jc w:val="center"/>
+      </w:pPr>
+      <w:r>
         <w:rPr>
-          <w:rStyle w:val="Heading1Char"/>
-          <w:rFonts w:asciiTheme="minorHAnsi" w:eastAsiaTheme="minorEastAsia" w:hAnsiTheme="minorHAnsi" w:cstheme="minorBidi"/>
-          <w:color w:val="auto"/>
-          <w:sz w:val="20"/>
-          <w:szCs w:val="20"/>
+          <w:noProof/>
+          <w:lang w:eastAsia="en-US"/>
         </w:rPr>
-      </w:pPr>
-      <w:r>
-        <w:rPr>
-          <w:rStyle w:val="Heading1Char"/>
-          <w:rFonts w:asciiTheme="minorHAnsi" w:eastAsiaTheme="minorEastAsia" w:hAnsiTheme="minorHAnsi" w:cstheme="minorBidi"/>
-          <w:color w:val="auto"/>
-          <w:sz w:val="20"/>
-          <w:szCs w:val="20"/>
-        </w:rPr>
-        <w:t xml:space="preserve">We observe that the cosine </w:t>
-      </w:r>
-      <w:r>
-        <w:rPr>
-          <w:rStyle w:val="Heading1Char"/>
-          <w:rFonts w:asciiTheme="minorHAnsi" w:eastAsiaTheme="minorEastAsia" w:hAnsiTheme="minorHAnsi" w:cstheme="minorBidi"/>
-          <w:color w:val="auto"/>
-          <w:sz w:val="20"/>
-          <w:szCs w:val="20"/>
-        </w:rPr>
-        <w:t>metric produces</w:t>
-      </w:r>
-      <w:r>
-        <w:rPr>
-          <w:rStyle w:val="Heading1Char"/>
-          <w:rFonts w:asciiTheme="minorHAnsi" w:eastAsiaTheme="minorEastAsia" w:hAnsiTheme="minorHAnsi" w:cstheme="minorBidi"/>
-          <w:color w:val="auto"/>
-          <w:sz w:val="20"/>
-          <w:szCs w:val="20"/>
-        </w:rPr>
-        <w:t xml:space="preserve"> lower entropy when the number of clusters is high.</w:t>
+        <w:drawing>
+          <wp:inline distT="0" distB="0" distL="0" distR="0" wp14:anchorId="1EF0A696" wp14:editId="22238964">
+            <wp:extent cx="5295900" cy="2862388"/>
+            <wp:effectExtent l="0" t="0" r="0" b="0"/>
+            <wp:docPr id="11" name="Picture 11"/>
+            <wp:cNvGraphicFramePr>
+              <a:graphicFrameLocks xmlns:a="http://schemas.openxmlformats.org/drawingml/2006/main" noChangeAspect="1"/>
+            </wp:cNvGraphicFramePr>
+            <a:graphic xmlns:a="http://schemas.openxmlformats.org/drawingml/2006/main">
+              <a:graphicData uri="http://schemas.openxmlformats.org/drawingml/2006/picture">
+                <pic:pic xmlns:pic="http://schemas.openxmlformats.org/drawingml/2006/picture">
+                  <pic:nvPicPr>
+                    <pic:cNvPr id="11" name="test_time.png"/>
+                    <pic:cNvPicPr/>
+                  </pic:nvPicPr>
+                  <pic:blipFill>
+                    <a:blip r:embed="rId15">
+                      <a:extLst>
+                        <a:ext uri="{28A0092B-C50C-407E-A947-70E740481C1C}">
+                          <a14:useLocalDpi xmlns:a14="http://schemas.microsoft.com/office/drawing/2010/main" val="0"/>
+                        </a:ext>
+                      </a:extLst>
+                    </a:blip>
+                    <a:stretch>
+                      <a:fillRect/>
+                    </a:stretch>
+                  </pic:blipFill>
+                  <pic:spPr>
+                    <a:xfrm>
+                      <a:off x="0" y="0"/>
+                      <a:ext cx="5313638" cy="2871975"/>
+                    </a:xfrm>
+                    <a:prstGeom prst="rect">
+                      <a:avLst/>
+                    </a:prstGeom>
+                  </pic:spPr>
+                </pic:pic>
+              </a:graphicData>
+            </a:graphic>
+          </wp:inline>
+        </w:drawing>
+      </w:r>
+    </w:p>
+    <w:p>
+      <w:r>
+        <w:lastRenderedPageBreak/>
+        <w:t>A trade-off can be observed in accuracy and running time. Higher accuracy corresponds to slower execution time, while lower accuracy to faster execution.</w:t>
       </w:r>
     </w:p>
     <w:p/>
     <w:p>
       <w:pPr>
-        <w:rPr>
-          <w:rStyle w:val="Heading3Char"/>
-        </w:rPr>
-      </w:pPr>
-      <w:r>
-        <w:rPr>
-          <w:rStyle w:val="Heading3Char"/>
-        </w:rPr>
-        <w:t>Scalability:</w:t>
-      </w:r>
-    </w:p>
-    <w:tbl>
-      <w:tblPr>
-        <w:tblStyle w:val="TableGrid"/>
-        <w:tblW w:w="0" w:type="auto"/>
-        <w:tblLook w:val="04A0" w:firstRow="1" w:lastRow="0" w:firstColumn="1" w:lastColumn="0" w:noHBand="0" w:noVBand="1"/>
-      </w:tblPr>
-      <w:tblGrid>
-        <w:gridCol w:w="4788"/>
-        <w:gridCol w:w="4788"/>
-      </w:tblGrid>
-      <w:tr>
-        <w:tc>
-          <w:tcPr>
-            <w:tcW w:w="4788" w:type="dxa"/>
-          </w:tcPr>
-          <w:p>
-            <w:r>
-              <w:t>Stage</w:t>
-            </w:r>
-          </w:p>
-        </w:tc>
-        <w:tc>
-          <w:tcPr>
-            <w:tcW w:w="4788" w:type="dxa"/>
-          </w:tcPr>
-          <w:p>
-            <w:r>
-              <w:t>Time in seconds</w:t>
-            </w:r>
-          </w:p>
-        </w:tc>
-      </w:tr>
-      <w:tr>
-        <w:tc>
-          <w:tcPr>
-            <w:tcW w:w="4788" w:type="dxa"/>
-          </w:tcPr>
-          <w:p>
-            <w:r>
-              <w:t>1</w:t>
-            </w:r>
-          </w:p>
-        </w:tc>
-        <w:tc>
-          <w:tcPr>
-            <w:tcW w:w="4788" w:type="dxa"/>
-          </w:tcPr>
-          <w:p>
-            <w:r>
-              <w:t>26.0988128689</w:t>
-            </w:r>
-          </w:p>
-        </w:tc>
-      </w:tr>
-      <w:tr>
-        <w:trPr>
-          <w:trHeight w:val="135"/>
-        </w:trPr>
-        <w:tc>
-          <w:tcPr>
-            <w:tcW w:w="4788" w:type="dxa"/>
-          </w:tcPr>
-          <w:p>
-            <w:r>
-              <w:t>2 – Cosine</w:t>
-            </w:r>
-          </w:p>
-        </w:tc>
-        <w:tc>
-          <w:tcPr>
-            <w:tcW w:w="4788" w:type="dxa"/>
-          </w:tcPr>
-          <w:p>
-            <w:r>
-              <w:t>475</w:t>
-            </w:r>
-          </w:p>
-        </w:tc>
-      </w:tr>
-      <w:tr>
-        <w:trPr>
-          <w:trHeight w:val="135"/>
-        </w:trPr>
-        <w:tc>
-          <w:tcPr>
-            <w:tcW w:w="4788" w:type="dxa"/>
-          </w:tcPr>
-          <w:p>
-            <w:r>
-              <w:t>2 – Euclidean</w:t>
-            </w:r>
-          </w:p>
-        </w:tc>
-        <w:tc>
-          <w:tcPr>
-            <w:tcW w:w="4788" w:type="dxa"/>
-          </w:tcPr>
-          <w:p>
-            <w:r>
-              <w:t>754.48</w:t>
-            </w:r>
-          </w:p>
-        </w:tc>
-      </w:tr>
-      <w:tr>
-        <w:tc>
-          <w:tcPr>
-            <w:tcW w:w="4788" w:type="dxa"/>
-          </w:tcPr>
-          <w:p>
-            <w:r>
-              <w:t>3</w:t>
-            </w:r>
-          </w:p>
-        </w:tc>
-        <w:tc>
-          <w:tcPr>
-            <w:tcW w:w="4788" w:type="dxa"/>
-          </w:tcPr>
-          <w:p>
-            <w:r>
-              <w:t>2747.63</w:t>
-            </w:r>
-          </w:p>
-        </w:tc>
-      </w:tr>
-      <w:tr>
-        <w:tc>
-          <w:tcPr>
-            <w:tcW w:w="4788" w:type="dxa"/>
-          </w:tcPr>
-          <w:p>
-            <w:r>
-              <w:t>4</w:t>
-            </w:r>
-          </w:p>
-        </w:tc>
-        <w:tc>
-          <w:tcPr>
-            <w:tcW w:w="4788" w:type="dxa"/>
-          </w:tcPr>
-          <w:p>
-            <w:r>
-              <w:t>29.0881068614</w:t>
-            </w:r>
-          </w:p>
-        </w:tc>
-      </w:tr>
-    </w:tbl>
+        <w:pStyle w:val="Heading1"/>
+      </w:pPr>
+      <w:r>
+        <w:t>ALGORITHM 2</w:t>
+      </w:r>
+    </w:p>
     <w:p/>
     <w:p>
       <w:r>
-        <w:t>Since stage 3 works directly on distances, the choice of metric does not affect its running time. Computation time for cosine distances is less than that of Euclidean since it uses magnitudes which can be pre-computed and reused. Computation time is considerably reduced since only 11305 features are used instead of entire dataset.</w:t>
-      </w:r>
-    </w:p>
+        <w:t>We reused the code</w:t>
+      </w:r>
+      <w:r>
+        <w:t xml:space="preserve"> from</w:t>
+      </w:r>
+      <w:r>
+        <w:t xml:space="preserve"> Algorithm 1, albeit with a few modifications.</w:t>
+      </w:r>
+      <w:r>
+        <w:t xml:space="preserve"> We also use the Kmeans code from Assignment 4 to obtain the clusters. The algorithm consists of following steps:</w:t>
+      </w:r>
+    </w:p>
+    <w:p>
+      <w:pPr>
+        <w:pStyle w:val="ListParagraph"/>
+        <w:numPr>
+          <w:ilvl w:val="0"/>
+          <w:numId w:val="18"/>
+        </w:numPr>
+      </w:pPr>
+      <w:r>
+        <w:t>Clustering</w:t>
+      </w:r>
+    </w:p>
+    <w:p>
+      <w:pPr>
+        <w:pStyle w:val="ListParagraph"/>
+      </w:pPr>
+      <w:r>
+        <w:t>We use K means code to obtain the clusters</w:t>
+      </w:r>
+      <w:r>
+        <w:t xml:space="preserve"> from the training set. We obtain </w:t>
+      </w:r>
+      <w:r>
+        <w:t>various number of clusters with Cosine distance</w:t>
+      </w:r>
+      <w:r>
+        <w:t xml:space="preserve"> with multiple parallel runs of K-means</w:t>
+      </w:r>
+      <w:r>
+        <w:t>. The output is used to reconstruct transaction matrix for each cluster.</w:t>
+      </w:r>
+    </w:p>
+    <w:p>
+      <w:pPr>
+        <w:pStyle w:val="ListParagraph"/>
+        <w:numPr>
+          <w:ilvl w:val="0"/>
+          <w:numId w:val="18"/>
+        </w:numPr>
+      </w:pPr>
+      <w:r>
+        <w:t>Train Phase</w:t>
+      </w:r>
+    </w:p>
+    <w:p>
+      <w:pPr>
+        <w:pStyle w:val="ListParagraph"/>
+      </w:pPr>
+      <w:r>
+        <w:t xml:space="preserve">This phase is same as that </w:t>
+      </w:r>
+      <w:r>
+        <w:t>of</w:t>
+      </w:r>
+      <w:r>
+        <w:t xml:space="preserve"> algorithm 1. In this phase, we apply the Algorithm 1 for transaction matrix of each cluster and store the subsumed rules.</w:t>
+      </w:r>
+    </w:p>
+    <w:p>
+      <w:pPr>
+        <w:pStyle w:val="ListParagraph"/>
+        <w:numPr>
+          <w:ilvl w:val="0"/>
+          <w:numId w:val="18"/>
+        </w:numPr>
+      </w:pPr>
+      <w:r>
+        <w:t>Test Phase</w:t>
+      </w:r>
+    </w:p>
+    <w:p>
+      <w:pPr>
+        <w:pStyle w:val="ListParagraph"/>
+      </w:pPr>
+      <w:r>
+        <w:t xml:space="preserve">We derive the representative means for each cluster. Using Cosine metric, we identify the cluster to which each test instance </w:t>
+      </w:r>
+      <w:r>
+        <w:t>is closest to</w:t>
+      </w:r>
+      <w:r>
+        <w:t>. We apply the subsumed rules from that cluster on the test instance to obtain the class labels.</w:t>
+      </w:r>
+    </w:p>
+    <w:p/>
+    <w:p/>
     <w:p>
       <w:pPr>
         <w:pStyle w:val="Heading1"/>
@@ -1835,7 +1273,6 @@
         <w:pStyle w:val="Heading1"/>
       </w:pPr>
       <w:r>
-        <w:lastRenderedPageBreak/>
         <w:t>I</w:t>
       </w:r>
       <w:r>
@@ -1847,7 +1284,13 @@
     </w:p>
     <w:p>
       <w:r>
-        <w:t>Vaibhav implemented the basic algorithm for both algorithms. Akshay implemented performance metrics as well as analyzed the performance for both algorithms.</w:t>
+        <w:t>Vaibhav implemented the basic algorithm for both algorithms. Akshay</w:t>
+      </w:r>
+      <w:r>
+        <w:t xml:space="preserve"> worked on clustering and acquiring results for both cases,</w:t>
+      </w:r>
+      <w:r>
+        <w:t xml:space="preserve"> implemented performance metrics as well as analyzed the performance for both algorithms.</w:t>
       </w:r>
     </w:p>
     <w:p/>
@@ -1863,6 +1306,11 @@
       </w:r>
       <w:r>
         <w:t xml:space="preserve">  </w:t>
+      </w:r>
+    </w:p>
+    <w:p>
+      <w:r>
+        <w:t xml:space="preserve">[1] </w:t>
       </w:r>
       <w:r>
         <w:t>http://www.borgelt.net//apriori.html</w:t>
@@ -1878,7 +1326,7 @@
 </file>
 
 <file path=word/endnotes.xml><?xml version="1.0" encoding="utf-8"?>
-<w:endnotes xmlns:wpc="http://schemas.microsoft.com/office/word/2010/wordprocessingCanvas" xmlns:mc="http://schemas.openxmlformats.org/markup-compatibility/2006" xmlns:o="urn:schemas-microsoft-com:office:office" xmlns:r="http://schemas.openxmlformats.org/officeDocument/2006/relationships" xmlns:m="http://schemas.openxmlformats.org/officeDocument/2006/math" xmlns:v="urn:schemas-microsoft-com:vml" xmlns:wp14="http://schemas.microsoft.com/office/word/2010/wordprocessingDrawing" xmlns:wp="http://schemas.openxmlformats.org/drawingml/2006/wordprocessingDrawing" xmlns:w10="urn:schemas-microsoft-com:office:word" xmlns:w="http://schemas.openxmlformats.org/wordprocessingml/2006/main" xmlns:w14="http://schemas.microsoft.com/office/word/2010/wordml" xmlns:wpg="http://schemas.microsoft.com/office/word/2010/wordprocessingGroup" xmlns:wpi="http://schemas.microsoft.com/office/word/2010/wordprocessingInk" xmlns:wne="http://schemas.microsoft.com/office/word/2006/wordml" xmlns:wps="http://schemas.microsoft.com/office/word/2010/wordprocessingShape" mc:Ignorable="w14 wp14">
+<w:endnotes xmlns:wpc="http://schemas.microsoft.com/office/word/2010/wordprocessingCanvas" xmlns:mc="http://schemas.openxmlformats.org/markup-compatibility/2006" xmlns:o="urn:schemas-microsoft-com:office:office" xmlns:r="http://schemas.openxmlformats.org/officeDocument/2006/relationships" xmlns:m="http://schemas.openxmlformats.org/officeDocument/2006/math" xmlns:v="urn:schemas-microsoft-com:vml" xmlns:wp14="http://schemas.microsoft.com/office/word/2010/wordprocessingDrawing" xmlns:wp="http://schemas.openxmlformats.org/drawingml/2006/wordprocessingDrawing" xmlns:w10="urn:schemas-microsoft-com:office:word" xmlns:w="http://schemas.openxmlformats.org/wordprocessingml/2006/main" xmlns:w14="http://schemas.microsoft.com/office/word/2010/wordml" xmlns:w15="http://schemas.microsoft.com/office/word/2012/wordml" xmlns:wpg="http://schemas.microsoft.com/office/word/2010/wordprocessingGroup" xmlns:wpi="http://schemas.microsoft.com/office/word/2010/wordprocessingInk" xmlns:wne="http://schemas.microsoft.com/office/word/2006/wordml" xmlns:wps="http://schemas.microsoft.com/office/word/2010/wordprocessingShape" mc:Ignorable="w14 w15 wp14">
   <w:endnote w:type="separator" w:id="-1">
     <w:p>
       <w:pPr>
@@ -1903,7 +1351,7 @@
 </file>
 
 <file path=word/footnotes.xml><?xml version="1.0" encoding="utf-8"?>
-<w:footnotes xmlns:wpc="http://schemas.microsoft.com/office/word/2010/wordprocessingCanvas" xmlns:mc="http://schemas.openxmlformats.org/markup-compatibility/2006" xmlns:o="urn:schemas-microsoft-com:office:office" xmlns:r="http://schemas.openxmlformats.org/officeDocument/2006/relationships" xmlns:m="http://schemas.openxmlformats.org/officeDocument/2006/math" xmlns:v="urn:schemas-microsoft-com:vml" xmlns:wp14="http://schemas.microsoft.com/office/word/2010/wordprocessingDrawing" xmlns:wp="http://schemas.openxmlformats.org/drawingml/2006/wordprocessingDrawing" xmlns:w10="urn:schemas-microsoft-com:office:word" xmlns:w="http://schemas.openxmlformats.org/wordprocessingml/2006/main" xmlns:w14="http://schemas.microsoft.com/office/word/2010/wordml" xmlns:wpg="http://schemas.microsoft.com/office/word/2010/wordprocessingGroup" xmlns:wpi="http://schemas.microsoft.com/office/word/2010/wordprocessingInk" xmlns:wne="http://schemas.microsoft.com/office/word/2006/wordml" xmlns:wps="http://schemas.microsoft.com/office/word/2010/wordprocessingShape" mc:Ignorable="w14 wp14">
+<w:footnotes xmlns:wpc="http://schemas.microsoft.com/office/word/2010/wordprocessingCanvas" xmlns:mc="http://schemas.openxmlformats.org/markup-compatibility/2006" xmlns:o="urn:schemas-microsoft-com:office:office" xmlns:r="http://schemas.openxmlformats.org/officeDocument/2006/relationships" xmlns:m="http://schemas.openxmlformats.org/officeDocument/2006/math" xmlns:v="urn:schemas-microsoft-com:vml" xmlns:wp14="http://schemas.microsoft.com/office/word/2010/wordprocessingDrawing" xmlns:wp="http://schemas.openxmlformats.org/drawingml/2006/wordprocessingDrawing" xmlns:w10="urn:schemas-microsoft-com:office:word" xmlns:w="http://schemas.openxmlformats.org/wordprocessingml/2006/main" xmlns:w14="http://schemas.microsoft.com/office/word/2010/wordml" xmlns:w15="http://schemas.microsoft.com/office/word/2012/wordml" xmlns:wpg="http://schemas.microsoft.com/office/word/2010/wordprocessingGroup" xmlns:wpi="http://schemas.microsoft.com/office/word/2010/wordprocessingInk" xmlns:wne="http://schemas.microsoft.com/office/word/2006/wordml" xmlns:wps="http://schemas.microsoft.com/office/word/2010/wordprocessingShape" mc:Ignorable="w14 w15 wp14">
   <w:footnote w:type="separator" w:id="-1">
     <w:p>
       <w:pPr>
@@ -1928,7 +1376,7 @@
 </file>
 
 <file path=word/numbering.xml><?xml version="1.0" encoding="utf-8"?>
-<w:numbering xmlns:wpc="http://schemas.microsoft.com/office/word/2010/wordprocessingCanvas" xmlns:mc="http://schemas.openxmlformats.org/markup-compatibility/2006" xmlns:o="urn:schemas-microsoft-com:office:office" xmlns:r="http://schemas.openxmlformats.org/officeDocument/2006/relationships" xmlns:m="http://schemas.openxmlformats.org/officeDocument/2006/math" xmlns:v="urn:schemas-microsoft-com:vml" xmlns:wp14="http://schemas.microsoft.com/office/word/2010/wordprocessingDrawing" xmlns:wp="http://schemas.openxmlformats.org/drawingml/2006/wordprocessingDrawing" xmlns:w10="urn:schemas-microsoft-com:office:word" xmlns:w="http://schemas.openxmlformats.org/wordprocessingml/2006/main" xmlns:w14="http://schemas.microsoft.com/office/word/2010/wordml" xmlns:wpg="http://schemas.microsoft.com/office/word/2010/wordprocessingGroup" xmlns:wpi="http://schemas.microsoft.com/office/word/2010/wordprocessingInk" xmlns:wne="http://schemas.microsoft.com/office/word/2006/wordml" xmlns:wps="http://schemas.microsoft.com/office/word/2010/wordprocessingShape" mc:Ignorable="w14 wp14">
+<w:numbering xmlns:wpc="http://schemas.microsoft.com/office/word/2010/wordprocessingCanvas" xmlns:mc="http://schemas.openxmlformats.org/markup-compatibility/2006" xmlns:o="urn:schemas-microsoft-com:office:office" xmlns:r="http://schemas.openxmlformats.org/officeDocument/2006/relationships" xmlns:m="http://schemas.openxmlformats.org/officeDocument/2006/math" xmlns:v="urn:schemas-microsoft-com:vml" xmlns:wp14="http://schemas.microsoft.com/office/word/2010/wordprocessingDrawing" xmlns:wp="http://schemas.openxmlformats.org/drawingml/2006/wordprocessingDrawing" xmlns:w10="urn:schemas-microsoft-com:office:word" xmlns:w="http://schemas.openxmlformats.org/wordprocessingml/2006/main" xmlns:w14="http://schemas.microsoft.com/office/word/2010/wordml" xmlns:w15="http://schemas.microsoft.com/office/word/2012/wordml" xmlns:wpg="http://schemas.microsoft.com/office/word/2010/wordprocessingGroup" xmlns:wpi="http://schemas.microsoft.com/office/word/2010/wordprocessingInk" xmlns:wne="http://schemas.microsoft.com/office/word/2006/wordml" xmlns:wps="http://schemas.microsoft.com/office/word/2010/wordprocessingShape" mc:Ignorable="w14 w15 wp14">
   <w:abstractNum w:abstractNumId="0">
     <w:nsid w:val="03EE6820"/>
     <w:multiLevelType w:val="hybridMultilevel"/>
@@ -2642,6 +2090,95 @@
     </w:lvl>
   </w:abstractNum>
   <w:abstractNum w:abstractNumId="8">
+    <w:nsid w:val="33366ED8"/>
+    <w:multiLevelType w:val="hybridMultilevel"/>
+    <w:tmpl w:val="9ECA4416"/>
+    <w:lvl w:ilvl="0" w:tplc="CC4ABCC0">
+      <w:start w:val="1"/>
+      <w:numFmt w:val="lowerRoman"/>
+      <w:lvlText w:val="%1)"/>
+      <w:lvlJc w:val="left"/>
+      <w:pPr>
+        <w:ind w:left="1440" w:hanging="720"/>
+      </w:pPr>
+      <w:rPr>
+        <w:rFonts w:hint="default"/>
+      </w:rPr>
+    </w:lvl>
+    <w:lvl w:ilvl="1" w:tplc="04090019" w:tentative="1">
+      <w:start w:val="1"/>
+      <w:numFmt w:val="lowerLetter"/>
+      <w:lvlText w:val="%2."/>
+      <w:lvlJc w:val="left"/>
+      <w:pPr>
+        <w:ind w:left="1800" w:hanging="360"/>
+      </w:pPr>
+    </w:lvl>
+    <w:lvl w:ilvl="2" w:tplc="0409001B" w:tentative="1">
+      <w:start w:val="1"/>
+      <w:numFmt w:val="lowerRoman"/>
+      <w:lvlText w:val="%3."/>
+      <w:lvlJc w:val="right"/>
+      <w:pPr>
+        <w:ind w:left="2520" w:hanging="180"/>
+      </w:pPr>
+    </w:lvl>
+    <w:lvl w:ilvl="3" w:tplc="0409000F" w:tentative="1">
+      <w:start w:val="1"/>
+      <w:numFmt w:val="decimal"/>
+      <w:lvlText w:val="%4."/>
+      <w:lvlJc w:val="left"/>
+      <w:pPr>
+        <w:ind w:left="3240" w:hanging="360"/>
+      </w:pPr>
+    </w:lvl>
+    <w:lvl w:ilvl="4" w:tplc="04090019" w:tentative="1">
+      <w:start w:val="1"/>
+      <w:numFmt w:val="lowerLetter"/>
+      <w:lvlText w:val="%5."/>
+      <w:lvlJc w:val="left"/>
+      <w:pPr>
+        <w:ind w:left="3960" w:hanging="360"/>
+      </w:pPr>
+    </w:lvl>
+    <w:lvl w:ilvl="5" w:tplc="0409001B" w:tentative="1">
+      <w:start w:val="1"/>
+      <w:numFmt w:val="lowerRoman"/>
+      <w:lvlText w:val="%6."/>
+      <w:lvlJc w:val="right"/>
+      <w:pPr>
+        <w:ind w:left="4680" w:hanging="180"/>
+      </w:pPr>
+    </w:lvl>
+    <w:lvl w:ilvl="6" w:tplc="0409000F" w:tentative="1">
+      <w:start w:val="1"/>
+      <w:numFmt w:val="decimal"/>
+      <w:lvlText w:val="%7."/>
+      <w:lvlJc w:val="left"/>
+      <w:pPr>
+        <w:ind w:left="5400" w:hanging="360"/>
+      </w:pPr>
+    </w:lvl>
+    <w:lvl w:ilvl="7" w:tplc="04090019" w:tentative="1">
+      <w:start w:val="1"/>
+      <w:numFmt w:val="lowerLetter"/>
+      <w:lvlText w:val="%8."/>
+      <w:lvlJc w:val="left"/>
+      <w:pPr>
+        <w:ind w:left="6120" w:hanging="360"/>
+      </w:pPr>
+    </w:lvl>
+    <w:lvl w:ilvl="8" w:tplc="0409001B" w:tentative="1">
+      <w:start w:val="1"/>
+      <w:numFmt w:val="lowerRoman"/>
+      <w:lvlText w:val="%9."/>
+      <w:lvlJc w:val="right"/>
+      <w:pPr>
+        <w:ind w:left="6840" w:hanging="180"/>
+      </w:pPr>
+    </w:lvl>
+  </w:abstractNum>
+  <w:abstractNum w:abstractNumId="9">
     <w:nsid w:val="359B35E9"/>
     <w:multiLevelType w:val="hybridMultilevel"/>
     <w:tmpl w:val="D44E5AC0"/>
@@ -2730,7 +2267,7 @@
       </w:pPr>
     </w:lvl>
   </w:abstractNum>
-  <w:abstractNum w:abstractNumId="9">
+  <w:abstractNum w:abstractNumId="10">
     <w:nsid w:val="3E74226B"/>
     <w:multiLevelType w:val="hybridMultilevel"/>
     <w:tmpl w:val="3CDAE622"/>
@@ -2819,7 +2356,7 @@
       </w:pPr>
     </w:lvl>
   </w:abstractNum>
-  <w:abstractNum w:abstractNumId="10">
+  <w:abstractNum w:abstractNumId="11">
     <w:nsid w:val="3FA8463F"/>
     <w:multiLevelType w:val="hybridMultilevel"/>
     <w:tmpl w:val="3DF0A43A"/>
@@ -2908,7 +2445,7 @@
       </w:pPr>
     </w:lvl>
   </w:abstractNum>
-  <w:abstractNum w:abstractNumId="11">
+  <w:abstractNum w:abstractNumId="12">
     <w:nsid w:val="4D0D256A"/>
     <w:multiLevelType w:val="hybridMultilevel"/>
     <w:tmpl w:val="EF6A6EBC"/>
@@ -2997,7 +2534,7 @@
       </w:pPr>
     </w:lvl>
   </w:abstractNum>
-  <w:abstractNum w:abstractNumId="12">
+  <w:abstractNum w:abstractNumId="13">
     <w:nsid w:val="50633A83"/>
     <w:multiLevelType w:val="hybridMultilevel"/>
     <w:tmpl w:val="707249D6"/>
@@ -3086,7 +2623,7 @@
       </w:pPr>
     </w:lvl>
   </w:abstractNum>
-  <w:abstractNum w:abstractNumId="13">
+  <w:abstractNum w:abstractNumId="14">
     <w:nsid w:val="59BA72FD"/>
     <w:multiLevelType w:val="hybridMultilevel"/>
     <w:tmpl w:val="FD1CB85E"/>
@@ -3175,7 +2712,7 @@
       </w:pPr>
     </w:lvl>
   </w:abstractNum>
-  <w:abstractNum w:abstractNumId="14">
+  <w:abstractNum w:abstractNumId="15">
     <w:nsid w:val="5EF222CF"/>
     <w:multiLevelType w:val="hybridMultilevel"/>
     <w:tmpl w:val="955E9BFC"/>
@@ -3264,7 +2801,7 @@
       </w:pPr>
     </w:lvl>
   </w:abstractNum>
-  <w:abstractNum w:abstractNumId="15">
+  <w:abstractNum w:abstractNumId="16">
     <w:nsid w:val="62E82092"/>
     <w:multiLevelType w:val="hybridMultilevel"/>
     <w:tmpl w:val="22D47A74"/>
@@ -3353,7 +2890,7 @@
       </w:pPr>
     </w:lvl>
   </w:abstractNum>
-  <w:abstractNum w:abstractNumId="16">
+  <w:abstractNum w:abstractNumId="17">
     <w:nsid w:val="644744D0"/>
     <w:multiLevelType w:val="hybridMultilevel"/>
     <w:tmpl w:val="6E62317C"/>
@@ -3442,7 +2979,7 @@
       </w:pPr>
     </w:lvl>
   </w:abstractNum>
-  <w:abstractNum w:abstractNumId="17">
+  <w:abstractNum w:abstractNumId="18">
     <w:nsid w:val="65414D2F"/>
     <w:multiLevelType w:val="hybridMultilevel"/>
     <w:tmpl w:val="9FF03CF6"/>
@@ -3531,7 +3068,7 @@
       </w:pPr>
     </w:lvl>
   </w:abstractNum>
-  <w:abstractNum w:abstractNumId="18">
+  <w:abstractNum w:abstractNumId="19">
     <w:nsid w:val="6EEE7EEC"/>
     <w:multiLevelType w:val="hybridMultilevel"/>
     <w:tmpl w:val="AA645B1E"/>
@@ -3620,7 +3157,7 @@
       </w:pPr>
     </w:lvl>
   </w:abstractNum>
-  <w:abstractNum w:abstractNumId="19">
+  <w:abstractNum w:abstractNumId="20">
     <w:nsid w:val="75E92DB7"/>
     <w:multiLevelType w:val="hybridMultilevel"/>
     <w:tmpl w:val="22628ED8"/>
@@ -3709,7 +3246,7 @@
       </w:pPr>
     </w:lvl>
   </w:abstractNum>
-  <w:abstractNum w:abstractNumId="20">
+  <w:abstractNum w:abstractNumId="21">
     <w:nsid w:val="77083A6C"/>
     <w:multiLevelType w:val="hybridMultilevel"/>
     <w:tmpl w:val="5900DF18"/>
@@ -3798,7 +3335,7 @@
       </w:pPr>
     </w:lvl>
   </w:abstractNum>
-  <w:abstractNum w:abstractNumId="21">
+  <w:abstractNum w:abstractNumId="22">
     <w:nsid w:val="7F3D2C9E"/>
     <w:multiLevelType w:val="hybridMultilevel"/>
     <w:tmpl w:val="502C0C28"/>
@@ -3888,22 +3425,22 @@
     </w:lvl>
   </w:abstractNum>
   <w:num w:numId="1">
-    <w:abstractNumId w:val="18"/>
+    <w:abstractNumId w:val="19"/>
   </w:num>
   <w:num w:numId="2">
-    <w:abstractNumId w:val="14"/>
+    <w:abstractNumId w:val="15"/>
   </w:num>
   <w:num w:numId="3">
-    <w:abstractNumId w:val="15"/>
+    <w:abstractNumId w:val="16"/>
   </w:num>
   <w:num w:numId="4">
     <w:abstractNumId w:val="7"/>
   </w:num>
   <w:num w:numId="5">
-    <w:abstractNumId w:val="20"/>
+    <w:abstractNumId w:val="21"/>
   </w:num>
   <w:num w:numId="6">
-    <w:abstractNumId w:val="8"/>
+    <w:abstractNumId w:val="9"/>
   </w:num>
   <w:num w:numId="7">
     <w:abstractNumId w:val="5"/>
@@ -3915,49 +3452,52 @@
     <w:abstractNumId w:val="1"/>
   </w:num>
   <w:num w:numId="10">
-    <w:abstractNumId w:val="21"/>
+    <w:abstractNumId w:val="22"/>
   </w:num>
   <w:num w:numId="11">
     <w:abstractNumId w:val="0"/>
   </w:num>
   <w:num w:numId="12">
-    <w:abstractNumId w:val="12"/>
+    <w:abstractNumId w:val="13"/>
   </w:num>
   <w:num w:numId="13">
+    <w:abstractNumId w:val="11"/>
+  </w:num>
+  <w:num w:numId="14">
     <w:abstractNumId w:val="10"/>
   </w:num>
-  <w:num w:numId="14">
-    <w:abstractNumId w:val="9"/>
-  </w:num>
   <w:num w:numId="15">
-    <w:abstractNumId w:val="13"/>
+    <w:abstractNumId w:val="14"/>
   </w:num>
   <w:num w:numId="16">
-    <w:abstractNumId w:val="17"/>
+    <w:abstractNumId w:val="18"/>
   </w:num>
   <w:num w:numId="17">
-    <w:abstractNumId w:val="11"/>
+    <w:abstractNumId w:val="12"/>
   </w:num>
   <w:num w:numId="18">
     <w:abstractNumId w:val="3"/>
   </w:num>
   <w:num w:numId="19">
-    <w:abstractNumId w:val="19"/>
+    <w:abstractNumId w:val="20"/>
   </w:num>
   <w:num w:numId="20">
     <w:abstractNumId w:val="2"/>
   </w:num>
   <w:num w:numId="21">
-    <w:abstractNumId w:val="16"/>
+    <w:abstractNumId w:val="17"/>
   </w:num>
   <w:num w:numId="22">
     <w:abstractNumId w:val="4"/>
+  </w:num>
+  <w:num w:numId="23">
+    <w:abstractNumId w:val="8"/>
   </w:num>
 </w:numbering>
 </file>
 
 <file path=word/styles.xml><?xml version="1.0" encoding="utf-8"?>
-<w:styles xmlns:mc="http://schemas.openxmlformats.org/markup-compatibility/2006" xmlns:r="http://schemas.openxmlformats.org/officeDocument/2006/relationships" xmlns:w="http://schemas.openxmlformats.org/wordprocessingml/2006/main" xmlns:w14="http://schemas.microsoft.com/office/word/2010/wordml" mc:Ignorable="w14">
+<w:styles xmlns:mc="http://schemas.openxmlformats.org/markup-compatibility/2006" xmlns:r="http://schemas.openxmlformats.org/officeDocument/2006/relationships" xmlns:w="http://schemas.openxmlformats.org/wordprocessingml/2006/main" xmlns:w14="http://schemas.microsoft.com/office/word/2010/wordml" xmlns:w15="http://schemas.microsoft.com/office/word/2012/wordml" mc:Ignorable="w14 w15">
   <w:docDefaults>
     <w:rPrDefault>
       <w:rPr>
@@ -3971,1007 +3511,378 @@
       </w:pPr>
     </w:pPrDefault>
   </w:docDefaults>
-  <w:latentStyles w:defLockedState="0" w:defUIPriority="99" w:defSemiHidden="1" w:defUnhideWhenUsed="1" w:defQFormat="0" w:count="267">
-    <w:lsdException w:name="Normal" w:semiHidden="0" w:uiPriority="0" w:unhideWhenUsed="0" w:qFormat="1"/>
-    <w:lsdException w:name="heading 1" w:semiHidden="0" w:uiPriority="9" w:unhideWhenUsed="0" w:qFormat="1"/>
-    <w:lsdException w:name="heading 2" w:uiPriority="9" w:qFormat="1"/>
-    <w:lsdException w:name="heading 3" w:uiPriority="9" w:qFormat="1"/>
-    <w:lsdException w:name="heading 4" w:uiPriority="9" w:qFormat="1"/>
-    <w:lsdException w:name="heading 5" w:uiPriority="9" w:qFormat="1"/>
-    <w:lsdException w:name="heading 6" w:uiPriority="9" w:qFormat="1"/>
-    <w:lsdException w:name="heading 7" w:uiPriority="9" w:qFormat="1"/>
-    <w:lsdException w:name="heading 8" w:uiPriority="9" w:qFormat="1"/>
-    <w:lsdException w:name="heading 9" w:uiPriority="9" w:qFormat="1"/>
-    <w:lsdException w:name="toc 1" w:uiPriority="39"/>
-    <w:lsdException w:name="toc 2" w:uiPriority="39"/>
-    <w:lsdException w:name="toc 3" w:uiPriority="39"/>
-    <w:lsdException w:name="toc 4" w:uiPriority="39"/>
-    <w:lsdException w:name="toc 5" w:uiPriority="39"/>
-    <w:lsdException w:name="toc 6" w:uiPriority="39"/>
-    <w:lsdException w:name="toc 7" w:uiPriority="39"/>
-    <w:lsdException w:name="toc 8" w:uiPriority="39"/>
-    <w:lsdException w:name="toc 9" w:uiPriority="39"/>
-    <w:lsdException w:name="caption" w:uiPriority="35" w:qFormat="1"/>
-    <w:lsdException w:name="Title" w:semiHidden="0" w:uiPriority="10" w:unhideWhenUsed="0" w:qFormat="1"/>
-    <w:lsdException w:name="Default Paragraph Font" w:uiPriority="1"/>
-    <w:lsdException w:name="Subtitle" w:semiHidden="0" w:uiPriority="11" w:unhideWhenUsed="0" w:qFormat="1"/>
-    <w:lsdException w:name="Strong" w:semiHidden="0" w:uiPriority="22" w:unhideWhenUsed="0" w:qFormat="1"/>
-    <w:lsdException w:name="Emphasis" w:semiHidden="0" w:uiPriority="20" w:unhideWhenUsed="0" w:qFormat="1"/>
-    <w:lsdException w:name="Table Grid" w:semiHidden="0" w:uiPriority="59" w:unhideWhenUsed="0"/>
-    <w:lsdException w:name="Placeholder Text" w:unhideWhenUsed="0"/>
-    <w:lsdException w:name="No Spacing" w:semiHidden="0" w:uiPriority="1" w:unhideWhenUsed="0" w:qFormat="1"/>
-    <w:lsdException w:name="Light Shading" w:semiHidden="0" w:uiPriority="60" w:unhideWhenUsed="0"/>
-    <w:lsdException w:name="Light List" w:semiHidden="0" w:uiPriority="61" w:unhideWhenUsed="0"/>
-    <w:lsdException w:name="Light Grid" w:semiHidden="0" w:uiPriority="62" w:unhideWhenUsed="0"/>
-    <w:lsdException w:name="Medium Shading 1" w:semiHidden="0" w:uiPriority="63" w:unhideWhenUsed="0"/>
-    <w:lsdException w:name="Medium Shading 2" w:semiHidden="0" w:uiPriority="64" w:unhideWhenUsed="0"/>
-    <w:lsdException w:name="Medium List 1" w:semiHidden="0" w:uiPriority="65" w:unhideWhenUsed="0"/>
-    <w:lsdException w:name="Medium List 2" w:semiHidden="0" w:uiPriority="66" w:unhideWhenUsed="0"/>
-    <w:lsdException w:name="Medium Grid 1" w:semiHidden="0" w:uiPriority="67" w:unhideWhenUsed="0"/>
-    <w:lsdException w:name="Medium Grid 2" w:semiHidden="0" w:uiPriority="68" w:unhideWhenUsed="0"/>
-    <w:lsdException w:name="Medium Grid 3" w:semiHidden="0" w:uiPriority="69" w:unhideWhenUsed="0"/>
-    <w:lsdException w:name="Dark List" w:semiHidden="0" w:uiPriority="70" w:unhideWhenUsed="0"/>
-    <w:lsdException w:name="Colorful Shading" w:semiHidden="0" w:uiPriority="71" w:unhideWhenUsed="0"/>
-    <w:lsdException w:name="Colorful List" w:semiHidden="0" w:uiPriority="72" w:unhideWhenUsed="0"/>
-    <w:lsdException w:name="Colorful Grid" w:semiHidden="0" w:uiPriority="73" w:unhideWhenUsed="0"/>
-    <w:lsdException w:name="Light Shading Accent 1" w:semiHidden="0" w:uiPriority="60" w:unhideWhenUsed="0"/>
-    <w:lsdException w:name="Light List Accent 1" w:semiHidden="0" w:uiPriority="61" w:unhideWhenUsed="0"/>
-    <w:lsdException w:name="Light Grid Accent 1" w:semiHidden="0" w:uiPriority="62" w:unhideWhenUsed="0"/>
-    <w:lsdException w:name="Medium Shading 1 Accent 1" w:semiHidden="0" w:uiPriority="63" w:unhideWhenUsed="0"/>
-    <w:lsdException w:name="Medium Shading 2 Accent 1" w:semiHidden="0" w:uiPriority="64" w:unhideWhenUsed="0"/>
-    <w:lsdException w:name="Medium List 1 Accent 1" w:semiHidden="0" w:uiPriority="65" w:unhideWhenUsed="0"/>
-    <w:lsdException w:name="Revision" w:unhideWhenUsed="0"/>
-    <w:lsdException w:name="List Paragraph" w:semiHidden="0" w:uiPriority="34" w:unhideWhenUsed="0" w:qFormat="1"/>
-    <w:lsdException w:name="Quote" w:semiHidden="0" w:uiPriority="29" w:unhideWhenUsed="0" w:qFormat="1"/>
-    <w:lsdException w:name="Intense Quote" w:semiHidden="0" w:uiPriority="30" w:unhideWhenUsed="0" w:qFormat="1"/>
-    <w:lsdException w:name="Medium List 2 Accent 1" w:semiHidden="0" w:uiPriority="66" w:unhideWhenUsed="0"/>
-    <w:lsdException w:name="Medium Grid 1 Accent 1" w:semiHidden="0" w:uiPriority="67" w:unhideWhenUsed="0"/>
-    <w:lsdException w:name="Medium Grid 2 Accent 1" w:semiHidden="0" w:uiPriority="68" w:unhideWhenUsed="0"/>
-    <w:lsdException w:name="Medium Grid 3 Accent 1" w:semiHidden="0" w:uiPriority="69" w:unhideWhenUsed="0"/>
-    <w:lsdException w:name="Dark List Accent 1" w:semiHidden="0" w:uiPriority="70" w:unhideWhenUsed="0"/>
-    <w:lsdException w:name="Colorful Shading Accent 1" w:semiHidden="0" w:uiPriority="71" w:unhideWhenUsed="0"/>
-    <w:lsdException w:name="Colorful List Accent 1" w:semiHidden="0" w:uiPriority="72" w:unhideWhenUsed="0"/>
-    <w:lsdException w:name="Colorful Grid Accent 1" w:semiHidden="0" w:uiPriority="73" w:unhideWhenUsed="0"/>
-    <w:lsdException w:name="Light Shading Accent 2" w:semiHidden="0" w:uiPriority="60" w:unhideWhenUsed="0"/>
-    <w:lsdException w:name="Light List Accent 2" w:semiHidden="0" w:uiPriority="61" w:unhideWhenUsed="0"/>
-    <w:lsdException w:name="Light Grid Accent 2" w:semiHidden="0" w:uiPriority="62" w:unhideWhenUsed="0"/>
-    <w:lsdException w:name="Medium Shading 1 Accent 2" w:semiHidden="0" w:uiPriority="63" w:unhideWhenUsed="0"/>
-    <w:lsdException w:name="Medium Shading 2 Accent 2" w:semiHidden="0" w:uiPriority="64" w:unhideWhenUsed="0"/>
-    <w:lsdException w:name="Medium List 1 Accent 2" w:semiHidden="0" w:uiPriority="65" w:unhideWhenUsed="0"/>
-    <w:lsdException w:name="Medium List 2 Accent 2" w:semiHidden="0" w:uiPriority="66" w:unhideWhenUsed="0"/>
-    <w:lsdException w:name="Medium Grid 1 Accent 2" w:semiHidden="0" w:uiPriority="67" w:unhideWhenUsed="0"/>
-    <w:lsdException w:name="Medium Grid 2 Accent 2" w:semiHidden="0" w:uiPriority="68" w:unhideWhenUsed="0"/>
-    <w:lsdException w:name="Medium Grid 3 Accent 2" w:semiHidden="0" w:uiPriority="69" w:unhideWhenUsed="0"/>
-    <w:lsdException w:name="Dark List Accent 2" w:semiHidden="0" w:uiPriority="70" w:unhideWhenUsed="0"/>
-    <w:lsdException w:name="Colorful Shading Accent 2" w:semiHidden="0" w:uiPriority="71" w:unhideWhenUsed="0"/>
-    <w:lsdException w:name="Colorful List Accent 2" w:semiHidden="0" w:uiPriority="72" w:unhideWhenUsed="0"/>
-    <w:lsdException w:name="Colorful Grid Accent 2" w:semiHidden="0" w:uiPriority="73" w:unhideWhenUsed="0"/>
-    <w:lsdException w:name="Light Shading Accent 3" w:semiHidden="0" w:uiPriority="60" w:unhideWhenUsed="0"/>
-    <w:lsdException w:name="Light List Accent 3" w:semiHidden="0" w:uiPriority="61" w:unhideWhenUsed="0"/>
-    <w:lsdException w:name="Light Grid Accent 3" w:semiHidden="0" w:uiPriority="62" w:unhideWhenUsed="0"/>
-    <w:lsdException w:name="Medium Shading 1 Accent 3" w:semiHidden="0" w:uiPriority="63" w:unhideWhenUsed="0"/>
-    <w:lsdException w:name="Medium Shading 2 Accent 3" w:semiHidden="0" w:uiPriority="64" w:unhideWhenUsed="0"/>
-    <w:lsdException w:name="Medium List 1 Accent 3" w:semiHidden="0" w:uiPriority="65" w:unhideWhenUsed="0"/>
-    <w:lsdException w:name="Medium List 2 Accent 3" w:semiHidden="0" w:uiPriority="66" w:unhideWhenUsed="0"/>
-    <w:lsdException w:name="Medium Grid 1 Accent 3" w:semiHidden="0" w:uiPriority="67" w:unhideWhenUsed="0"/>
-    <w:lsdException w:name="Medium Grid 2 Accent 3" w:semiHidden="0" w:uiPriority="68" w:unhideWhenUsed="0"/>
-    <w:lsdException w:name="Medium Grid 3 Accent 3" w:semiHidden="0" w:uiPriority="69" w:unhideWhenUsed="0"/>
-    <w:lsdException w:name="Dark List Accent 3" w:semiHidden="0" w:uiPriority="70" w:unhideWhenUsed="0"/>
-    <w:lsdException w:name="Colorful Shading Accent 3" w:semiHidden="0" w:uiPriority="71" w:unhideWhenUsed="0"/>
-    <w:lsdException w:name="Colorful List Accent 3" w:semiHidden="0" w:uiPriority="72" w:unhideWhenUsed="0"/>
-    <w:lsdException w:name="Colorful Grid Accent 3" w:semiHidden="0" w:uiPriority="73" w:unhideWhenUsed="0"/>
-    <w:lsdException w:name="Light Shading Accent 4" w:semiHidden="0" w:uiPriority="60" w:unhideWhenUsed="0"/>
-    <w:lsdException w:name="Light List Accent 4" w:semiHidden="0" w:uiPriority="61" w:unhideWhenUsed="0"/>
-    <w:lsdException w:name="Light Grid Accent 4" w:semiHidden="0" w:uiPriority="62" w:unhideWhenUsed="0"/>
-    <w:lsdException w:name="Medium Shading 1 Accent 4" w:semiHidden="0" w:uiPriority="63" w:unhideWhenUsed="0"/>
-    <w:lsdException w:name="Medium Shading 2 Accent 4" w:semiHidden="0" w:uiPriority="64" w:unhideWhenUsed="0"/>
-    <w:lsdException w:name="Medium List 1 Accent 4" w:semiHidden="0" w:uiPriority="65" w:unhideWhenUsed="0"/>
-    <w:lsdException w:name="Medium List 2 Accent 4" w:semiHidden="0" w:uiPriority="66" w:unhideWhenUsed="0"/>
-    <w:lsdException w:name="Medium Grid 1 Accent 4" w:semiHidden="0" w:uiPriority="67" w:unhideWhenUsed="0"/>
-    <w:lsdException w:name="Medium Grid 2 Accent 4" w:semiHidden="0" w:uiPriority="68" w:unhideWhenUsed="0"/>
-    <w:lsdException w:name="Medium Grid 3 Accent 4" w:semiHidden="0" w:uiPriority="69" w:unhideWhenUsed="0"/>
-    <w:lsdException w:name="Dark List Accent 4" w:semiHidden="0" w:uiPriority="70" w:unhideWhenUsed="0"/>
-    <w:lsdException w:name="Colorful Shading Accent 4" w:semiHidden="0" w:uiPriority="71" w:unhideWhenUsed="0"/>
-    <w:lsdException w:name="Colorful List Accent 4" w:semiHidden="0" w:uiPriority="72" w:unhideWhenUsed="0"/>
-    <w:lsdException w:name="Colorful Grid Accent 4" w:semiHidden="0" w:uiPriority="73" w:unhideWhenUsed="0"/>
-    <w:lsdException w:name="Light Shading Accent 5" w:semiHidden="0" w:uiPriority="60" w:unhideWhenUsed="0"/>
-    <w:lsdException w:name="Light List Accent 5" w:semiHidden="0" w:uiPriority="61" w:unhideWhenUsed="0"/>
-    <w:lsdException w:name="Light Grid Accent 5" w:semiHidden="0" w:uiPriority="62" w:unhideWhenUsed="0"/>
-    <w:lsdException w:name="Medium Shading 1 Accent 5" w:semiHidden="0" w:uiPriority="63" w:unhideWhenUsed="0"/>
-    <w:lsdException w:name="Medium Shading 2 Accent 5" w:semiHidden="0" w:uiPriority="64" w:unhideWhenUsed="0"/>
-    <w:lsdException w:name="Medium List 1 Accent 5" w:semiHidden="0" w:uiPriority="65" w:unhideWhenUsed="0"/>
-    <w:lsdException w:name="Medium List 2 Accent 5" w:semiHidden="0" w:uiPriority="66" w:unhideWhenUsed="0"/>
-    <w:lsdException w:name="Medium Grid 1 Accent 5" w:semiHidden="0" w:uiPriority="67" w:unhideWhenUsed="0"/>
-    <w:lsdException w:name="Medium Grid 2 Accent 5" w:semiHidden="0" w:uiPriority="68" w:unhideWhenUsed="0"/>
-    <w:lsdException w:name="Medium Grid 3 Accent 5" w:semiHidden="0" w:uiPriority="69" w:unhideWhenUsed="0"/>
-    <w:lsdException w:name="Dark List Accent 5" w:semiHidden="0" w:uiPriority="70" w:unhideWhenUsed="0"/>
-    <w:lsdException w:name="Colorful Shading Accent 5" w:semiHidden="0" w:uiPriority="71" w:unhideWhenUsed="0"/>
-    <w:lsdException w:name="Colorful List Accent 5" w:semiHidden="0" w:uiPriority="72" w:unhideWhenUsed="0"/>
-    <w:lsdException w:name="Colorful Grid Accent 5" w:semiHidden="0" w:uiPriority="73" w:unhideWhenUsed="0"/>
-    <w:lsdException w:name="Light Shading Accent 6" w:semiHidden="0" w:uiPriority="60" w:unhideWhenUsed="0"/>
-    <w:lsdException w:name="Light List Accent 6" w:semiHidden="0" w:uiPriority="61" w:unhideWhenUsed="0"/>
-    <w:lsdException w:name="Light Grid Accent 6" w:semiHidden="0" w:uiPriority="62" w:unhideWhenUsed="0"/>
-    <w:lsdException w:name="Medium Shading 1 Accent 6" w:semiHidden="0" w:uiPriority="63" w:unhideWhenUsed="0"/>
-    <w:lsdException w:name="Medium Shading 2 Accent 6" w:semiHidden="0" w:uiPriority="64" w:unhideWhenUsed="0"/>
-    <w:lsdException w:name="Medium List 1 Accent 6" w:semiHidden="0" w:uiPriority="65" w:unhideWhenUsed="0"/>
-    <w:lsdException w:name="Medium List 2 Accent 6" w:semiHidden="0" w:uiPriority="66" w:unhideWhenUsed="0"/>
-    <w:lsdException w:name="Medium Grid 1 Accent 6" w:semiHidden="0" w:uiPriority="67" w:unhideWhenUsed="0"/>
-    <w:lsdException w:name="Medium Grid 2 Accent 6" w:semiHidden="0" w:uiPriority="68" w:unhideWhenUsed="0"/>
-    <w:lsdException w:name="Medium Grid 3 Accent 6" w:semiHidden="0" w:uiPriority="69" w:unhideWhenUsed="0"/>
-    <w:lsdException w:name="Dark List Accent 6" w:semiHidden="0" w:uiPriority="70" w:unhideWhenUsed="0"/>
-    <w:lsdException w:name="Colorful Shading Accent 6" w:semiHidden="0" w:uiPriority="71" w:unhideWhenUsed="0"/>
-    <w:lsdException w:name="Colorful List Accent 6" w:semiHidden="0" w:uiPriority="72" w:unhideWhenUsed="0"/>
-    <w:lsdException w:name="Colorful Grid Accent 6" w:semiHidden="0" w:uiPriority="73" w:unhideWhenUsed="0"/>
-    <w:lsdException w:name="Subtle Emphasis" w:semiHidden="0" w:uiPriority="19" w:unhideWhenUsed="0" w:qFormat="1"/>
-    <w:lsdException w:name="Intense Emphasis" w:semiHidden="0" w:uiPriority="21" w:unhideWhenUsed="0" w:qFormat="1"/>
-    <w:lsdException w:name="Subtle Reference" w:semiHidden="0" w:uiPriority="31" w:unhideWhenUsed="0" w:qFormat="1"/>
-    <w:lsdException w:name="Intense Reference" w:semiHidden="0" w:uiPriority="32" w:unhideWhenUsed="0" w:qFormat="1"/>
-    <w:lsdException w:name="Book Title" w:semiHidden="0" w:uiPriority="33" w:unhideWhenUsed="0" w:qFormat="1"/>
-    <w:lsdException w:name="Bibliography" w:uiPriority="37"/>
-    <w:lsdException w:name="TOC Heading" w:uiPriority="39" w:qFormat="1"/>
-  </w:latentStyles>
-  <w:style w:type="paragraph" w:default="1" w:styleId="Normal">
-    <w:name w:val="Normal"/>
-    <w:qFormat/>
-  </w:style>
-  <w:style w:type="paragraph" w:styleId="Heading1">
-    <w:name w:val="heading 1"/>
-    <w:basedOn w:val="Normal"/>
-    <w:next w:val="Normal"/>
-    <w:link w:val="Heading1Char"/>
-    <w:uiPriority w:val="9"/>
-    <w:qFormat/>
-    <w:pPr>
-      <w:keepNext/>
-      <w:keepLines/>
-      <w:pBdr>
-        <w:bottom w:val="single" w:sz="4" w:space="1" w:color="90C226" w:themeColor="accent1"/>
-      </w:pBdr>
-      <w:spacing w:before="400" w:after="40" w:line="240" w:lineRule="auto"/>
-      <w:outlineLvl w:val="0"/>
-    </w:pPr>
-    <w:rPr>
-      <w:rFonts w:asciiTheme="majorHAnsi" w:eastAsiaTheme="majorEastAsia" w:hAnsiTheme="majorHAnsi" w:cstheme="majorBidi"/>
-      <w:color w:val="90C226" w:themeColor="accent1"/>
-      <w:sz w:val="32"/>
-      <w:szCs w:val="32"/>
-    </w:rPr>
-  </w:style>
-  <w:style w:type="paragraph" w:styleId="Heading2">
-    <w:name w:val="heading 2"/>
-    <w:basedOn w:val="Normal"/>
-    <w:next w:val="Normal"/>
-    <w:link w:val="Heading2Char"/>
-    <w:uiPriority w:val="9"/>
-    <w:unhideWhenUsed/>
-    <w:qFormat/>
-    <w:pPr>
-      <w:keepNext/>
-      <w:keepLines/>
-      <w:spacing w:before="160" w:after="0" w:line="240" w:lineRule="auto"/>
-      <w:outlineLvl w:val="1"/>
-    </w:pPr>
-    <w:rPr>
-      <w:rFonts w:asciiTheme="majorHAnsi" w:eastAsiaTheme="majorEastAsia" w:hAnsiTheme="majorHAnsi" w:cstheme="majorBidi"/>
-      <w:color w:val="90C226" w:themeColor="accent1"/>
-      <w:sz w:val="28"/>
-      <w:szCs w:val="28"/>
-    </w:rPr>
-  </w:style>
-  <w:style w:type="paragraph" w:styleId="Heading3">
-    <w:name w:val="heading 3"/>
-    <w:basedOn w:val="Normal"/>
-    <w:next w:val="Normal"/>
-    <w:link w:val="Heading3Char"/>
-    <w:uiPriority w:val="9"/>
-    <w:unhideWhenUsed/>
-    <w:qFormat/>
-    <w:pPr>
-      <w:keepNext/>
-      <w:keepLines/>
-      <w:spacing w:before="80" w:after="0" w:line="240" w:lineRule="auto"/>
-      <w:outlineLvl w:val="2"/>
-    </w:pPr>
-    <w:rPr>
-      <w:rFonts w:asciiTheme="majorHAnsi" w:eastAsiaTheme="majorEastAsia" w:hAnsiTheme="majorHAnsi" w:cstheme="majorBidi"/>
-      <w:color w:val="404040" w:themeColor="text1" w:themeTint="BF"/>
-      <w:sz w:val="26"/>
-      <w:szCs w:val="26"/>
-    </w:rPr>
-  </w:style>
-  <w:style w:type="paragraph" w:styleId="Heading4">
-    <w:name w:val="heading 4"/>
-    <w:basedOn w:val="Normal"/>
-    <w:next w:val="Normal"/>
-    <w:link w:val="Heading4Char"/>
-    <w:uiPriority w:val="9"/>
-    <w:unhideWhenUsed/>
-    <w:qFormat/>
-    <w:pPr>
-      <w:keepNext/>
-      <w:keepLines/>
-      <w:spacing w:before="80" w:after="0"/>
-      <w:outlineLvl w:val="3"/>
-    </w:pPr>
-    <w:rPr>
-      <w:rFonts w:asciiTheme="majorHAnsi" w:eastAsiaTheme="majorEastAsia" w:hAnsiTheme="majorHAnsi" w:cstheme="majorBidi"/>
-      <w:sz w:val="24"/>
-      <w:szCs w:val="24"/>
-    </w:rPr>
-  </w:style>
-  <w:style w:type="paragraph" w:styleId="Heading5">
-    <w:name w:val="heading 5"/>
-    <w:basedOn w:val="Normal"/>
-    <w:next w:val="Normal"/>
-    <w:link w:val="Heading5Char"/>
-    <w:uiPriority w:val="9"/>
-    <w:unhideWhenUsed/>
-    <w:qFormat/>
-    <w:pPr>
-      <w:keepNext/>
-      <w:keepLines/>
-      <w:spacing w:before="80" w:after="0"/>
-      <w:outlineLvl w:val="4"/>
-    </w:pPr>
-    <w:rPr>
-      <w:rFonts w:asciiTheme="majorHAnsi" w:eastAsiaTheme="majorEastAsia" w:hAnsiTheme="majorHAnsi" w:cstheme="majorBidi"/>
-      <w:i/>
-      <w:iCs/>
-      <w:sz w:val="22"/>
-      <w:szCs w:val="22"/>
-    </w:rPr>
-  </w:style>
-  <w:style w:type="paragraph" w:styleId="Heading6">
-    <w:name w:val="heading 6"/>
-    <w:basedOn w:val="Normal"/>
-    <w:next w:val="Normal"/>
-    <w:link w:val="Heading6Char"/>
-    <w:uiPriority w:val="9"/>
-    <w:semiHidden/>
-    <w:unhideWhenUsed/>
-    <w:qFormat/>
-    <w:pPr>
-      <w:keepNext/>
-      <w:keepLines/>
-      <w:spacing w:before="80" w:after="0"/>
-      <w:outlineLvl w:val="5"/>
-    </w:pPr>
-    <w:rPr>
-      <w:rFonts w:asciiTheme="majorHAnsi" w:eastAsiaTheme="majorEastAsia" w:hAnsiTheme="majorHAnsi" w:cstheme="majorBidi"/>
-      <w:color w:val="595959" w:themeColor="text1" w:themeTint="A6"/>
-    </w:rPr>
-  </w:style>
-  <w:style w:type="paragraph" w:styleId="Heading7">
-    <w:name w:val="heading 7"/>
-    <w:basedOn w:val="Normal"/>
-    <w:next w:val="Normal"/>
-    <w:link w:val="Heading7Char"/>
-    <w:uiPriority w:val="9"/>
-    <w:semiHidden/>
-    <w:unhideWhenUsed/>
-    <w:qFormat/>
-    <w:pPr>
-      <w:keepNext/>
-      <w:keepLines/>
-      <w:spacing w:before="80" w:after="0"/>
-      <w:outlineLvl w:val="6"/>
-    </w:pPr>
-    <w:rPr>
-      <w:rFonts w:asciiTheme="majorHAnsi" w:eastAsiaTheme="majorEastAsia" w:hAnsiTheme="majorHAnsi" w:cstheme="majorBidi"/>
-      <w:i/>
-      <w:iCs/>
-      <w:color w:val="595959" w:themeColor="text1" w:themeTint="A6"/>
-    </w:rPr>
-  </w:style>
-  <w:style w:type="paragraph" w:styleId="Heading8">
-    <w:name w:val="heading 8"/>
-    <w:basedOn w:val="Normal"/>
-    <w:next w:val="Normal"/>
-    <w:link w:val="Heading8Char"/>
-    <w:uiPriority w:val="9"/>
-    <w:semiHidden/>
-    <w:unhideWhenUsed/>
-    <w:qFormat/>
-    <w:pPr>
-      <w:keepNext/>
-      <w:keepLines/>
-      <w:spacing w:before="80" w:after="0"/>
-      <w:outlineLvl w:val="7"/>
-    </w:pPr>
-    <w:rPr>
-      <w:rFonts w:asciiTheme="majorHAnsi" w:eastAsiaTheme="majorEastAsia" w:hAnsiTheme="majorHAnsi" w:cstheme="majorBidi"/>
-      <w:smallCaps/>
-      <w:color w:val="595959" w:themeColor="text1" w:themeTint="A6"/>
-    </w:rPr>
-  </w:style>
-  <w:style w:type="paragraph" w:styleId="Heading9">
-    <w:name w:val="heading 9"/>
-    <w:basedOn w:val="Normal"/>
-    <w:next w:val="Normal"/>
-    <w:link w:val="Heading9Char"/>
-    <w:uiPriority w:val="9"/>
-    <w:semiHidden/>
-    <w:unhideWhenUsed/>
-    <w:qFormat/>
-    <w:pPr>
-      <w:keepNext/>
-      <w:keepLines/>
-      <w:spacing w:before="80" w:after="0"/>
-      <w:outlineLvl w:val="8"/>
-    </w:pPr>
-    <w:rPr>
-      <w:rFonts w:asciiTheme="majorHAnsi" w:eastAsiaTheme="majorEastAsia" w:hAnsiTheme="majorHAnsi" w:cstheme="majorBidi"/>
-      <w:i/>
-      <w:iCs/>
-      <w:smallCaps/>
-      <w:color w:val="595959" w:themeColor="text1" w:themeTint="A6"/>
-    </w:rPr>
-  </w:style>
-  <w:style w:type="character" w:default="1" w:styleId="DefaultParagraphFont">
-    <w:name w:val="Default Paragraph Font"/>
-    <w:uiPriority w:val="1"/>
-    <w:semiHidden/>
-    <w:unhideWhenUsed/>
-  </w:style>
-  <w:style w:type="table" w:default="1" w:styleId="TableNormal">
-    <w:name w:val="Normal Table"/>
-    <w:uiPriority w:val="99"/>
-    <w:semiHidden/>
-    <w:unhideWhenUsed/>
-    <w:tblPr>
-      <w:tblInd w:w="0" w:type="dxa"/>
-      <w:tblCellMar>
-        <w:top w:w="0" w:type="dxa"/>
-        <w:left w:w="108" w:type="dxa"/>
-        <w:bottom w:w="0" w:type="dxa"/>
-        <w:right w:w="108" w:type="dxa"/>
-      </w:tblCellMar>
-    </w:tblPr>
-  </w:style>
-  <w:style w:type="numbering" w:default="1" w:styleId="NoList">
-    <w:name w:val="No List"/>
-    <w:uiPriority w:val="99"/>
-    <w:semiHidden/>
-    <w:unhideWhenUsed/>
-  </w:style>
-  <w:style w:type="paragraph" w:styleId="Title">
-    <w:name w:val="Title"/>
-    <w:basedOn w:val="Normal"/>
-    <w:next w:val="Normal"/>
-    <w:link w:val="TitleChar"/>
-    <w:uiPriority w:val="10"/>
-    <w:qFormat/>
-    <w:pPr>
-      <w:spacing w:after="0" w:line="240" w:lineRule="auto"/>
-      <w:contextualSpacing/>
-    </w:pPr>
-    <w:rPr>
-      <w:rFonts w:asciiTheme="majorHAnsi" w:eastAsiaTheme="majorEastAsia" w:hAnsiTheme="majorHAnsi" w:cstheme="majorBidi"/>
-      <w:color w:val="90C226" w:themeColor="accent1"/>
-      <w:spacing w:val="-7"/>
-      <w:sz w:val="64"/>
-      <w:szCs w:val="64"/>
-    </w:rPr>
-  </w:style>
-  <w:style w:type="character" w:customStyle="1" w:styleId="TitleChar">
-    <w:name w:val="Title Char"/>
-    <w:basedOn w:val="DefaultParagraphFont"/>
-    <w:link w:val="Title"/>
-    <w:uiPriority w:val="10"/>
-    <w:rPr>
-      <w:rFonts w:asciiTheme="majorHAnsi" w:eastAsiaTheme="majorEastAsia" w:hAnsiTheme="majorHAnsi" w:cstheme="majorBidi"/>
-      <w:color w:val="90C226" w:themeColor="accent1"/>
-      <w:spacing w:val="-7"/>
-      <w:sz w:val="64"/>
-      <w:szCs w:val="64"/>
-    </w:rPr>
-  </w:style>
-  <w:style w:type="paragraph" w:styleId="Subtitle">
-    <w:name w:val="Subtitle"/>
-    <w:basedOn w:val="Normal"/>
-    <w:next w:val="Normal"/>
-    <w:link w:val="SubtitleChar"/>
-    <w:uiPriority w:val="11"/>
-    <w:qFormat/>
-    <w:pPr>
-      <w:numPr>
-        <w:ilvl w:val="1"/>
-      </w:numPr>
-      <w:spacing w:after="240" w:line="240" w:lineRule="auto"/>
-    </w:pPr>
-    <w:rPr>
-      <w:rFonts w:asciiTheme="majorHAnsi" w:eastAsiaTheme="majorEastAsia" w:hAnsiTheme="majorHAnsi" w:cstheme="majorBidi"/>
-      <w:color w:val="404040" w:themeColor="text1" w:themeTint="BF"/>
-      <w:sz w:val="28"/>
-      <w:szCs w:val="28"/>
-    </w:rPr>
-  </w:style>
-  <w:style w:type="character" w:customStyle="1" w:styleId="SubtitleChar">
-    <w:name w:val="Subtitle Char"/>
-    <w:basedOn w:val="DefaultParagraphFont"/>
-    <w:link w:val="Subtitle"/>
-    <w:uiPriority w:val="11"/>
-    <w:rPr>
-      <w:rFonts w:asciiTheme="majorHAnsi" w:eastAsiaTheme="majorEastAsia" w:hAnsiTheme="majorHAnsi" w:cstheme="majorBidi"/>
-      <w:color w:val="404040" w:themeColor="text1" w:themeTint="BF"/>
-      <w:sz w:val="28"/>
-      <w:szCs w:val="28"/>
-    </w:rPr>
-  </w:style>
-  <w:style w:type="character" w:customStyle="1" w:styleId="Heading1Char">
-    <w:name w:val="Heading 1 Char"/>
-    <w:basedOn w:val="DefaultParagraphFont"/>
-    <w:link w:val="Heading1"/>
-    <w:uiPriority w:val="9"/>
-    <w:rPr>
-      <w:rFonts w:asciiTheme="majorHAnsi" w:eastAsiaTheme="majorEastAsia" w:hAnsiTheme="majorHAnsi" w:cstheme="majorBidi"/>
-      <w:color w:val="90C226" w:themeColor="accent1"/>
-      <w:sz w:val="32"/>
-      <w:szCs w:val="32"/>
-    </w:rPr>
-  </w:style>
-  <w:style w:type="character" w:customStyle="1" w:styleId="Heading2Char">
-    <w:name w:val="Heading 2 Char"/>
-    <w:basedOn w:val="DefaultParagraphFont"/>
-    <w:link w:val="Heading2"/>
-    <w:uiPriority w:val="9"/>
-    <w:rPr>
-      <w:rFonts w:asciiTheme="majorHAnsi" w:eastAsiaTheme="majorEastAsia" w:hAnsiTheme="majorHAnsi" w:cstheme="majorBidi"/>
-      <w:color w:val="90C226" w:themeColor="accent1"/>
-      <w:sz w:val="28"/>
-      <w:szCs w:val="28"/>
-    </w:rPr>
-  </w:style>
-  <w:style w:type="character" w:customStyle="1" w:styleId="Heading3Char">
-    <w:name w:val="Heading 3 Char"/>
-    <w:basedOn w:val="DefaultParagraphFont"/>
-    <w:link w:val="Heading3"/>
-    <w:uiPriority w:val="9"/>
-    <w:rPr>
-      <w:rFonts w:asciiTheme="majorHAnsi" w:eastAsiaTheme="majorEastAsia" w:hAnsiTheme="majorHAnsi" w:cstheme="majorBidi"/>
-      <w:color w:val="404040" w:themeColor="text1" w:themeTint="BF"/>
-      <w:sz w:val="26"/>
-      <w:szCs w:val="26"/>
-    </w:rPr>
-  </w:style>
-  <w:style w:type="character" w:customStyle="1" w:styleId="Heading4Char">
-    <w:name w:val="Heading 4 Char"/>
-    <w:basedOn w:val="DefaultParagraphFont"/>
-    <w:link w:val="Heading4"/>
-    <w:uiPriority w:val="9"/>
-    <w:rPr>
-      <w:rFonts w:asciiTheme="majorHAnsi" w:eastAsiaTheme="majorEastAsia" w:hAnsiTheme="majorHAnsi" w:cstheme="majorBidi"/>
-      <w:sz w:val="24"/>
-      <w:szCs w:val="24"/>
-    </w:rPr>
-  </w:style>
-  <w:style w:type="character" w:customStyle="1" w:styleId="Heading5Char">
-    <w:name w:val="Heading 5 Char"/>
-    <w:basedOn w:val="DefaultParagraphFont"/>
-    <w:link w:val="Heading5"/>
-    <w:uiPriority w:val="9"/>
-    <w:rPr>
-      <w:rFonts w:asciiTheme="majorHAnsi" w:eastAsiaTheme="majorEastAsia" w:hAnsiTheme="majorHAnsi" w:cstheme="majorBidi"/>
-      <w:i/>
-      <w:iCs/>
-      <w:sz w:val="22"/>
-      <w:szCs w:val="22"/>
-    </w:rPr>
-  </w:style>
-  <w:style w:type="character" w:customStyle="1" w:styleId="Heading6Char">
-    <w:name w:val="Heading 6 Char"/>
-    <w:basedOn w:val="DefaultParagraphFont"/>
-    <w:link w:val="Heading6"/>
-    <w:uiPriority w:val="9"/>
-    <w:semiHidden/>
-    <w:rPr>
-      <w:rFonts w:asciiTheme="majorHAnsi" w:eastAsiaTheme="majorEastAsia" w:hAnsiTheme="majorHAnsi" w:cstheme="majorBidi"/>
-      <w:color w:val="595959" w:themeColor="text1" w:themeTint="A6"/>
-    </w:rPr>
-  </w:style>
-  <w:style w:type="character" w:customStyle="1" w:styleId="Heading7Char">
-    <w:name w:val="Heading 7 Char"/>
-    <w:basedOn w:val="DefaultParagraphFont"/>
-    <w:link w:val="Heading7"/>
-    <w:uiPriority w:val="9"/>
-    <w:semiHidden/>
-    <w:rPr>
-      <w:rFonts w:asciiTheme="majorHAnsi" w:eastAsiaTheme="majorEastAsia" w:hAnsiTheme="majorHAnsi" w:cstheme="majorBidi"/>
-      <w:i/>
-      <w:iCs/>
-      <w:color w:val="595959" w:themeColor="text1" w:themeTint="A6"/>
-    </w:rPr>
-  </w:style>
-  <w:style w:type="character" w:customStyle="1" w:styleId="Heading8Char">
-    <w:name w:val="Heading 8 Char"/>
-    <w:basedOn w:val="DefaultParagraphFont"/>
-    <w:link w:val="Heading8"/>
-    <w:uiPriority w:val="9"/>
-    <w:semiHidden/>
-    <w:rPr>
-      <w:rFonts w:asciiTheme="majorHAnsi" w:eastAsiaTheme="majorEastAsia" w:hAnsiTheme="majorHAnsi" w:cstheme="majorBidi"/>
-      <w:smallCaps/>
-      <w:color w:val="595959" w:themeColor="text1" w:themeTint="A6"/>
-    </w:rPr>
-  </w:style>
-  <w:style w:type="character" w:customStyle="1" w:styleId="Heading9Char">
-    <w:name w:val="Heading 9 Char"/>
-    <w:basedOn w:val="DefaultParagraphFont"/>
-    <w:link w:val="Heading9"/>
-    <w:uiPriority w:val="9"/>
-    <w:semiHidden/>
-    <w:rPr>
-      <w:rFonts w:asciiTheme="majorHAnsi" w:eastAsiaTheme="majorEastAsia" w:hAnsiTheme="majorHAnsi" w:cstheme="majorBidi"/>
-      <w:i/>
-      <w:iCs/>
-      <w:smallCaps/>
-      <w:color w:val="595959" w:themeColor="text1" w:themeTint="A6"/>
-    </w:rPr>
-  </w:style>
-  <w:style w:type="character" w:styleId="SubtleEmphasis">
-    <w:name w:val="Subtle Emphasis"/>
-    <w:basedOn w:val="DefaultParagraphFont"/>
-    <w:uiPriority w:val="19"/>
-    <w:qFormat/>
-    <w:rPr>
-      <w:i/>
-      <w:iCs/>
-      <w:color w:val="595959" w:themeColor="text1" w:themeTint="A6"/>
-    </w:rPr>
-  </w:style>
-  <w:style w:type="character" w:styleId="Emphasis">
-    <w:name w:val="Emphasis"/>
-    <w:basedOn w:val="DefaultParagraphFont"/>
-    <w:uiPriority w:val="20"/>
-    <w:qFormat/>
-    <w:rPr>
-      <w:i/>
-      <w:iCs/>
-    </w:rPr>
-  </w:style>
-  <w:style w:type="character" w:styleId="IntenseEmphasis">
-    <w:name w:val="Intense Emphasis"/>
-    <w:basedOn w:val="DefaultParagraphFont"/>
-    <w:uiPriority w:val="21"/>
-    <w:qFormat/>
-    <w:rPr>
-      <w:b/>
-      <w:bCs/>
-      <w:i/>
-      <w:iCs/>
-    </w:rPr>
-  </w:style>
-  <w:style w:type="character" w:styleId="Strong">
-    <w:name w:val="Strong"/>
-    <w:basedOn w:val="DefaultParagraphFont"/>
-    <w:uiPriority w:val="22"/>
-    <w:qFormat/>
-    <w:rPr>
-      <w:b/>
-      <w:bCs/>
-    </w:rPr>
-  </w:style>
-  <w:style w:type="paragraph" w:styleId="Quote">
-    <w:name w:val="Quote"/>
-    <w:basedOn w:val="Normal"/>
-    <w:next w:val="Normal"/>
-    <w:link w:val="QuoteChar"/>
-    <w:uiPriority w:val="29"/>
-    <w:qFormat/>
-    <w:pPr>
-      <w:spacing w:before="240" w:after="240" w:line="252" w:lineRule="auto"/>
-      <w:ind w:left="864" w:right="864"/>
-      <w:jc w:val="center"/>
-    </w:pPr>
-    <w:rPr>
-      <w:i/>
-      <w:iCs/>
-    </w:rPr>
-  </w:style>
-  <w:style w:type="character" w:customStyle="1" w:styleId="QuoteChar">
-    <w:name w:val="Quote Char"/>
-    <w:basedOn w:val="DefaultParagraphFont"/>
-    <w:link w:val="Quote"/>
-    <w:uiPriority w:val="29"/>
-    <w:rPr>
-      <w:i/>
-      <w:iCs/>
-    </w:rPr>
-  </w:style>
-  <w:style w:type="paragraph" w:styleId="IntenseQuote">
-    <w:name w:val="Intense Quote"/>
-    <w:basedOn w:val="Normal"/>
-    <w:next w:val="Normal"/>
-    <w:link w:val="IntenseQuoteChar"/>
-    <w:uiPriority w:val="30"/>
-    <w:qFormat/>
-    <w:pPr>
-      <w:spacing w:before="100" w:beforeAutospacing="1" w:after="240"/>
-      <w:ind w:left="864" w:right="864"/>
-      <w:jc w:val="center"/>
-    </w:pPr>
-    <w:rPr>
-      <w:rFonts w:asciiTheme="majorHAnsi" w:eastAsiaTheme="majorEastAsia" w:hAnsiTheme="majorHAnsi" w:cstheme="majorBidi"/>
-      <w:color w:val="90C226" w:themeColor="accent1"/>
-      <w:sz w:val="28"/>
-      <w:szCs w:val="28"/>
-    </w:rPr>
-  </w:style>
-  <w:style w:type="character" w:customStyle="1" w:styleId="IntenseQuoteChar">
-    <w:name w:val="Intense Quote Char"/>
-    <w:basedOn w:val="DefaultParagraphFont"/>
-    <w:link w:val="IntenseQuote"/>
-    <w:uiPriority w:val="30"/>
-    <w:rPr>
-      <w:rFonts w:asciiTheme="majorHAnsi" w:eastAsiaTheme="majorEastAsia" w:hAnsiTheme="majorHAnsi" w:cstheme="majorBidi"/>
-      <w:color w:val="90C226" w:themeColor="accent1"/>
-      <w:sz w:val="28"/>
-      <w:szCs w:val="28"/>
-    </w:rPr>
-  </w:style>
-  <w:style w:type="character" w:styleId="SubtleReference">
-    <w:name w:val="Subtle Reference"/>
-    <w:basedOn w:val="DefaultParagraphFont"/>
-    <w:uiPriority w:val="31"/>
-    <w:qFormat/>
-    <w:rPr>
-      <w:smallCaps/>
-      <w:color w:val="404040" w:themeColor="text1" w:themeTint="BF"/>
-    </w:rPr>
-  </w:style>
-  <w:style w:type="character" w:styleId="IntenseReference">
-    <w:name w:val="Intense Reference"/>
-    <w:basedOn w:val="DefaultParagraphFont"/>
-    <w:uiPriority w:val="32"/>
-    <w:qFormat/>
-    <w:rPr>
-      <w:b/>
-      <w:bCs/>
-      <w:smallCaps/>
-      <w:u w:val="single"/>
-    </w:rPr>
-  </w:style>
-  <w:style w:type="character" w:styleId="BookTitle">
-    <w:name w:val="Book Title"/>
-    <w:basedOn w:val="DefaultParagraphFont"/>
-    <w:uiPriority w:val="33"/>
-    <w:qFormat/>
-    <w:rPr>
-      <w:b/>
-      <w:bCs/>
-      <w:smallCaps/>
-    </w:rPr>
-  </w:style>
-  <w:style w:type="paragraph" w:styleId="Caption">
-    <w:name w:val="caption"/>
-    <w:basedOn w:val="Normal"/>
-    <w:next w:val="Normal"/>
-    <w:uiPriority w:val="35"/>
-    <w:semiHidden/>
-    <w:unhideWhenUsed/>
-    <w:qFormat/>
-    <w:pPr>
-      <w:spacing w:line="240" w:lineRule="auto"/>
-    </w:pPr>
-    <w:rPr>
-      <w:b/>
-      <w:bCs/>
-      <w:color w:val="404040" w:themeColor="text1" w:themeTint="BF"/>
-    </w:rPr>
-  </w:style>
-  <w:style w:type="paragraph" w:styleId="TOCHeading">
-    <w:name w:val="TOC Heading"/>
-    <w:basedOn w:val="Heading1"/>
-    <w:next w:val="Normal"/>
-    <w:uiPriority w:val="39"/>
-    <w:semiHidden/>
-    <w:unhideWhenUsed/>
-    <w:qFormat/>
-    <w:pPr>
-      <w:outlineLvl w:val="9"/>
-    </w:pPr>
-  </w:style>
-  <w:style w:type="paragraph" w:styleId="NoSpacing">
-    <w:name w:val="No Spacing"/>
-    <w:uiPriority w:val="1"/>
-    <w:qFormat/>
-    <w:pPr>
-      <w:spacing w:after="0" w:line="240" w:lineRule="auto"/>
-    </w:pPr>
-  </w:style>
-  <w:style w:type="paragraph" w:styleId="ListParagraph">
-    <w:name w:val="List Paragraph"/>
-    <w:basedOn w:val="Normal"/>
-    <w:uiPriority w:val="34"/>
-    <w:qFormat/>
-    <w:pPr>
-      <w:ind w:left="720"/>
-      <w:contextualSpacing/>
-    </w:pPr>
-  </w:style>
-  <w:style w:type="character" w:styleId="PlaceholderText">
-    <w:name w:val="Placeholder Text"/>
-    <w:basedOn w:val="DefaultParagraphFont"/>
-    <w:uiPriority w:val="99"/>
-    <w:semiHidden/>
-    <w:rsid w:val="00B46539"/>
-    <w:rPr>
-      <w:color w:val="808080"/>
-    </w:rPr>
-  </w:style>
-  <w:style w:type="paragraph" w:styleId="BalloonText">
-    <w:name w:val="Balloon Text"/>
-    <w:basedOn w:val="Normal"/>
-    <w:link w:val="BalloonTextChar"/>
-    <w:uiPriority w:val="99"/>
-    <w:semiHidden/>
-    <w:unhideWhenUsed/>
-    <w:rsid w:val="00024064"/>
-    <w:pPr>
-      <w:spacing w:after="0" w:line="240" w:lineRule="auto"/>
-    </w:pPr>
-    <w:rPr>
-      <w:rFonts w:ascii="Tahoma" w:hAnsi="Tahoma" w:cs="Tahoma"/>
-      <w:sz w:val="16"/>
-      <w:szCs w:val="16"/>
-    </w:rPr>
-  </w:style>
-  <w:style w:type="character" w:customStyle="1" w:styleId="BalloonTextChar">
-    <w:name w:val="Balloon Text Char"/>
-    <w:basedOn w:val="DefaultParagraphFont"/>
-    <w:link w:val="BalloonText"/>
-    <w:uiPriority w:val="99"/>
-    <w:semiHidden/>
-    <w:rsid w:val="00024064"/>
-    <w:rPr>
-      <w:rFonts w:ascii="Tahoma" w:hAnsi="Tahoma" w:cs="Tahoma"/>
-      <w:sz w:val="16"/>
-      <w:szCs w:val="16"/>
-    </w:rPr>
-  </w:style>
-  <w:style w:type="paragraph" w:styleId="Header">
-    <w:name w:val="header"/>
-    <w:basedOn w:val="Normal"/>
-    <w:link w:val="HeaderChar"/>
-    <w:uiPriority w:val="99"/>
-    <w:unhideWhenUsed/>
-    <w:rsid w:val="00E75B4D"/>
-    <w:pPr>
-      <w:tabs>
-        <w:tab w:val="center" w:pos="4680"/>
-        <w:tab w:val="right" w:pos="9360"/>
-      </w:tabs>
-      <w:spacing w:after="0" w:line="240" w:lineRule="auto"/>
-    </w:pPr>
-  </w:style>
-  <w:style w:type="character" w:customStyle="1" w:styleId="HeaderChar">
-    <w:name w:val="Header Char"/>
-    <w:basedOn w:val="DefaultParagraphFont"/>
-    <w:link w:val="Header"/>
-    <w:uiPriority w:val="99"/>
-    <w:rsid w:val="00E75B4D"/>
-  </w:style>
-  <w:style w:type="paragraph" w:styleId="Footer">
-    <w:name w:val="footer"/>
-    <w:basedOn w:val="Normal"/>
-    <w:link w:val="FooterChar"/>
-    <w:uiPriority w:val="99"/>
-    <w:unhideWhenUsed/>
-    <w:rsid w:val="00E75B4D"/>
-    <w:pPr>
-      <w:tabs>
-        <w:tab w:val="center" w:pos="4680"/>
-        <w:tab w:val="right" w:pos="9360"/>
-      </w:tabs>
-      <w:spacing w:after="0" w:line="240" w:lineRule="auto"/>
-    </w:pPr>
-  </w:style>
-  <w:style w:type="character" w:customStyle="1" w:styleId="FooterChar">
-    <w:name w:val="Footer Char"/>
-    <w:basedOn w:val="DefaultParagraphFont"/>
-    <w:link w:val="Footer"/>
-    <w:uiPriority w:val="99"/>
-    <w:rsid w:val="00E75B4D"/>
-  </w:style>
-  <w:style w:type="table" w:styleId="TableGrid">
-    <w:name w:val="Table Grid"/>
-    <w:basedOn w:val="TableNormal"/>
-    <w:uiPriority w:val="59"/>
-    <w:rsid w:val="00363F99"/>
-    <w:pPr>
-      <w:spacing w:after="0" w:line="240" w:lineRule="auto"/>
-    </w:pPr>
-    <w:tblPr>
-      <w:tblInd w:w="0" w:type="dxa"/>
-      <w:tblBorders>
-        <w:top w:val="single" w:sz="4" w:space="0" w:color="auto"/>
-        <w:left w:val="single" w:sz="4" w:space="0" w:color="auto"/>
-        <w:bottom w:val="single" w:sz="4" w:space="0" w:color="auto"/>
-        <w:right w:val="single" w:sz="4" w:space="0" w:color="auto"/>
-        <w:insideH w:val="single" w:sz="4" w:space="0" w:color="auto"/>
-        <w:insideV w:val="single" w:sz="4" w:space="0" w:color="auto"/>
-      </w:tblBorders>
-      <w:tblCellMar>
-        <w:top w:w="0" w:type="dxa"/>
-        <w:left w:w="108" w:type="dxa"/>
-        <w:bottom w:w="0" w:type="dxa"/>
-        <w:right w:w="108" w:type="dxa"/>
-      </w:tblCellMar>
-    </w:tblPr>
-  </w:style>
-  <w:style w:type="paragraph" w:styleId="NormalWeb">
-    <w:name w:val="Normal (Web)"/>
-    <w:basedOn w:val="Normal"/>
-    <w:uiPriority w:val="99"/>
-    <w:semiHidden/>
-    <w:unhideWhenUsed/>
-    <w:rsid w:val="008E3F75"/>
-    <w:pPr>
-      <w:spacing w:before="100" w:beforeAutospacing="1" w:after="100" w:afterAutospacing="1" w:line="240" w:lineRule="auto"/>
-    </w:pPr>
-    <w:rPr>
-      <w:rFonts w:ascii="Times New Roman" w:eastAsia="Times New Roman" w:hAnsi="Times New Roman" w:cs="Times New Roman"/>
-      <w:sz w:val="24"/>
-      <w:szCs w:val="24"/>
-      <w:lang w:eastAsia="en-US"/>
-    </w:rPr>
-  </w:style>
-</w:styles>
-</file>
-
-<file path=word/stylesWithEffects.xml><?xml version="1.0" encoding="utf-8"?>
-<w:styles xmlns:wpc="http://schemas.microsoft.com/office/word/2010/wordprocessingCanvas" xmlns:mc="http://schemas.openxmlformats.org/markup-compatibility/2006" xmlns:o="urn:schemas-microsoft-com:office:office" xmlns:r="http://schemas.openxmlformats.org/officeDocument/2006/relationships" xmlns:m="http://schemas.openxmlformats.org/officeDocument/2006/math" xmlns:v="urn:schemas-microsoft-com:vml" xmlns:wp14="http://schemas.microsoft.com/office/word/2010/wordprocessingDrawing" xmlns:wp="http://schemas.openxmlformats.org/drawingml/2006/wordprocessingDrawing" xmlns:w10="urn:schemas-microsoft-com:office:word" xmlns:w="http://schemas.openxmlformats.org/wordprocessingml/2006/main" xmlns:w14="http://schemas.microsoft.com/office/word/2010/wordml" xmlns:wpg="http://schemas.microsoft.com/office/word/2010/wordprocessingGroup" xmlns:wpi="http://schemas.microsoft.com/office/word/2010/wordprocessingInk" xmlns:wne="http://schemas.microsoft.com/office/word/2006/wordml" xmlns:wps="http://schemas.microsoft.com/office/word/2010/wordprocessingShape" mc:Ignorable="w14 wp14">
-  <w:docDefaults>
-    <w:rPrDefault>
-      <w:rPr>
-        <w:rFonts w:asciiTheme="minorHAnsi" w:eastAsiaTheme="minorEastAsia" w:hAnsiTheme="minorHAnsi" w:cstheme="minorBidi"/>
-        <w:lang w:val="en-US" w:eastAsia="ja-JP" w:bidi="ar-SA"/>
-      </w:rPr>
-    </w:rPrDefault>
-    <w:pPrDefault>
-      <w:pPr>
-        <w:spacing w:after="120" w:line="264" w:lineRule="auto"/>
-      </w:pPr>
-    </w:pPrDefault>
-  </w:docDefaults>
-  <w:latentStyles w:defLockedState="0" w:defUIPriority="99" w:defSemiHidden="1" w:defUnhideWhenUsed="1" w:defQFormat="0" w:count="267">
-    <w:lsdException w:name="Normal" w:semiHidden="0" w:uiPriority="0" w:unhideWhenUsed="0" w:qFormat="1"/>
-    <w:lsdException w:name="heading 1" w:semiHidden="0" w:uiPriority="9" w:unhideWhenUsed="0" w:qFormat="1"/>
-    <w:lsdException w:name="heading 2" w:uiPriority="9" w:qFormat="1"/>
-    <w:lsdException w:name="heading 3" w:uiPriority="9" w:qFormat="1"/>
-    <w:lsdException w:name="heading 4" w:uiPriority="9" w:qFormat="1"/>
-    <w:lsdException w:name="heading 5" w:uiPriority="9" w:qFormat="1"/>
-    <w:lsdException w:name="heading 6" w:uiPriority="9" w:qFormat="1"/>
-    <w:lsdException w:name="heading 7" w:uiPriority="9" w:qFormat="1"/>
-    <w:lsdException w:name="heading 8" w:uiPriority="9" w:qFormat="1"/>
-    <w:lsdException w:name="heading 9" w:uiPriority="9" w:qFormat="1"/>
-    <w:lsdException w:name="toc 1" w:uiPriority="39"/>
-    <w:lsdException w:name="toc 2" w:uiPriority="39"/>
-    <w:lsdException w:name="toc 3" w:uiPriority="39"/>
-    <w:lsdException w:name="toc 4" w:uiPriority="39"/>
-    <w:lsdException w:name="toc 5" w:uiPriority="39"/>
-    <w:lsdException w:name="toc 6" w:uiPriority="39"/>
-    <w:lsdException w:name="toc 7" w:uiPriority="39"/>
-    <w:lsdException w:name="toc 8" w:uiPriority="39"/>
-    <w:lsdException w:name="toc 9" w:uiPriority="39"/>
-    <w:lsdException w:name="caption" w:uiPriority="35" w:qFormat="1"/>
-    <w:lsdException w:name="Title" w:semiHidden="0" w:uiPriority="10" w:unhideWhenUsed="0" w:qFormat="1"/>
-    <w:lsdException w:name="Default Paragraph Font" w:uiPriority="1"/>
-    <w:lsdException w:name="Subtitle" w:semiHidden="0" w:uiPriority="11" w:unhideWhenUsed="0" w:qFormat="1"/>
-    <w:lsdException w:name="Strong" w:semiHidden="0" w:uiPriority="22" w:unhideWhenUsed="0" w:qFormat="1"/>
-    <w:lsdException w:name="Emphasis" w:semiHidden="0" w:uiPriority="20" w:unhideWhenUsed="0" w:qFormat="1"/>
-    <w:lsdException w:name="Table Grid" w:semiHidden="0" w:uiPriority="59" w:unhideWhenUsed="0"/>
-    <w:lsdException w:name="Placeholder Text" w:unhideWhenUsed="0"/>
-    <w:lsdException w:name="No Spacing" w:semiHidden="0" w:uiPriority="1" w:unhideWhenUsed="0" w:qFormat="1"/>
-    <w:lsdException w:name="Light Shading" w:semiHidden="0" w:uiPriority="60" w:unhideWhenUsed="0"/>
-    <w:lsdException w:name="Light List" w:semiHidden="0" w:uiPriority="61" w:unhideWhenUsed="0"/>
-    <w:lsdException w:name="Light Grid" w:semiHidden="0" w:uiPriority="62" w:unhideWhenUsed="0"/>
-    <w:lsdException w:name="Medium Shading 1" w:semiHidden="0" w:uiPriority="63" w:unhideWhenUsed="0"/>
-    <w:lsdException w:name="Medium Shading 2" w:semiHidden="0" w:uiPriority="64" w:unhideWhenUsed="0"/>
-    <w:lsdException w:name="Medium List 1" w:semiHidden="0" w:uiPriority="65" w:unhideWhenUsed="0"/>
-    <w:lsdException w:name="Medium List 2" w:semiHidden="0" w:uiPriority="66" w:unhideWhenUsed="0"/>
-    <w:lsdException w:name="Medium Grid 1" w:semiHidden="0" w:uiPriority="67" w:unhideWhenUsed="0"/>
-    <w:lsdException w:name="Medium Grid 2" w:semiHidden="0" w:uiPriority="68" w:unhideWhenUsed="0"/>
-    <w:lsdException w:name="Medium Grid 3" w:semiHidden="0" w:uiPriority="69" w:unhideWhenUsed="0"/>
-    <w:lsdException w:name="Dark List" w:semiHidden="0" w:uiPriority="70" w:unhideWhenUsed="0"/>
-    <w:lsdException w:name="Colorful Shading" w:semiHidden="0" w:uiPriority="71" w:unhideWhenUsed="0"/>
-    <w:lsdException w:name="Colorful List" w:semiHidden="0" w:uiPriority="72" w:unhideWhenUsed="0"/>
-    <w:lsdException w:name="Colorful Grid" w:semiHidden="0" w:uiPriority="73" w:unhideWhenUsed="0"/>
-    <w:lsdException w:name="Light Shading Accent 1" w:semiHidden="0" w:uiPriority="60" w:unhideWhenUsed="0"/>
-    <w:lsdException w:name="Light List Accent 1" w:semiHidden="0" w:uiPriority="61" w:unhideWhenUsed="0"/>
-    <w:lsdException w:name="Light Grid Accent 1" w:semiHidden="0" w:uiPriority="62" w:unhideWhenUsed="0"/>
-    <w:lsdException w:name="Medium Shading 1 Accent 1" w:semiHidden="0" w:uiPriority="63" w:unhideWhenUsed="0"/>
-    <w:lsdException w:name="Medium Shading 2 Accent 1" w:semiHidden="0" w:uiPriority="64" w:unhideWhenUsed="0"/>
-    <w:lsdException w:name="Medium List 1 Accent 1" w:semiHidden="0" w:uiPriority="65" w:unhideWhenUsed="0"/>
-    <w:lsdException w:name="Revision" w:unhideWhenUsed="0"/>
-    <w:lsdException w:name="List Paragraph" w:semiHidden="0" w:uiPriority="34" w:unhideWhenUsed="0" w:qFormat="1"/>
-    <w:lsdException w:name="Quote" w:semiHidden="0" w:uiPriority="29" w:unhideWhenUsed="0" w:qFormat="1"/>
-    <w:lsdException w:name="Intense Quote" w:semiHidden="0" w:uiPriority="30" w:unhideWhenUsed="0" w:qFormat="1"/>
-    <w:lsdException w:name="Medium List 2 Accent 1" w:semiHidden="0" w:uiPriority="66" w:unhideWhenUsed="0"/>
-    <w:lsdException w:name="Medium Grid 1 Accent 1" w:semiHidden="0" w:uiPriority="67" w:unhideWhenUsed="0"/>
-    <w:lsdException w:name="Medium Grid 2 Accent 1" w:semiHidden="0" w:uiPriority="68" w:unhideWhenUsed="0"/>
-    <w:lsdException w:name="Medium Grid 3 Accent 1" w:semiHidden="0" w:uiPriority="69" w:unhideWhenUsed="0"/>
-    <w:lsdException w:name="Dark List Accent 1" w:semiHidden="0" w:uiPriority="70" w:unhideWhenUsed="0"/>
-    <w:lsdException w:name="Colorful Shading Accent 1" w:semiHidden="0" w:uiPriority="71" w:unhideWhenUsed="0"/>
-    <w:lsdException w:name="Colorful List Accent 1" w:semiHidden="0" w:uiPriority="72" w:unhideWhenUsed="0"/>
-    <w:lsdException w:name="Colorful Grid Accent 1" w:semiHidden="0" w:uiPriority="73" w:unhideWhenUsed="0"/>
-    <w:lsdException w:name="Light Shading Accent 2" w:semiHidden="0" w:uiPriority="60" w:unhideWhenUsed="0"/>
-    <w:lsdException w:name="Light List Accent 2" w:semiHidden="0" w:uiPriority="61" w:unhideWhenUsed="0"/>
-    <w:lsdException w:name="Light Grid Accent 2" w:semiHidden="0" w:uiPriority="62" w:unhideWhenUsed="0"/>
-    <w:lsdException w:name="Medium Shading 1 Accent 2" w:semiHidden="0" w:uiPriority="63" w:unhideWhenUsed="0"/>
-    <w:lsdException w:name="Medium Shading 2 Accent 2" w:semiHidden="0" w:uiPriority="64" w:unhideWhenUsed="0"/>
-    <w:lsdException w:name="Medium List 1 Accent 2" w:semiHidden="0" w:uiPriority="65" w:unhideWhenUsed="0"/>
-    <w:lsdException w:name="Medium List 2 Accent 2" w:semiHidden="0" w:uiPriority="66" w:unhideWhenUsed="0"/>
-    <w:lsdException w:name="Medium Grid 1 Accent 2" w:semiHidden="0" w:uiPriority="67" w:unhideWhenUsed="0"/>
-    <w:lsdException w:name="Medium Grid 2 Accent 2" w:semiHidden="0" w:uiPriority="68" w:unhideWhenUsed="0"/>
-    <w:lsdException w:name="Medium Grid 3 Accent 2" w:semiHidden="0" w:uiPriority="69" w:unhideWhenUsed="0"/>
-    <w:lsdException w:name="Dark List Accent 2" w:semiHidden="0" w:uiPriority="70" w:unhideWhenUsed="0"/>
-    <w:lsdException w:name="Colorful Shading Accent 2" w:semiHidden="0" w:uiPriority="71" w:unhideWhenUsed="0"/>
-    <w:lsdException w:name="Colorful List Accent 2" w:semiHidden="0" w:uiPriority="72" w:unhideWhenUsed="0"/>
-    <w:lsdException w:name="Colorful Grid Accent 2" w:semiHidden="0" w:uiPriority="73" w:unhideWhenUsed="0"/>
-    <w:lsdException w:name="Light Shading Accent 3" w:semiHidden="0" w:uiPriority="60" w:unhideWhenUsed="0"/>
-    <w:lsdException w:name="Light List Accent 3" w:semiHidden="0" w:uiPriority="61" w:unhideWhenUsed="0"/>
-    <w:lsdException w:name="Light Grid Accent 3" w:semiHidden="0" w:uiPriority="62" w:unhideWhenUsed="0"/>
-    <w:lsdException w:name="Medium Shading 1 Accent 3" w:semiHidden="0" w:uiPriority="63" w:unhideWhenUsed="0"/>
-    <w:lsdException w:name="Medium Shading 2 Accent 3" w:semiHidden="0" w:uiPriority="64" w:unhideWhenUsed="0"/>
-    <w:lsdException w:name="Medium List 1 Accent 3" w:semiHidden="0" w:uiPriority="65" w:unhideWhenUsed="0"/>
-    <w:lsdException w:name="Medium List 2 Accent 3" w:semiHidden="0" w:uiPriority="66" w:unhideWhenUsed="0"/>
-    <w:lsdException w:name="Medium Grid 1 Accent 3" w:semiHidden="0" w:uiPriority="67" w:unhideWhenUsed="0"/>
-    <w:lsdException w:name="Medium Grid 2 Accent 3" w:semiHidden="0" w:uiPriority="68" w:unhideWhenUsed="0"/>
-    <w:lsdException w:name="Medium Grid 3 Accent 3" w:semiHidden="0" w:uiPriority="69" w:unhideWhenUsed="0"/>
-    <w:lsdException w:name="Dark List Accent 3" w:semiHidden="0" w:uiPriority="70" w:unhideWhenUsed="0"/>
-    <w:lsdException w:name="Colorful Shading Accent 3" w:semiHidden="0" w:uiPriority="71" w:unhideWhenUsed="0"/>
-    <w:lsdException w:name="Colorful List Accent 3" w:semiHidden="0" w:uiPriority="72" w:unhideWhenUsed="0"/>
-    <w:lsdException w:name="Colorful Grid Accent 3" w:semiHidden="0" w:uiPriority="73" w:unhideWhenUsed="0"/>
-    <w:lsdException w:name="Light Shading Accent 4" w:semiHidden="0" w:uiPriority="60" w:unhideWhenUsed="0"/>
-    <w:lsdException w:name="Light List Accent 4" w:semiHidden="0" w:uiPriority="61" w:unhideWhenUsed="0"/>
-    <w:lsdException w:name="Light Grid Accent 4" w:semiHidden="0" w:uiPriority="62" w:unhideWhenUsed="0"/>
-    <w:lsdException w:name="Medium Shading 1 Accent 4" w:semiHidden="0" w:uiPriority="63" w:unhideWhenUsed="0"/>
-    <w:lsdException w:name="Medium Shading 2 Accent 4" w:semiHidden="0" w:uiPriority="64" w:unhideWhenUsed="0"/>
-    <w:lsdException w:name="Medium List 1 Accent 4" w:semiHidden="0" w:uiPriority="65" w:unhideWhenUsed="0"/>
-    <w:lsdException w:name="Medium List 2 Accent 4" w:semiHidden="0" w:uiPriority="66" w:unhideWhenUsed="0"/>
-    <w:lsdException w:name="Medium Grid 1 Accent 4" w:semiHidden="0" w:uiPriority="67" w:unhideWhenUsed="0"/>
-    <w:lsdException w:name="Medium Grid 2 Accent 4" w:semiHidden="0" w:uiPriority="68" w:unhideWhenUsed="0"/>
-    <w:lsdException w:name="Medium Grid 3 Accent 4" w:semiHidden="0" w:uiPriority="69" w:unhideWhenUsed="0"/>
-    <w:lsdException w:name="Dark List Accent 4" w:semiHidden="0" w:uiPriority="70" w:unhideWhenUsed="0"/>
-    <w:lsdException w:name="Colorful Shading Accent 4" w:semiHidden="0" w:uiPriority="71" w:unhideWhenUsed="0"/>
-    <w:lsdException w:name="Colorful List Accent 4" w:semiHidden="0" w:uiPriority="72" w:unhideWhenUsed="0"/>
-    <w:lsdException w:name="Colorful Grid Accent 4" w:semiHidden="0" w:uiPriority="73" w:unhideWhenUsed="0"/>
-    <w:lsdException w:name="Light Shading Accent 5" w:semiHidden="0" w:uiPriority="60" w:unhideWhenUsed="0"/>
-    <w:lsdException w:name="Light List Accent 5" w:semiHidden="0" w:uiPriority="61" w:unhideWhenUsed="0"/>
-    <w:lsdException w:name="Light Grid Accent 5" w:semiHidden="0" w:uiPriority="62" w:unhideWhenUsed="0"/>
-    <w:lsdException w:name="Medium Shading 1 Accent 5" w:semiHidden="0" w:uiPriority="63" w:unhideWhenUsed="0"/>
-    <w:lsdException w:name="Medium Shading 2 Accent 5" w:semiHidden="0" w:uiPriority="64" w:unhideWhenUsed="0"/>
-    <w:lsdException w:name="Medium List 1 Accent 5" w:semiHidden="0" w:uiPriority="65" w:unhideWhenUsed="0"/>
-    <w:lsdException w:name="Medium List 2 Accent 5" w:semiHidden="0" w:uiPriority="66" w:unhideWhenUsed="0"/>
-    <w:lsdException w:name="Medium Grid 1 Accent 5" w:semiHidden="0" w:uiPriority="67" w:unhideWhenUsed="0"/>
-    <w:lsdException w:name="Medium Grid 2 Accent 5" w:semiHidden="0" w:uiPriority="68" w:unhideWhenUsed="0"/>
-    <w:lsdException w:name="Medium Grid 3 Accent 5" w:semiHidden="0" w:uiPriority="69" w:unhideWhenUsed="0"/>
-    <w:lsdException w:name="Dark List Accent 5" w:semiHidden="0" w:uiPriority="70" w:unhideWhenUsed="0"/>
-    <w:lsdException w:name="Colorful Shading Accent 5" w:semiHidden="0" w:uiPriority="71" w:unhideWhenUsed="0"/>
-    <w:lsdException w:name="Colorful List Accent 5" w:semiHidden="0" w:uiPriority="72" w:unhideWhenUsed="0"/>
-    <w:lsdException w:name="Colorful Grid Accent 5" w:semiHidden="0" w:uiPriority="73" w:unhideWhenUsed="0"/>
-    <w:lsdException w:name="Light Shading Accent 6" w:semiHidden="0" w:uiPriority="60" w:unhideWhenUsed="0"/>
-    <w:lsdException w:name="Light List Accent 6" w:semiHidden="0" w:uiPriority="61" w:unhideWhenUsed="0"/>
-    <w:lsdException w:name="Light Grid Accent 6" w:semiHidden="0" w:uiPriority="62" w:unhideWhenUsed="0"/>
-    <w:lsdException w:name="Medium Shading 1 Accent 6" w:semiHidden="0" w:uiPriority="63" w:unhideWhenUsed="0"/>
-    <w:lsdException w:name="Medium Shading 2 Accent 6" w:semiHidden="0" w:uiPriority="64" w:unhideWhenUsed="0"/>
-    <w:lsdException w:name="Medium List 1 Accent 6" w:semiHidden="0" w:uiPriority="65" w:unhideWhenUsed="0"/>
-    <w:lsdException w:name="Medium List 2 Accent 6" w:semiHidden="0" w:uiPriority="66" w:unhideWhenUsed="0"/>
-    <w:lsdException w:name="Medium Grid 1 Accent 6" w:semiHidden="0" w:uiPriority="67" w:unhideWhenUsed="0"/>
-    <w:lsdException w:name="Medium Grid 2 Accent 6" w:semiHidden="0" w:uiPriority="68" w:unhideWhenUsed="0"/>
-    <w:lsdException w:name="Medium Grid 3 Accent 6" w:semiHidden="0" w:uiPriority="69" w:unhideWhenUsed="0"/>
-    <w:lsdException w:name="Dark List Accent 6" w:semiHidden="0" w:uiPriority="70" w:unhideWhenUsed="0"/>
-    <w:lsdException w:name="Colorful Shading Accent 6" w:semiHidden="0" w:uiPriority="71" w:unhideWhenUsed="0"/>
-    <w:lsdException w:name="Colorful List Accent 6" w:semiHidden="0" w:uiPriority="72" w:unhideWhenUsed="0"/>
-    <w:lsdException w:name="Colorful Grid Accent 6" w:semiHidden="0" w:uiPriority="73" w:unhideWhenUsed="0"/>
-    <w:lsdException w:name="Subtle Emphasis" w:semiHidden="0" w:uiPriority="19" w:unhideWhenUsed="0" w:qFormat="1"/>
-    <w:lsdException w:name="Intense Emphasis" w:semiHidden="0" w:uiPriority="21" w:unhideWhenUsed="0" w:qFormat="1"/>
-    <w:lsdException w:name="Subtle Reference" w:semiHidden="0" w:uiPriority="31" w:unhideWhenUsed="0" w:qFormat="1"/>
-    <w:lsdException w:name="Intense Reference" w:semiHidden="0" w:uiPriority="32" w:unhideWhenUsed="0" w:qFormat="1"/>
-    <w:lsdException w:name="Book Title" w:semiHidden="0" w:uiPriority="33" w:unhideWhenUsed="0" w:qFormat="1"/>
-    <w:lsdException w:name="Bibliography" w:uiPriority="37"/>
-    <w:lsdException w:name="TOC Heading" w:uiPriority="39" w:qFormat="1"/>
+  <w:latentStyles w:defLockedState="0" w:defUIPriority="99" w:defSemiHidden="0" w:defUnhideWhenUsed="0" w:defQFormat="0" w:count="371">
+    <w:lsdException w:name="Normal" w:uiPriority="0" w:qFormat="1"/>
+    <w:lsdException w:name="heading 1" w:uiPriority="9" w:qFormat="1"/>
+    <w:lsdException w:name="heading 2" w:semiHidden="1" w:uiPriority="9" w:unhideWhenUsed="1" w:qFormat="1"/>
+    <w:lsdException w:name="heading 3" w:semiHidden="1" w:uiPriority="9" w:unhideWhenUsed="1" w:qFormat="1"/>
+    <w:lsdException w:name="heading 4" w:semiHidden="1" w:uiPriority="9" w:unhideWhenUsed="1" w:qFormat="1"/>
+    <w:lsdException w:name="heading 5" w:semiHidden="1" w:uiPriority="9" w:unhideWhenUsed="1" w:qFormat="1"/>
+    <w:lsdException w:name="heading 6" w:semiHidden="1" w:uiPriority="9" w:unhideWhenUsed="1" w:qFormat="1"/>
+    <w:lsdException w:name="heading 7" w:semiHidden="1" w:uiPriority="9" w:unhideWhenUsed="1" w:qFormat="1"/>
+    <w:lsdException w:name="heading 8" w:semiHidden="1" w:uiPriority="9" w:unhideWhenUsed="1" w:qFormat="1"/>
+    <w:lsdException w:name="heading 9" w:semiHidden="1" w:uiPriority="9" w:unhideWhenUsed="1" w:qFormat="1"/>
+    <w:lsdException w:name="index 1" w:semiHidden="1" w:unhideWhenUsed="1"/>
+    <w:lsdException w:name="index 2" w:semiHidden="1" w:unhideWhenUsed="1"/>
+    <w:lsdException w:name="index 3" w:semiHidden="1" w:unhideWhenUsed="1"/>
+    <w:lsdException w:name="index 4" w:semiHidden="1" w:unhideWhenUsed="1"/>
+    <w:lsdException w:name="index 5" w:semiHidden="1" w:unhideWhenUsed="1"/>
+    <w:lsdException w:name="index 6" w:semiHidden="1" w:unhideWhenUsed="1"/>
+    <w:lsdException w:name="index 7" w:semiHidden="1" w:unhideWhenUsed="1"/>
+    <w:lsdException w:name="index 8" w:semiHidden="1" w:unhideWhenUsed="1"/>
+    <w:lsdException w:name="index 9" w:semiHidden="1" w:unhideWhenUsed="1"/>
+    <w:lsdException w:name="toc 1" w:semiHidden="1" w:uiPriority="39" w:unhideWhenUsed="1"/>
+    <w:lsdException w:name="toc 2" w:semiHidden="1" w:uiPriority="39" w:unhideWhenUsed="1"/>
+    <w:lsdException w:name="toc 3" w:semiHidden="1" w:uiPriority="39" w:unhideWhenUsed="1"/>
+    <w:lsdException w:name="toc 4" w:semiHidden="1" w:uiPriority="39" w:unhideWhenUsed="1"/>
+    <w:lsdException w:name="toc 5" w:semiHidden="1" w:uiPriority="39" w:unhideWhenUsed="1"/>
+    <w:lsdException w:name="toc 6" w:semiHidden="1" w:uiPriority="39" w:unhideWhenUsed="1"/>
+    <w:lsdException w:name="toc 7" w:semiHidden="1" w:uiPriority="39" w:unhideWhenUsed="1"/>
+    <w:lsdException w:name="toc 8" w:semiHidden="1" w:uiPriority="39" w:unhideWhenUsed="1"/>
+    <w:lsdException w:name="toc 9" w:semiHidden="1" w:uiPriority="39" w:unhideWhenUsed="1"/>
+    <w:lsdException w:name="Normal Indent" w:semiHidden="1" w:unhideWhenUsed="1"/>
+    <w:lsdException w:name="footnote text" w:semiHidden="1" w:unhideWhenUsed="1"/>
+    <w:lsdException w:name="annotation text" w:semiHidden="1" w:unhideWhenUsed="1"/>
+    <w:lsdException w:name="header" w:semiHidden="1" w:unhideWhenUsed="1"/>
+    <w:lsdException w:name="footer" w:semiHidden="1" w:unhideWhenUsed="1"/>
+    <w:lsdException w:name="index heading" w:semiHidden="1" w:unhideWhenUsed="1"/>
+    <w:lsdException w:name="caption" w:semiHidden="1" w:uiPriority="35" w:unhideWhenUsed="1" w:qFormat="1"/>
+    <w:lsdException w:name="table of figures" w:semiHidden="1" w:unhideWhenUsed="1"/>
+    <w:lsdException w:name="envelope address" w:semiHidden="1" w:unhideWhenUsed="1"/>
+    <w:lsdException w:name="envelope return" w:semiHidden="1" w:unhideWhenUsed="1"/>
+    <w:lsdException w:name="footnote reference" w:semiHidden="1" w:unhideWhenUsed="1"/>
+    <w:lsdException w:name="annotation reference" w:semiHidden="1" w:unhideWhenUsed="1"/>
+    <w:lsdException w:name="line number" w:semiHidden="1" w:unhideWhenUsed="1"/>
+    <w:lsdException w:name="page number" w:semiHidden="1" w:unhideWhenUsed="1"/>
+    <w:lsdException w:name="endnote reference" w:semiHidden="1" w:unhideWhenUsed="1"/>
+    <w:lsdException w:name="endnote text" w:semiHidden="1" w:unhideWhenUsed="1"/>
+    <w:lsdException w:name="table of authorities" w:semiHidden="1" w:unhideWhenUsed="1"/>
+    <w:lsdException w:name="macro" w:semiHidden="1" w:unhideWhenUsed="1"/>
+    <w:lsdException w:name="toa heading" w:semiHidden="1" w:unhideWhenUsed="1"/>
+    <w:lsdException w:name="List" w:semiHidden="1" w:unhideWhenUsed="1"/>
+    <w:lsdException w:name="List Bullet" w:semiHidden="1" w:unhideWhenUsed="1"/>
+    <w:lsdException w:name="List Number" w:semiHidden="1" w:unhideWhenUsed="1"/>
+    <w:lsdException w:name="List 2" w:semiHidden="1" w:unhideWhenUsed="1"/>
+    <w:lsdException w:name="List 3" w:semiHidden="1" w:unhideWhenUsed="1"/>
+    <w:lsdException w:name="List 4" w:semiHidden="1" w:unhideWhenUsed="1"/>
+    <w:lsdException w:name="List 5" w:semiHidden="1" w:unhideWhenUsed="1"/>
+    <w:lsdException w:name="List Bullet 2" w:semiHidden="1" w:unhideWhenUsed="1"/>
+    <w:lsdException w:name="List Bullet 3" w:semiHidden="1" w:unhideWhenUsed="1"/>
+    <w:lsdException w:name="List Bullet 4" w:semiHidden="1" w:unhideWhenUsed="1"/>
+    <w:lsdException w:name="List Bullet 5" w:semiHidden="1" w:unhideWhenUsed="1"/>
+    <w:lsdException w:name="List Number 2" w:semiHidden="1" w:unhideWhenUsed="1"/>
+    <w:lsdException w:name="List Number 3" w:semiHidden="1" w:unhideWhenUsed="1"/>
+    <w:lsdException w:name="List Number 4" w:semiHidden="1" w:unhideWhenUsed="1"/>
+    <w:lsdException w:name="List Number 5" w:semiHidden="1" w:unhideWhenUsed="1"/>
+    <w:lsdException w:name="Title" w:uiPriority="10" w:qFormat="1"/>
+    <w:lsdException w:name="Closing" w:semiHidden="1" w:unhideWhenUsed="1"/>
+    <w:lsdException w:name="Signature" w:semiHidden="1" w:unhideWhenUsed="1"/>
+    <w:lsdException w:name="Default Paragraph Font" w:semiHidden="1" w:uiPriority="1" w:unhideWhenUsed="1"/>
+    <w:lsdException w:name="Body Text" w:semiHidden="1" w:unhideWhenUsed="1"/>
+    <w:lsdException w:name="Body Text Indent" w:semiHidden="1" w:unhideWhenUsed="1"/>
+    <w:lsdException w:name="List Continue" w:semiHidden="1" w:unhideWhenUsed="1"/>
+    <w:lsdException w:name="List Continue 2" w:semiHidden="1" w:unhideWhenUsed="1"/>
+    <w:lsdException w:name="List Continue 3" w:semiHidden="1" w:unhideWhenUsed="1"/>
+    <w:lsdException w:name="List Continue 4" w:semiHidden="1" w:unhideWhenUsed="1"/>
+    <w:lsdException w:name="List Continue 5" w:semiHidden="1" w:unhideWhenUsed="1"/>
+    <w:lsdException w:name="Message Header" w:semiHidden="1" w:unhideWhenUsed="1"/>
+    <w:lsdException w:name="Subtitle" w:uiPriority="11" w:qFormat="1"/>
+    <w:lsdException w:name="Salutation" w:semiHidden="1" w:unhideWhenUsed="1"/>
+    <w:lsdException w:name="Date" w:semiHidden="1" w:unhideWhenUsed="1"/>
+    <w:lsdException w:name="Body Text First Indent" w:semiHidden="1" w:unhideWhenUsed="1"/>
+    <w:lsdException w:name="Body Text First Indent 2" w:semiHidden="1" w:unhideWhenUsed="1"/>
+    <w:lsdException w:name="Note Heading" w:semiHidden="1" w:unhideWhenUsed="1"/>
+    <w:lsdException w:name="Body Text 2" w:semiHidden="1" w:unhideWhenUsed="1"/>
+    <w:lsdException w:name="Body Text 3" w:semiHidden="1" w:unhideWhenUsed="1"/>
+    <w:lsdException w:name="Body Text Indent 2" w:semiHidden="1" w:unhideWhenUsed="1"/>
+    <w:lsdException w:name="Body Text Indent 3" w:semiHidden="1" w:unhideWhenUsed="1"/>
+    <w:lsdException w:name="Block Text" w:semiHidden="1" w:unhideWhenUsed="1"/>
+    <w:lsdException w:name="Hyperlink" w:semiHidden="1" w:unhideWhenUsed="1"/>
+    <w:lsdException w:name="FollowedHyperlink" w:semiHidden="1" w:unhideWhenUsed="1"/>
+    <w:lsdException w:name="Strong" w:uiPriority="22" w:qFormat="1"/>
+    <w:lsdException w:name="Emphasis" w:uiPriority="20" w:qFormat="1"/>
+    <w:lsdException w:name="Document Map" w:semiHidden="1" w:unhideWhenUsed="1"/>
+    <w:lsdException w:name="Plain Text" w:semiHidden="1" w:unhideWhenUsed="1"/>
+    <w:lsdException w:name="E-mail Signature" w:semiHidden="1" w:unhideWhenUsed="1"/>
+    <w:lsdException w:name="HTML Top of Form" w:semiHidden="1" w:unhideWhenUsed="1"/>
+    <w:lsdException w:name="HTML Bottom of Form" w:semiHidden="1" w:unhideWhenUsed="1"/>
+    <w:lsdException w:name="Normal (Web)" w:semiHidden="1" w:unhideWhenUsed="1"/>
+    <w:lsdException w:name="HTML Acronym" w:semiHidden="1" w:unhideWhenUsed="1"/>
+    <w:lsdException w:name="HTML Address" w:semiHidden="1" w:unhideWhenUsed="1"/>
+    <w:lsdException w:name="HTML Cite" w:semiHidden="1" w:unhideWhenUsed="1"/>
+    <w:lsdException w:name="HTML Code" w:semiHidden="1" w:unhideWhenUsed="1"/>
+    <w:lsdException w:name="HTML Definition" w:semiHidden="1" w:unhideWhenUsed="1"/>
+    <w:lsdException w:name="HTML Keyboard" w:semiHidden="1" w:unhideWhenUsed="1"/>
+    <w:lsdException w:name="HTML Preformatted" w:semiHidden="1" w:unhideWhenUsed="1"/>
+    <w:lsdException w:name="HTML Sample" w:semiHidden="1" w:unhideWhenUsed="1"/>
+    <w:lsdException w:name="HTML Typewriter" w:semiHidden="1" w:unhideWhenUsed="1"/>
+    <w:lsdException w:name="HTML Variable" w:semiHidden="1" w:unhideWhenUsed="1"/>
+    <w:lsdException w:name="Normal Table" w:semiHidden="1" w:unhideWhenUsed="1"/>
+    <w:lsdException w:name="annotation subject" w:semiHidden="1" w:unhideWhenUsed="1"/>
+    <w:lsdException w:name="No List" w:semiHidden="1" w:unhideWhenUsed="1"/>
+    <w:lsdException w:name="Outline List 1" w:semiHidden="1" w:unhideWhenUsed="1"/>
+    <w:lsdException w:name="Outline List 2" w:semiHidden="1" w:unhideWhenUsed="1"/>
+    <w:lsdException w:name="Outline List 3" w:semiHidden="1" w:unhideWhenUsed="1"/>
+    <w:lsdException w:name="Table Simple 1" w:semiHidden="1" w:unhideWhenUsed="1"/>
+    <w:lsdException w:name="Table Simple 2" w:semiHidden="1" w:unhideWhenUsed="1"/>
+    <w:lsdException w:name="Table Simple 3" w:semiHidden="1" w:unhideWhenUsed="1"/>
+    <w:lsdException w:name="Table Classic 1" w:semiHidden="1" w:unhideWhenUsed="1"/>
+    <w:lsdException w:name="Table Classic 2" w:semiHidden="1" w:unhideWhenUsed="1"/>
+    <w:lsdException w:name="Table Classic 3" w:semiHidden="1" w:unhideWhenUsed="1"/>
+    <w:lsdException w:name="Table Classic 4" w:semiHidden="1" w:unhideWhenUsed="1"/>
+    <w:lsdException w:name="Table Colorful 1" w:semiHidden="1" w:unhideWhenUsed="1"/>
+    <w:lsdException w:name="Table Colorful 2" w:semiHidden="1" w:unhideWhenUsed="1"/>
+    <w:lsdException w:name="Table Colorful 3" w:semiHidden="1" w:unhideWhenUsed="1"/>
+    <w:lsdException w:name="Table Columns 1" w:semiHidden="1" w:unhideWhenUsed="1"/>
+    <w:lsdException w:name="Table Columns 2" w:semiHidden="1" w:unhideWhenUsed="1"/>
+    <w:lsdException w:name="Table Columns 3" w:semiHidden="1" w:unhideWhenUsed="1"/>
+    <w:lsdException w:name="Table Columns 4" w:semiHidden="1" w:unhideWhenUsed="1"/>
+    <w:lsdException w:name="Table Columns 5" w:semiHidden="1" w:unhideWhenUsed="1"/>
+    <w:lsdException w:name="Table Grid 1" w:semiHidden="1" w:unhideWhenUsed="1"/>
+    <w:lsdException w:name="Table Grid 2" w:semiHidden="1" w:unhideWhenUsed="1"/>
+    <w:lsdException w:name="Table Grid 3" w:semiHidden="1" w:unhideWhenUsed="1"/>
+    <w:lsdException w:name="Table Grid 4" w:semiHidden="1" w:unhideWhenUsed="1"/>
+    <w:lsdException w:name="Table Grid 5" w:semiHidden="1" w:unhideWhenUsed="1"/>
+    <w:lsdException w:name="Table Grid 6" w:semiHidden="1" w:unhideWhenUsed="1"/>
+    <w:lsdException w:name="Table Grid 7" w:semiHidden="1" w:unhideWhenUsed="1"/>
+    <w:lsdException w:name="Table Grid 8" w:semiHidden="1" w:unhideWhenUsed="1"/>
+    <w:lsdException w:name="Table List 1" w:semiHidden="1" w:unhideWhenUsed="1"/>
+    <w:lsdException w:name="Table List 2" w:semiHidden="1" w:unhideWhenUsed="1"/>
+    <w:lsdException w:name="Table List 3" w:semiHidden="1" w:unhideWhenUsed="1"/>
+    <w:lsdException w:name="Table List 4" w:semiHidden="1" w:unhideWhenUsed="1"/>
+    <w:lsdException w:name="Table List 5" w:semiHidden="1" w:unhideWhenUsed="1"/>
+    <w:lsdException w:name="Table List 6" w:semiHidden="1" w:unhideWhenUsed="1"/>
+    <w:lsdException w:name="Table List 7" w:semiHidden="1" w:unhideWhenUsed="1"/>
+    <w:lsdException w:name="Table List 8" w:semiHidden="1" w:unhideWhenUsed="1"/>
+    <w:lsdException w:name="Table 3D effects 1" w:semiHidden="1" w:unhideWhenUsed="1"/>
+    <w:lsdException w:name="Table 3D effects 2" w:semiHidden="1" w:unhideWhenUsed="1"/>
+    <w:lsdException w:name="Table 3D effects 3" w:semiHidden="1" w:unhideWhenUsed="1"/>
+    <w:lsdException w:name="Table Contemporary" w:semiHidden="1" w:unhideWhenUsed="1"/>
+    <w:lsdException w:name="Table Elegant" w:semiHidden="1" w:unhideWhenUsed="1"/>
+    <w:lsdException w:name="Table Professional" w:semiHidden="1" w:unhideWhenUsed="1"/>
+    <w:lsdException w:name="Table Subtle 1" w:semiHidden="1" w:unhideWhenUsed="1"/>
+    <w:lsdException w:name="Table Subtle 2" w:semiHidden="1" w:unhideWhenUsed="1"/>
+    <w:lsdException w:name="Table Web 1" w:semiHidden="1" w:unhideWhenUsed="1"/>
+    <w:lsdException w:name="Table Web 2" w:semiHidden="1" w:unhideWhenUsed="1"/>
+    <w:lsdException w:name="Table Web 3" w:semiHidden="1" w:unhideWhenUsed="1"/>
+    <w:lsdException w:name="Balloon Text" w:semiHidden="1" w:unhideWhenUsed="1"/>
+    <w:lsdException w:name="Table Grid" w:uiPriority="59"/>
+    <w:lsdException w:name="Table Theme" w:semiHidden="1" w:unhideWhenUsed="1"/>
+    <w:lsdException w:name="Placeholder Text" w:semiHidden="1"/>
+    <w:lsdException w:name="No Spacing" w:uiPriority="1" w:qFormat="1"/>
+    <w:lsdException w:name="Light Shading" w:uiPriority="60"/>
+    <w:lsdException w:name="Light List" w:uiPriority="61"/>
+    <w:lsdException w:name="Light Grid" w:uiPriority="62"/>
+    <w:lsdException w:name="Medium Shading 1" w:uiPriority="63"/>
+    <w:lsdException w:name="Medium Shading 2" w:uiPriority="64"/>
+    <w:lsdException w:name="Medium List 1" w:uiPriority="65"/>
+    <w:lsdException w:name="Medium List 2" w:uiPriority="66"/>
+    <w:lsdException w:name="Medium Grid 1" w:uiPriority="67"/>
+    <w:lsdException w:name="Medium Grid 2" w:uiPriority="68"/>
+    <w:lsdException w:name="Medium Grid 3" w:uiPriority="69"/>
+    <w:lsdException w:name="Dark List" w:uiPriority="70"/>
+    <w:lsdException w:name="Colorful Shading" w:uiPriority="71"/>
+    <w:lsdException w:name="Colorful List" w:uiPriority="72"/>
+    <w:lsdException w:name="Colorful Grid" w:uiPriority="73"/>
+    <w:lsdException w:name="Light Shading Accent 1" w:uiPriority="60"/>
+    <w:lsdException w:name="Light List Accent 1" w:uiPriority="61"/>
+    <w:lsdException w:name="Light Grid Accent 1" w:uiPriority="62"/>
+    <w:lsdException w:name="Medium Shading 1 Accent 1" w:uiPriority="63"/>
+    <w:lsdException w:name="Medium Shading 2 Accent 1" w:uiPriority="64"/>
+    <w:lsdException w:name="Medium List 1 Accent 1" w:uiPriority="65"/>
+    <w:lsdException w:name="Revision" w:semiHidden="1"/>
+    <w:lsdException w:name="List Paragraph" w:uiPriority="34" w:qFormat="1"/>
+    <w:lsdException w:name="Quote" w:uiPriority="29" w:qFormat="1"/>
+    <w:lsdException w:name="Intense Quote" w:uiPriority="30" w:qFormat="1"/>
+    <w:lsdException w:name="Medium List 2 Accent 1" w:uiPriority="66"/>
+    <w:lsdException w:name="Medium Grid 1 Accent 1" w:uiPriority="67"/>
+    <w:lsdException w:name="Medium Grid 2 Accent 1" w:uiPriority="68"/>
+    <w:lsdException w:name="Medium Grid 3 Accent 1" w:uiPriority="69"/>
+    <w:lsdException w:name="Dark List Accent 1" w:uiPriority="70"/>
+    <w:lsdException w:name="Colorful Shading Accent 1" w:uiPriority="71"/>
+    <w:lsdException w:name="Colorful List Accent 1" w:uiPriority="72"/>
+    <w:lsdException w:name="Colorful Grid Accent 1" w:uiPriority="73"/>
+    <w:lsdException w:name="Light Shading Accent 2" w:uiPriority="60"/>
+    <w:lsdException w:name="Light List Accent 2" w:uiPriority="61"/>
+    <w:lsdException w:name="Light Grid Accent 2" w:uiPriority="62"/>
+    <w:lsdException w:name="Medium Shading 1 Accent 2" w:uiPriority="63"/>
+    <w:lsdException w:name="Medium Shading 2 Accent 2" w:uiPriority="64"/>
+    <w:lsdException w:name="Medium List 1 Accent 2" w:uiPriority="65"/>
+    <w:lsdException w:name="Medium List 2 Accent 2" w:uiPriority="66"/>
+    <w:lsdException w:name="Medium Grid 1 Accent 2" w:uiPriority="67"/>
+    <w:lsdException w:name="Medium Grid 2 Accent 2" w:uiPriority="68"/>
+    <w:lsdException w:name="Medium Grid 3 Accent 2" w:uiPriority="69"/>
+    <w:lsdException w:name="Dark List Accent 2" w:uiPriority="70"/>
+    <w:lsdException w:name="Colorful Shading Accent 2" w:uiPriority="71"/>
+    <w:lsdException w:name="Colorful List Accent 2" w:uiPriority="72"/>
+    <w:lsdException w:name="Colorful Grid Accent 2" w:uiPriority="73"/>
+    <w:lsdException w:name="Light Shading Accent 3" w:uiPriority="60"/>
+    <w:lsdException w:name="Light List Accent 3" w:uiPriority="61"/>
+    <w:lsdException w:name="Light Grid Accent 3" w:uiPriority="62"/>
+    <w:lsdException w:name="Medium Shading 1 Accent 3" w:uiPriority="63"/>
+    <w:lsdException w:name="Medium Shading 2 Accent 3" w:uiPriority="64"/>
+    <w:lsdException w:name="Medium List 1 Accent 3" w:uiPriority="65"/>
+    <w:lsdException w:name="Medium List 2 Accent 3" w:uiPriority="66"/>
+    <w:lsdException w:name="Medium Grid 1 Accent 3" w:uiPriority="67"/>
+    <w:lsdException w:name="Medium Grid 2 Accent 3" w:uiPriority="68"/>
+    <w:lsdException w:name="Medium Grid 3 Accent 3" w:uiPriority="69"/>
+    <w:lsdException w:name="Dark List Accent 3" w:uiPriority="70"/>
+    <w:lsdException w:name="Colorful Shading Accent 3" w:uiPriority="71"/>
+    <w:lsdException w:name="Colorful List Accent 3" w:uiPriority="72"/>
+    <w:lsdException w:name="Colorful Grid Accent 3" w:uiPriority="73"/>
+    <w:lsdException w:name="Light Shading Accent 4" w:uiPriority="60"/>
+    <w:lsdException w:name="Light List Accent 4" w:uiPriority="61"/>
+    <w:lsdException w:name="Light Grid Accent 4" w:uiPriority="62"/>
+    <w:lsdException w:name="Medium Shading 1 Accent 4" w:uiPriority="63"/>
+    <w:lsdException w:name="Medium Shading 2 Accent 4" w:uiPriority="64"/>
+    <w:lsdException w:name="Medium List 1 Accent 4" w:uiPriority="65"/>
+    <w:lsdException w:name="Medium List 2 Accent 4" w:uiPriority="66"/>
+    <w:lsdException w:name="Medium Grid 1 Accent 4" w:uiPriority="67"/>
+    <w:lsdException w:name="Medium Grid 2 Accent 4" w:uiPriority="68"/>
+    <w:lsdException w:name="Medium Grid 3 Accent 4" w:uiPriority="69"/>
+    <w:lsdException w:name="Dark List Accent 4" w:uiPriority="70"/>
+    <w:lsdException w:name="Colorful Shading Accent 4" w:uiPriority="71"/>
+    <w:lsdException w:name="Colorful List Accent 4" w:uiPriority="72"/>
+    <w:lsdException w:name="Colorful Grid Accent 4" w:uiPriority="73"/>
+    <w:lsdException w:name="Light Shading Accent 5" w:uiPriority="60"/>
+    <w:lsdException w:name="Light List Accent 5" w:uiPriority="61"/>
+    <w:lsdException w:name="Light Grid Accent 5" w:uiPriority="62"/>
+    <w:lsdException w:name="Medium Shading 1 Accent 5" w:uiPriority="63"/>
+    <w:lsdException w:name="Medium Shading 2 Accent 5" w:uiPriority="64"/>
+    <w:lsdException w:name="Medium List 1 Accent 5" w:uiPriority="65"/>
+    <w:lsdException w:name="Medium List 2 Accent 5" w:uiPriority="66"/>
+    <w:lsdException w:name="Medium Grid 1 Accent 5" w:uiPriority="67"/>
+    <w:lsdException w:name="Medium Grid 2 Accent 5" w:uiPriority="68"/>
+    <w:lsdException w:name="Medium Grid 3 Accent 5" w:uiPriority="69"/>
+    <w:lsdException w:name="Dark List Accent 5" w:uiPriority="70"/>
+    <w:lsdException w:name="Colorful Shading Accent 5" w:uiPriority="71"/>
+    <w:lsdException w:name="Colorful List Accent 5" w:uiPriority="72"/>
+    <w:lsdException w:name="Colorful Grid Accent 5" w:uiPriority="73"/>
+    <w:lsdException w:name="Light Shading Accent 6" w:uiPriority="60"/>
+    <w:lsdException w:name="Light List Accent 6" w:uiPriority="61"/>
+    <w:lsdException w:name="Light Grid Accent 6" w:uiPriority="62"/>
+    <w:lsdException w:name="Medium Shading 1 Accent 6" w:uiPriority="63"/>
+    <w:lsdException w:name="Medium Shading 2 Accent 6" w:uiPriority="64"/>
+    <w:lsdException w:name="Medium List 1 Accent 6" w:uiPriority="65"/>
+    <w:lsdException w:name="Medium List 2 Accent 6" w:uiPriority="66"/>
+    <w:lsdException w:name="Medium Grid 1 Accent 6" w:uiPriority="67"/>
+    <w:lsdException w:name="Medium Grid 2 Accent 6" w:uiPriority="68"/>
+    <w:lsdException w:name="Medium Grid 3 Accent 6" w:uiPriority="69"/>
+    <w:lsdException w:name="Dark List Accent 6" w:uiPriority="70"/>
+    <w:lsdException w:name="Colorful Shading Accent 6" w:uiPriority="71"/>
+    <w:lsdException w:name="Colorful List Accent 6" w:uiPriority="72"/>
+    <w:lsdException w:name="Colorful Grid Accent 6" w:uiPriority="73"/>
+    <w:lsdException w:name="Subtle Emphasis" w:uiPriority="19" w:qFormat="1"/>
+    <w:lsdException w:name="Intense Emphasis" w:uiPriority="21" w:qFormat="1"/>
+    <w:lsdException w:name="Subtle Reference" w:uiPriority="31" w:qFormat="1"/>
+    <w:lsdException w:name="Intense Reference" w:uiPriority="32" w:qFormat="1"/>
+    <w:lsdException w:name="Book Title" w:uiPriority="33" w:qFormat="1"/>
+    <w:lsdException w:name="Bibliography" w:semiHidden="1" w:uiPriority="37" w:unhideWhenUsed="1"/>
+    <w:lsdException w:name="TOC Heading" w:semiHidden="1" w:uiPriority="39" w:unhideWhenUsed="1" w:qFormat="1"/>
+    <w:lsdException w:name="Plain Table 1" w:uiPriority="41"/>
+    <w:lsdException w:name="Plain Table 2" w:uiPriority="42"/>
+    <w:lsdException w:name="Plain Table 3" w:uiPriority="43"/>
+    <w:lsdException w:name="Plain Table 4" w:uiPriority="44"/>
+    <w:lsdException w:name="Plain Table 5" w:uiPriority="45"/>
+    <w:lsdException w:name="Grid Table Light" w:uiPriority="40"/>
+    <w:lsdException w:name="Grid Table 1 Light" w:uiPriority="46"/>
+    <w:lsdException w:name="Grid Table 2" w:uiPriority="47"/>
+    <w:lsdException w:name="Grid Table 3" w:uiPriority="48"/>
+    <w:lsdException w:name="Grid Table 4" w:uiPriority="49"/>
+    <w:lsdException w:name="Grid Table 5 Dark" w:uiPriority="50"/>
+    <w:lsdException w:name="Grid Table 6 Colorful" w:uiPriority="51"/>
+    <w:lsdException w:name="Grid Table 7 Colorful" w:uiPriority="52"/>
+    <w:lsdException w:name="Grid Table 1 Light Accent 1" w:uiPriority="46"/>
+    <w:lsdException w:name="Grid Table 2 Accent 1" w:uiPriority="47"/>
+    <w:lsdException w:name="Grid Table 3 Accent 1" w:uiPriority="48"/>
+    <w:lsdException w:name="Grid Table 4 Accent 1" w:uiPriority="49"/>
+    <w:lsdException w:name="Grid Table 5 Dark Accent 1" w:uiPriority="50"/>
+    <w:lsdException w:name="Grid Table 6 Colorful Accent 1" w:uiPriority="51"/>
+    <w:lsdException w:name="Grid Table 7 Colorful Accent 1" w:uiPriority="52"/>
+    <w:lsdException w:name="Grid Table 1 Light Accent 2" w:uiPriority="46"/>
+    <w:lsdException w:name="Grid Table 2 Accent 2" w:uiPriority="47"/>
+    <w:lsdException w:name="Grid Table 3 Accent 2" w:uiPriority="48"/>
+    <w:lsdException w:name="Grid Table 4 Accent 2" w:uiPriority="49"/>
+    <w:lsdException w:name="Grid Table 5 Dark Accent 2" w:uiPriority="50"/>
+    <w:lsdException w:name="Grid Table 6 Colorful Accent 2" w:uiPriority="51"/>
+    <w:lsdException w:name="Grid Table 7 Colorful Accent 2" w:uiPriority="52"/>
+    <w:lsdException w:name="Grid Table 1 Light Accent 3" w:uiPriority="46"/>
+    <w:lsdException w:name="Grid Table 2 Accent 3" w:uiPriority="47"/>
+    <w:lsdException w:name="Grid Table 3 Accent 3" w:uiPriority="48"/>
+    <w:lsdException w:name="Grid Table 4 Accent 3" w:uiPriority="49"/>
+    <w:lsdException w:name="Grid Table 5 Dark Accent 3" w:uiPriority="50"/>
+    <w:lsdException w:name="Grid Table 6 Colorful Accent 3" w:uiPriority="51"/>
+    <w:lsdException w:name="Grid Table 7 Colorful Accent 3" w:uiPriority="52"/>
+    <w:lsdException w:name="Grid Table 1 Light Accent 4" w:uiPriority="46"/>
+    <w:lsdException w:name="Grid Table 2 Accent 4" w:uiPriority="47"/>
+    <w:lsdException w:name="Grid Table 3 Accent 4" w:uiPriority="48"/>
+    <w:lsdException w:name="Grid Table 4 Accent 4" w:uiPriority="49"/>
+    <w:lsdException w:name="Grid Table 5 Dark Accent 4" w:uiPriority="50"/>
+    <w:lsdException w:name="Grid Table 6 Colorful Accent 4" w:uiPriority="51"/>
+    <w:lsdException w:name="Grid Table 7 Colorful Accent 4" w:uiPriority="52"/>
+    <w:lsdException w:name="Grid Table 1 Light Accent 5" w:uiPriority="46"/>
+    <w:lsdException w:name="Grid Table 2 Accent 5" w:uiPriority="47"/>
+    <w:lsdException w:name="Grid Table 3 Accent 5" w:uiPriority="48"/>
+    <w:lsdException w:name="Grid Table 4 Accent 5" w:uiPriority="49"/>
+    <w:lsdException w:name="Grid Table 5 Dark Accent 5" w:uiPriority="50"/>
+    <w:lsdException w:name="Grid Table 6 Colorful Accent 5" w:uiPriority="51"/>
+    <w:lsdException w:name="Grid Table 7 Colorful Accent 5" w:uiPriority="52"/>
+    <w:lsdException w:name="Grid Table 1 Light Accent 6" w:uiPriority="46"/>
+    <w:lsdException w:name="Grid Table 2 Accent 6" w:uiPriority="47"/>
+    <w:lsdException w:name="Grid Table 3 Accent 6" w:uiPriority="48"/>
+    <w:lsdException w:name="Grid Table 4 Accent 6" w:uiPriority="49"/>
+    <w:lsdException w:name="Grid Table 5 Dark Accent 6" w:uiPriority="50"/>
+    <w:lsdException w:name="Grid Table 6 Colorful Accent 6" w:uiPriority="51"/>
+    <w:lsdException w:name="Grid Table 7 Colorful Accent 6" w:uiPriority="52"/>
+    <w:lsdException w:name="List Table 1 Light" w:uiPriority="46"/>
+    <w:lsdException w:name="List Table 2" w:uiPriority="47"/>
+    <w:lsdException w:name="List Table 3" w:uiPriority="48"/>
+    <w:lsdException w:name="List Table 4" w:uiPriority="49"/>
+    <w:lsdException w:name="List Table 5 Dark" w:uiPriority="50"/>
+    <w:lsdException w:name="List Table 6 Colorful" w:uiPriority="51"/>
+    <w:lsdException w:name="List Table 7 Colorful" w:uiPriority="52"/>
+    <w:lsdException w:name="List Table 1 Light Accent 1" w:uiPriority="46"/>
+    <w:lsdException w:name="List Table 2 Accent 1" w:uiPriority="47"/>
+    <w:lsdException w:name="List Table 3 Accent 1" w:uiPriority="48"/>
+    <w:lsdException w:name="List Table 4 Accent 1" w:uiPriority="49"/>
+    <w:lsdException w:name="List Table 5 Dark Accent 1" w:uiPriority="50"/>
+    <w:lsdException w:name="List Table 6 Colorful Accent 1" w:uiPriority="51"/>
+    <w:lsdException w:name="List Table 7 Colorful Accent 1" w:uiPriority="52"/>
+    <w:lsdException w:name="List Table 1 Light Accent 2" w:uiPriority="46"/>
+    <w:lsdException w:name="List Table 2 Accent 2" w:uiPriority="47"/>
+    <w:lsdException w:name="List Table 3 Accent 2" w:uiPriority="48"/>
+    <w:lsdException w:name="List Table 4 Accent 2" w:uiPriority="49"/>
+    <w:lsdException w:name="List Table 5 Dark Accent 2" w:uiPriority="50"/>
+    <w:lsdException w:name="List Table 6 Colorful Accent 2" w:uiPriority="51"/>
+    <w:lsdException w:name="List Table 7 Colorful Accent 2" w:uiPriority="52"/>
+    <w:lsdException w:name="List Table 1 Light Accent 3" w:uiPriority="46"/>
+    <w:lsdException w:name="List Table 2 Accent 3" w:uiPriority="47"/>
+    <w:lsdException w:name="List Table 3 Accent 3" w:uiPriority="48"/>
+    <w:lsdException w:name="List Table 4 Accent 3" w:uiPriority="49"/>
+    <w:lsdException w:name="List Table 5 Dark Accent 3" w:uiPriority="50"/>
+    <w:lsdException w:name="List Table 6 Colorful Accent 3" w:uiPriority="51"/>
+    <w:lsdException w:name="List Table 7 Colorful Accent 3" w:uiPriority="52"/>
+    <w:lsdException w:name="List Table 1 Light Accent 4" w:uiPriority="46"/>
+    <w:lsdException w:name="List Table 2 Accent 4" w:uiPriority="47"/>
+    <w:lsdException w:name="List Table 3 Accent 4" w:uiPriority="48"/>
+    <w:lsdException w:name="List Table 4 Accent 4" w:uiPriority="49"/>
+    <w:lsdException w:name="List Table 5 Dark Accent 4" w:uiPriority="50"/>
+    <w:lsdException w:name="List Table 6 Colorful Accent 4" w:uiPriority="51"/>
+    <w:lsdException w:name="List Table 7 Colorful Accent 4" w:uiPriority="52"/>
+    <w:lsdException w:name="List Table 1 Light Accent 5" w:uiPriority="46"/>
+    <w:lsdException w:name="List Table 2 Accent 5" w:uiPriority="47"/>
+    <w:lsdException w:name="List Table 3 Accent 5" w:uiPriority="48"/>
+    <w:lsdException w:name="List Table 4 Accent 5" w:uiPriority="49"/>
+    <w:lsdException w:name="List Table 5 Dark Accent 5" w:uiPriority="50"/>
+    <w:lsdException w:name="List Table 6 Colorful Accent 5" w:uiPriority="51"/>
+    <w:lsdException w:name="List Table 7 Colorful Accent 5" w:uiPriority="52"/>
+    <w:lsdException w:name="List Table 1 Light Accent 6" w:uiPriority="46"/>
+    <w:lsdException w:name="List Table 2 Accent 6" w:uiPriority="47"/>
+    <w:lsdException w:name="List Table 3 Accent 6" w:uiPriority="48"/>
+    <w:lsdException w:name="List Table 4 Accent 6" w:uiPriority="49"/>
+    <w:lsdException w:name="List Table 5 Dark Accent 6" w:uiPriority="50"/>
+    <w:lsdException w:name="List Table 6 Colorful Accent 6" w:uiPriority="51"/>
+    <w:lsdException w:name="List Table 7 Colorful Accent 6" w:uiPriority="52"/>
   </w:latentStyles>
   <w:style w:type="paragraph" w:default="1" w:styleId="Normal">
     <w:name w:val="Normal"/>
@@ -5933,7 +4844,7 @@
   <a:extraClrSchemeLst/>
   <a:extLst>
     <a:ext uri="{05A4C25C-085E-4340-85A3-A5531E510DB2}">
-      <thm15:themeFamily xmlns="" xmlns:thm15="http://schemas.microsoft.com/office/thememl/2012/main" name="Facet" id="{C0C680CD-088A-49FC-A102-D699147F32B2}" vid="{CFBC31BA-B70F-4F30-BCAA-4F3011E16C4D}"/>
+      <thm15:themeFamily xmlns:thm15="http://schemas.microsoft.com/office/thememl/2012/main" name="Facet" id="{C0C680CD-088A-49FC-A102-D699147F32B2}" vid="{CFBC31BA-B70F-4F30-BCAA-4F3011E16C4D}"/>
     </a:ext>
   </a:extLst>
 </a:theme>

</xml_diff>

<commit_message>
fmeasure plots updated in report
</commit_message>
<xml_diff>
--- a/Report5.docx
+++ b/Report5.docx
@@ -1,6 +1,6 @@
 
 <file path=word/document.xml><?xml version="1.0" encoding="utf-8"?>
-<w:document xmlns:wpc="http://schemas.microsoft.com/office/word/2010/wordprocessingCanvas" xmlns:mc="http://schemas.openxmlformats.org/markup-compatibility/2006" xmlns:o="urn:schemas-microsoft-com:office:office" xmlns:r="http://schemas.openxmlformats.org/officeDocument/2006/relationships" xmlns:m="http://schemas.openxmlformats.org/officeDocument/2006/math" xmlns:v="urn:schemas-microsoft-com:vml" xmlns:wp14="http://schemas.microsoft.com/office/word/2010/wordprocessingDrawing" xmlns:wp="http://schemas.openxmlformats.org/drawingml/2006/wordprocessingDrawing" xmlns:w10="urn:schemas-microsoft-com:office:word" xmlns:w="http://schemas.openxmlformats.org/wordprocessingml/2006/main" xmlns:w14="http://schemas.microsoft.com/office/word/2010/wordml" xmlns:w15="http://schemas.microsoft.com/office/word/2012/wordml" xmlns:wpg="http://schemas.microsoft.com/office/word/2010/wordprocessingGroup" xmlns:wpi="http://schemas.microsoft.com/office/word/2010/wordprocessingInk" xmlns:wne="http://schemas.microsoft.com/office/word/2006/wordml" xmlns:wps="http://schemas.microsoft.com/office/word/2010/wordprocessingShape" mc:Ignorable="w14 w15 wp14">
+<w:document xmlns:wpc="http://schemas.microsoft.com/office/word/2010/wordprocessingCanvas" xmlns:mc="http://schemas.openxmlformats.org/markup-compatibility/2006" xmlns:o="urn:schemas-microsoft-com:office:office" xmlns:r="http://schemas.openxmlformats.org/officeDocument/2006/relationships" xmlns:m="http://schemas.openxmlformats.org/officeDocument/2006/math" xmlns:v="urn:schemas-microsoft-com:vml" xmlns:wp14="http://schemas.microsoft.com/office/word/2010/wordprocessingDrawing" xmlns:wp="http://schemas.openxmlformats.org/drawingml/2006/wordprocessingDrawing" xmlns:w10="urn:schemas-microsoft-com:office:word" xmlns:w="http://schemas.openxmlformats.org/wordprocessingml/2006/main" xmlns:w14="http://schemas.microsoft.com/office/word/2010/wordml" xmlns:wpg="http://schemas.microsoft.com/office/word/2010/wordprocessingGroup" xmlns:wpi="http://schemas.microsoft.com/office/word/2010/wordprocessingInk" xmlns:wne="http://schemas.microsoft.com/office/word/2006/wordml" xmlns:wps="http://schemas.microsoft.com/office/word/2010/wordprocessingShape" mc:Ignorable="w14 wp14">
   <w:body>
     <w:p>
       <w:pPr>
@@ -39,8 +39,13 @@
         <w:t>Vaibhav Devekar</w:t>
       </w:r>
       <w:r>
-        <w:t xml:space="preserve"> (devekar.1)</w:t>
-      </w:r>
+        <w:t xml:space="preserve"> (devekar.1</w:t>
+      </w:r>
+      <w:proofErr w:type="gramStart"/>
+      <w:r>
+        <w:t>)</w:t>
+      </w:r>
+      <w:proofErr w:type="gramEnd"/>
       <w:r>
         <w:br/>
       </w:r>
@@ -192,14 +197,7 @@
                   <w:rFonts w:ascii="Cambria Math" w:hAnsi="Cambria Math"/>
                   <w:sz w:val="24"/>
                 </w:rPr>
-                <m:t>2*</m:t>
-              </m:r>
-              <m:r>
-                <w:rPr>
-                  <w:rFonts w:ascii="Cambria Math" w:hAnsi="Cambria Math"/>
-                  <w:sz w:val="24"/>
-                </w:rPr>
-                <m:t>TP</m:t>
+                <m:t>2*TP</m:t>
               </m:r>
             </m:num>
             <m:den>
@@ -208,42 +206,7 @@
                   <w:rFonts w:ascii="Cambria Math" w:hAnsi="Cambria Math"/>
                   <w:sz w:val="24"/>
                 </w:rPr>
-                <m:t>2*</m:t>
-              </m:r>
-              <m:r>
-                <w:rPr>
-                  <w:rFonts w:ascii="Cambria Math" w:hAnsi="Cambria Math"/>
-                  <w:sz w:val="24"/>
-                </w:rPr>
-                <m:t>TP</m:t>
-              </m:r>
-              <m:r>
-                <w:rPr>
-                  <w:rFonts w:ascii="Cambria Math" w:hAnsi="Cambria Math"/>
-                  <w:sz w:val="24"/>
-                </w:rPr>
-                <m:t>+</m:t>
-              </m:r>
-              <m:r>
-                <w:rPr>
-                  <w:rFonts w:ascii="Cambria Math" w:hAnsi="Cambria Math"/>
-                  <w:sz w:val="24"/>
-                </w:rPr>
-                <m:t>FP</m:t>
-              </m:r>
-              <m:r>
-                <w:rPr>
-                  <w:rFonts w:ascii="Cambria Math" w:hAnsi="Cambria Math"/>
-                  <w:sz w:val="24"/>
-                </w:rPr>
-                <m:t>+</m:t>
-              </m:r>
-              <m:r>
-                <w:rPr>
-                  <w:rFonts w:ascii="Cambria Math" w:hAnsi="Cambria Math"/>
-                  <w:sz w:val="24"/>
-                </w:rPr>
-                <m:t>FN</m:t>
+                <m:t>2*TP+FP+FN</m:t>
               </m:r>
             </m:den>
           </m:f>
@@ -369,8 +332,6 @@
       <w:r>
         <w:t>Only topics are considered as class labels. The dataset, thus, consists of 11305 records on which we perform 80-20 split.</w:t>
       </w:r>
-      <w:bookmarkStart w:id="0" w:name="_GoBack"/>
-      <w:bookmarkEnd w:id="0"/>
       <w:r>
         <w:t xml:space="preserve"> </w:t>
       </w:r>
@@ -446,11 +407,13 @@
         <w:ind w:left="1080"/>
       </w:pPr>
       <w:r>
-        <w:t xml:space="preserve">(For this step, </w:t>
-      </w:r>
-      <w:r>
-        <w:t>we used an off-the-shelf tool available on KDNuggets</w:t>
-      </w:r>
+        <w:t xml:space="preserve">(For this step, we used an off-the-shelf tool available on </w:t>
+      </w:r>
+      <w:proofErr w:type="spellStart"/>
+      <w:r>
+        <w:t>KDNuggets</w:t>
+      </w:r>
+      <w:proofErr w:type="spellEnd"/>
       <w:r>
         <w:t xml:space="preserve"> [1])</w:t>
       </w:r>
@@ -476,7 +439,15 @@
         <w:t xml:space="preserve"> </w:t>
       </w:r>
       <w:r>
-        <w:t>C, where W are the words while C is a class label.</w:t>
+        <w:t xml:space="preserve">C, where </w:t>
+      </w:r>
+      <w:proofErr w:type="spellStart"/>
+      <w:r>
+        <w:t>W</w:t>
+      </w:r>
+      <w:proofErr w:type="spellEnd"/>
+      <w:r>
+        <w:t xml:space="preserve"> are the words while C is a class label.</w:t>
       </w:r>
     </w:p>
     <w:p>
@@ -605,18 +576,12 @@
     </w:p>
     <w:p>
       <w:r>
-        <w:t xml:space="preserve">We ran two different variants of the algorithm, (1) fixed number rules being applied to a test instance and (2) as many rules being applied </w:t>
-      </w:r>
-      <w:r>
-        <w:t>as required</w:t>
-      </w:r>
-      <w:r>
-        <w:t xml:space="preserve"> to predict the number of labels that actually exist for the test instance. Hence, we report all the performance metrics for both cases.</w:t>
-      </w:r>
-    </w:p>
-    <w:p>
-      <w:pPr>
-        <w:pStyle w:val="Heading4"/>
+        <w:t>We ran two different variants of the algorithm, (1) fixed number rules being applied to a test instance and (2) as many rules being applied as required to predict the number of labels that actually exist for the test instance. Hence, we report all the performance metrics for both cases.</w:t>
+      </w:r>
+    </w:p>
+    <w:p>
+      <w:pPr>
+        <w:pStyle w:val="Heading3"/>
       </w:pPr>
       <w:r>
         <w:t>Accuracy:</w:t>
@@ -632,7 +597,13 @@
         <w:t>It can be observed that t</w:t>
       </w:r>
       <w:r>
-        <w:t>he accuracy value reduces with increase in support with constant confidence. With constant support, accuracy decreases with increase in confidence. Thus lowest accuracy is found at highest confidence and highest support. While the highest accuracy is found at the lowest support and lowest confidence. This is expected, since low support and confidence yield more rules that can cover most of the training and testing examples correctly.</w:t>
+        <w:t>he accuracy value reduces with increase in support with constant confidence. With constant support, accuracy decreases with increase in confidence. Thus lowest accuracy is found at highest</w:t>
+      </w:r>
+      <w:r>
+        <w:t xml:space="preserve"> confidence and highest support, w</w:t>
+      </w:r>
+      <w:r>
+        <w:t>hile the highest accuracy is found at the lowest support and lowest confidence. This is expected, since low support and confidence yield more rules that can cover most of the training and testing examples correctly.</w:t>
       </w:r>
     </w:p>
     <w:p>
@@ -665,7 +636,7 @@
                     <pic:cNvPicPr/>
                   </pic:nvPicPr>
                   <pic:blipFill>
-                    <a:blip r:embed="rId8">
+                    <a:blip r:embed="rId9">
                       <a:extLst>
                         <a:ext uri="{28A0092B-C50C-407E-A947-70E740481C1C}">
                           <a14:useLocalDpi xmlns:a14="http://schemas.microsoft.com/office/drawing/2010/main" val="0"/>
@@ -712,7 +683,7 @@
                     <pic:cNvPicPr/>
                   </pic:nvPicPr>
                   <pic:blipFill>
-                    <a:blip r:embed="rId9">
+                    <a:blip r:embed="rId10">
                       <a:extLst>
                         <a:ext uri="{28A0092B-C50C-407E-A947-70E740481C1C}">
                           <a14:useLocalDpi xmlns:a14="http://schemas.microsoft.com/office/drawing/2010/main" val="0"/>
@@ -759,7 +730,7 @@
                     <pic:cNvPicPr/>
                   </pic:nvPicPr>
                   <pic:blipFill>
-                    <a:blip r:embed="rId10">
+                    <a:blip r:embed="rId11">
                       <a:extLst>
                         <a:ext uri="{28A0092B-C50C-407E-A947-70E740481C1C}">
                           <a14:useLocalDpi xmlns:a14="http://schemas.microsoft.com/office/drawing/2010/main" val="0"/>
@@ -806,7 +777,7 @@
                     <pic:cNvPicPr/>
                   </pic:nvPicPr>
                   <pic:blipFill>
-                    <a:blip r:embed="rId11">
+                    <a:blip r:embed="rId12">
                       <a:extLst>
                         <a:ext uri="{28A0092B-C50C-407E-A947-70E740481C1C}">
                           <a14:useLocalDpi xmlns:a14="http://schemas.microsoft.com/office/drawing/2010/main" val="0"/>
@@ -846,21 +817,9 @@
       <w:r>
         <w:t>The following plots show variation of F-measure for different values of support and confidence. Again the two plots correspond to two variations of the algorithm.</w:t>
       </w:r>
-    </w:p>
-    <w:p>
-      <w:pPr>
-        <w:jc w:val="center"/>
-      </w:pPr>
-    </w:p>
-    <w:p>
-      <w:pPr>
-        <w:jc w:val="center"/>
-      </w:pPr>
-    </w:p>
-    <w:p>
-      <w:pPr>
-        <w:jc w:val="center"/>
-      </w:pPr>
+      <w:r>
+        <w:t xml:space="preserve"> The trend for F-measure is same as in accuracy. High F-measure values were found at low support and low confidence values.</w:t>
+      </w:r>
     </w:p>
     <w:p>
       <w:pPr>
@@ -872,10 +831,10 @@
           <w:lang w:eastAsia="en-US"/>
         </w:rPr>
         <w:drawing>
-          <wp:inline distT="0" distB="0" distL="0" distR="0" wp14:anchorId="24870708" wp14:editId="4489995B">
-            <wp:extent cx="5610225" cy="3049661"/>
-            <wp:effectExtent l="0" t="0" r="0" b="0"/>
-            <wp:docPr id="8" name="Picture 8"/>
+          <wp:inline distT="0" distB="0" distL="0" distR="0" wp14:anchorId="6E7BD335" wp14:editId="10865E2D">
+            <wp:extent cx="3729162" cy="1969031"/>
+            <wp:effectExtent l="0" t="0" r="5080" b="0"/>
+            <wp:docPr id="7" name="Picture 7" descr="C:\Users\vaibhav\Desktop\DM5\algo1\RESULTS_bk\plots\fmeasure1.png"/>
             <wp:cNvGraphicFramePr>
               <a:graphicFrameLocks xmlns:a="http://schemas.openxmlformats.org/drawingml/2006/main" noChangeAspect="1"/>
             </wp:cNvGraphicFramePr>
@@ -883,60 +842,10 @@
               <a:graphicData uri="http://schemas.openxmlformats.org/drawingml/2006/picture">
                 <pic:pic xmlns:pic="http://schemas.openxmlformats.org/drawingml/2006/picture">
                   <pic:nvPicPr>
-                    <pic:cNvPr id="8" name="fmeasure1.png"/>
-                    <pic:cNvPicPr/>
-                  </pic:nvPicPr>
-                  <pic:blipFill>
-                    <a:blip r:embed="rId12">
-                      <a:extLst>
-                        <a:ext uri="{28A0092B-C50C-407E-A947-70E740481C1C}">
-                          <a14:useLocalDpi xmlns:a14="http://schemas.microsoft.com/office/drawing/2010/main" val="0"/>
-                        </a:ext>
-                      </a:extLst>
-                    </a:blip>
-                    <a:stretch>
-                      <a:fillRect/>
-                    </a:stretch>
-                  </pic:blipFill>
-                  <pic:spPr>
-                    <a:xfrm>
-                      <a:off x="0" y="0"/>
-                      <a:ext cx="5632404" cy="3061718"/>
-                    </a:xfrm>
-                    <a:prstGeom prst="rect">
-                      <a:avLst/>
-                    </a:prstGeom>
-                  </pic:spPr>
-                </pic:pic>
-              </a:graphicData>
-            </a:graphic>
-          </wp:inline>
-        </w:drawing>
-      </w:r>
-    </w:p>
-    <w:p>
-      <w:pPr>
-        <w:jc w:val="center"/>
-      </w:pPr>
-      <w:r>
-        <w:rPr>
-          <w:noProof/>
-          <w:lang w:eastAsia="en-US"/>
-        </w:rPr>
-        <w:drawing>
-          <wp:inline distT="0" distB="0" distL="0" distR="0" wp14:anchorId="104E5457" wp14:editId="1E3C152D">
-            <wp:extent cx="5638800" cy="3003744"/>
-            <wp:effectExtent l="0" t="0" r="0" b="6350"/>
-            <wp:docPr id="10" name="Picture 10"/>
-            <wp:cNvGraphicFramePr>
-              <a:graphicFrameLocks xmlns:a="http://schemas.openxmlformats.org/drawingml/2006/main" noChangeAspect="1"/>
-            </wp:cNvGraphicFramePr>
-            <a:graphic xmlns:a="http://schemas.openxmlformats.org/drawingml/2006/main">
-              <a:graphicData uri="http://schemas.openxmlformats.org/drawingml/2006/picture">
-                <pic:pic xmlns:pic="http://schemas.openxmlformats.org/drawingml/2006/picture">
-                  <pic:nvPicPr>
-                    <pic:cNvPr id="10" name="fmeasure2.png"/>
-                    <pic:cNvPicPr/>
+                    <pic:cNvPr id="0" name="Picture 3" descr="C:\Users\vaibhav\Desktop\DM5\algo1\RESULTS_bk\plots\fmeasure1.png"/>
+                    <pic:cNvPicPr>
+                      <a:picLocks noChangeAspect="1" noChangeArrowheads="1"/>
+                    </pic:cNvPicPr>
                   </pic:nvPicPr>
                   <pic:blipFill>
                     <a:blip r:embed="rId13">
@@ -946,18 +855,23 @@
                         </a:ext>
                       </a:extLst>
                     </a:blip>
+                    <a:srcRect/>
                     <a:stretch>
                       <a:fillRect/>
                     </a:stretch>
                   </pic:blipFill>
-                  <pic:spPr>
+                  <pic:spPr bwMode="auto">
                     <a:xfrm>
                       <a:off x="0" y="0"/>
-                      <a:ext cx="5663829" cy="3017077"/>
+                      <a:ext cx="3735662" cy="1972463"/>
                     </a:xfrm>
                     <a:prstGeom prst="rect">
                       <a:avLst/>
                     </a:prstGeom>
+                    <a:noFill/>
+                    <a:ln>
+                      <a:noFill/>
+                    </a:ln>
                   </pic:spPr>
                 </pic:pic>
               </a:graphicData>
@@ -969,51 +883,6 @@
     <w:p>
       <w:pPr>
         <w:jc w:val="center"/>
-        <w:rPr>
-          <w:noProof/>
-          <w:lang w:eastAsia="en-US"/>
-        </w:rPr>
-      </w:pPr>
-    </w:p>
-    <w:p>
-      <w:pPr>
-        <w:pStyle w:val="Heading3"/>
-        <w:rPr>
-          <w:noProof/>
-          <w:lang w:eastAsia="en-US"/>
-        </w:rPr>
-      </w:pPr>
-      <w:r>
-        <w:rPr>
-          <w:noProof/>
-          <w:lang w:eastAsia="en-US"/>
-        </w:rPr>
-        <w:lastRenderedPageBreak/>
-        <w:t>Training time:</w:t>
-      </w:r>
-    </w:p>
-    <w:p>
-      <w:pPr>
-        <w:rPr>
-          <w:lang w:eastAsia="en-US"/>
-        </w:rPr>
-      </w:pPr>
-      <w:r>
-        <w:rPr>
-          <w:lang w:eastAsia="en-US"/>
-        </w:rPr>
-        <w:t xml:space="preserve">Training time is the time required for generating association rules and subsuming them to generate a final set of rules that we apply on the test set. Following graph shows training time </w:t>
-      </w:r>
-      <w:r>
-        <w:rPr>
-          <w:lang w:eastAsia="en-US"/>
-        </w:rPr>
-        <w:t>for different values of support and confidence. Small values of support take significantly longer because the number of rules generated are very high and it takes much longer to process them to get a final set of rules.</w:t>
-      </w:r>
-    </w:p>
-    <w:p>
-      <w:pPr>
-        <w:jc w:val="center"/>
       </w:pPr>
       <w:r>
         <w:rPr>
@@ -1021,10 +890,10 @@
           <w:lang w:eastAsia="en-US"/>
         </w:rPr>
         <w:drawing>
-          <wp:inline distT="0" distB="0" distL="0" distR="0" wp14:anchorId="297C7054" wp14:editId="6B2F4D01">
-            <wp:extent cx="5267325" cy="2797422"/>
-            <wp:effectExtent l="0" t="0" r="0" b="3175"/>
-            <wp:docPr id="12" name="Picture 12"/>
+          <wp:inline distT="0" distB="0" distL="0" distR="0" wp14:anchorId="4A250351" wp14:editId="35DF63B6">
+            <wp:extent cx="3792772" cy="2022364"/>
+            <wp:effectExtent l="0" t="0" r="0" b="0"/>
+            <wp:docPr id="9" name="Picture 9" descr="C:\Users\vaibhav\Desktop\DM5\algo1\RESULTS_bk\plots\fmeasure2.png"/>
             <wp:cNvGraphicFramePr>
               <a:graphicFrameLocks xmlns:a="http://schemas.openxmlformats.org/drawingml/2006/main" noChangeAspect="1"/>
             </wp:cNvGraphicFramePr>
@@ -1032,8 +901,10 @@
               <a:graphicData uri="http://schemas.openxmlformats.org/drawingml/2006/picture">
                 <pic:pic xmlns:pic="http://schemas.openxmlformats.org/drawingml/2006/picture">
                   <pic:nvPicPr>
-                    <pic:cNvPr id="12" name="train_time.png"/>
-                    <pic:cNvPicPr/>
+                    <pic:cNvPr id="0" name="Picture 4" descr="C:\Users\vaibhav\Desktop\DM5\algo1\RESULTS_bk\plots\fmeasure2.png"/>
+                    <pic:cNvPicPr>
+                      <a:picLocks noChangeAspect="1" noChangeArrowheads="1"/>
+                    </pic:cNvPicPr>
                   </pic:nvPicPr>
                   <pic:blipFill>
                     <a:blip r:embed="rId14">
@@ -1043,18 +914,23 @@
                         </a:ext>
                       </a:extLst>
                     </a:blip>
+                    <a:srcRect/>
                     <a:stretch>
                       <a:fillRect/>
                     </a:stretch>
                   </pic:blipFill>
-                  <pic:spPr>
+                  <pic:spPr bwMode="auto">
                     <a:xfrm>
                       <a:off x="0" y="0"/>
-                      <a:ext cx="5274277" cy="2801114"/>
+                      <a:ext cx="3790236" cy="2021012"/>
                     </a:xfrm>
                     <a:prstGeom prst="rect">
                       <a:avLst/>
                     </a:prstGeom>
+                    <a:noFill/>
+                    <a:ln>
+                      <a:noFill/>
+                    </a:ln>
                   </pic:spPr>
                 </pic:pic>
               </a:graphicData>
@@ -1066,19 +942,48 @@
     <w:p>
       <w:pPr>
         <w:pStyle w:val="Heading3"/>
-      </w:pPr>
-    </w:p>
-    <w:p>
-      <w:pPr>
-        <w:pStyle w:val="Heading3"/>
-      </w:pPr>
-      <w:r>
-        <w:t>Testing time (time to classify):</w:t>
-      </w:r>
-    </w:p>
-    <w:p>
-      <w:r>
-        <w:t>Testing time is the time required for classifying all test instances given the association rules from training phase. As it can be seen from the following graph, the time to classify goes on reducing with increasing support. Again, since the number of rules generated are higher for low support, it takes longer to classify the test instances.</w:t>
+        <w:rPr>
+          <w:noProof/>
+          <w:lang w:eastAsia="en-US"/>
+        </w:rPr>
+      </w:pPr>
+      <w:r>
+        <w:rPr>
+          <w:noProof/>
+          <w:lang w:eastAsia="en-US"/>
+        </w:rPr>
+        <w:t>Training time:</w:t>
+      </w:r>
+    </w:p>
+    <w:p>
+      <w:pPr>
+        <w:rPr>
+          <w:lang w:eastAsia="en-US"/>
+        </w:rPr>
+      </w:pPr>
+      <w:r>
+        <w:rPr>
+          <w:lang w:eastAsia="en-US"/>
+        </w:rPr>
+        <w:t xml:space="preserve">Training time is the time required for generating association rules and subsuming them to generate a final set of rules that we apply on the test set. Following graph shows training time </w:t>
+      </w:r>
+      <w:r>
+        <w:rPr>
+          <w:lang w:eastAsia="en-US"/>
+        </w:rPr>
+        <w:t xml:space="preserve">for different values of support and confidence. Small values of support take significantly longer because the </w:t>
+      </w:r>
+      <w:r>
+        <w:rPr>
+          <w:lang w:eastAsia="en-US"/>
+        </w:rPr>
+        <w:t>number of rules generated is</w:t>
+      </w:r>
+      <w:r>
+        <w:rPr>
+          <w:lang w:eastAsia="en-US"/>
+        </w:rPr>
+        <w:t xml:space="preserve"> very high and it takes much longer to process them to get a final set of rules.</w:t>
       </w:r>
     </w:p>
     <w:p>
@@ -1091,10 +996,10 @@
           <w:lang w:eastAsia="en-US"/>
         </w:rPr>
         <w:drawing>
-          <wp:inline distT="0" distB="0" distL="0" distR="0" wp14:anchorId="1EF0A696" wp14:editId="22238964">
-            <wp:extent cx="5295900" cy="2862388"/>
+          <wp:inline distT="0" distB="0" distL="0" distR="0" wp14:anchorId="44802FA0" wp14:editId="48402DAC">
+            <wp:extent cx="4256920" cy="2286000"/>
             <wp:effectExtent l="0" t="0" r="0" b="0"/>
-            <wp:docPr id="11" name="Picture 11"/>
+            <wp:docPr id="13" name="Picture 13" descr="C:\Users\vaibhav\Desktop\DM5\algo1\RESULTS_bk\plots\train_time.png"/>
             <wp:cNvGraphicFramePr>
               <a:graphicFrameLocks xmlns:a="http://schemas.openxmlformats.org/drawingml/2006/main" noChangeAspect="1"/>
             </wp:cNvGraphicFramePr>
@@ -1102,8 +1007,10 @@
               <a:graphicData uri="http://schemas.openxmlformats.org/drawingml/2006/picture">
                 <pic:pic xmlns:pic="http://schemas.openxmlformats.org/drawingml/2006/picture">
                   <pic:nvPicPr>
-                    <pic:cNvPr id="11" name="test_time.png"/>
-                    <pic:cNvPicPr/>
+                    <pic:cNvPr id="0" name="Picture 5" descr="C:\Users\vaibhav\Desktop\DM5\algo1\RESULTS_bk\plots\train_time.png"/>
+                    <pic:cNvPicPr>
+                      <a:picLocks noChangeAspect="1" noChangeArrowheads="1"/>
+                    </pic:cNvPicPr>
                   </pic:nvPicPr>
                   <pic:blipFill>
                     <a:blip r:embed="rId15">
@@ -1113,18 +1020,23 @@
                         </a:ext>
                       </a:extLst>
                     </a:blip>
+                    <a:srcRect/>
                     <a:stretch>
                       <a:fillRect/>
                     </a:stretch>
                   </pic:blipFill>
-                  <pic:spPr>
+                  <pic:spPr bwMode="auto">
                     <a:xfrm>
                       <a:off x="0" y="0"/>
-                      <a:ext cx="5313638" cy="2871975"/>
+                      <a:ext cx="4258593" cy="2286898"/>
                     </a:xfrm>
                     <a:prstGeom prst="rect">
                       <a:avLst/>
                     </a:prstGeom>
+                    <a:noFill/>
+                    <a:ln>
+                      <a:noFill/>
+                    </a:ln>
                   </pic:spPr>
                 </pic:pic>
               </a:graphicData>
@@ -1134,8 +1046,92 @@
       </w:r>
     </w:p>
     <w:p>
-      <w:r>
-        <w:lastRenderedPageBreak/>
+      <w:pPr>
+        <w:pStyle w:val="Heading3"/>
+      </w:pPr>
+    </w:p>
+    <w:p>
+      <w:pPr>
+        <w:pStyle w:val="Heading3"/>
+      </w:pPr>
+      <w:r>
+        <w:t>Testing time (time to classify):</w:t>
+      </w:r>
+    </w:p>
+    <w:p>
+      <w:r>
+        <w:t xml:space="preserve">Testing time is the time required for classifying all test instances given the association rules from training phase. As it can be seen from the following graph, the time to classify goes on reducing with increasing support. Again, since the </w:t>
+      </w:r>
+      <w:bookmarkStart w:id="0" w:name="_GoBack"/>
+      <w:bookmarkEnd w:id="0"/>
+      <w:r>
+        <w:t>number of rules generated is</w:t>
+      </w:r>
+      <w:r>
+        <w:t xml:space="preserve"> higher for low support, it takes longer to classify the test instances.</w:t>
+      </w:r>
+    </w:p>
+    <w:p>
+      <w:pPr>
+        <w:jc w:val="center"/>
+      </w:pPr>
+      <w:r>
+        <w:rPr>
+          <w:noProof/>
+          <w:lang w:eastAsia="en-US"/>
+        </w:rPr>
+        <w:drawing>
+          <wp:inline distT="0" distB="0" distL="0" distR="0" wp14:anchorId="7D5F7355" wp14:editId="5B52B775">
+            <wp:extent cx="4171950" cy="2312566"/>
+            <wp:effectExtent l="0" t="0" r="0" b="0"/>
+            <wp:docPr id="14" name="Picture 14" descr="C:\Users\vaibhav\Desktop\DM5\algo1\RESULTS_bk\plots\test_time.png"/>
+            <wp:cNvGraphicFramePr>
+              <a:graphicFrameLocks xmlns:a="http://schemas.openxmlformats.org/drawingml/2006/main" noChangeAspect="1"/>
+            </wp:cNvGraphicFramePr>
+            <a:graphic xmlns:a="http://schemas.openxmlformats.org/drawingml/2006/main">
+              <a:graphicData uri="http://schemas.openxmlformats.org/drawingml/2006/picture">
+                <pic:pic xmlns:pic="http://schemas.openxmlformats.org/drawingml/2006/picture">
+                  <pic:nvPicPr>
+                    <pic:cNvPr id="0" name="Picture 6" descr="C:\Users\vaibhav\Desktop\DM5\algo1\RESULTS_bk\plots\test_time.png"/>
+                    <pic:cNvPicPr>
+                      <a:picLocks noChangeAspect="1" noChangeArrowheads="1"/>
+                    </pic:cNvPicPr>
+                  </pic:nvPicPr>
+                  <pic:blipFill>
+                    <a:blip r:embed="rId16">
+                      <a:extLst>
+                        <a:ext uri="{28A0092B-C50C-407E-A947-70E740481C1C}">
+                          <a14:useLocalDpi xmlns:a14="http://schemas.microsoft.com/office/drawing/2010/main" val="0"/>
+                        </a:ext>
+                      </a:extLst>
+                    </a:blip>
+                    <a:srcRect/>
+                    <a:stretch>
+                      <a:fillRect/>
+                    </a:stretch>
+                  </pic:blipFill>
+                  <pic:spPr bwMode="auto">
+                    <a:xfrm>
+                      <a:off x="0" y="0"/>
+                      <a:ext cx="4171950" cy="2312566"/>
+                    </a:xfrm>
+                    <a:prstGeom prst="rect">
+                      <a:avLst/>
+                    </a:prstGeom>
+                    <a:noFill/>
+                    <a:ln>
+                      <a:noFill/>
+                    </a:ln>
+                  </pic:spPr>
+                </pic:pic>
+              </a:graphicData>
+            </a:graphic>
+          </wp:inline>
+        </w:drawing>
+      </w:r>
+    </w:p>
+    <w:p>
+      <w:r>
         <w:t>A trade-off can be observed in accuracy and running time. Higher accuracy corresponds to slower execution time, while lower accuracy to faster execution.</w:t>
       </w:r>
     </w:p>
@@ -1160,7 +1156,15 @@
         <w:t xml:space="preserve"> Algorithm 1, albeit with a few modifications.</w:t>
       </w:r>
       <w:r>
-        <w:t xml:space="preserve"> We also use the Kmeans code from Assignment 4 to obtain the clusters. The algorithm consists of following steps:</w:t>
+        <w:t xml:space="preserve"> We also use the </w:t>
+      </w:r>
+      <w:proofErr w:type="spellStart"/>
+      <w:r>
+        <w:t>Kmeans</w:t>
+      </w:r>
+      <w:proofErr w:type="spellEnd"/>
+      <w:r>
+        <w:t xml:space="preserve"> code from Assignment 4 to obtain the clusters. The algorithm consists of following steps:</w:t>
       </w:r>
     </w:p>
     <w:p>
@@ -1186,7 +1190,15 @@
         <w:t xml:space="preserve"> from the training set. We obtain </w:t>
       </w:r>
       <w:r>
-        <w:t>various number of clusters with Cosine distance</w:t>
+        <w:t xml:space="preserve">various </w:t>
+      </w:r>
+      <w:proofErr w:type="gramStart"/>
+      <w:r>
+        <w:t>number</w:t>
+      </w:r>
+      <w:proofErr w:type="gramEnd"/>
+      <w:r>
+        <w:t xml:space="preserve"> of clusters with Cosine distance</w:t>
       </w:r>
       <w:r>
         <w:t xml:space="preserve"> with multiple parallel runs of K-means</w:t>
@@ -1260,6 +1272,7 @@
         <w:rPr>
           <w:rStyle w:val="Heading1Char"/>
         </w:rPr>
+        <w:lastRenderedPageBreak/>
         <w:t>Other Approaches</w:t>
       </w:r>
     </w:p>
@@ -1326,7 +1339,7 @@
 </file>
 
 <file path=word/endnotes.xml><?xml version="1.0" encoding="utf-8"?>
-<w:endnotes xmlns:wpc="http://schemas.microsoft.com/office/word/2010/wordprocessingCanvas" xmlns:mc="http://schemas.openxmlformats.org/markup-compatibility/2006" xmlns:o="urn:schemas-microsoft-com:office:office" xmlns:r="http://schemas.openxmlformats.org/officeDocument/2006/relationships" xmlns:m="http://schemas.openxmlformats.org/officeDocument/2006/math" xmlns:v="urn:schemas-microsoft-com:vml" xmlns:wp14="http://schemas.microsoft.com/office/word/2010/wordprocessingDrawing" xmlns:wp="http://schemas.openxmlformats.org/drawingml/2006/wordprocessingDrawing" xmlns:w10="urn:schemas-microsoft-com:office:word" xmlns:w="http://schemas.openxmlformats.org/wordprocessingml/2006/main" xmlns:w14="http://schemas.microsoft.com/office/word/2010/wordml" xmlns:w15="http://schemas.microsoft.com/office/word/2012/wordml" xmlns:wpg="http://schemas.microsoft.com/office/word/2010/wordprocessingGroup" xmlns:wpi="http://schemas.microsoft.com/office/word/2010/wordprocessingInk" xmlns:wne="http://schemas.microsoft.com/office/word/2006/wordml" xmlns:wps="http://schemas.microsoft.com/office/word/2010/wordprocessingShape" mc:Ignorable="w14 w15 wp14">
+<w:endnotes xmlns:wpc="http://schemas.microsoft.com/office/word/2010/wordprocessingCanvas" xmlns:mc="http://schemas.openxmlformats.org/markup-compatibility/2006" xmlns:o="urn:schemas-microsoft-com:office:office" xmlns:r="http://schemas.openxmlformats.org/officeDocument/2006/relationships" xmlns:m="http://schemas.openxmlformats.org/officeDocument/2006/math" xmlns:v="urn:schemas-microsoft-com:vml" xmlns:wp14="http://schemas.microsoft.com/office/word/2010/wordprocessingDrawing" xmlns:wp="http://schemas.openxmlformats.org/drawingml/2006/wordprocessingDrawing" xmlns:w10="urn:schemas-microsoft-com:office:word" xmlns:w="http://schemas.openxmlformats.org/wordprocessingml/2006/main" xmlns:w14="http://schemas.microsoft.com/office/word/2010/wordml" xmlns:wpg="http://schemas.microsoft.com/office/word/2010/wordprocessingGroup" xmlns:wpi="http://schemas.microsoft.com/office/word/2010/wordprocessingInk" xmlns:wne="http://schemas.microsoft.com/office/word/2006/wordml" xmlns:wps="http://schemas.microsoft.com/office/word/2010/wordprocessingShape" mc:Ignorable="w14 wp14">
   <w:endnote w:type="separator" w:id="-1">
     <w:p>
       <w:pPr>
@@ -1351,7 +1364,7 @@
 </file>
 
 <file path=word/footnotes.xml><?xml version="1.0" encoding="utf-8"?>
-<w:footnotes xmlns:wpc="http://schemas.microsoft.com/office/word/2010/wordprocessingCanvas" xmlns:mc="http://schemas.openxmlformats.org/markup-compatibility/2006" xmlns:o="urn:schemas-microsoft-com:office:office" xmlns:r="http://schemas.openxmlformats.org/officeDocument/2006/relationships" xmlns:m="http://schemas.openxmlformats.org/officeDocument/2006/math" xmlns:v="urn:schemas-microsoft-com:vml" xmlns:wp14="http://schemas.microsoft.com/office/word/2010/wordprocessingDrawing" xmlns:wp="http://schemas.openxmlformats.org/drawingml/2006/wordprocessingDrawing" xmlns:w10="urn:schemas-microsoft-com:office:word" xmlns:w="http://schemas.openxmlformats.org/wordprocessingml/2006/main" xmlns:w14="http://schemas.microsoft.com/office/word/2010/wordml" xmlns:w15="http://schemas.microsoft.com/office/word/2012/wordml" xmlns:wpg="http://schemas.microsoft.com/office/word/2010/wordprocessingGroup" xmlns:wpi="http://schemas.microsoft.com/office/word/2010/wordprocessingInk" xmlns:wne="http://schemas.microsoft.com/office/word/2006/wordml" xmlns:wps="http://schemas.microsoft.com/office/word/2010/wordprocessingShape" mc:Ignorable="w14 w15 wp14">
+<w:footnotes xmlns:wpc="http://schemas.microsoft.com/office/word/2010/wordprocessingCanvas" xmlns:mc="http://schemas.openxmlformats.org/markup-compatibility/2006" xmlns:o="urn:schemas-microsoft-com:office:office" xmlns:r="http://schemas.openxmlformats.org/officeDocument/2006/relationships" xmlns:m="http://schemas.openxmlformats.org/officeDocument/2006/math" xmlns:v="urn:schemas-microsoft-com:vml" xmlns:wp14="http://schemas.microsoft.com/office/word/2010/wordprocessingDrawing" xmlns:wp="http://schemas.openxmlformats.org/drawingml/2006/wordprocessingDrawing" xmlns:w10="urn:schemas-microsoft-com:office:word" xmlns:w="http://schemas.openxmlformats.org/wordprocessingml/2006/main" xmlns:w14="http://schemas.microsoft.com/office/word/2010/wordml" xmlns:wpg="http://schemas.microsoft.com/office/word/2010/wordprocessingGroup" xmlns:wpi="http://schemas.microsoft.com/office/word/2010/wordprocessingInk" xmlns:wne="http://schemas.microsoft.com/office/word/2006/wordml" xmlns:wps="http://schemas.microsoft.com/office/word/2010/wordprocessingShape" mc:Ignorable="w14 wp14">
   <w:footnote w:type="separator" w:id="-1">
     <w:p>
       <w:pPr>
@@ -1376,7 +1389,7 @@
 </file>
 
 <file path=word/numbering.xml><?xml version="1.0" encoding="utf-8"?>
-<w:numbering xmlns:wpc="http://schemas.microsoft.com/office/word/2010/wordprocessingCanvas" xmlns:mc="http://schemas.openxmlformats.org/markup-compatibility/2006" xmlns:o="urn:schemas-microsoft-com:office:office" xmlns:r="http://schemas.openxmlformats.org/officeDocument/2006/relationships" xmlns:m="http://schemas.openxmlformats.org/officeDocument/2006/math" xmlns:v="urn:schemas-microsoft-com:vml" xmlns:wp14="http://schemas.microsoft.com/office/word/2010/wordprocessingDrawing" xmlns:wp="http://schemas.openxmlformats.org/drawingml/2006/wordprocessingDrawing" xmlns:w10="urn:schemas-microsoft-com:office:word" xmlns:w="http://schemas.openxmlformats.org/wordprocessingml/2006/main" xmlns:w14="http://schemas.microsoft.com/office/word/2010/wordml" xmlns:w15="http://schemas.microsoft.com/office/word/2012/wordml" xmlns:wpg="http://schemas.microsoft.com/office/word/2010/wordprocessingGroup" xmlns:wpi="http://schemas.microsoft.com/office/word/2010/wordprocessingInk" xmlns:wne="http://schemas.microsoft.com/office/word/2006/wordml" xmlns:wps="http://schemas.microsoft.com/office/word/2010/wordprocessingShape" mc:Ignorable="w14 w15 wp14">
+<w:numbering xmlns:wpc="http://schemas.microsoft.com/office/word/2010/wordprocessingCanvas" xmlns:mc="http://schemas.openxmlformats.org/markup-compatibility/2006" xmlns:o="urn:schemas-microsoft-com:office:office" xmlns:r="http://schemas.openxmlformats.org/officeDocument/2006/relationships" xmlns:m="http://schemas.openxmlformats.org/officeDocument/2006/math" xmlns:v="urn:schemas-microsoft-com:vml" xmlns:wp14="http://schemas.microsoft.com/office/word/2010/wordprocessingDrawing" xmlns:wp="http://schemas.openxmlformats.org/drawingml/2006/wordprocessingDrawing" xmlns:w10="urn:schemas-microsoft-com:office:word" xmlns:w="http://schemas.openxmlformats.org/wordprocessingml/2006/main" xmlns:w14="http://schemas.microsoft.com/office/word/2010/wordml" xmlns:wpg="http://schemas.microsoft.com/office/word/2010/wordprocessingGroup" xmlns:wpi="http://schemas.microsoft.com/office/word/2010/wordprocessingInk" xmlns:wne="http://schemas.microsoft.com/office/word/2006/wordml" xmlns:wps="http://schemas.microsoft.com/office/word/2010/wordprocessingShape" mc:Ignorable="w14 wp14">
   <w:abstractNum w:abstractNumId="0">
     <w:nsid w:val="03EE6820"/>
     <w:multiLevelType w:val="hybridMultilevel"/>
@@ -3497,7 +3510,7 @@
 </file>
 
 <file path=word/styles.xml><?xml version="1.0" encoding="utf-8"?>
-<w:styles xmlns:mc="http://schemas.openxmlformats.org/markup-compatibility/2006" xmlns:r="http://schemas.openxmlformats.org/officeDocument/2006/relationships" xmlns:w="http://schemas.openxmlformats.org/wordprocessingml/2006/main" xmlns:w14="http://schemas.microsoft.com/office/word/2010/wordml" xmlns:w15="http://schemas.microsoft.com/office/word/2012/wordml" mc:Ignorable="w14 w15">
+<w:styles xmlns:mc="http://schemas.openxmlformats.org/markup-compatibility/2006" xmlns:r="http://schemas.openxmlformats.org/officeDocument/2006/relationships" xmlns:w="http://schemas.openxmlformats.org/wordprocessingml/2006/main" xmlns:w14="http://schemas.microsoft.com/office/word/2010/wordml" mc:Ignorable="w14">
   <w:docDefaults>
     <w:rPrDefault>
       <w:rPr>
@@ -3511,378 +3524,1007 @@
       </w:pPr>
     </w:pPrDefault>
   </w:docDefaults>
-  <w:latentStyles w:defLockedState="0" w:defUIPriority="99" w:defSemiHidden="0" w:defUnhideWhenUsed="0" w:defQFormat="0" w:count="371">
-    <w:lsdException w:name="Normal" w:uiPriority="0" w:qFormat="1"/>
-    <w:lsdException w:name="heading 1" w:uiPriority="9" w:qFormat="1"/>
-    <w:lsdException w:name="heading 2" w:semiHidden="1" w:uiPriority="9" w:unhideWhenUsed="1" w:qFormat="1"/>
-    <w:lsdException w:name="heading 3" w:semiHidden="1" w:uiPriority="9" w:unhideWhenUsed="1" w:qFormat="1"/>
-    <w:lsdException w:name="heading 4" w:semiHidden="1" w:uiPriority="9" w:unhideWhenUsed="1" w:qFormat="1"/>
-    <w:lsdException w:name="heading 5" w:semiHidden="1" w:uiPriority="9" w:unhideWhenUsed="1" w:qFormat="1"/>
-    <w:lsdException w:name="heading 6" w:semiHidden="1" w:uiPriority="9" w:unhideWhenUsed="1" w:qFormat="1"/>
-    <w:lsdException w:name="heading 7" w:semiHidden="1" w:uiPriority="9" w:unhideWhenUsed="1" w:qFormat="1"/>
-    <w:lsdException w:name="heading 8" w:semiHidden="1" w:uiPriority="9" w:unhideWhenUsed="1" w:qFormat="1"/>
-    <w:lsdException w:name="heading 9" w:semiHidden="1" w:uiPriority="9" w:unhideWhenUsed="1" w:qFormat="1"/>
-    <w:lsdException w:name="index 1" w:semiHidden="1" w:unhideWhenUsed="1"/>
-    <w:lsdException w:name="index 2" w:semiHidden="1" w:unhideWhenUsed="1"/>
-    <w:lsdException w:name="index 3" w:semiHidden="1" w:unhideWhenUsed="1"/>
-    <w:lsdException w:name="index 4" w:semiHidden="1" w:unhideWhenUsed="1"/>
-    <w:lsdException w:name="index 5" w:semiHidden="1" w:unhideWhenUsed="1"/>
-    <w:lsdException w:name="index 6" w:semiHidden="1" w:unhideWhenUsed="1"/>
-    <w:lsdException w:name="index 7" w:semiHidden="1" w:unhideWhenUsed="1"/>
-    <w:lsdException w:name="index 8" w:semiHidden="1" w:unhideWhenUsed="1"/>
-    <w:lsdException w:name="index 9" w:semiHidden="1" w:unhideWhenUsed="1"/>
-    <w:lsdException w:name="toc 1" w:semiHidden="1" w:uiPriority="39" w:unhideWhenUsed="1"/>
-    <w:lsdException w:name="toc 2" w:semiHidden="1" w:uiPriority="39" w:unhideWhenUsed="1"/>
-    <w:lsdException w:name="toc 3" w:semiHidden="1" w:uiPriority="39" w:unhideWhenUsed="1"/>
-    <w:lsdException w:name="toc 4" w:semiHidden="1" w:uiPriority="39" w:unhideWhenUsed="1"/>
-    <w:lsdException w:name="toc 5" w:semiHidden="1" w:uiPriority="39" w:unhideWhenUsed="1"/>
-    <w:lsdException w:name="toc 6" w:semiHidden="1" w:uiPriority="39" w:unhideWhenUsed="1"/>
-    <w:lsdException w:name="toc 7" w:semiHidden="1" w:uiPriority="39" w:unhideWhenUsed="1"/>
-    <w:lsdException w:name="toc 8" w:semiHidden="1" w:uiPriority="39" w:unhideWhenUsed="1"/>
-    <w:lsdException w:name="toc 9" w:semiHidden="1" w:uiPriority="39" w:unhideWhenUsed="1"/>
-    <w:lsdException w:name="Normal Indent" w:semiHidden="1" w:unhideWhenUsed="1"/>
-    <w:lsdException w:name="footnote text" w:semiHidden="1" w:unhideWhenUsed="1"/>
-    <w:lsdException w:name="annotation text" w:semiHidden="1" w:unhideWhenUsed="1"/>
-    <w:lsdException w:name="header" w:semiHidden="1" w:unhideWhenUsed="1"/>
-    <w:lsdException w:name="footer" w:semiHidden="1" w:unhideWhenUsed="1"/>
-    <w:lsdException w:name="index heading" w:semiHidden="1" w:unhideWhenUsed="1"/>
-    <w:lsdException w:name="caption" w:semiHidden="1" w:uiPriority="35" w:unhideWhenUsed="1" w:qFormat="1"/>
-    <w:lsdException w:name="table of figures" w:semiHidden="1" w:unhideWhenUsed="1"/>
-    <w:lsdException w:name="envelope address" w:semiHidden="1" w:unhideWhenUsed="1"/>
-    <w:lsdException w:name="envelope return" w:semiHidden="1" w:unhideWhenUsed="1"/>
-    <w:lsdException w:name="footnote reference" w:semiHidden="1" w:unhideWhenUsed="1"/>
-    <w:lsdException w:name="annotation reference" w:semiHidden="1" w:unhideWhenUsed="1"/>
-    <w:lsdException w:name="line number" w:semiHidden="1" w:unhideWhenUsed="1"/>
-    <w:lsdException w:name="page number" w:semiHidden="1" w:unhideWhenUsed="1"/>
-    <w:lsdException w:name="endnote reference" w:semiHidden="1" w:unhideWhenUsed="1"/>
-    <w:lsdException w:name="endnote text" w:semiHidden="1" w:unhideWhenUsed="1"/>
-    <w:lsdException w:name="table of authorities" w:semiHidden="1" w:unhideWhenUsed="1"/>
-    <w:lsdException w:name="macro" w:semiHidden="1" w:unhideWhenUsed="1"/>
-    <w:lsdException w:name="toa heading" w:semiHidden="1" w:unhideWhenUsed="1"/>
-    <w:lsdException w:name="List" w:semiHidden="1" w:unhideWhenUsed="1"/>
-    <w:lsdException w:name="List Bullet" w:semiHidden="1" w:unhideWhenUsed="1"/>
-    <w:lsdException w:name="List Number" w:semiHidden="1" w:unhideWhenUsed="1"/>
-    <w:lsdException w:name="List 2" w:semiHidden="1" w:unhideWhenUsed="1"/>
-    <w:lsdException w:name="List 3" w:semiHidden="1" w:unhideWhenUsed="1"/>
-    <w:lsdException w:name="List 4" w:semiHidden="1" w:unhideWhenUsed="1"/>
-    <w:lsdException w:name="List 5" w:semiHidden="1" w:unhideWhenUsed="1"/>
-    <w:lsdException w:name="List Bullet 2" w:semiHidden="1" w:unhideWhenUsed="1"/>
-    <w:lsdException w:name="List Bullet 3" w:semiHidden="1" w:unhideWhenUsed="1"/>
-    <w:lsdException w:name="List Bullet 4" w:semiHidden="1" w:unhideWhenUsed="1"/>
-    <w:lsdException w:name="List Bullet 5" w:semiHidden="1" w:unhideWhenUsed="1"/>
-    <w:lsdException w:name="List Number 2" w:semiHidden="1" w:unhideWhenUsed="1"/>
-    <w:lsdException w:name="List Number 3" w:semiHidden="1" w:unhideWhenUsed="1"/>
-    <w:lsdException w:name="List Number 4" w:semiHidden="1" w:unhideWhenUsed="1"/>
-    <w:lsdException w:name="List Number 5" w:semiHidden="1" w:unhideWhenUsed="1"/>
-    <w:lsdException w:name="Title" w:uiPriority="10" w:qFormat="1"/>
-    <w:lsdException w:name="Closing" w:semiHidden="1" w:unhideWhenUsed="1"/>
-    <w:lsdException w:name="Signature" w:semiHidden="1" w:unhideWhenUsed="1"/>
-    <w:lsdException w:name="Default Paragraph Font" w:semiHidden="1" w:uiPriority="1" w:unhideWhenUsed="1"/>
-    <w:lsdException w:name="Body Text" w:semiHidden="1" w:unhideWhenUsed="1"/>
-    <w:lsdException w:name="Body Text Indent" w:semiHidden="1" w:unhideWhenUsed="1"/>
-    <w:lsdException w:name="List Continue" w:semiHidden="1" w:unhideWhenUsed="1"/>
-    <w:lsdException w:name="List Continue 2" w:semiHidden="1" w:unhideWhenUsed="1"/>
-    <w:lsdException w:name="List Continue 3" w:semiHidden="1" w:unhideWhenUsed="1"/>
-    <w:lsdException w:name="List Continue 4" w:semiHidden="1" w:unhideWhenUsed="1"/>
-    <w:lsdException w:name="List Continue 5" w:semiHidden="1" w:unhideWhenUsed="1"/>
-    <w:lsdException w:name="Message Header" w:semiHidden="1" w:unhideWhenUsed="1"/>
-    <w:lsdException w:name="Subtitle" w:uiPriority="11" w:qFormat="1"/>
-    <w:lsdException w:name="Salutation" w:semiHidden="1" w:unhideWhenUsed="1"/>
-    <w:lsdException w:name="Date" w:semiHidden="1" w:unhideWhenUsed="1"/>
-    <w:lsdException w:name="Body Text First Indent" w:semiHidden="1" w:unhideWhenUsed="1"/>
-    <w:lsdException w:name="Body Text First Indent 2" w:semiHidden="1" w:unhideWhenUsed="1"/>
-    <w:lsdException w:name="Note Heading" w:semiHidden="1" w:unhideWhenUsed="1"/>
-    <w:lsdException w:name="Body Text 2" w:semiHidden="1" w:unhideWhenUsed="1"/>
-    <w:lsdException w:name="Body Text 3" w:semiHidden="1" w:unhideWhenUsed="1"/>
-    <w:lsdException w:name="Body Text Indent 2" w:semiHidden="1" w:unhideWhenUsed="1"/>
-    <w:lsdException w:name="Body Text Indent 3" w:semiHidden="1" w:unhideWhenUsed="1"/>
-    <w:lsdException w:name="Block Text" w:semiHidden="1" w:unhideWhenUsed="1"/>
-    <w:lsdException w:name="Hyperlink" w:semiHidden="1" w:unhideWhenUsed="1"/>
-    <w:lsdException w:name="FollowedHyperlink" w:semiHidden="1" w:unhideWhenUsed="1"/>
-    <w:lsdException w:name="Strong" w:uiPriority="22" w:qFormat="1"/>
-    <w:lsdException w:name="Emphasis" w:uiPriority="20" w:qFormat="1"/>
-    <w:lsdException w:name="Document Map" w:semiHidden="1" w:unhideWhenUsed="1"/>
-    <w:lsdException w:name="Plain Text" w:semiHidden="1" w:unhideWhenUsed="1"/>
-    <w:lsdException w:name="E-mail Signature" w:semiHidden="1" w:unhideWhenUsed="1"/>
-    <w:lsdException w:name="HTML Top of Form" w:semiHidden="1" w:unhideWhenUsed="1"/>
-    <w:lsdException w:name="HTML Bottom of Form" w:semiHidden="1" w:unhideWhenUsed="1"/>
-    <w:lsdException w:name="Normal (Web)" w:semiHidden="1" w:unhideWhenUsed="1"/>
-    <w:lsdException w:name="HTML Acronym" w:semiHidden="1" w:unhideWhenUsed="1"/>
-    <w:lsdException w:name="HTML Address" w:semiHidden="1" w:unhideWhenUsed="1"/>
-    <w:lsdException w:name="HTML Cite" w:semiHidden="1" w:unhideWhenUsed="1"/>
-    <w:lsdException w:name="HTML Code" w:semiHidden="1" w:unhideWhenUsed="1"/>
-    <w:lsdException w:name="HTML Definition" w:semiHidden="1" w:unhideWhenUsed="1"/>
-    <w:lsdException w:name="HTML Keyboard" w:semiHidden="1" w:unhideWhenUsed="1"/>
-    <w:lsdException w:name="HTML Preformatted" w:semiHidden="1" w:unhideWhenUsed="1"/>
-    <w:lsdException w:name="HTML Sample" w:semiHidden="1" w:unhideWhenUsed="1"/>
-    <w:lsdException w:name="HTML Typewriter" w:semiHidden="1" w:unhideWhenUsed="1"/>
-    <w:lsdException w:name="HTML Variable" w:semiHidden="1" w:unhideWhenUsed="1"/>
-    <w:lsdException w:name="Normal Table" w:semiHidden="1" w:unhideWhenUsed="1"/>
-    <w:lsdException w:name="annotation subject" w:semiHidden="1" w:unhideWhenUsed="1"/>
-    <w:lsdException w:name="No List" w:semiHidden="1" w:unhideWhenUsed="1"/>
-    <w:lsdException w:name="Outline List 1" w:semiHidden="1" w:unhideWhenUsed="1"/>
-    <w:lsdException w:name="Outline List 2" w:semiHidden="1" w:unhideWhenUsed="1"/>
-    <w:lsdException w:name="Outline List 3" w:semiHidden="1" w:unhideWhenUsed="1"/>
-    <w:lsdException w:name="Table Simple 1" w:semiHidden="1" w:unhideWhenUsed="1"/>
-    <w:lsdException w:name="Table Simple 2" w:semiHidden="1" w:unhideWhenUsed="1"/>
-    <w:lsdException w:name="Table Simple 3" w:semiHidden="1" w:unhideWhenUsed="1"/>
-    <w:lsdException w:name="Table Classic 1" w:semiHidden="1" w:unhideWhenUsed="1"/>
-    <w:lsdException w:name="Table Classic 2" w:semiHidden="1" w:unhideWhenUsed="1"/>
-    <w:lsdException w:name="Table Classic 3" w:semiHidden="1" w:unhideWhenUsed="1"/>
-    <w:lsdException w:name="Table Classic 4" w:semiHidden="1" w:unhideWhenUsed="1"/>
-    <w:lsdException w:name="Table Colorful 1" w:semiHidden="1" w:unhideWhenUsed="1"/>
-    <w:lsdException w:name="Table Colorful 2" w:semiHidden="1" w:unhideWhenUsed="1"/>
-    <w:lsdException w:name="Table Colorful 3" w:semiHidden="1" w:unhideWhenUsed="1"/>
-    <w:lsdException w:name="Table Columns 1" w:semiHidden="1" w:unhideWhenUsed="1"/>
-    <w:lsdException w:name="Table Columns 2" w:semiHidden="1" w:unhideWhenUsed="1"/>
-    <w:lsdException w:name="Table Columns 3" w:semiHidden="1" w:unhideWhenUsed="1"/>
-    <w:lsdException w:name="Table Columns 4" w:semiHidden="1" w:unhideWhenUsed="1"/>
-    <w:lsdException w:name="Table Columns 5" w:semiHidden="1" w:unhideWhenUsed="1"/>
-    <w:lsdException w:name="Table Grid 1" w:semiHidden="1" w:unhideWhenUsed="1"/>
-    <w:lsdException w:name="Table Grid 2" w:semiHidden="1" w:unhideWhenUsed="1"/>
-    <w:lsdException w:name="Table Grid 3" w:semiHidden="1" w:unhideWhenUsed="1"/>
-    <w:lsdException w:name="Table Grid 4" w:semiHidden="1" w:unhideWhenUsed="1"/>
-    <w:lsdException w:name="Table Grid 5" w:semiHidden="1" w:unhideWhenUsed="1"/>
-    <w:lsdException w:name="Table Grid 6" w:semiHidden="1" w:unhideWhenUsed="1"/>
-    <w:lsdException w:name="Table Grid 7" w:semiHidden="1" w:unhideWhenUsed="1"/>
-    <w:lsdException w:name="Table Grid 8" w:semiHidden="1" w:unhideWhenUsed="1"/>
-    <w:lsdException w:name="Table List 1" w:semiHidden="1" w:unhideWhenUsed="1"/>
-    <w:lsdException w:name="Table List 2" w:semiHidden="1" w:unhideWhenUsed="1"/>
-    <w:lsdException w:name="Table List 3" w:semiHidden="1" w:unhideWhenUsed="1"/>
-    <w:lsdException w:name="Table List 4" w:semiHidden="1" w:unhideWhenUsed="1"/>
-    <w:lsdException w:name="Table List 5" w:semiHidden="1" w:unhideWhenUsed="1"/>
-    <w:lsdException w:name="Table List 6" w:semiHidden="1" w:unhideWhenUsed="1"/>
-    <w:lsdException w:name="Table List 7" w:semiHidden="1" w:unhideWhenUsed="1"/>
-    <w:lsdException w:name="Table List 8" w:semiHidden="1" w:unhideWhenUsed="1"/>
-    <w:lsdException w:name="Table 3D effects 1" w:semiHidden="1" w:unhideWhenUsed="1"/>
-    <w:lsdException w:name="Table 3D effects 2" w:semiHidden="1" w:unhideWhenUsed="1"/>
-    <w:lsdException w:name="Table 3D effects 3" w:semiHidden="1" w:unhideWhenUsed="1"/>
-    <w:lsdException w:name="Table Contemporary" w:semiHidden="1" w:unhideWhenUsed="1"/>
-    <w:lsdException w:name="Table Elegant" w:semiHidden="1" w:unhideWhenUsed="1"/>
-    <w:lsdException w:name="Table Professional" w:semiHidden="1" w:unhideWhenUsed="1"/>
-    <w:lsdException w:name="Table Subtle 1" w:semiHidden="1" w:unhideWhenUsed="1"/>
-    <w:lsdException w:name="Table Subtle 2" w:semiHidden="1" w:unhideWhenUsed="1"/>
-    <w:lsdException w:name="Table Web 1" w:semiHidden="1" w:unhideWhenUsed="1"/>
-    <w:lsdException w:name="Table Web 2" w:semiHidden="1" w:unhideWhenUsed="1"/>
-    <w:lsdException w:name="Table Web 3" w:semiHidden="1" w:unhideWhenUsed="1"/>
-    <w:lsdException w:name="Balloon Text" w:semiHidden="1" w:unhideWhenUsed="1"/>
-    <w:lsdException w:name="Table Grid" w:uiPriority="59"/>
-    <w:lsdException w:name="Table Theme" w:semiHidden="1" w:unhideWhenUsed="1"/>
-    <w:lsdException w:name="Placeholder Text" w:semiHidden="1"/>
-    <w:lsdException w:name="No Spacing" w:uiPriority="1" w:qFormat="1"/>
-    <w:lsdException w:name="Light Shading" w:uiPriority="60"/>
-    <w:lsdException w:name="Light List" w:uiPriority="61"/>
-    <w:lsdException w:name="Light Grid" w:uiPriority="62"/>
-    <w:lsdException w:name="Medium Shading 1" w:uiPriority="63"/>
-    <w:lsdException w:name="Medium Shading 2" w:uiPriority="64"/>
-    <w:lsdException w:name="Medium List 1" w:uiPriority="65"/>
-    <w:lsdException w:name="Medium List 2" w:uiPriority="66"/>
-    <w:lsdException w:name="Medium Grid 1" w:uiPriority="67"/>
-    <w:lsdException w:name="Medium Grid 2" w:uiPriority="68"/>
-    <w:lsdException w:name="Medium Grid 3" w:uiPriority="69"/>
-    <w:lsdException w:name="Dark List" w:uiPriority="70"/>
-    <w:lsdException w:name="Colorful Shading" w:uiPriority="71"/>
-    <w:lsdException w:name="Colorful List" w:uiPriority="72"/>
-    <w:lsdException w:name="Colorful Grid" w:uiPriority="73"/>
-    <w:lsdException w:name="Light Shading Accent 1" w:uiPriority="60"/>
-    <w:lsdException w:name="Light List Accent 1" w:uiPriority="61"/>
-    <w:lsdException w:name="Light Grid Accent 1" w:uiPriority="62"/>
-    <w:lsdException w:name="Medium Shading 1 Accent 1" w:uiPriority="63"/>
-    <w:lsdException w:name="Medium Shading 2 Accent 1" w:uiPriority="64"/>
-    <w:lsdException w:name="Medium List 1 Accent 1" w:uiPriority="65"/>
-    <w:lsdException w:name="Revision" w:semiHidden="1"/>
-    <w:lsdException w:name="List Paragraph" w:uiPriority="34" w:qFormat="1"/>
-    <w:lsdException w:name="Quote" w:uiPriority="29" w:qFormat="1"/>
-    <w:lsdException w:name="Intense Quote" w:uiPriority="30" w:qFormat="1"/>
-    <w:lsdException w:name="Medium List 2 Accent 1" w:uiPriority="66"/>
-    <w:lsdException w:name="Medium Grid 1 Accent 1" w:uiPriority="67"/>
-    <w:lsdException w:name="Medium Grid 2 Accent 1" w:uiPriority="68"/>
-    <w:lsdException w:name="Medium Grid 3 Accent 1" w:uiPriority="69"/>
-    <w:lsdException w:name="Dark List Accent 1" w:uiPriority="70"/>
-    <w:lsdException w:name="Colorful Shading Accent 1" w:uiPriority="71"/>
-    <w:lsdException w:name="Colorful List Accent 1" w:uiPriority="72"/>
-    <w:lsdException w:name="Colorful Grid Accent 1" w:uiPriority="73"/>
-    <w:lsdException w:name="Light Shading Accent 2" w:uiPriority="60"/>
-    <w:lsdException w:name="Light List Accent 2" w:uiPriority="61"/>
-    <w:lsdException w:name="Light Grid Accent 2" w:uiPriority="62"/>
-    <w:lsdException w:name="Medium Shading 1 Accent 2" w:uiPriority="63"/>
-    <w:lsdException w:name="Medium Shading 2 Accent 2" w:uiPriority="64"/>
-    <w:lsdException w:name="Medium List 1 Accent 2" w:uiPriority="65"/>
-    <w:lsdException w:name="Medium List 2 Accent 2" w:uiPriority="66"/>
-    <w:lsdException w:name="Medium Grid 1 Accent 2" w:uiPriority="67"/>
-    <w:lsdException w:name="Medium Grid 2 Accent 2" w:uiPriority="68"/>
-    <w:lsdException w:name="Medium Grid 3 Accent 2" w:uiPriority="69"/>
-    <w:lsdException w:name="Dark List Accent 2" w:uiPriority="70"/>
-    <w:lsdException w:name="Colorful Shading Accent 2" w:uiPriority="71"/>
-    <w:lsdException w:name="Colorful List Accent 2" w:uiPriority="72"/>
-    <w:lsdException w:name="Colorful Grid Accent 2" w:uiPriority="73"/>
-    <w:lsdException w:name="Light Shading Accent 3" w:uiPriority="60"/>
-    <w:lsdException w:name="Light List Accent 3" w:uiPriority="61"/>
-    <w:lsdException w:name="Light Grid Accent 3" w:uiPriority="62"/>
-    <w:lsdException w:name="Medium Shading 1 Accent 3" w:uiPriority="63"/>
-    <w:lsdException w:name="Medium Shading 2 Accent 3" w:uiPriority="64"/>
-    <w:lsdException w:name="Medium List 1 Accent 3" w:uiPriority="65"/>
-    <w:lsdException w:name="Medium List 2 Accent 3" w:uiPriority="66"/>
-    <w:lsdException w:name="Medium Grid 1 Accent 3" w:uiPriority="67"/>
-    <w:lsdException w:name="Medium Grid 2 Accent 3" w:uiPriority="68"/>
-    <w:lsdException w:name="Medium Grid 3 Accent 3" w:uiPriority="69"/>
-    <w:lsdException w:name="Dark List Accent 3" w:uiPriority="70"/>
-    <w:lsdException w:name="Colorful Shading Accent 3" w:uiPriority="71"/>
-    <w:lsdException w:name="Colorful List Accent 3" w:uiPriority="72"/>
-    <w:lsdException w:name="Colorful Grid Accent 3" w:uiPriority="73"/>
-    <w:lsdException w:name="Light Shading Accent 4" w:uiPriority="60"/>
-    <w:lsdException w:name="Light List Accent 4" w:uiPriority="61"/>
-    <w:lsdException w:name="Light Grid Accent 4" w:uiPriority="62"/>
-    <w:lsdException w:name="Medium Shading 1 Accent 4" w:uiPriority="63"/>
-    <w:lsdException w:name="Medium Shading 2 Accent 4" w:uiPriority="64"/>
-    <w:lsdException w:name="Medium List 1 Accent 4" w:uiPriority="65"/>
-    <w:lsdException w:name="Medium List 2 Accent 4" w:uiPriority="66"/>
-    <w:lsdException w:name="Medium Grid 1 Accent 4" w:uiPriority="67"/>
-    <w:lsdException w:name="Medium Grid 2 Accent 4" w:uiPriority="68"/>
-    <w:lsdException w:name="Medium Grid 3 Accent 4" w:uiPriority="69"/>
-    <w:lsdException w:name="Dark List Accent 4" w:uiPriority="70"/>
-    <w:lsdException w:name="Colorful Shading Accent 4" w:uiPriority="71"/>
-    <w:lsdException w:name="Colorful List Accent 4" w:uiPriority="72"/>
-    <w:lsdException w:name="Colorful Grid Accent 4" w:uiPriority="73"/>
-    <w:lsdException w:name="Light Shading Accent 5" w:uiPriority="60"/>
-    <w:lsdException w:name="Light List Accent 5" w:uiPriority="61"/>
-    <w:lsdException w:name="Light Grid Accent 5" w:uiPriority="62"/>
-    <w:lsdException w:name="Medium Shading 1 Accent 5" w:uiPriority="63"/>
-    <w:lsdException w:name="Medium Shading 2 Accent 5" w:uiPriority="64"/>
-    <w:lsdException w:name="Medium List 1 Accent 5" w:uiPriority="65"/>
-    <w:lsdException w:name="Medium List 2 Accent 5" w:uiPriority="66"/>
-    <w:lsdException w:name="Medium Grid 1 Accent 5" w:uiPriority="67"/>
-    <w:lsdException w:name="Medium Grid 2 Accent 5" w:uiPriority="68"/>
-    <w:lsdException w:name="Medium Grid 3 Accent 5" w:uiPriority="69"/>
-    <w:lsdException w:name="Dark List Accent 5" w:uiPriority="70"/>
-    <w:lsdException w:name="Colorful Shading Accent 5" w:uiPriority="71"/>
-    <w:lsdException w:name="Colorful List Accent 5" w:uiPriority="72"/>
-    <w:lsdException w:name="Colorful Grid Accent 5" w:uiPriority="73"/>
-    <w:lsdException w:name="Light Shading Accent 6" w:uiPriority="60"/>
-    <w:lsdException w:name="Light List Accent 6" w:uiPriority="61"/>
-    <w:lsdException w:name="Light Grid Accent 6" w:uiPriority="62"/>
-    <w:lsdException w:name="Medium Shading 1 Accent 6" w:uiPriority="63"/>
-    <w:lsdException w:name="Medium Shading 2 Accent 6" w:uiPriority="64"/>
-    <w:lsdException w:name="Medium List 1 Accent 6" w:uiPriority="65"/>
-    <w:lsdException w:name="Medium List 2 Accent 6" w:uiPriority="66"/>
-    <w:lsdException w:name="Medium Grid 1 Accent 6" w:uiPriority="67"/>
-    <w:lsdException w:name="Medium Grid 2 Accent 6" w:uiPriority="68"/>
-    <w:lsdException w:name="Medium Grid 3 Accent 6" w:uiPriority="69"/>
-    <w:lsdException w:name="Dark List Accent 6" w:uiPriority="70"/>
-    <w:lsdException w:name="Colorful Shading Accent 6" w:uiPriority="71"/>
-    <w:lsdException w:name="Colorful List Accent 6" w:uiPriority="72"/>
-    <w:lsdException w:name="Colorful Grid Accent 6" w:uiPriority="73"/>
-    <w:lsdException w:name="Subtle Emphasis" w:uiPriority="19" w:qFormat="1"/>
-    <w:lsdException w:name="Intense Emphasis" w:uiPriority="21" w:qFormat="1"/>
-    <w:lsdException w:name="Subtle Reference" w:uiPriority="31" w:qFormat="1"/>
-    <w:lsdException w:name="Intense Reference" w:uiPriority="32" w:qFormat="1"/>
-    <w:lsdException w:name="Book Title" w:uiPriority="33" w:qFormat="1"/>
-    <w:lsdException w:name="Bibliography" w:semiHidden="1" w:uiPriority="37" w:unhideWhenUsed="1"/>
-    <w:lsdException w:name="TOC Heading" w:semiHidden="1" w:uiPriority="39" w:unhideWhenUsed="1" w:qFormat="1"/>
-    <w:lsdException w:name="Plain Table 1" w:uiPriority="41"/>
-    <w:lsdException w:name="Plain Table 2" w:uiPriority="42"/>
-    <w:lsdException w:name="Plain Table 3" w:uiPriority="43"/>
-    <w:lsdException w:name="Plain Table 4" w:uiPriority="44"/>
-    <w:lsdException w:name="Plain Table 5" w:uiPriority="45"/>
-    <w:lsdException w:name="Grid Table Light" w:uiPriority="40"/>
-    <w:lsdException w:name="Grid Table 1 Light" w:uiPriority="46"/>
-    <w:lsdException w:name="Grid Table 2" w:uiPriority="47"/>
-    <w:lsdException w:name="Grid Table 3" w:uiPriority="48"/>
-    <w:lsdException w:name="Grid Table 4" w:uiPriority="49"/>
-    <w:lsdException w:name="Grid Table 5 Dark" w:uiPriority="50"/>
-    <w:lsdException w:name="Grid Table 6 Colorful" w:uiPriority="51"/>
-    <w:lsdException w:name="Grid Table 7 Colorful" w:uiPriority="52"/>
-    <w:lsdException w:name="Grid Table 1 Light Accent 1" w:uiPriority="46"/>
-    <w:lsdException w:name="Grid Table 2 Accent 1" w:uiPriority="47"/>
-    <w:lsdException w:name="Grid Table 3 Accent 1" w:uiPriority="48"/>
-    <w:lsdException w:name="Grid Table 4 Accent 1" w:uiPriority="49"/>
-    <w:lsdException w:name="Grid Table 5 Dark Accent 1" w:uiPriority="50"/>
-    <w:lsdException w:name="Grid Table 6 Colorful Accent 1" w:uiPriority="51"/>
-    <w:lsdException w:name="Grid Table 7 Colorful Accent 1" w:uiPriority="52"/>
-    <w:lsdException w:name="Grid Table 1 Light Accent 2" w:uiPriority="46"/>
-    <w:lsdException w:name="Grid Table 2 Accent 2" w:uiPriority="47"/>
-    <w:lsdException w:name="Grid Table 3 Accent 2" w:uiPriority="48"/>
-    <w:lsdException w:name="Grid Table 4 Accent 2" w:uiPriority="49"/>
-    <w:lsdException w:name="Grid Table 5 Dark Accent 2" w:uiPriority="50"/>
-    <w:lsdException w:name="Grid Table 6 Colorful Accent 2" w:uiPriority="51"/>
-    <w:lsdException w:name="Grid Table 7 Colorful Accent 2" w:uiPriority="52"/>
-    <w:lsdException w:name="Grid Table 1 Light Accent 3" w:uiPriority="46"/>
-    <w:lsdException w:name="Grid Table 2 Accent 3" w:uiPriority="47"/>
-    <w:lsdException w:name="Grid Table 3 Accent 3" w:uiPriority="48"/>
-    <w:lsdException w:name="Grid Table 4 Accent 3" w:uiPriority="49"/>
-    <w:lsdException w:name="Grid Table 5 Dark Accent 3" w:uiPriority="50"/>
-    <w:lsdException w:name="Grid Table 6 Colorful Accent 3" w:uiPriority="51"/>
-    <w:lsdException w:name="Grid Table 7 Colorful Accent 3" w:uiPriority="52"/>
-    <w:lsdException w:name="Grid Table 1 Light Accent 4" w:uiPriority="46"/>
-    <w:lsdException w:name="Grid Table 2 Accent 4" w:uiPriority="47"/>
-    <w:lsdException w:name="Grid Table 3 Accent 4" w:uiPriority="48"/>
-    <w:lsdException w:name="Grid Table 4 Accent 4" w:uiPriority="49"/>
-    <w:lsdException w:name="Grid Table 5 Dark Accent 4" w:uiPriority="50"/>
-    <w:lsdException w:name="Grid Table 6 Colorful Accent 4" w:uiPriority="51"/>
-    <w:lsdException w:name="Grid Table 7 Colorful Accent 4" w:uiPriority="52"/>
-    <w:lsdException w:name="Grid Table 1 Light Accent 5" w:uiPriority="46"/>
-    <w:lsdException w:name="Grid Table 2 Accent 5" w:uiPriority="47"/>
-    <w:lsdException w:name="Grid Table 3 Accent 5" w:uiPriority="48"/>
-    <w:lsdException w:name="Grid Table 4 Accent 5" w:uiPriority="49"/>
-    <w:lsdException w:name="Grid Table 5 Dark Accent 5" w:uiPriority="50"/>
-    <w:lsdException w:name="Grid Table 6 Colorful Accent 5" w:uiPriority="51"/>
-    <w:lsdException w:name="Grid Table 7 Colorful Accent 5" w:uiPriority="52"/>
-    <w:lsdException w:name="Grid Table 1 Light Accent 6" w:uiPriority="46"/>
-    <w:lsdException w:name="Grid Table 2 Accent 6" w:uiPriority="47"/>
-    <w:lsdException w:name="Grid Table 3 Accent 6" w:uiPriority="48"/>
-    <w:lsdException w:name="Grid Table 4 Accent 6" w:uiPriority="49"/>
-    <w:lsdException w:name="Grid Table 5 Dark Accent 6" w:uiPriority="50"/>
-    <w:lsdException w:name="Grid Table 6 Colorful Accent 6" w:uiPriority="51"/>
-    <w:lsdException w:name="Grid Table 7 Colorful Accent 6" w:uiPriority="52"/>
-    <w:lsdException w:name="List Table 1 Light" w:uiPriority="46"/>
-    <w:lsdException w:name="List Table 2" w:uiPriority="47"/>
-    <w:lsdException w:name="List Table 3" w:uiPriority="48"/>
-    <w:lsdException w:name="List Table 4" w:uiPriority="49"/>
-    <w:lsdException w:name="List Table 5 Dark" w:uiPriority="50"/>
-    <w:lsdException w:name="List Table 6 Colorful" w:uiPriority="51"/>
-    <w:lsdException w:name="List Table 7 Colorful" w:uiPriority="52"/>
-    <w:lsdException w:name="List Table 1 Light Accent 1" w:uiPriority="46"/>
-    <w:lsdException w:name="List Table 2 Accent 1" w:uiPriority="47"/>
-    <w:lsdException w:name="List Table 3 Accent 1" w:uiPriority="48"/>
-    <w:lsdException w:name="List Table 4 Accent 1" w:uiPriority="49"/>
-    <w:lsdException w:name="List Table 5 Dark Accent 1" w:uiPriority="50"/>
-    <w:lsdException w:name="List Table 6 Colorful Accent 1" w:uiPriority="51"/>
-    <w:lsdException w:name="List Table 7 Colorful Accent 1" w:uiPriority="52"/>
-    <w:lsdException w:name="List Table 1 Light Accent 2" w:uiPriority="46"/>
-    <w:lsdException w:name="List Table 2 Accent 2" w:uiPriority="47"/>
-    <w:lsdException w:name="List Table 3 Accent 2" w:uiPriority="48"/>
-    <w:lsdException w:name="List Table 4 Accent 2" w:uiPriority="49"/>
-    <w:lsdException w:name="List Table 5 Dark Accent 2" w:uiPriority="50"/>
-    <w:lsdException w:name="List Table 6 Colorful Accent 2" w:uiPriority="51"/>
-    <w:lsdException w:name="List Table 7 Colorful Accent 2" w:uiPriority="52"/>
-    <w:lsdException w:name="List Table 1 Light Accent 3" w:uiPriority="46"/>
-    <w:lsdException w:name="List Table 2 Accent 3" w:uiPriority="47"/>
-    <w:lsdException w:name="List Table 3 Accent 3" w:uiPriority="48"/>
-    <w:lsdException w:name="List Table 4 Accent 3" w:uiPriority="49"/>
-    <w:lsdException w:name="List Table 5 Dark Accent 3" w:uiPriority="50"/>
-    <w:lsdException w:name="List Table 6 Colorful Accent 3" w:uiPriority="51"/>
-    <w:lsdException w:name="List Table 7 Colorful Accent 3" w:uiPriority="52"/>
-    <w:lsdException w:name="List Table 1 Light Accent 4" w:uiPriority="46"/>
-    <w:lsdException w:name="List Table 2 Accent 4" w:uiPriority="47"/>
-    <w:lsdException w:name="List Table 3 Accent 4" w:uiPriority="48"/>
-    <w:lsdException w:name="List Table 4 Accent 4" w:uiPriority="49"/>
-    <w:lsdException w:name="List Table 5 Dark Accent 4" w:uiPriority="50"/>
-    <w:lsdException w:name="List Table 6 Colorful Accent 4" w:uiPriority="51"/>
-    <w:lsdException w:name="List Table 7 Colorful Accent 4" w:uiPriority="52"/>
-    <w:lsdException w:name="List Table 1 Light Accent 5" w:uiPriority="46"/>
-    <w:lsdException w:name="List Table 2 Accent 5" w:uiPriority="47"/>
-    <w:lsdException w:name="List Table 3 Accent 5" w:uiPriority="48"/>
-    <w:lsdException w:name="List Table 4 Accent 5" w:uiPriority="49"/>
-    <w:lsdException w:name="List Table 5 Dark Accent 5" w:uiPriority="50"/>
-    <w:lsdException w:name="List Table 6 Colorful Accent 5" w:uiPriority="51"/>
-    <w:lsdException w:name="List Table 7 Colorful Accent 5" w:uiPriority="52"/>
-    <w:lsdException w:name="List Table 1 Light Accent 6" w:uiPriority="46"/>
-    <w:lsdException w:name="List Table 2 Accent 6" w:uiPriority="47"/>
-    <w:lsdException w:name="List Table 3 Accent 6" w:uiPriority="48"/>
-    <w:lsdException w:name="List Table 4 Accent 6" w:uiPriority="49"/>
-    <w:lsdException w:name="List Table 5 Dark Accent 6" w:uiPriority="50"/>
-    <w:lsdException w:name="List Table 6 Colorful Accent 6" w:uiPriority="51"/>
-    <w:lsdException w:name="List Table 7 Colorful Accent 6" w:uiPriority="52"/>
+  <w:latentStyles w:defLockedState="0" w:defUIPriority="99" w:defSemiHidden="1" w:defUnhideWhenUsed="1" w:defQFormat="0" w:count="267">
+    <w:lsdException w:name="Normal" w:semiHidden="0" w:uiPriority="0" w:unhideWhenUsed="0" w:qFormat="1"/>
+    <w:lsdException w:name="heading 1" w:semiHidden="0" w:uiPriority="9" w:unhideWhenUsed="0" w:qFormat="1"/>
+    <w:lsdException w:name="heading 2" w:uiPriority="9" w:qFormat="1"/>
+    <w:lsdException w:name="heading 3" w:uiPriority="9" w:qFormat="1"/>
+    <w:lsdException w:name="heading 4" w:uiPriority="9" w:qFormat="1"/>
+    <w:lsdException w:name="heading 5" w:uiPriority="9" w:qFormat="1"/>
+    <w:lsdException w:name="heading 6" w:uiPriority="9" w:qFormat="1"/>
+    <w:lsdException w:name="heading 7" w:uiPriority="9" w:qFormat="1"/>
+    <w:lsdException w:name="heading 8" w:uiPriority="9" w:qFormat="1"/>
+    <w:lsdException w:name="heading 9" w:uiPriority="9" w:qFormat="1"/>
+    <w:lsdException w:name="toc 1" w:uiPriority="39"/>
+    <w:lsdException w:name="toc 2" w:uiPriority="39"/>
+    <w:lsdException w:name="toc 3" w:uiPriority="39"/>
+    <w:lsdException w:name="toc 4" w:uiPriority="39"/>
+    <w:lsdException w:name="toc 5" w:uiPriority="39"/>
+    <w:lsdException w:name="toc 6" w:uiPriority="39"/>
+    <w:lsdException w:name="toc 7" w:uiPriority="39"/>
+    <w:lsdException w:name="toc 8" w:uiPriority="39"/>
+    <w:lsdException w:name="toc 9" w:uiPriority="39"/>
+    <w:lsdException w:name="caption" w:uiPriority="35" w:qFormat="1"/>
+    <w:lsdException w:name="Title" w:semiHidden="0" w:uiPriority="10" w:unhideWhenUsed="0" w:qFormat="1"/>
+    <w:lsdException w:name="Default Paragraph Font" w:uiPriority="1"/>
+    <w:lsdException w:name="Subtitle" w:semiHidden="0" w:uiPriority="11" w:unhideWhenUsed="0" w:qFormat="1"/>
+    <w:lsdException w:name="Strong" w:semiHidden="0" w:uiPriority="22" w:unhideWhenUsed="0" w:qFormat="1"/>
+    <w:lsdException w:name="Emphasis" w:semiHidden="0" w:uiPriority="20" w:unhideWhenUsed="0" w:qFormat="1"/>
+    <w:lsdException w:name="Table Grid" w:semiHidden="0" w:uiPriority="59" w:unhideWhenUsed="0"/>
+    <w:lsdException w:name="Placeholder Text" w:unhideWhenUsed="0"/>
+    <w:lsdException w:name="No Spacing" w:semiHidden="0" w:uiPriority="1" w:unhideWhenUsed="0" w:qFormat="1"/>
+    <w:lsdException w:name="Light Shading" w:semiHidden="0" w:uiPriority="60" w:unhideWhenUsed="0"/>
+    <w:lsdException w:name="Light List" w:semiHidden="0" w:uiPriority="61" w:unhideWhenUsed="0"/>
+    <w:lsdException w:name="Light Grid" w:semiHidden="0" w:uiPriority="62" w:unhideWhenUsed="0"/>
+    <w:lsdException w:name="Medium Shading 1" w:semiHidden="0" w:uiPriority="63" w:unhideWhenUsed="0"/>
+    <w:lsdException w:name="Medium Shading 2" w:semiHidden="0" w:uiPriority="64" w:unhideWhenUsed="0"/>
+    <w:lsdException w:name="Medium List 1" w:semiHidden="0" w:uiPriority="65" w:unhideWhenUsed="0"/>
+    <w:lsdException w:name="Medium List 2" w:semiHidden="0" w:uiPriority="66" w:unhideWhenUsed="0"/>
+    <w:lsdException w:name="Medium Grid 1" w:semiHidden="0" w:uiPriority="67" w:unhideWhenUsed="0"/>
+    <w:lsdException w:name="Medium Grid 2" w:semiHidden="0" w:uiPriority="68" w:unhideWhenUsed="0"/>
+    <w:lsdException w:name="Medium Grid 3" w:semiHidden="0" w:uiPriority="69" w:unhideWhenUsed="0"/>
+    <w:lsdException w:name="Dark List" w:semiHidden="0" w:uiPriority="70" w:unhideWhenUsed="0"/>
+    <w:lsdException w:name="Colorful Shading" w:semiHidden="0" w:uiPriority="71" w:unhideWhenUsed="0"/>
+    <w:lsdException w:name="Colorful List" w:semiHidden="0" w:uiPriority="72" w:unhideWhenUsed="0"/>
+    <w:lsdException w:name="Colorful Grid" w:semiHidden="0" w:uiPriority="73" w:unhideWhenUsed="0"/>
+    <w:lsdException w:name="Light Shading Accent 1" w:semiHidden="0" w:uiPriority="60" w:unhideWhenUsed="0"/>
+    <w:lsdException w:name="Light List Accent 1" w:semiHidden="0" w:uiPriority="61" w:unhideWhenUsed="0"/>
+    <w:lsdException w:name="Light Grid Accent 1" w:semiHidden="0" w:uiPriority="62" w:unhideWhenUsed="0"/>
+    <w:lsdException w:name="Medium Shading 1 Accent 1" w:semiHidden="0" w:uiPriority="63" w:unhideWhenUsed="0"/>
+    <w:lsdException w:name="Medium Shading 2 Accent 1" w:semiHidden="0" w:uiPriority="64" w:unhideWhenUsed="0"/>
+    <w:lsdException w:name="Medium List 1 Accent 1" w:semiHidden="0" w:uiPriority="65" w:unhideWhenUsed="0"/>
+    <w:lsdException w:name="Revision" w:unhideWhenUsed="0"/>
+    <w:lsdException w:name="List Paragraph" w:semiHidden="0" w:uiPriority="34" w:unhideWhenUsed="0" w:qFormat="1"/>
+    <w:lsdException w:name="Quote" w:semiHidden="0" w:uiPriority="29" w:unhideWhenUsed="0" w:qFormat="1"/>
+    <w:lsdException w:name="Intense Quote" w:semiHidden="0" w:uiPriority="30" w:unhideWhenUsed="0" w:qFormat="1"/>
+    <w:lsdException w:name="Medium List 2 Accent 1" w:semiHidden="0" w:uiPriority="66" w:unhideWhenUsed="0"/>
+    <w:lsdException w:name="Medium Grid 1 Accent 1" w:semiHidden="0" w:uiPriority="67" w:unhideWhenUsed="0"/>
+    <w:lsdException w:name="Medium Grid 2 Accent 1" w:semiHidden="0" w:uiPriority="68" w:unhideWhenUsed="0"/>
+    <w:lsdException w:name="Medium Grid 3 Accent 1" w:semiHidden="0" w:uiPriority="69" w:unhideWhenUsed="0"/>
+    <w:lsdException w:name="Dark List Accent 1" w:semiHidden="0" w:uiPriority="70" w:unhideWhenUsed="0"/>
+    <w:lsdException w:name="Colorful Shading Accent 1" w:semiHidden="0" w:uiPriority="71" w:unhideWhenUsed="0"/>
+    <w:lsdException w:name="Colorful List Accent 1" w:semiHidden="0" w:uiPriority="72" w:unhideWhenUsed="0"/>
+    <w:lsdException w:name="Colorful Grid Accent 1" w:semiHidden="0" w:uiPriority="73" w:unhideWhenUsed="0"/>
+    <w:lsdException w:name="Light Shading Accent 2" w:semiHidden="0" w:uiPriority="60" w:unhideWhenUsed="0"/>
+    <w:lsdException w:name="Light List Accent 2" w:semiHidden="0" w:uiPriority="61" w:unhideWhenUsed="0"/>
+    <w:lsdException w:name="Light Grid Accent 2" w:semiHidden="0" w:uiPriority="62" w:unhideWhenUsed="0"/>
+    <w:lsdException w:name="Medium Shading 1 Accent 2" w:semiHidden="0" w:uiPriority="63" w:unhideWhenUsed="0"/>
+    <w:lsdException w:name="Medium Shading 2 Accent 2" w:semiHidden="0" w:uiPriority="64" w:unhideWhenUsed="0"/>
+    <w:lsdException w:name="Medium List 1 Accent 2" w:semiHidden="0" w:uiPriority="65" w:unhideWhenUsed="0"/>
+    <w:lsdException w:name="Medium List 2 Accent 2" w:semiHidden="0" w:uiPriority="66" w:unhideWhenUsed="0"/>
+    <w:lsdException w:name="Medium Grid 1 Accent 2" w:semiHidden="0" w:uiPriority="67" w:unhideWhenUsed="0"/>
+    <w:lsdException w:name="Medium Grid 2 Accent 2" w:semiHidden="0" w:uiPriority="68" w:unhideWhenUsed="0"/>
+    <w:lsdException w:name="Medium Grid 3 Accent 2" w:semiHidden="0" w:uiPriority="69" w:unhideWhenUsed="0"/>
+    <w:lsdException w:name="Dark List Accent 2" w:semiHidden="0" w:uiPriority="70" w:unhideWhenUsed="0"/>
+    <w:lsdException w:name="Colorful Shading Accent 2" w:semiHidden="0" w:uiPriority="71" w:unhideWhenUsed="0"/>
+    <w:lsdException w:name="Colorful List Accent 2" w:semiHidden="0" w:uiPriority="72" w:unhideWhenUsed="0"/>
+    <w:lsdException w:name="Colorful Grid Accent 2" w:semiHidden="0" w:uiPriority="73" w:unhideWhenUsed="0"/>
+    <w:lsdException w:name="Light Shading Accent 3" w:semiHidden="0" w:uiPriority="60" w:unhideWhenUsed="0"/>
+    <w:lsdException w:name="Light List Accent 3" w:semiHidden="0" w:uiPriority="61" w:unhideWhenUsed="0"/>
+    <w:lsdException w:name="Light Grid Accent 3" w:semiHidden="0" w:uiPriority="62" w:unhideWhenUsed="0"/>
+    <w:lsdException w:name="Medium Shading 1 Accent 3" w:semiHidden="0" w:uiPriority="63" w:unhideWhenUsed="0"/>
+    <w:lsdException w:name="Medium Shading 2 Accent 3" w:semiHidden="0" w:uiPriority="64" w:unhideWhenUsed="0"/>
+    <w:lsdException w:name="Medium List 1 Accent 3" w:semiHidden="0" w:uiPriority="65" w:unhideWhenUsed="0"/>
+    <w:lsdException w:name="Medium List 2 Accent 3" w:semiHidden="0" w:uiPriority="66" w:unhideWhenUsed="0"/>
+    <w:lsdException w:name="Medium Grid 1 Accent 3" w:semiHidden="0" w:uiPriority="67" w:unhideWhenUsed="0"/>
+    <w:lsdException w:name="Medium Grid 2 Accent 3" w:semiHidden="0" w:uiPriority="68" w:unhideWhenUsed="0"/>
+    <w:lsdException w:name="Medium Grid 3 Accent 3" w:semiHidden="0" w:uiPriority="69" w:unhideWhenUsed="0"/>
+    <w:lsdException w:name="Dark List Accent 3" w:semiHidden="0" w:uiPriority="70" w:unhideWhenUsed="0"/>
+    <w:lsdException w:name="Colorful Shading Accent 3" w:semiHidden="0" w:uiPriority="71" w:unhideWhenUsed="0"/>
+    <w:lsdException w:name="Colorful List Accent 3" w:semiHidden="0" w:uiPriority="72" w:unhideWhenUsed="0"/>
+    <w:lsdException w:name="Colorful Grid Accent 3" w:semiHidden="0" w:uiPriority="73" w:unhideWhenUsed="0"/>
+    <w:lsdException w:name="Light Shading Accent 4" w:semiHidden="0" w:uiPriority="60" w:unhideWhenUsed="0"/>
+    <w:lsdException w:name="Light List Accent 4" w:semiHidden="0" w:uiPriority="61" w:unhideWhenUsed="0"/>
+    <w:lsdException w:name="Light Grid Accent 4" w:semiHidden="0" w:uiPriority="62" w:unhideWhenUsed="0"/>
+    <w:lsdException w:name="Medium Shading 1 Accent 4" w:semiHidden="0" w:uiPriority="63" w:unhideWhenUsed="0"/>
+    <w:lsdException w:name="Medium Shading 2 Accent 4" w:semiHidden="0" w:uiPriority="64" w:unhideWhenUsed="0"/>
+    <w:lsdException w:name="Medium List 1 Accent 4" w:semiHidden="0" w:uiPriority="65" w:unhideWhenUsed="0"/>
+    <w:lsdException w:name="Medium List 2 Accent 4" w:semiHidden="0" w:uiPriority="66" w:unhideWhenUsed="0"/>
+    <w:lsdException w:name="Medium Grid 1 Accent 4" w:semiHidden="0" w:uiPriority="67" w:unhideWhenUsed="0"/>
+    <w:lsdException w:name="Medium Grid 2 Accent 4" w:semiHidden="0" w:uiPriority="68" w:unhideWhenUsed="0"/>
+    <w:lsdException w:name="Medium Grid 3 Accent 4" w:semiHidden="0" w:uiPriority="69" w:unhideWhenUsed="0"/>
+    <w:lsdException w:name="Dark List Accent 4" w:semiHidden="0" w:uiPriority="70" w:unhideWhenUsed="0"/>
+    <w:lsdException w:name="Colorful Shading Accent 4" w:semiHidden="0" w:uiPriority="71" w:unhideWhenUsed="0"/>
+    <w:lsdException w:name="Colorful List Accent 4" w:semiHidden="0" w:uiPriority="72" w:unhideWhenUsed="0"/>
+    <w:lsdException w:name="Colorful Grid Accent 4" w:semiHidden="0" w:uiPriority="73" w:unhideWhenUsed="0"/>
+    <w:lsdException w:name="Light Shading Accent 5" w:semiHidden="0" w:uiPriority="60" w:unhideWhenUsed="0"/>
+    <w:lsdException w:name="Light List Accent 5" w:semiHidden="0" w:uiPriority="61" w:unhideWhenUsed="0"/>
+    <w:lsdException w:name="Light Grid Accent 5" w:semiHidden="0" w:uiPriority="62" w:unhideWhenUsed="0"/>
+    <w:lsdException w:name="Medium Shading 1 Accent 5" w:semiHidden="0" w:uiPriority="63" w:unhideWhenUsed="0"/>
+    <w:lsdException w:name="Medium Shading 2 Accent 5" w:semiHidden="0" w:uiPriority="64" w:unhideWhenUsed="0"/>
+    <w:lsdException w:name="Medium List 1 Accent 5" w:semiHidden="0" w:uiPriority="65" w:unhideWhenUsed="0"/>
+    <w:lsdException w:name="Medium List 2 Accent 5" w:semiHidden="0" w:uiPriority="66" w:unhideWhenUsed="0"/>
+    <w:lsdException w:name="Medium Grid 1 Accent 5" w:semiHidden="0" w:uiPriority="67" w:unhideWhenUsed="0"/>
+    <w:lsdException w:name="Medium Grid 2 Accent 5" w:semiHidden="0" w:uiPriority="68" w:unhideWhenUsed="0"/>
+    <w:lsdException w:name="Medium Grid 3 Accent 5" w:semiHidden="0" w:uiPriority="69" w:unhideWhenUsed="0"/>
+    <w:lsdException w:name="Dark List Accent 5" w:semiHidden="0" w:uiPriority="70" w:unhideWhenUsed="0"/>
+    <w:lsdException w:name="Colorful Shading Accent 5" w:semiHidden="0" w:uiPriority="71" w:unhideWhenUsed="0"/>
+    <w:lsdException w:name="Colorful List Accent 5" w:semiHidden="0" w:uiPriority="72" w:unhideWhenUsed="0"/>
+    <w:lsdException w:name="Colorful Grid Accent 5" w:semiHidden="0" w:uiPriority="73" w:unhideWhenUsed="0"/>
+    <w:lsdException w:name="Light Shading Accent 6" w:semiHidden="0" w:uiPriority="60" w:unhideWhenUsed="0"/>
+    <w:lsdException w:name="Light List Accent 6" w:semiHidden="0" w:uiPriority="61" w:unhideWhenUsed="0"/>
+    <w:lsdException w:name="Light Grid Accent 6" w:semiHidden="0" w:uiPriority="62" w:unhideWhenUsed="0"/>
+    <w:lsdException w:name="Medium Shading 1 Accent 6" w:semiHidden="0" w:uiPriority="63" w:unhideWhenUsed="0"/>
+    <w:lsdException w:name="Medium Shading 2 Accent 6" w:semiHidden="0" w:uiPriority="64" w:unhideWhenUsed="0"/>
+    <w:lsdException w:name="Medium List 1 Accent 6" w:semiHidden="0" w:uiPriority="65" w:unhideWhenUsed="0"/>
+    <w:lsdException w:name="Medium List 2 Accent 6" w:semiHidden="0" w:uiPriority="66" w:unhideWhenUsed="0"/>
+    <w:lsdException w:name="Medium Grid 1 Accent 6" w:semiHidden="0" w:uiPriority="67" w:unhideWhenUsed="0"/>
+    <w:lsdException w:name="Medium Grid 2 Accent 6" w:semiHidden="0" w:uiPriority="68" w:unhideWhenUsed="0"/>
+    <w:lsdException w:name="Medium Grid 3 Accent 6" w:semiHidden="0" w:uiPriority="69" w:unhideWhenUsed="0"/>
+    <w:lsdException w:name="Dark List Accent 6" w:semiHidden="0" w:uiPriority="70" w:unhideWhenUsed="0"/>
+    <w:lsdException w:name="Colorful Shading Accent 6" w:semiHidden="0" w:uiPriority="71" w:unhideWhenUsed="0"/>
+    <w:lsdException w:name="Colorful List Accent 6" w:semiHidden="0" w:uiPriority="72" w:unhideWhenUsed="0"/>
+    <w:lsdException w:name="Colorful Grid Accent 6" w:semiHidden="0" w:uiPriority="73" w:unhideWhenUsed="0"/>
+    <w:lsdException w:name="Subtle Emphasis" w:semiHidden="0" w:uiPriority="19" w:unhideWhenUsed="0" w:qFormat="1"/>
+    <w:lsdException w:name="Intense Emphasis" w:semiHidden="0" w:uiPriority="21" w:unhideWhenUsed="0" w:qFormat="1"/>
+    <w:lsdException w:name="Subtle Reference" w:semiHidden="0" w:uiPriority="31" w:unhideWhenUsed="0" w:qFormat="1"/>
+    <w:lsdException w:name="Intense Reference" w:semiHidden="0" w:uiPriority="32" w:unhideWhenUsed="0" w:qFormat="1"/>
+    <w:lsdException w:name="Book Title" w:semiHidden="0" w:uiPriority="33" w:unhideWhenUsed="0" w:qFormat="1"/>
+    <w:lsdException w:name="Bibliography" w:uiPriority="37"/>
+    <w:lsdException w:name="TOC Heading" w:uiPriority="39" w:qFormat="1"/>
+  </w:latentStyles>
+  <w:style w:type="paragraph" w:default="1" w:styleId="Normal">
+    <w:name w:val="Normal"/>
+    <w:qFormat/>
+  </w:style>
+  <w:style w:type="paragraph" w:styleId="Heading1">
+    <w:name w:val="heading 1"/>
+    <w:basedOn w:val="Normal"/>
+    <w:next w:val="Normal"/>
+    <w:link w:val="Heading1Char"/>
+    <w:uiPriority w:val="9"/>
+    <w:qFormat/>
+    <w:pPr>
+      <w:keepNext/>
+      <w:keepLines/>
+      <w:pBdr>
+        <w:bottom w:val="single" w:sz="4" w:space="1" w:color="90C226" w:themeColor="accent1"/>
+      </w:pBdr>
+      <w:spacing w:before="400" w:after="40" w:line="240" w:lineRule="auto"/>
+      <w:outlineLvl w:val="0"/>
+    </w:pPr>
+    <w:rPr>
+      <w:rFonts w:asciiTheme="majorHAnsi" w:eastAsiaTheme="majorEastAsia" w:hAnsiTheme="majorHAnsi" w:cstheme="majorBidi"/>
+      <w:color w:val="90C226" w:themeColor="accent1"/>
+      <w:sz w:val="32"/>
+      <w:szCs w:val="32"/>
+    </w:rPr>
+  </w:style>
+  <w:style w:type="paragraph" w:styleId="Heading2">
+    <w:name w:val="heading 2"/>
+    <w:basedOn w:val="Normal"/>
+    <w:next w:val="Normal"/>
+    <w:link w:val="Heading2Char"/>
+    <w:uiPriority w:val="9"/>
+    <w:unhideWhenUsed/>
+    <w:qFormat/>
+    <w:pPr>
+      <w:keepNext/>
+      <w:keepLines/>
+      <w:spacing w:before="160" w:after="0" w:line="240" w:lineRule="auto"/>
+      <w:outlineLvl w:val="1"/>
+    </w:pPr>
+    <w:rPr>
+      <w:rFonts w:asciiTheme="majorHAnsi" w:eastAsiaTheme="majorEastAsia" w:hAnsiTheme="majorHAnsi" w:cstheme="majorBidi"/>
+      <w:color w:val="90C226" w:themeColor="accent1"/>
+      <w:sz w:val="28"/>
+      <w:szCs w:val="28"/>
+    </w:rPr>
+  </w:style>
+  <w:style w:type="paragraph" w:styleId="Heading3">
+    <w:name w:val="heading 3"/>
+    <w:basedOn w:val="Normal"/>
+    <w:next w:val="Normal"/>
+    <w:link w:val="Heading3Char"/>
+    <w:uiPriority w:val="9"/>
+    <w:unhideWhenUsed/>
+    <w:qFormat/>
+    <w:pPr>
+      <w:keepNext/>
+      <w:keepLines/>
+      <w:spacing w:before="80" w:after="0" w:line="240" w:lineRule="auto"/>
+      <w:outlineLvl w:val="2"/>
+    </w:pPr>
+    <w:rPr>
+      <w:rFonts w:asciiTheme="majorHAnsi" w:eastAsiaTheme="majorEastAsia" w:hAnsiTheme="majorHAnsi" w:cstheme="majorBidi"/>
+      <w:color w:val="404040" w:themeColor="text1" w:themeTint="BF"/>
+      <w:sz w:val="26"/>
+      <w:szCs w:val="26"/>
+    </w:rPr>
+  </w:style>
+  <w:style w:type="paragraph" w:styleId="Heading4">
+    <w:name w:val="heading 4"/>
+    <w:basedOn w:val="Normal"/>
+    <w:next w:val="Normal"/>
+    <w:link w:val="Heading4Char"/>
+    <w:uiPriority w:val="9"/>
+    <w:unhideWhenUsed/>
+    <w:qFormat/>
+    <w:pPr>
+      <w:keepNext/>
+      <w:keepLines/>
+      <w:spacing w:before="80" w:after="0"/>
+      <w:outlineLvl w:val="3"/>
+    </w:pPr>
+    <w:rPr>
+      <w:rFonts w:asciiTheme="majorHAnsi" w:eastAsiaTheme="majorEastAsia" w:hAnsiTheme="majorHAnsi" w:cstheme="majorBidi"/>
+      <w:sz w:val="24"/>
+      <w:szCs w:val="24"/>
+    </w:rPr>
+  </w:style>
+  <w:style w:type="paragraph" w:styleId="Heading5">
+    <w:name w:val="heading 5"/>
+    <w:basedOn w:val="Normal"/>
+    <w:next w:val="Normal"/>
+    <w:link w:val="Heading5Char"/>
+    <w:uiPriority w:val="9"/>
+    <w:unhideWhenUsed/>
+    <w:qFormat/>
+    <w:pPr>
+      <w:keepNext/>
+      <w:keepLines/>
+      <w:spacing w:before="80" w:after="0"/>
+      <w:outlineLvl w:val="4"/>
+    </w:pPr>
+    <w:rPr>
+      <w:rFonts w:asciiTheme="majorHAnsi" w:eastAsiaTheme="majorEastAsia" w:hAnsiTheme="majorHAnsi" w:cstheme="majorBidi"/>
+      <w:i/>
+      <w:iCs/>
+      <w:sz w:val="22"/>
+      <w:szCs w:val="22"/>
+    </w:rPr>
+  </w:style>
+  <w:style w:type="paragraph" w:styleId="Heading6">
+    <w:name w:val="heading 6"/>
+    <w:basedOn w:val="Normal"/>
+    <w:next w:val="Normal"/>
+    <w:link w:val="Heading6Char"/>
+    <w:uiPriority w:val="9"/>
+    <w:semiHidden/>
+    <w:unhideWhenUsed/>
+    <w:qFormat/>
+    <w:pPr>
+      <w:keepNext/>
+      <w:keepLines/>
+      <w:spacing w:before="80" w:after="0"/>
+      <w:outlineLvl w:val="5"/>
+    </w:pPr>
+    <w:rPr>
+      <w:rFonts w:asciiTheme="majorHAnsi" w:eastAsiaTheme="majorEastAsia" w:hAnsiTheme="majorHAnsi" w:cstheme="majorBidi"/>
+      <w:color w:val="595959" w:themeColor="text1" w:themeTint="A6"/>
+    </w:rPr>
+  </w:style>
+  <w:style w:type="paragraph" w:styleId="Heading7">
+    <w:name w:val="heading 7"/>
+    <w:basedOn w:val="Normal"/>
+    <w:next w:val="Normal"/>
+    <w:link w:val="Heading7Char"/>
+    <w:uiPriority w:val="9"/>
+    <w:semiHidden/>
+    <w:unhideWhenUsed/>
+    <w:qFormat/>
+    <w:pPr>
+      <w:keepNext/>
+      <w:keepLines/>
+      <w:spacing w:before="80" w:after="0"/>
+      <w:outlineLvl w:val="6"/>
+    </w:pPr>
+    <w:rPr>
+      <w:rFonts w:asciiTheme="majorHAnsi" w:eastAsiaTheme="majorEastAsia" w:hAnsiTheme="majorHAnsi" w:cstheme="majorBidi"/>
+      <w:i/>
+      <w:iCs/>
+      <w:color w:val="595959" w:themeColor="text1" w:themeTint="A6"/>
+    </w:rPr>
+  </w:style>
+  <w:style w:type="paragraph" w:styleId="Heading8">
+    <w:name w:val="heading 8"/>
+    <w:basedOn w:val="Normal"/>
+    <w:next w:val="Normal"/>
+    <w:link w:val="Heading8Char"/>
+    <w:uiPriority w:val="9"/>
+    <w:semiHidden/>
+    <w:unhideWhenUsed/>
+    <w:qFormat/>
+    <w:pPr>
+      <w:keepNext/>
+      <w:keepLines/>
+      <w:spacing w:before="80" w:after="0"/>
+      <w:outlineLvl w:val="7"/>
+    </w:pPr>
+    <w:rPr>
+      <w:rFonts w:asciiTheme="majorHAnsi" w:eastAsiaTheme="majorEastAsia" w:hAnsiTheme="majorHAnsi" w:cstheme="majorBidi"/>
+      <w:smallCaps/>
+      <w:color w:val="595959" w:themeColor="text1" w:themeTint="A6"/>
+    </w:rPr>
+  </w:style>
+  <w:style w:type="paragraph" w:styleId="Heading9">
+    <w:name w:val="heading 9"/>
+    <w:basedOn w:val="Normal"/>
+    <w:next w:val="Normal"/>
+    <w:link w:val="Heading9Char"/>
+    <w:uiPriority w:val="9"/>
+    <w:semiHidden/>
+    <w:unhideWhenUsed/>
+    <w:qFormat/>
+    <w:pPr>
+      <w:keepNext/>
+      <w:keepLines/>
+      <w:spacing w:before="80" w:after="0"/>
+      <w:outlineLvl w:val="8"/>
+    </w:pPr>
+    <w:rPr>
+      <w:rFonts w:asciiTheme="majorHAnsi" w:eastAsiaTheme="majorEastAsia" w:hAnsiTheme="majorHAnsi" w:cstheme="majorBidi"/>
+      <w:i/>
+      <w:iCs/>
+      <w:smallCaps/>
+      <w:color w:val="595959" w:themeColor="text1" w:themeTint="A6"/>
+    </w:rPr>
+  </w:style>
+  <w:style w:type="character" w:default="1" w:styleId="DefaultParagraphFont">
+    <w:name w:val="Default Paragraph Font"/>
+    <w:uiPriority w:val="1"/>
+    <w:semiHidden/>
+    <w:unhideWhenUsed/>
+  </w:style>
+  <w:style w:type="table" w:default="1" w:styleId="TableNormal">
+    <w:name w:val="Normal Table"/>
+    <w:uiPriority w:val="99"/>
+    <w:semiHidden/>
+    <w:unhideWhenUsed/>
+    <w:tblPr>
+      <w:tblInd w:w="0" w:type="dxa"/>
+      <w:tblCellMar>
+        <w:top w:w="0" w:type="dxa"/>
+        <w:left w:w="108" w:type="dxa"/>
+        <w:bottom w:w="0" w:type="dxa"/>
+        <w:right w:w="108" w:type="dxa"/>
+      </w:tblCellMar>
+    </w:tblPr>
+  </w:style>
+  <w:style w:type="numbering" w:default="1" w:styleId="NoList">
+    <w:name w:val="No List"/>
+    <w:uiPriority w:val="99"/>
+    <w:semiHidden/>
+    <w:unhideWhenUsed/>
+  </w:style>
+  <w:style w:type="paragraph" w:styleId="Title">
+    <w:name w:val="Title"/>
+    <w:basedOn w:val="Normal"/>
+    <w:next w:val="Normal"/>
+    <w:link w:val="TitleChar"/>
+    <w:uiPriority w:val="10"/>
+    <w:qFormat/>
+    <w:pPr>
+      <w:spacing w:after="0" w:line="240" w:lineRule="auto"/>
+      <w:contextualSpacing/>
+    </w:pPr>
+    <w:rPr>
+      <w:rFonts w:asciiTheme="majorHAnsi" w:eastAsiaTheme="majorEastAsia" w:hAnsiTheme="majorHAnsi" w:cstheme="majorBidi"/>
+      <w:color w:val="90C226" w:themeColor="accent1"/>
+      <w:spacing w:val="-7"/>
+      <w:sz w:val="64"/>
+      <w:szCs w:val="64"/>
+    </w:rPr>
+  </w:style>
+  <w:style w:type="character" w:customStyle="1" w:styleId="TitleChar">
+    <w:name w:val="Title Char"/>
+    <w:basedOn w:val="DefaultParagraphFont"/>
+    <w:link w:val="Title"/>
+    <w:uiPriority w:val="10"/>
+    <w:rPr>
+      <w:rFonts w:asciiTheme="majorHAnsi" w:eastAsiaTheme="majorEastAsia" w:hAnsiTheme="majorHAnsi" w:cstheme="majorBidi"/>
+      <w:color w:val="90C226" w:themeColor="accent1"/>
+      <w:spacing w:val="-7"/>
+      <w:sz w:val="64"/>
+      <w:szCs w:val="64"/>
+    </w:rPr>
+  </w:style>
+  <w:style w:type="paragraph" w:styleId="Subtitle">
+    <w:name w:val="Subtitle"/>
+    <w:basedOn w:val="Normal"/>
+    <w:next w:val="Normal"/>
+    <w:link w:val="SubtitleChar"/>
+    <w:uiPriority w:val="11"/>
+    <w:qFormat/>
+    <w:pPr>
+      <w:numPr>
+        <w:ilvl w:val="1"/>
+      </w:numPr>
+      <w:spacing w:after="240" w:line="240" w:lineRule="auto"/>
+    </w:pPr>
+    <w:rPr>
+      <w:rFonts w:asciiTheme="majorHAnsi" w:eastAsiaTheme="majorEastAsia" w:hAnsiTheme="majorHAnsi" w:cstheme="majorBidi"/>
+      <w:color w:val="404040" w:themeColor="text1" w:themeTint="BF"/>
+      <w:sz w:val="28"/>
+      <w:szCs w:val="28"/>
+    </w:rPr>
+  </w:style>
+  <w:style w:type="character" w:customStyle="1" w:styleId="SubtitleChar">
+    <w:name w:val="Subtitle Char"/>
+    <w:basedOn w:val="DefaultParagraphFont"/>
+    <w:link w:val="Subtitle"/>
+    <w:uiPriority w:val="11"/>
+    <w:rPr>
+      <w:rFonts w:asciiTheme="majorHAnsi" w:eastAsiaTheme="majorEastAsia" w:hAnsiTheme="majorHAnsi" w:cstheme="majorBidi"/>
+      <w:color w:val="404040" w:themeColor="text1" w:themeTint="BF"/>
+      <w:sz w:val="28"/>
+      <w:szCs w:val="28"/>
+    </w:rPr>
+  </w:style>
+  <w:style w:type="character" w:customStyle="1" w:styleId="Heading1Char">
+    <w:name w:val="Heading 1 Char"/>
+    <w:basedOn w:val="DefaultParagraphFont"/>
+    <w:link w:val="Heading1"/>
+    <w:uiPriority w:val="9"/>
+    <w:rPr>
+      <w:rFonts w:asciiTheme="majorHAnsi" w:eastAsiaTheme="majorEastAsia" w:hAnsiTheme="majorHAnsi" w:cstheme="majorBidi"/>
+      <w:color w:val="90C226" w:themeColor="accent1"/>
+      <w:sz w:val="32"/>
+      <w:szCs w:val="32"/>
+    </w:rPr>
+  </w:style>
+  <w:style w:type="character" w:customStyle="1" w:styleId="Heading2Char">
+    <w:name w:val="Heading 2 Char"/>
+    <w:basedOn w:val="DefaultParagraphFont"/>
+    <w:link w:val="Heading2"/>
+    <w:uiPriority w:val="9"/>
+    <w:rPr>
+      <w:rFonts w:asciiTheme="majorHAnsi" w:eastAsiaTheme="majorEastAsia" w:hAnsiTheme="majorHAnsi" w:cstheme="majorBidi"/>
+      <w:color w:val="90C226" w:themeColor="accent1"/>
+      <w:sz w:val="28"/>
+      <w:szCs w:val="28"/>
+    </w:rPr>
+  </w:style>
+  <w:style w:type="character" w:customStyle="1" w:styleId="Heading3Char">
+    <w:name w:val="Heading 3 Char"/>
+    <w:basedOn w:val="DefaultParagraphFont"/>
+    <w:link w:val="Heading3"/>
+    <w:uiPriority w:val="9"/>
+    <w:rPr>
+      <w:rFonts w:asciiTheme="majorHAnsi" w:eastAsiaTheme="majorEastAsia" w:hAnsiTheme="majorHAnsi" w:cstheme="majorBidi"/>
+      <w:color w:val="404040" w:themeColor="text1" w:themeTint="BF"/>
+      <w:sz w:val="26"/>
+      <w:szCs w:val="26"/>
+    </w:rPr>
+  </w:style>
+  <w:style w:type="character" w:customStyle="1" w:styleId="Heading4Char">
+    <w:name w:val="Heading 4 Char"/>
+    <w:basedOn w:val="DefaultParagraphFont"/>
+    <w:link w:val="Heading4"/>
+    <w:uiPriority w:val="9"/>
+    <w:rPr>
+      <w:rFonts w:asciiTheme="majorHAnsi" w:eastAsiaTheme="majorEastAsia" w:hAnsiTheme="majorHAnsi" w:cstheme="majorBidi"/>
+      <w:sz w:val="24"/>
+      <w:szCs w:val="24"/>
+    </w:rPr>
+  </w:style>
+  <w:style w:type="character" w:customStyle="1" w:styleId="Heading5Char">
+    <w:name w:val="Heading 5 Char"/>
+    <w:basedOn w:val="DefaultParagraphFont"/>
+    <w:link w:val="Heading5"/>
+    <w:uiPriority w:val="9"/>
+    <w:rPr>
+      <w:rFonts w:asciiTheme="majorHAnsi" w:eastAsiaTheme="majorEastAsia" w:hAnsiTheme="majorHAnsi" w:cstheme="majorBidi"/>
+      <w:i/>
+      <w:iCs/>
+      <w:sz w:val="22"/>
+      <w:szCs w:val="22"/>
+    </w:rPr>
+  </w:style>
+  <w:style w:type="character" w:customStyle="1" w:styleId="Heading6Char">
+    <w:name w:val="Heading 6 Char"/>
+    <w:basedOn w:val="DefaultParagraphFont"/>
+    <w:link w:val="Heading6"/>
+    <w:uiPriority w:val="9"/>
+    <w:semiHidden/>
+    <w:rPr>
+      <w:rFonts w:asciiTheme="majorHAnsi" w:eastAsiaTheme="majorEastAsia" w:hAnsiTheme="majorHAnsi" w:cstheme="majorBidi"/>
+      <w:color w:val="595959" w:themeColor="text1" w:themeTint="A6"/>
+    </w:rPr>
+  </w:style>
+  <w:style w:type="character" w:customStyle="1" w:styleId="Heading7Char">
+    <w:name w:val="Heading 7 Char"/>
+    <w:basedOn w:val="DefaultParagraphFont"/>
+    <w:link w:val="Heading7"/>
+    <w:uiPriority w:val="9"/>
+    <w:semiHidden/>
+    <w:rPr>
+      <w:rFonts w:asciiTheme="majorHAnsi" w:eastAsiaTheme="majorEastAsia" w:hAnsiTheme="majorHAnsi" w:cstheme="majorBidi"/>
+      <w:i/>
+      <w:iCs/>
+      <w:color w:val="595959" w:themeColor="text1" w:themeTint="A6"/>
+    </w:rPr>
+  </w:style>
+  <w:style w:type="character" w:customStyle="1" w:styleId="Heading8Char">
+    <w:name w:val="Heading 8 Char"/>
+    <w:basedOn w:val="DefaultParagraphFont"/>
+    <w:link w:val="Heading8"/>
+    <w:uiPriority w:val="9"/>
+    <w:semiHidden/>
+    <w:rPr>
+      <w:rFonts w:asciiTheme="majorHAnsi" w:eastAsiaTheme="majorEastAsia" w:hAnsiTheme="majorHAnsi" w:cstheme="majorBidi"/>
+      <w:smallCaps/>
+      <w:color w:val="595959" w:themeColor="text1" w:themeTint="A6"/>
+    </w:rPr>
+  </w:style>
+  <w:style w:type="character" w:customStyle="1" w:styleId="Heading9Char">
+    <w:name w:val="Heading 9 Char"/>
+    <w:basedOn w:val="DefaultParagraphFont"/>
+    <w:link w:val="Heading9"/>
+    <w:uiPriority w:val="9"/>
+    <w:semiHidden/>
+    <w:rPr>
+      <w:rFonts w:asciiTheme="majorHAnsi" w:eastAsiaTheme="majorEastAsia" w:hAnsiTheme="majorHAnsi" w:cstheme="majorBidi"/>
+      <w:i/>
+      <w:iCs/>
+      <w:smallCaps/>
+      <w:color w:val="595959" w:themeColor="text1" w:themeTint="A6"/>
+    </w:rPr>
+  </w:style>
+  <w:style w:type="character" w:styleId="SubtleEmphasis">
+    <w:name w:val="Subtle Emphasis"/>
+    <w:basedOn w:val="DefaultParagraphFont"/>
+    <w:uiPriority w:val="19"/>
+    <w:qFormat/>
+    <w:rPr>
+      <w:i/>
+      <w:iCs/>
+      <w:color w:val="595959" w:themeColor="text1" w:themeTint="A6"/>
+    </w:rPr>
+  </w:style>
+  <w:style w:type="character" w:styleId="Emphasis">
+    <w:name w:val="Emphasis"/>
+    <w:basedOn w:val="DefaultParagraphFont"/>
+    <w:uiPriority w:val="20"/>
+    <w:qFormat/>
+    <w:rPr>
+      <w:i/>
+      <w:iCs/>
+    </w:rPr>
+  </w:style>
+  <w:style w:type="character" w:styleId="IntenseEmphasis">
+    <w:name w:val="Intense Emphasis"/>
+    <w:basedOn w:val="DefaultParagraphFont"/>
+    <w:uiPriority w:val="21"/>
+    <w:qFormat/>
+    <w:rPr>
+      <w:b/>
+      <w:bCs/>
+      <w:i/>
+      <w:iCs/>
+    </w:rPr>
+  </w:style>
+  <w:style w:type="character" w:styleId="Strong">
+    <w:name w:val="Strong"/>
+    <w:basedOn w:val="DefaultParagraphFont"/>
+    <w:uiPriority w:val="22"/>
+    <w:qFormat/>
+    <w:rPr>
+      <w:b/>
+      <w:bCs/>
+    </w:rPr>
+  </w:style>
+  <w:style w:type="paragraph" w:styleId="Quote">
+    <w:name w:val="Quote"/>
+    <w:basedOn w:val="Normal"/>
+    <w:next w:val="Normal"/>
+    <w:link w:val="QuoteChar"/>
+    <w:uiPriority w:val="29"/>
+    <w:qFormat/>
+    <w:pPr>
+      <w:spacing w:before="240" w:after="240" w:line="252" w:lineRule="auto"/>
+      <w:ind w:left="864" w:right="864"/>
+      <w:jc w:val="center"/>
+    </w:pPr>
+    <w:rPr>
+      <w:i/>
+      <w:iCs/>
+    </w:rPr>
+  </w:style>
+  <w:style w:type="character" w:customStyle="1" w:styleId="QuoteChar">
+    <w:name w:val="Quote Char"/>
+    <w:basedOn w:val="DefaultParagraphFont"/>
+    <w:link w:val="Quote"/>
+    <w:uiPriority w:val="29"/>
+    <w:rPr>
+      <w:i/>
+      <w:iCs/>
+    </w:rPr>
+  </w:style>
+  <w:style w:type="paragraph" w:styleId="IntenseQuote">
+    <w:name w:val="Intense Quote"/>
+    <w:basedOn w:val="Normal"/>
+    <w:next w:val="Normal"/>
+    <w:link w:val="IntenseQuoteChar"/>
+    <w:uiPriority w:val="30"/>
+    <w:qFormat/>
+    <w:pPr>
+      <w:spacing w:before="100" w:beforeAutospacing="1" w:after="240"/>
+      <w:ind w:left="864" w:right="864"/>
+      <w:jc w:val="center"/>
+    </w:pPr>
+    <w:rPr>
+      <w:rFonts w:asciiTheme="majorHAnsi" w:eastAsiaTheme="majorEastAsia" w:hAnsiTheme="majorHAnsi" w:cstheme="majorBidi"/>
+      <w:color w:val="90C226" w:themeColor="accent1"/>
+      <w:sz w:val="28"/>
+      <w:szCs w:val="28"/>
+    </w:rPr>
+  </w:style>
+  <w:style w:type="character" w:customStyle="1" w:styleId="IntenseQuoteChar">
+    <w:name w:val="Intense Quote Char"/>
+    <w:basedOn w:val="DefaultParagraphFont"/>
+    <w:link w:val="IntenseQuote"/>
+    <w:uiPriority w:val="30"/>
+    <w:rPr>
+      <w:rFonts w:asciiTheme="majorHAnsi" w:eastAsiaTheme="majorEastAsia" w:hAnsiTheme="majorHAnsi" w:cstheme="majorBidi"/>
+      <w:color w:val="90C226" w:themeColor="accent1"/>
+      <w:sz w:val="28"/>
+      <w:szCs w:val="28"/>
+    </w:rPr>
+  </w:style>
+  <w:style w:type="character" w:styleId="SubtleReference">
+    <w:name w:val="Subtle Reference"/>
+    <w:basedOn w:val="DefaultParagraphFont"/>
+    <w:uiPriority w:val="31"/>
+    <w:qFormat/>
+    <w:rPr>
+      <w:smallCaps/>
+      <w:color w:val="404040" w:themeColor="text1" w:themeTint="BF"/>
+    </w:rPr>
+  </w:style>
+  <w:style w:type="character" w:styleId="IntenseReference">
+    <w:name w:val="Intense Reference"/>
+    <w:basedOn w:val="DefaultParagraphFont"/>
+    <w:uiPriority w:val="32"/>
+    <w:qFormat/>
+    <w:rPr>
+      <w:b/>
+      <w:bCs/>
+      <w:smallCaps/>
+      <w:u w:val="single"/>
+    </w:rPr>
+  </w:style>
+  <w:style w:type="character" w:styleId="BookTitle">
+    <w:name w:val="Book Title"/>
+    <w:basedOn w:val="DefaultParagraphFont"/>
+    <w:uiPriority w:val="33"/>
+    <w:qFormat/>
+    <w:rPr>
+      <w:b/>
+      <w:bCs/>
+      <w:smallCaps/>
+    </w:rPr>
+  </w:style>
+  <w:style w:type="paragraph" w:styleId="Caption">
+    <w:name w:val="caption"/>
+    <w:basedOn w:val="Normal"/>
+    <w:next w:val="Normal"/>
+    <w:uiPriority w:val="35"/>
+    <w:semiHidden/>
+    <w:unhideWhenUsed/>
+    <w:qFormat/>
+    <w:pPr>
+      <w:spacing w:line="240" w:lineRule="auto"/>
+    </w:pPr>
+    <w:rPr>
+      <w:b/>
+      <w:bCs/>
+      <w:color w:val="404040" w:themeColor="text1" w:themeTint="BF"/>
+    </w:rPr>
+  </w:style>
+  <w:style w:type="paragraph" w:styleId="TOCHeading">
+    <w:name w:val="TOC Heading"/>
+    <w:basedOn w:val="Heading1"/>
+    <w:next w:val="Normal"/>
+    <w:uiPriority w:val="39"/>
+    <w:semiHidden/>
+    <w:unhideWhenUsed/>
+    <w:qFormat/>
+    <w:pPr>
+      <w:outlineLvl w:val="9"/>
+    </w:pPr>
+  </w:style>
+  <w:style w:type="paragraph" w:styleId="NoSpacing">
+    <w:name w:val="No Spacing"/>
+    <w:uiPriority w:val="1"/>
+    <w:qFormat/>
+    <w:pPr>
+      <w:spacing w:after="0" w:line="240" w:lineRule="auto"/>
+    </w:pPr>
+  </w:style>
+  <w:style w:type="paragraph" w:styleId="ListParagraph">
+    <w:name w:val="List Paragraph"/>
+    <w:basedOn w:val="Normal"/>
+    <w:uiPriority w:val="34"/>
+    <w:qFormat/>
+    <w:pPr>
+      <w:ind w:left="720"/>
+      <w:contextualSpacing/>
+    </w:pPr>
+  </w:style>
+  <w:style w:type="character" w:styleId="PlaceholderText">
+    <w:name w:val="Placeholder Text"/>
+    <w:basedOn w:val="DefaultParagraphFont"/>
+    <w:uiPriority w:val="99"/>
+    <w:semiHidden/>
+    <w:rsid w:val="00B46539"/>
+    <w:rPr>
+      <w:color w:val="808080"/>
+    </w:rPr>
+  </w:style>
+  <w:style w:type="paragraph" w:styleId="BalloonText">
+    <w:name w:val="Balloon Text"/>
+    <w:basedOn w:val="Normal"/>
+    <w:link w:val="BalloonTextChar"/>
+    <w:uiPriority w:val="99"/>
+    <w:semiHidden/>
+    <w:unhideWhenUsed/>
+    <w:rsid w:val="00024064"/>
+    <w:pPr>
+      <w:spacing w:after="0" w:line="240" w:lineRule="auto"/>
+    </w:pPr>
+    <w:rPr>
+      <w:rFonts w:ascii="Tahoma" w:hAnsi="Tahoma" w:cs="Tahoma"/>
+      <w:sz w:val="16"/>
+      <w:szCs w:val="16"/>
+    </w:rPr>
+  </w:style>
+  <w:style w:type="character" w:customStyle="1" w:styleId="BalloonTextChar">
+    <w:name w:val="Balloon Text Char"/>
+    <w:basedOn w:val="DefaultParagraphFont"/>
+    <w:link w:val="BalloonText"/>
+    <w:uiPriority w:val="99"/>
+    <w:semiHidden/>
+    <w:rsid w:val="00024064"/>
+    <w:rPr>
+      <w:rFonts w:ascii="Tahoma" w:hAnsi="Tahoma" w:cs="Tahoma"/>
+      <w:sz w:val="16"/>
+      <w:szCs w:val="16"/>
+    </w:rPr>
+  </w:style>
+  <w:style w:type="paragraph" w:styleId="Header">
+    <w:name w:val="header"/>
+    <w:basedOn w:val="Normal"/>
+    <w:link w:val="HeaderChar"/>
+    <w:uiPriority w:val="99"/>
+    <w:unhideWhenUsed/>
+    <w:rsid w:val="00E75B4D"/>
+    <w:pPr>
+      <w:tabs>
+        <w:tab w:val="center" w:pos="4680"/>
+        <w:tab w:val="right" w:pos="9360"/>
+      </w:tabs>
+      <w:spacing w:after="0" w:line="240" w:lineRule="auto"/>
+    </w:pPr>
+  </w:style>
+  <w:style w:type="character" w:customStyle="1" w:styleId="HeaderChar">
+    <w:name w:val="Header Char"/>
+    <w:basedOn w:val="DefaultParagraphFont"/>
+    <w:link w:val="Header"/>
+    <w:uiPriority w:val="99"/>
+    <w:rsid w:val="00E75B4D"/>
+  </w:style>
+  <w:style w:type="paragraph" w:styleId="Footer">
+    <w:name w:val="footer"/>
+    <w:basedOn w:val="Normal"/>
+    <w:link w:val="FooterChar"/>
+    <w:uiPriority w:val="99"/>
+    <w:unhideWhenUsed/>
+    <w:rsid w:val="00E75B4D"/>
+    <w:pPr>
+      <w:tabs>
+        <w:tab w:val="center" w:pos="4680"/>
+        <w:tab w:val="right" w:pos="9360"/>
+      </w:tabs>
+      <w:spacing w:after="0" w:line="240" w:lineRule="auto"/>
+    </w:pPr>
+  </w:style>
+  <w:style w:type="character" w:customStyle="1" w:styleId="FooterChar">
+    <w:name w:val="Footer Char"/>
+    <w:basedOn w:val="DefaultParagraphFont"/>
+    <w:link w:val="Footer"/>
+    <w:uiPriority w:val="99"/>
+    <w:rsid w:val="00E75B4D"/>
+  </w:style>
+  <w:style w:type="table" w:styleId="TableGrid">
+    <w:name w:val="Table Grid"/>
+    <w:basedOn w:val="TableNormal"/>
+    <w:uiPriority w:val="59"/>
+    <w:rsid w:val="00363F99"/>
+    <w:pPr>
+      <w:spacing w:after="0" w:line="240" w:lineRule="auto"/>
+    </w:pPr>
+    <w:tblPr>
+      <w:tblInd w:w="0" w:type="dxa"/>
+      <w:tblBorders>
+        <w:top w:val="single" w:sz="4" w:space="0" w:color="auto"/>
+        <w:left w:val="single" w:sz="4" w:space="0" w:color="auto"/>
+        <w:bottom w:val="single" w:sz="4" w:space="0" w:color="auto"/>
+        <w:right w:val="single" w:sz="4" w:space="0" w:color="auto"/>
+        <w:insideH w:val="single" w:sz="4" w:space="0" w:color="auto"/>
+        <w:insideV w:val="single" w:sz="4" w:space="0" w:color="auto"/>
+      </w:tblBorders>
+      <w:tblCellMar>
+        <w:top w:w="0" w:type="dxa"/>
+        <w:left w:w="108" w:type="dxa"/>
+        <w:bottom w:w="0" w:type="dxa"/>
+        <w:right w:w="108" w:type="dxa"/>
+      </w:tblCellMar>
+    </w:tblPr>
+  </w:style>
+  <w:style w:type="paragraph" w:styleId="NormalWeb">
+    <w:name w:val="Normal (Web)"/>
+    <w:basedOn w:val="Normal"/>
+    <w:uiPriority w:val="99"/>
+    <w:semiHidden/>
+    <w:unhideWhenUsed/>
+    <w:rsid w:val="008E3F75"/>
+    <w:pPr>
+      <w:spacing w:before="100" w:beforeAutospacing="1" w:after="100" w:afterAutospacing="1" w:line="240" w:lineRule="auto"/>
+    </w:pPr>
+    <w:rPr>
+      <w:rFonts w:ascii="Times New Roman" w:eastAsia="Times New Roman" w:hAnsi="Times New Roman" w:cs="Times New Roman"/>
+      <w:sz w:val="24"/>
+      <w:szCs w:val="24"/>
+      <w:lang w:eastAsia="en-US"/>
+    </w:rPr>
+  </w:style>
+</w:styles>
+</file>
+
+<file path=word/stylesWithEffects.xml><?xml version="1.0" encoding="utf-8"?>
+<w:styles xmlns:wpc="http://schemas.microsoft.com/office/word/2010/wordprocessingCanvas" xmlns:mc="http://schemas.openxmlformats.org/markup-compatibility/2006" xmlns:o="urn:schemas-microsoft-com:office:office" xmlns:r="http://schemas.openxmlformats.org/officeDocument/2006/relationships" xmlns:m="http://schemas.openxmlformats.org/officeDocument/2006/math" xmlns:v="urn:schemas-microsoft-com:vml" xmlns:wp14="http://schemas.microsoft.com/office/word/2010/wordprocessingDrawing" xmlns:wp="http://schemas.openxmlformats.org/drawingml/2006/wordprocessingDrawing" xmlns:w10="urn:schemas-microsoft-com:office:word" xmlns:w="http://schemas.openxmlformats.org/wordprocessingml/2006/main" xmlns:w14="http://schemas.microsoft.com/office/word/2010/wordml" xmlns:wpg="http://schemas.microsoft.com/office/word/2010/wordprocessingGroup" xmlns:wpi="http://schemas.microsoft.com/office/word/2010/wordprocessingInk" xmlns:wne="http://schemas.microsoft.com/office/word/2006/wordml" xmlns:wps="http://schemas.microsoft.com/office/word/2010/wordprocessingShape" mc:Ignorable="w14 wp14">
+  <w:docDefaults>
+    <w:rPrDefault>
+      <w:rPr>
+        <w:rFonts w:asciiTheme="minorHAnsi" w:eastAsiaTheme="minorEastAsia" w:hAnsiTheme="minorHAnsi" w:cstheme="minorBidi"/>
+        <w:lang w:val="en-US" w:eastAsia="ja-JP" w:bidi="ar-SA"/>
+      </w:rPr>
+    </w:rPrDefault>
+    <w:pPrDefault>
+      <w:pPr>
+        <w:spacing w:after="120" w:line="264" w:lineRule="auto"/>
+      </w:pPr>
+    </w:pPrDefault>
+  </w:docDefaults>
+  <w:latentStyles w:defLockedState="0" w:defUIPriority="99" w:defSemiHidden="1" w:defUnhideWhenUsed="1" w:defQFormat="0" w:count="267">
+    <w:lsdException w:name="Normal" w:semiHidden="0" w:uiPriority="0" w:unhideWhenUsed="0" w:qFormat="1"/>
+    <w:lsdException w:name="heading 1" w:semiHidden="0" w:uiPriority="9" w:unhideWhenUsed="0" w:qFormat="1"/>
+    <w:lsdException w:name="heading 2" w:uiPriority="9" w:qFormat="1"/>
+    <w:lsdException w:name="heading 3" w:uiPriority="9" w:qFormat="1"/>
+    <w:lsdException w:name="heading 4" w:uiPriority="9" w:qFormat="1"/>
+    <w:lsdException w:name="heading 5" w:uiPriority="9" w:qFormat="1"/>
+    <w:lsdException w:name="heading 6" w:uiPriority="9" w:qFormat="1"/>
+    <w:lsdException w:name="heading 7" w:uiPriority="9" w:qFormat="1"/>
+    <w:lsdException w:name="heading 8" w:uiPriority="9" w:qFormat="1"/>
+    <w:lsdException w:name="heading 9" w:uiPriority="9" w:qFormat="1"/>
+    <w:lsdException w:name="toc 1" w:uiPriority="39"/>
+    <w:lsdException w:name="toc 2" w:uiPriority="39"/>
+    <w:lsdException w:name="toc 3" w:uiPriority="39"/>
+    <w:lsdException w:name="toc 4" w:uiPriority="39"/>
+    <w:lsdException w:name="toc 5" w:uiPriority="39"/>
+    <w:lsdException w:name="toc 6" w:uiPriority="39"/>
+    <w:lsdException w:name="toc 7" w:uiPriority="39"/>
+    <w:lsdException w:name="toc 8" w:uiPriority="39"/>
+    <w:lsdException w:name="toc 9" w:uiPriority="39"/>
+    <w:lsdException w:name="caption" w:uiPriority="35" w:qFormat="1"/>
+    <w:lsdException w:name="Title" w:semiHidden="0" w:uiPriority="10" w:unhideWhenUsed="0" w:qFormat="1"/>
+    <w:lsdException w:name="Default Paragraph Font" w:uiPriority="1"/>
+    <w:lsdException w:name="Subtitle" w:semiHidden="0" w:uiPriority="11" w:unhideWhenUsed="0" w:qFormat="1"/>
+    <w:lsdException w:name="Strong" w:semiHidden="0" w:uiPriority="22" w:unhideWhenUsed="0" w:qFormat="1"/>
+    <w:lsdException w:name="Emphasis" w:semiHidden="0" w:uiPriority="20" w:unhideWhenUsed="0" w:qFormat="1"/>
+    <w:lsdException w:name="Table Grid" w:semiHidden="0" w:uiPriority="59" w:unhideWhenUsed="0"/>
+    <w:lsdException w:name="Placeholder Text" w:unhideWhenUsed="0"/>
+    <w:lsdException w:name="No Spacing" w:semiHidden="0" w:uiPriority="1" w:unhideWhenUsed="0" w:qFormat="1"/>
+    <w:lsdException w:name="Light Shading" w:semiHidden="0" w:uiPriority="60" w:unhideWhenUsed="0"/>
+    <w:lsdException w:name="Light List" w:semiHidden="0" w:uiPriority="61" w:unhideWhenUsed="0"/>
+    <w:lsdException w:name="Light Grid" w:semiHidden="0" w:uiPriority="62" w:unhideWhenUsed="0"/>
+    <w:lsdException w:name="Medium Shading 1" w:semiHidden="0" w:uiPriority="63" w:unhideWhenUsed="0"/>
+    <w:lsdException w:name="Medium Shading 2" w:semiHidden="0" w:uiPriority="64" w:unhideWhenUsed="0"/>
+    <w:lsdException w:name="Medium List 1" w:semiHidden="0" w:uiPriority="65" w:unhideWhenUsed="0"/>
+    <w:lsdException w:name="Medium List 2" w:semiHidden="0" w:uiPriority="66" w:unhideWhenUsed="0"/>
+    <w:lsdException w:name="Medium Grid 1" w:semiHidden="0" w:uiPriority="67" w:unhideWhenUsed="0"/>
+    <w:lsdException w:name="Medium Grid 2" w:semiHidden="0" w:uiPriority="68" w:unhideWhenUsed="0"/>
+    <w:lsdException w:name="Medium Grid 3" w:semiHidden="0" w:uiPriority="69" w:unhideWhenUsed="0"/>
+    <w:lsdException w:name="Dark List" w:semiHidden="0" w:uiPriority="70" w:unhideWhenUsed="0"/>
+    <w:lsdException w:name="Colorful Shading" w:semiHidden="0" w:uiPriority="71" w:unhideWhenUsed="0"/>
+    <w:lsdException w:name="Colorful List" w:semiHidden="0" w:uiPriority="72" w:unhideWhenUsed="0"/>
+    <w:lsdException w:name="Colorful Grid" w:semiHidden="0" w:uiPriority="73" w:unhideWhenUsed="0"/>
+    <w:lsdException w:name="Light Shading Accent 1" w:semiHidden="0" w:uiPriority="60" w:unhideWhenUsed="0"/>
+    <w:lsdException w:name="Light List Accent 1" w:semiHidden="0" w:uiPriority="61" w:unhideWhenUsed="0"/>
+    <w:lsdException w:name="Light Grid Accent 1" w:semiHidden="0" w:uiPriority="62" w:unhideWhenUsed="0"/>
+    <w:lsdException w:name="Medium Shading 1 Accent 1" w:semiHidden="0" w:uiPriority="63" w:unhideWhenUsed="0"/>
+    <w:lsdException w:name="Medium Shading 2 Accent 1" w:semiHidden="0" w:uiPriority="64" w:unhideWhenUsed="0"/>
+    <w:lsdException w:name="Medium List 1 Accent 1" w:semiHidden="0" w:uiPriority="65" w:unhideWhenUsed="0"/>
+    <w:lsdException w:name="Revision" w:unhideWhenUsed="0"/>
+    <w:lsdException w:name="List Paragraph" w:semiHidden="0" w:uiPriority="34" w:unhideWhenUsed="0" w:qFormat="1"/>
+    <w:lsdException w:name="Quote" w:semiHidden="0" w:uiPriority="29" w:unhideWhenUsed="0" w:qFormat="1"/>
+    <w:lsdException w:name="Intense Quote" w:semiHidden="0" w:uiPriority="30" w:unhideWhenUsed="0" w:qFormat="1"/>
+    <w:lsdException w:name="Medium List 2 Accent 1" w:semiHidden="0" w:uiPriority="66" w:unhideWhenUsed="0"/>
+    <w:lsdException w:name="Medium Grid 1 Accent 1" w:semiHidden="0" w:uiPriority="67" w:unhideWhenUsed="0"/>
+    <w:lsdException w:name="Medium Grid 2 Accent 1" w:semiHidden="0" w:uiPriority="68" w:unhideWhenUsed="0"/>
+    <w:lsdException w:name="Medium Grid 3 Accent 1" w:semiHidden="0" w:uiPriority="69" w:unhideWhenUsed="0"/>
+    <w:lsdException w:name="Dark List Accent 1" w:semiHidden="0" w:uiPriority="70" w:unhideWhenUsed="0"/>
+    <w:lsdException w:name="Colorful Shading Accent 1" w:semiHidden="0" w:uiPriority="71" w:unhideWhenUsed="0"/>
+    <w:lsdException w:name="Colorful List Accent 1" w:semiHidden="0" w:uiPriority="72" w:unhideWhenUsed="0"/>
+    <w:lsdException w:name="Colorful Grid Accent 1" w:semiHidden="0" w:uiPriority="73" w:unhideWhenUsed="0"/>
+    <w:lsdException w:name="Light Shading Accent 2" w:semiHidden="0" w:uiPriority="60" w:unhideWhenUsed="0"/>
+    <w:lsdException w:name="Light List Accent 2" w:semiHidden="0" w:uiPriority="61" w:unhideWhenUsed="0"/>
+    <w:lsdException w:name="Light Grid Accent 2" w:semiHidden="0" w:uiPriority="62" w:unhideWhenUsed="0"/>
+    <w:lsdException w:name="Medium Shading 1 Accent 2" w:semiHidden="0" w:uiPriority="63" w:unhideWhenUsed="0"/>
+    <w:lsdException w:name="Medium Shading 2 Accent 2" w:semiHidden="0" w:uiPriority="64" w:unhideWhenUsed="0"/>
+    <w:lsdException w:name="Medium List 1 Accent 2" w:semiHidden="0" w:uiPriority="65" w:unhideWhenUsed="0"/>
+    <w:lsdException w:name="Medium List 2 Accent 2" w:semiHidden="0" w:uiPriority="66" w:unhideWhenUsed="0"/>
+    <w:lsdException w:name="Medium Grid 1 Accent 2" w:semiHidden="0" w:uiPriority="67" w:unhideWhenUsed="0"/>
+    <w:lsdException w:name="Medium Grid 2 Accent 2" w:semiHidden="0" w:uiPriority="68" w:unhideWhenUsed="0"/>
+    <w:lsdException w:name="Medium Grid 3 Accent 2" w:semiHidden="0" w:uiPriority="69" w:unhideWhenUsed="0"/>
+    <w:lsdException w:name="Dark List Accent 2" w:semiHidden="0" w:uiPriority="70" w:unhideWhenUsed="0"/>
+    <w:lsdException w:name="Colorful Shading Accent 2" w:semiHidden="0" w:uiPriority="71" w:unhideWhenUsed="0"/>
+    <w:lsdException w:name="Colorful List Accent 2" w:semiHidden="0" w:uiPriority="72" w:unhideWhenUsed="0"/>
+    <w:lsdException w:name="Colorful Grid Accent 2" w:semiHidden="0" w:uiPriority="73" w:unhideWhenUsed="0"/>
+    <w:lsdException w:name="Light Shading Accent 3" w:semiHidden="0" w:uiPriority="60" w:unhideWhenUsed="0"/>
+    <w:lsdException w:name="Light List Accent 3" w:semiHidden="0" w:uiPriority="61" w:unhideWhenUsed="0"/>
+    <w:lsdException w:name="Light Grid Accent 3" w:semiHidden="0" w:uiPriority="62" w:unhideWhenUsed="0"/>
+    <w:lsdException w:name="Medium Shading 1 Accent 3" w:semiHidden="0" w:uiPriority="63" w:unhideWhenUsed="0"/>
+    <w:lsdException w:name="Medium Shading 2 Accent 3" w:semiHidden="0" w:uiPriority="64" w:unhideWhenUsed="0"/>
+    <w:lsdException w:name="Medium List 1 Accent 3" w:semiHidden="0" w:uiPriority="65" w:unhideWhenUsed="0"/>
+    <w:lsdException w:name="Medium List 2 Accent 3" w:semiHidden="0" w:uiPriority="66" w:unhideWhenUsed="0"/>
+    <w:lsdException w:name="Medium Grid 1 Accent 3" w:semiHidden="0" w:uiPriority="67" w:unhideWhenUsed="0"/>
+    <w:lsdException w:name="Medium Grid 2 Accent 3" w:semiHidden="0" w:uiPriority="68" w:unhideWhenUsed="0"/>
+    <w:lsdException w:name="Medium Grid 3 Accent 3" w:semiHidden="0" w:uiPriority="69" w:unhideWhenUsed="0"/>
+    <w:lsdException w:name="Dark List Accent 3" w:semiHidden="0" w:uiPriority="70" w:unhideWhenUsed="0"/>
+    <w:lsdException w:name="Colorful Shading Accent 3" w:semiHidden="0" w:uiPriority="71" w:unhideWhenUsed="0"/>
+    <w:lsdException w:name="Colorful List Accent 3" w:semiHidden="0" w:uiPriority="72" w:unhideWhenUsed="0"/>
+    <w:lsdException w:name="Colorful Grid Accent 3" w:semiHidden="0" w:uiPriority="73" w:unhideWhenUsed="0"/>
+    <w:lsdException w:name="Light Shading Accent 4" w:semiHidden="0" w:uiPriority="60" w:unhideWhenUsed="0"/>
+    <w:lsdException w:name="Light List Accent 4" w:semiHidden="0" w:uiPriority="61" w:unhideWhenUsed="0"/>
+    <w:lsdException w:name="Light Grid Accent 4" w:semiHidden="0" w:uiPriority="62" w:unhideWhenUsed="0"/>
+    <w:lsdException w:name="Medium Shading 1 Accent 4" w:semiHidden="0" w:uiPriority="63" w:unhideWhenUsed="0"/>
+    <w:lsdException w:name="Medium Shading 2 Accent 4" w:semiHidden="0" w:uiPriority="64" w:unhideWhenUsed="0"/>
+    <w:lsdException w:name="Medium List 1 Accent 4" w:semiHidden="0" w:uiPriority="65" w:unhideWhenUsed="0"/>
+    <w:lsdException w:name="Medium List 2 Accent 4" w:semiHidden="0" w:uiPriority="66" w:unhideWhenUsed="0"/>
+    <w:lsdException w:name="Medium Grid 1 Accent 4" w:semiHidden="0" w:uiPriority="67" w:unhideWhenUsed="0"/>
+    <w:lsdException w:name="Medium Grid 2 Accent 4" w:semiHidden="0" w:uiPriority="68" w:unhideWhenUsed="0"/>
+    <w:lsdException w:name="Medium Grid 3 Accent 4" w:semiHidden="0" w:uiPriority="69" w:unhideWhenUsed="0"/>
+    <w:lsdException w:name="Dark List Accent 4" w:semiHidden="0" w:uiPriority="70" w:unhideWhenUsed="0"/>
+    <w:lsdException w:name="Colorful Shading Accent 4" w:semiHidden="0" w:uiPriority="71" w:unhideWhenUsed="0"/>
+    <w:lsdException w:name="Colorful List Accent 4" w:semiHidden="0" w:uiPriority="72" w:unhideWhenUsed="0"/>
+    <w:lsdException w:name="Colorful Grid Accent 4" w:semiHidden="0" w:uiPriority="73" w:unhideWhenUsed="0"/>
+    <w:lsdException w:name="Light Shading Accent 5" w:semiHidden="0" w:uiPriority="60" w:unhideWhenUsed="0"/>
+    <w:lsdException w:name="Light List Accent 5" w:semiHidden="0" w:uiPriority="61" w:unhideWhenUsed="0"/>
+    <w:lsdException w:name="Light Grid Accent 5" w:semiHidden="0" w:uiPriority="62" w:unhideWhenUsed="0"/>
+    <w:lsdException w:name="Medium Shading 1 Accent 5" w:semiHidden="0" w:uiPriority="63" w:unhideWhenUsed="0"/>
+    <w:lsdException w:name="Medium Shading 2 Accent 5" w:semiHidden="0" w:uiPriority="64" w:unhideWhenUsed="0"/>
+    <w:lsdException w:name="Medium List 1 Accent 5" w:semiHidden="0" w:uiPriority="65" w:unhideWhenUsed="0"/>
+    <w:lsdException w:name="Medium List 2 Accent 5" w:semiHidden="0" w:uiPriority="66" w:unhideWhenUsed="0"/>
+    <w:lsdException w:name="Medium Grid 1 Accent 5" w:semiHidden="0" w:uiPriority="67" w:unhideWhenUsed="0"/>
+    <w:lsdException w:name="Medium Grid 2 Accent 5" w:semiHidden="0" w:uiPriority="68" w:unhideWhenUsed="0"/>
+    <w:lsdException w:name="Medium Grid 3 Accent 5" w:semiHidden="0" w:uiPriority="69" w:unhideWhenUsed="0"/>
+    <w:lsdException w:name="Dark List Accent 5" w:semiHidden="0" w:uiPriority="70" w:unhideWhenUsed="0"/>
+    <w:lsdException w:name="Colorful Shading Accent 5" w:semiHidden="0" w:uiPriority="71" w:unhideWhenUsed="0"/>
+    <w:lsdException w:name="Colorful List Accent 5" w:semiHidden="0" w:uiPriority="72" w:unhideWhenUsed="0"/>
+    <w:lsdException w:name="Colorful Grid Accent 5" w:semiHidden="0" w:uiPriority="73" w:unhideWhenUsed="0"/>
+    <w:lsdException w:name="Light Shading Accent 6" w:semiHidden="0" w:uiPriority="60" w:unhideWhenUsed="0"/>
+    <w:lsdException w:name="Light List Accent 6" w:semiHidden="0" w:uiPriority="61" w:unhideWhenUsed="0"/>
+    <w:lsdException w:name="Light Grid Accent 6" w:semiHidden="0" w:uiPriority="62" w:unhideWhenUsed="0"/>
+    <w:lsdException w:name="Medium Shading 1 Accent 6" w:semiHidden="0" w:uiPriority="63" w:unhideWhenUsed="0"/>
+    <w:lsdException w:name="Medium Shading 2 Accent 6" w:semiHidden="0" w:uiPriority="64" w:unhideWhenUsed="0"/>
+    <w:lsdException w:name="Medium List 1 Accent 6" w:semiHidden="0" w:uiPriority="65" w:unhideWhenUsed="0"/>
+    <w:lsdException w:name="Medium List 2 Accent 6" w:semiHidden="0" w:uiPriority="66" w:unhideWhenUsed="0"/>
+    <w:lsdException w:name="Medium Grid 1 Accent 6" w:semiHidden="0" w:uiPriority="67" w:unhideWhenUsed="0"/>
+    <w:lsdException w:name="Medium Grid 2 Accent 6" w:semiHidden="0" w:uiPriority="68" w:unhideWhenUsed="0"/>
+    <w:lsdException w:name="Medium Grid 3 Accent 6" w:semiHidden="0" w:uiPriority="69" w:unhideWhenUsed="0"/>
+    <w:lsdException w:name="Dark List Accent 6" w:semiHidden="0" w:uiPriority="70" w:unhideWhenUsed="0"/>
+    <w:lsdException w:name="Colorful Shading Accent 6" w:semiHidden="0" w:uiPriority="71" w:unhideWhenUsed="0"/>
+    <w:lsdException w:name="Colorful List Accent 6" w:semiHidden="0" w:uiPriority="72" w:unhideWhenUsed="0"/>
+    <w:lsdException w:name="Colorful Grid Accent 6" w:semiHidden="0" w:uiPriority="73" w:unhideWhenUsed="0"/>
+    <w:lsdException w:name="Subtle Emphasis" w:semiHidden="0" w:uiPriority="19" w:unhideWhenUsed="0" w:qFormat="1"/>
+    <w:lsdException w:name="Intense Emphasis" w:semiHidden="0" w:uiPriority="21" w:unhideWhenUsed="0" w:qFormat="1"/>
+    <w:lsdException w:name="Subtle Reference" w:semiHidden="0" w:uiPriority="31" w:unhideWhenUsed="0" w:qFormat="1"/>
+    <w:lsdException w:name="Intense Reference" w:semiHidden="0" w:uiPriority="32" w:unhideWhenUsed="0" w:qFormat="1"/>
+    <w:lsdException w:name="Book Title" w:semiHidden="0" w:uiPriority="33" w:unhideWhenUsed="0" w:qFormat="1"/>
+    <w:lsdException w:name="Bibliography" w:uiPriority="37"/>
+    <w:lsdException w:name="TOC Heading" w:uiPriority="39" w:qFormat="1"/>
   </w:latentStyles>
   <w:style w:type="paragraph" w:default="1" w:styleId="Normal">
     <w:name w:val="Normal"/>
@@ -4844,7 +5486,7 @@
   <a:extraClrSchemeLst/>
   <a:extLst>
     <a:ext uri="{05A4C25C-085E-4340-85A3-A5531E510DB2}">
-      <thm15:themeFamily xmlns:thm15="http://schemas.microsoft.com/office/thememl/2012/main" name="Facet" id="{C0C680CD-088A-49FC-A102-D699147F32B2}" vid="{CFBC31BA-B70F-4F30-BCAA-4F3011E16C4D}"/>
+      <thm15:themeFamily xmlns:thm15="http://schemas.microsoft.com/office/thememl/2012/main" xmlns="" name="Facet" id="{C0C680CD-088A-49FC-A102-D699147F32B2}" vid="{CFBC31BA-B70F-4F30-BCAA-4F3011E16C4D}"/>
     </a:ext>
   </a:extLst>
 </a:theme>

</xml_diff>

<commit_message>
Added results filename to report
</commit_message>
<xml_diff>
--- a/Report5.docx
+++ b/Report5.docx
@@ -1,6 +1,6 @@
 
 <file path=word/document.xml><?xml version="1.0" encoding="utf-8"?>
-<w:document xmlns:wpc="http://schemas.microsoft.com/office/word/2010/wordprocessingCanvas" xmlns:mc="http://schemas.openxmlformats.org/markup-compatibility/2006" xmlns:o="urn:schemas-microsoft-com:office:office" xmlns:r="http://schemas.openxmlformats.org/officeDocument/2006/relationships" xmlns:m="http://schemas.openxmlformats.org/officeDocument/2006/math" xmlns:v="urn:schemas-microsoft-com:vml" xmlns:wp14="http://schemas.microsoft.com/office/word/2010/wordprocessingDrawing" xmlns:wp="http://schemas.openxmlformats.org/drawingml/2006/wordprocessingDrawing" xmlns:w10="urn:schemas-microsoft-com:office:word" xmlns:w="http://schemas.openxmlformats.org/wordprocessingml/2006/main" xmlns:w14="http://schemas.microsoft.com/office/word/2010/wordml" xmlns:wpg="http://schemas.microsoft.com/office/word/2010/wordprocessingGroup" xmlns:wpi="http://schemas.microsoft.com/office/word/2010/wordprocessingInk" xmlns:wne="http://schemas.microsoft.com/office/word/2006/wordml" xmlns:wps="http://schemas.microsoft.com/office/word/2010/wordprocessingShape" mc:Ignorable="w14 wp14">
+<w:document xmlns:wpc="http://schemas.microsoft.com/office/word/2010/wordprocessingCanvas" xmlns:mc="http://schemas.openxmlformats.org/markup-compatibility/2006" xmlns:o="urn:schemas-microsoft-com:office:office" xmlns:r="http://schemas.openxmlformats.org/officeDocument/2006/relationships" xmlns:m="http://schemas.openxmlformats.org/officeDocument/2006/math" xmlns:v="urn:schemas-microsoft-com:vml" xmlns:wp14="http://schemas.microsoft.com/office/word/2010/wordprocessingDrawing" xmlns:wp="http://schemas.openxmlformats.org/drawingml/2006/wordprocessingDrawing" xmlns:w10="urn:schemas-microsoft-com:office:word" xmlns:w="http://schemas.openxmlformats.org/wordprocessingml/2006/main" xmlns:w14="http://schemas.microsoft.com/office/word/2010/wordml" xmlns:w15="http://schemas.microsoft.com/office/word/2012/wordml" xmlns:wpg="http://schemas.microsoft.com/office/word/2010/wordprocessingGroup" xmlns:wpi="http://schemas.microsoft.com/office/word/2010/wordprocessingInk" xmlns:wne="http://schemas.microsoft.com/office/word/2006/wordml" xmlns:wps="http://schemas.microsoft.com/office/word/2010/wordprocessingShape" mc:Ignorable="w14 w15 wp14">
   <w:body>
     <w:p>
       <w:pPr>
@@ -39,13 +39,8 @@
         <w:t>Vaibhav Devekar</w:t>
       </w:r>
       <w:r>
-        <w:t xml:space="preserve"> (devekar.1</w:t>
-      </w:r>
-      <w:proofErr w:type="gramStart"/>
-      <w:r>
-        <w:t>)</w:t>
-      </w:r>
-      <w:proofErr w:type="gramEnd"/>
+        <w:t xml:space="preserve"> (devekar.1)</w:t>
+      </w:r>
       <w:r>
         <w:br/>
       </w:r>
@@ -405,15 +400,7 @@
         <w:ind w:left="1080"/>
       </w:pPr>
       <w:r>
-        <w:t xml:space="preserve">(For this step, we used an off-the-shelf tool available on </w:t>
-      </w:r>
-      <w:proofErr w:type="spellStart"/>
-      <w:r>
-        <w:t>KDNuggets</w:t>
-      </w:r>
-      <w:proofErr w:type="spellEnd"/>
-      <w:r>
-        <w:t xml:space="preserve"> [1])</w:t>
+        <w:t>(For this step, we used an off-the-shelf tool available on KDNuggets [1])</w:t>
       </w:r>
     </w:p>
     <w:p>
@@ -437,15 +424,7 @@
         <w:t xml:space="preserve"> </w:t>
       </w:r>
       <w:r>
-        <w:t xml:space="preserve">C, where </w:t>
-      </w:r>
-      <w:proofErr w:type="spellStart"/>
-      <w:r>
-        <w:t>W</w:t>
-      </w:r>
-      <w:proofErr w:type="spellEnd"/>
-      <w:r>
-        <w:t xml:space="preserve"> are the words while C is a class label.</w:t>
+        <w:t>C, where W are the words while C is a class label.</w:t>
       </w:r>
     </w:p>
     <w:p>
@@ -634,7 +613,7 @@
                     <pic:cNvPicPr/>
                   </pic:nvPicPr>
                   <pic:blipFill>
-                    <a:blip r:embed="rId9">
+                    <a:blip r:embed="rId8">
                       <a:extLst>
                         <a:ext uri="{28A0092B-C50C-407E-A947-70E740481C1C}">
                           <a14:useLocalDpi xmlns:a14="http://schemas.microsoft.com/office/drawing/2010/main" val="0"/>
@@ -681,7 +660,7 @@
                     <pic:cNvPicPr/>
                   </pic:nvPicPr>
                   <pic:blipFill>
-                    <a:blip r:embed="rId10">
+                    <a:blip r:embed="rId9">
                       <a:extLst>
                         <a:ext uri="{28A0092B-C50C-407E-A947-70E740481C1C}">
                           <a14:useLocalDpi xmlns:a14="http://schemas.microsoft.com/office/drawing/2010/main" val="0"/>
@@ -728,7 +707,7 @@
                     <pic:cNvPicPr/>
                   </pic:nvPicPr>
                   <pic:blipFill>
-                    <a:blip r:embed="rId11">
+                    <a:blip r:embed="rId10">
                       <a:extLst>
                         <a:ext uri="{28A0092B-C50C-407E-A947-70E740481C1C}">
                           <a14:useLocalDpi xmlns:a14="http://schemas.microsoft.com/office/drawing/2010/main" val="0"/>
@@ -775,7 +754,7 @@
                     <pic:cNvPicPr/>
                   </pic:nvPicPr>
                   <pic:blipFill>
-                    <a:blip r:embed="rId12">
+                    <a:blip r:embed="rId11">
                       <a:extLst>
                         <a:ext uri="{28A0092B-C50C-407E-A947-70E740481C1C}">
                           <a14:useLocalDpi xmlns:a14="http://schemas.microsoft.com/office/drawing/2010/main" val="0"/>
@@ -846,7 +825,7 @@
                     </pic:cNvPicPr>
                   </pic:nvPicPr>
                   <pic:blipFill>
-                    <a:blip r:embed="rId13">
+                    <a:blip r:embed="rId12">
                       <a:extLst>
                         <a:ext uri="{28A0092B-C50C-407E-A947-70E740481C1C}">
                           <a14:useLocalDpi xmlns:a14="http://schemas.microsoft.com/office/drawing/2010/main" val="0"/>
@@ -905,7 +884,7 @@
                     </pic:cNvPicPr>
                   </pic:nvPicPr>
                   <pic:blipFill>
-                    <a:blip r:embed="rId14">
+                    <a:blip r:embed="rId13">
                       <a:extLst>
                         <a:ext uri="{28A0092B-C50C-407E-A947-70E740481C1C}">
                           <a14:useLocalDpi xmlns:a14="http://schemas.microsoft.com/office/drawing/2010/main" val="0"/>
@@ -1011,7 +990,7 @@
                     </pic:cNvPicPr>
                   </pic:nvPicPr>
                   <pic:blipFill>
-                    <a:blip r:embed="rId15">
+                    <a:blip r:embed="rId14">
                       <a:extLst>
                         <a:ext uri="{28A0092B-C50C-407E-A947-70E740481C1C}">
                           <a14:useLocalDpi xmlns:a14="http://schemas.microsoft.com/office/drawing/2010/main" val="0"/>
@@ -1094,7 +1073,7 @@
                     </pic:cNvPicPr>
                   </pic:nvPicPr>
                   <pic:blipFill>
-                    <a:blip r:embed="rId16">
+                    <a:blip r:embed="rId15">
                       <a:extLst>
                         <a:ext uri="{28A0092B-C50C-407E-A947-70E740481C1C}">
                           <a14:useLocalDpi xmlns:a14="http://schemas.microsoft.com/office/drawing/2010/main" val="0"/>
@@ -1152,15 +1131,7 @@
         <w:t xml:space="preserve"> Algorithm 1, albeit with a few modifications.</w:t>
       </w:r>
       <w:r>
-        <w:t xml:space="preserve"> We also use the </w:t>
-      </w:r>
-      <w:proofErr w:type="spellStart"/>
-      <w:r>
-        <w:t>Kmeans</w:t>
-      </w:r>
-      <w:proofErr w:type="spellEnd"/>
-      <w:r>
-        <w:t xml:space="preserve"> code from Assignment 4 to obtain the clusters. The algorithm consists of following steps:</w:t>
+        <w:t xml:space="preserve"> We also use the Kmeans code from Assignment 4 to obtain the clusters. The algorithm consists of following steps:</w:t>
       </w:r>
     </w:p>
     <w:p>
@@ -1186,15 +1157,7 @@
         <w:t xml:space="preserve"> from the training set. We obtain </w:t>
       </w:r>
       <w:r>
-        <w:t xml:space="preserve">various </w:t>
-      </w:r>
-      <w:proofErr w:type="gramStart"/>
-      <w:r>
-        <w:t>number</w:t>
-      </w:r>
-      <w:proofErr w:type="gramEnd"/>
-      <w:r>
-        <w:t xml:space="preserve"> of clusters with Cosine distance</w:t>
+        <w:t>various number of clusters with Cosine distance</w:t>
       </w:r>
       <w:r>
         <w:t xml:space="preserve"> with multiple parallel runs of K-means</w:t>
@@ -1358,7 +1321,7 @@
                     </pic:cNvPicPr>
                   </pic:nvPicPr>
                   <pic:blipFill>
-                    <a:blip r:embed="rId17">
+                    <a:blip r:embed="rId16">
                       <a:extLst>
                         <a:ext uri="{28A0092B-C50C-407E-A947-70E740481C1C}">
                           <a14:useLocalDpi xmlns:a14="http://schemas.microsoft.com/office/drawing/2010/main" val="0"/>
@@ -1420,7 +1383,7 @@
                     </pic:cNvPicPr>
                   </pic:nvPicPr>
                   <pic:blipFill>
-                    <a:blip r:embed="rId18">
+                    <a:blip r:embed="rId17">
                       <a:extLst>
                         <a:ext uri="{28A0092B-C50C-407E-A947-70E740481C1C}">
                           <a14:useLocalDpi xmlns:a14="http://schemas.microsoft.com/office/drawing/2010/main" val="0"/>
@@ -1490,7 +1453,7 @@
                     </pic:cNvPicPr>
                   </pic:nvPicPr>
                   <pic:blipFill>
-                    <a:blip r:embed="rId19">
+                    <a:blip r:embed="rId18">
                       <a:extLst>
                         <a:ext uri="{28A0092B-C50C-407E-A947-70E740481C1C}">
                           <a14:useLocalDpi xmlns:a14="http://schemas.microsoft.com/office/drawing/2010/main" val="0"/>
@@ -1549,7 +1512,7 @@
                     </pic:cNvPicPr>
                   </pic:nvPicPr>
                   <pic:blipFill>
-                    <a:blip r:embed="rId20">
+                    <a:blip r:embed="rId19">
                       <a:extLst>
                         <a:ext uri="{28A0092B-C50C-407E-A947-70E740481C1C}">
                           <a14:useLocalDpi xmlns:a14="http://schemas.microsoft.com/office/drawing/2010/main" val="0"/>
@@ -1632,7 +1595,7 @@
                     </pic:cNvPicPr>
                   </pic:nvPicPr>
                   <pic:blipFill>
-                    <a:blip r:embed="rId21">
+                    <a:blip r:embed="rId20">
                       <a:extLst>
                         <a:ext uri="{28A0092B-C50C-407E-A947-70E740481C1C}">
                           <a14:useLocalDpi xmlns:a14="http://schemas.microsoft.com/office/drawing/2010/main" val="0"/>
@@ -1691,7 +1654,7 @@
                     </pic:cNvPicPr>
                   </pic:nvPicPr>
                   <pic:blipFill>
-                    <a:blip r:embed="rId22">
+                    <a:blip r:embed="rId21">
                       <a:extLst>
                         <a:ext uri="{28A0092B-C50C-407E-A947-70E740481C1C}">
                           <a14:useLocalDpi xmlns:a14="http://schemas.microsoft.com/office/drawing/2010/main" val="0"/>
@@ -1774,7 +1737,7 @@
                     </pic:cNvPicPr>
                   </pic:nvPicPr>
                   <pic:blipFill>
-                    <a:blip r:embed="rId23">
+                    <a:blip r:embed="rId22">
                       <a:extLst>
                         <a:ext uri="{28A0092B-C50C-407E-A947-70E740481C1C}">
                           <a14:useLocalDpi xmlns:a14="http://schemas.microsoft.com/office/drawing/2010/main" val="0"/>
@@ -1865,7 +1828,7 @@
                     </pic:cNvPicPr>
                   </pic:nvPicPr>
                   <pic:blipFill>
-                    <a:blip r:embed="rId24">
+                    <a:blip r:embed="rId23">
                       <a:extLst>
                         <a:ext uri="{28A0092B-C50C-407E-A947-70E740481C1C}">
                           <a14:useLocalDpi xmlns:a14="http://schemas.microsoft.com/office/drawing/2010/main" val="0"/>
@@ -1899,6 +1862,14 @@
     </w:p>
     <w:p>
       <w:pPr>
+        <w:jc w:val="center"/>
+        <w:rPr>
+          <w:rStyle w:val="Heading1Char"/>
+        </w:rPr>
+      </w:pPr>
+    </w:p>
+    <w:p>
+      <w:pPr>
         <w:pStyle w:val="Heading1"/>
         <w:rPr>
           <w:rStyle w:val="Heading1Char"/>
@@ -1913,10 +1884,15 @@
     </w:p>
     <w:p>
       <w:r>
-        <w:t>The actual results have been provided in the following files for reference.</w:t>
-      </w:r>
-    </w:p>
-    <w:p/>
+        <w:t xml:space="preserve">The actual results have been provided in </w:t>
+      </w:r>
+      <w:r>
+        <w:t>Results.xlsx</w:t>
+      </w:r>
+      <w:r>
+        <w:t xml:space="preserve"> for reference.</w:t>
+      </w:r>
+    </w:p>
     <w:p/>
     <w:p/>
     <w:p>
@@ -1980,7 +1956,7 @@
 </file>
 
 <file path=word/endnotes.xml><?xml version="1.0" encoding="utf-8"?>
-<w:endnotes xmlns:wpc="http://schemas.microsoft.com/office/word/2010/wordprocessingCanvas" xmlns:mc="http://schemas.openxmlformats.org/markup-compatibility/2006" xmlns:o="urn:schemas-microsoft-com:office:office" xmlns:r="http://schemas.openxmlformats.org/officeDocument/2006/relationships" xmlns:m="http://schemas.openxmlformats.org/officeDocument/2006/math" xmlns:v="urn:schemas-microsoft-com:vml" xmlns:wp14="http://schemas.microsoft.com/office/word/2010/wordprocessingDrawing" xmlns:wp="http://schemas.openxmlformats.org/drawingml/2006/wordprocessingDrawing" xmlns:w10="urn:schemas-microsoft-com:office:word" xmlns:w="http://schemas.openxmlformats.org/wordprocessingml/2006/main" xmlns:w14="http://schemas.microsoft.com/office/word/2010/wordml" xmlns:wpg="http://schemas.microsoft.com/office/word/2010/wordprocessingGroup" xmlns:wpi="http://schemas.microsoft.com/office/word/2010/wordprocessingInk" xmlns:wne="http://schemas.microsoft.com/office/word/2006/wordml" xmlns:wps="http://schemas.microsoft.com/office/word/2010/wordprocessingShape" mc:Ignorable="w14 wp14">
+<w:endnotes xmlns:wpc="http://schemas.microsoft.com/office/word/2010/wordprocessingCanvas" xmlns:mc="http://schemas.openxmlformats.org/markup-compatibility/2006" xmlns:o="urn:schemas-microsoft-com:office:office" xmlns:r="http://schemas.openxmlformats.org/officeDocument/2006/relationships" xmlns:m="http://schemas.openxmlformats.org/officeDocument/2006/math" xmlns:v="urn:schemas-microsoft-com:vml" xmlns:wp14="http://schemas.microsoft.com/office/word/2010/wordprocessingDrawing" xmlns:wp="http://schemas.openxmlformats.org/drawingml/2006/wordprocessingDrawing" xmlns:w10="urn:schemas-microsoft-com:office:word" xmlns:w="http://schemas.openxmlformats.org/wordprocessingml/2006/main" xmlns:w14="http://schemas.microsoft.com/office/word/2010/wordml" xmlns:w15="http://schemas.microsoft.com/office/word/2012/wordml" xmlns:wpg="http://schemas.microsoft.com/office/word/2010/wordprocessingGroup" xmlns:wpi="http://schemas.microsoft.com/office/word/2010/wordprocessingInk" xmlns:wne="http://schemas.microsoft.com/office/word/2006/wordml" xmlns:wps="http://schemas.microsoft.com/office/word/2010/wordprocessingShape" mc:Ignorable="w14 w15 wp14">
   <w:endnote w:type="separator" w:id="-1">
     <w:p>
       <w:pPr>
@@ -2005,7 +1981,7 @@
 </file>
 
 <file path=word/footnotes.xml><?xml version="1.0" encoding="utf-8"?>
-<w:footnotes xmlns:wpc="http://schemas.microsoft.com/office/word/2010/wordprocessingCanvas" xmlns:mc="http://schemas.openxmlformats.org/markup-compatibility/2006" xmlns:o="urn:schemas-microsoft-com:office:office" xmlns:r="http://schemas.openxmlformats.org/officeDocument/2006/relationships" xmlns:m="http://schemas.openxmlformats.org/officeDocument/2006/math" xmlns:v="urn:schemas-microsoft-com:vml" xmlns:wp14="http://schemas.microsoft.com/office/word/2010/wordprocessingDrawing" xmlns:wp="http://schemas.openxmlformats.org/drawingml/2006/wordprocessingDrawing" xmlns:w10="urn:schemas-microsoft-com:office:word" xmlns:w="http://schemas.openxmlformats.org/wordprocessingml/2006/main" xmlns:w14="http://schemas.microsoft.com/office/word/2010/wordml" xmlns:wpg="http://schemas.microsoft.com/office/word/2010/wordprocessingGroup" xmlns:wpi="http://schemas.microsoft.com/office/word/2010/wordprocessingInk" xmlns:wne="http://schemas.microsoft.com/office/word/2006/wordml" xmlns:wps="http://schemas.microsoft.com/office/word/2010/wordprocessingShape" mc:Ignorable="w14 wp14">
+<w:footnotes xmlns:wpc="http://schemas.microsoft.com/office/word/2010/wordprocessingCanvas" xmlns:mc="http://schemas.openxmlformats.org/markup-compatibility/2006" xmlns:o="urn:schemas-microsoft-com:office:office" xmlns:r="http://schemas.openxmlformats.org/officeDocument/2006/relationships" xmlns:m="http://schemas.openxmlformats.org/officeDocument/2006/math" xmlns:v="urn:schemas-microsoft-com:vml" xmlns:wp14="http://schemas.microsoft.com/office/word/2010/wordprocessingDrawing" xmlns:wp="http://schemas.openxmlformats.org/drawingml/2006/wordprocessingDrawing" xmlns:w10="urn:schemas-microsoft-com:office:word" xmlns:w="http://schemas.openxmlformats.org/wordprocessingml/2006/main" xmlns:w14="http://schemas.microsoft.com/office/word/2010/wordml" xmlns:w15="http://schemas.microsoft.com/office/word/2012/wordml" xmlns:wpg="http://schemas.microsoft.com/office/word/2010/wordprocessingGroup" xmlns:wpi="http://schemas.microsoft.com/office/word/2010/wordprocessingInk" xmlns:wne="http://schemas.microsoft.com/office/word/2006/wordml" xmlns:wps="http://schemas.microsoft.com/office/word/2010/wordprocessingShape" mc:Ignorable="w14 w15 wp14">
   <w:footnote w:type="separator" w:id="-1">
     <w:p>
       <w:pPr>
@@ -2030,7 +2006,7 @@
 </file>
 
 <file path=word/numbering.xml><?xml version="1.0" encoding="utf-8"?>
-<w:numbering xmlns:wpc="http://schemas.microsoft.com/office/word/2010/wordprocessingCanvas" xmlns:mc="http://schemas.openxmlformats.org/markup-compatibility/2006" xmlns:o="urn:schemas-microsoft-com:office:office" xmlns:r="http://schemas.openxmlformats.org/officeDocument/2006/relationships" xmlns:m="http://schemas.openxmlformats.org/officeDocument/2006/math" xmlns:v="urn:schemas-microsoft-com:vml" xmlns:wp14="http://schemas.microsoft.com/office/word/2010/wordprocessingDrawing" xmlns:wp="http://schemas.openxmlformats.org/drawingml/2006/wordprocessingDrawing" xmlns:w10="urn:schemas-microsoft-com:office:word" xmlns:w="http://schemas.openxmlformats.org/wordprocessingml/2006/main" xmlns:w14="http://schemas.microsoft.com/office/word/2010/wordml" xmlns:wpg="http://schemas.microsoft.com/office/word/2010/wordprocessingGroup" xmlns:wpi="http://schemas.microsoft.com/office/word/2010/wordprocessingInk" xmlns:wne="http://schemas.microsoft.com/office/word/2006/wordml" xmlns:wps="http://schemas.microsoft.com/office/word/2010/wordprocessingShape" mc:Ignorable="w14 wp14">
+<w:numbering xmlns:wpc="http://schemas.microsoft.com/office/word/2010/wordprocessingCanvas" xmlns:mc="http://schemas.openxmlformats.org/markup-compatibility/2006" xmlns:o="urn:schemas-microsoft-com:office:office" xmlns:r="http://schemas.openxmlformats.org/officeDocument/2006/relationships" xmlns:m="http://schemas.openxmlformats.org/officeDocument/2006/math" xmlns:v="urn:schemas-microsoft-com:vml" xmlns:wp14="http://schemas.microsoft.com/office/word/2010/wordprocessingDrawing" xmlns:wp="http://schemas.openxmlformats.org/drawingml/2006/wordprocessingDrawing" xmlns:w10="urn:schemas-microsoft-com:office:word" xmlns:w="http://schemas.openxmlformats.org/wordprocessingml/2006/main" xmlns:w14="http://schemas.microsoft.com/office/word/2010/wordml" xmlns:w15="http://schemas.microsoft.com/office/word/2012/wordml" xmlns:wpg="http://schemas.microsoft.com/office/word/2010/wordprocessingGroup" xmlns:wpi="http://schemas.microsoft.com/office/word/2010/wordprocessingInk" xmlns:wne="http://schemas.microsoft.com/office/word/2006/wordml" xmlns:wps="http://schemas.microsoft.com/office/word/2010/wordprocessingShape" mc:Ignorable="w14 w15 wp14">
   <w:abstractNum w:abstractNumId="0">
     <w:nsid w:val="03EE6820"/>
     <w:multiLevelType w:val="hybridMultilevel"/>
@@ -4151,7 +4127,7 @@
 </file>
 
 <file path=word/styles.xml><?xml version="1.0" encoding="utf-8"?>
-<w:styles xmlns:mc="http://schemas.openxmlformats.org/markup-compatibility/2006" xmlns:r="http://schemas.openxmlformats.org/officeDocument/2006/relationships" xmlns:w="http://schemas.openxmlformats.org/wordprocessingml/2006/main" xmlns:w14="http://schemas.microsoft.com/office/word/2010/wordml" mc:Ignorable="w14">
+<w:styles xmlns:mc="http://schemas.openxmlformats.org/markup-compatibility/2006" xmlns:r="http://schemas.openxmlformats.org/officeDocument/2006/relationships" xmlns:w="http://schemas.openxmlformats.org/wordprocessingml/2006/main" xmlns:w14="http://schemas.microsoft.com/office/word/2010/wordml" xmlns:w15="http://schemas.microsoft.com/office/word/2012/wordml" mc:Ignorable="w14 w15">
   <w:docDefaults>
     <w:rPrDefault>
       <w:rPr>
@@ -4165,1007 +4141,378 @@
       </w:pPr>
     </w:pPrDefault>
   </w:docDefaults>
-  <w:latentStyles w:defLockedState="0" w:defUIPriority="99" w:defSemiHidden="1" w:defUnhideWhenUsed="1" w:defQFormat="0" w:count="267">
-    <w:lsdException w:name="Normal" w:semiHidden="0" w:uiPriority="0" w:unhideWhenUsed="0" w:qFormat="1"/>
-    <w:lsdException w:name="heading 1" w:semiHidden="0" w:uiPriority="9" w:unhideWhenUsed="0" w:qFormat="1"/>
-    <w:lsdException w:name="heading 2" w:uiPriority="9" w:qFormat="1"/>
-    <w:lsdException w:name="heading 3" w:uiPriority="9" w:qFormat="1"/>
-    <w:lsdException w:name="heading 4" w:uiPriority="9" w:qFormat="1"/>
-    <w:lsdException w:name="heading 5" w:uiPriority="9" w:qFormat="1"/>
-    <w:lsdException w:name="heading 6" w:uiPriority="9" w:qFormat="1"/>
-    <w:lsdException w:name="heading 7" w:uiPriority="9" w:qFormat="1"/>
-    <w:lsdException w:name="heading 8" w:uiPriority="9" w:qFormat="1"/>
-    <w:lsdException w:name="heading 9" w:uiPriority="9" w:qFormat="1"/>
-    <w:lsdException w:name="toc 1" w:uiPriority="39"/>
-    <w:lsdException w:name="toc 2" w:uiPriority="39"/>
-    <w:lsdException w:name="toc 3" w:uiPriority="39"/>
-    <w:lsdException w:name="toc 4" w:uiPriority="39"/>
-    <w:lsdException w:name="toc 5" w:uiPriority="39"/>
-    <w:lsdException w:name="toc 6" w:uiPriority="39"/>
-    <w:lsdException w:name="toc 7" w:uiPriority="39"/>
-    <w:lsdException w:name="toc 8" w:uiPriority="39"/>
-    <w:lsdException w:name="toc 9" w:uiPriority="39"/>
-    <w:lsdException w:name="caption" w:uiPriority="35" w:qFormat="1"/>
-    <w:lsdException w:name="Title" w:semiHidden="0" w:uiPriority="10" w:unhideWhenUsed="0" w:qFormat="1"/>
-    <w:lsdException w:name="Default Paragraph Font" w:uiPriority="1"/>
-    <w:lsdException w:name="Subtitle" w:semiHidden="0" w:uiPriority="11" w:unhideWhenUsed="0" w:qFormat="1"/>
-    <w:lsdException w:name="Strong" w:semiHidden="0" w:uiPriority="22" w:unhideWhenUsed="0" w:qFormat="1"/>
-    <w:lsdException w:name="Emphasis" w:semiHidden="0" w:uiPriority="20" w:unhideWhenUsed="0" w:qFormat="1"/>
-    <w:lsdException w:name="Table Grid" w:semiHidden="0" w:uiPriority="59" w:unhideWhenUsed="0"/>
-    <w:lsdException w:name="Placeholder Text" w:unhideWhenUsed="0"/>
-    <w:lsdException w:name="No Spacing" w:semiHidden="0" w:uiPriority="1" w:unhideWhenUsed="0" w:qFormat="1"/>
-    <w:lsdException w:name="Light Shading" w:semiHidden="0" w:uiPriority="60" w:unhideWhenUsed="0"/>
-    <w:lsdException w:name="Light List" w:semiHidden="0" w:uiPriority="61" w:unhideWhenUsed="0"/>
-    <w:lsdException w:name="Light Grid" w:semiHidden="0" w:uiPriority="62" w:unhideWhenUsed="0"/>
-    <w:lsdException w:name="Medium Shading 1" w:semiHidden="0" w:uiPriority="63" w:unhideWhenUsed="0"/>
-    <w:lsdException w:name="Medium Shading 2" w:semiHidden="0" w:uiPriority="64" w:unhideWhenUsed="0"/>
-    <w:lsdException w:name="Medium List 1" w:semiHidden="0" w:uiPriority="65" w:unhideWhenUsed="0"/>
-    <w:lsdException w:name="Medium List 2" w:semiHidden="0" w:uiPriority="66" w:unhideWhenUsed="0"/>
-    <w:lsdException w:name="Medium Grid 1" w:semiHidden="0" w:uiPriority="67" w:unhideWhenUsed="0"/>
-    <w:lsdException w:name="Medium Grid 2" w:semiHidden="0" w:uiPriority="68" w:unhideWhenUsed="0"/>
-    <w:lsdException w:name="Medium Grid 3" w:semiHidden="0" w:uiPriority="69" w:unhideWhenUsed="0"/>
-    <w:lsdException w:name="Dark List" w:semiHidden="0" w:uiPriority="70" w:unhideWhenUsed="0"/>
-    <w:lsdException w:name="Colorful Shading" w:semiHidden="0" w:uiPriority="71" w:unhideWhenUsed="0"/>
-    <w:lsdException w:name="Colorful List" w:semiHidden="0" w:uiPriority="72" w:unhideWhenUsed="0"/>
-    <w:lsdException w:name="Colorful Grid" w:semiHidden="0" w:uiPriority="73" w:unhideWhenUsed="0"/>
-    <w:lsdException w:name="Light Shading Accent 1" w:semiHidden="0" w:uiPriority="60" w:unhideWhenUsed="0"/>
-    <w:lsdException w:name="Light List Accent 1" w:semiHidden="0" w:uiPriority="61" w:unhideWhenUsed="0"/>
-    <w:lsdException w:name="Light Grid Accent 1" w:semiHidden="0" w:uiPriority="62" w:unhideWhenUsed="0"/>
-    <w:lsdException w:name="Medium Shading 1 Accent 1" w:semiHidden="0" w:uiPriority="63" w:unhideWhenUsed="0"/>
-    <w:lsdException w:name="Medium Shading 2 Accent 1" w:semiHidden="0" w:uiPriority="64" w:unhideWhenUsed="0"/>
-    <w:lsdException w:name="Medium List 1 Accent 1" w:semiHidden="0" w:uiPriority="65" w:unhideWhenUsed="0"/>
-    <w:lsdException w:name="Revision" w:unhideWhenUsed="0"/>
-    <w:lsdException w:name="List Paragraph" w:semiHidden="0" w:uiPriority="34" w:unhideWhenUsed="0" w:qFormat="1"/>
-    <w:lsdException w:name="Quote" w:semiHidden="0" w:uiPriority="29" w:unhideWhenUsed="0" w:qFormat="1"/>
-    <w:lsdException w:name="Intense Quote" w:semiHidden="0" w:uiPriority="30" w:unhideWhenUsed="0" w:qFormat="1"/>
-    <w:lsdException w:name="Medium List 2 Accent 1" w:semiHidden="0" w:uiPriority="66" w:unhideWhenUsed="0"/>
-    <w:lsdException w:name="Medium Grid 1 Accent 1" w:semiHidden="0" w:uiPriority="67" w:unhideWhenUsed="0"/>
-    <w:lsdException w:name="Medium Grid 2 Accent 1" w:semiHidden="0" w:uiPriority="68" w:unhideWhenUsed="0"/>
-    <w:lsdException w:name="Medium Grid 3 Accent 1" w:semiHidden="0" w:uiPriority="69" w:unhideWhenUsed="0"/>
-    <w:lsdException w:name="Dark List Accent 1" w:semiHidden="0" w:uiPriority="70" w:unhideWhenUsed="0"/>
-    <w:lsdException w:name="Colorful Shading Accent 1" w:semiHidden="0" w:uiPriority="71" w:unhideWhenUsed="0"/>
-    <w:lsdException w:name="Colorful List Accent 1" w:semiHidden="0" w:uiPriority="72" w:unhideWhenUsed="0"/>
-    <w:lsdException w:name="Colorful Grid Accent 1" w:semiHidden="0" w:uiPriority="73" w:unhideWhenUsed="0"/>
-    <w:lsdException w:name="Light Shading Accent 2" w:semiHidden="0" w:uiPriority="60" w:unhideWhenUsed="0"/>
-    <w:lsdException w:name="Light List Accent 2" w:semiHidden="0" w:uiPriority="61" w:unhideWhenUsed="0"/>
-    <w:lsdException w:name="Light Grid Accent 2" w:semiHidden="0" w:uiPriority="62" w:unhideWhenUsed="0"/>
-    <w:lsdException w:name="Medium Shading 1 Accent 2" w:semiHidden="0" w:uiPriority="63" w:unhideWhenUsed="0"/>
-    <w:lsdException w:name="Medium Shading 2 Accent 2" w:semiHidden="0" w:uiPriority="64" w:unhideWhenUsed="0"/>
-    <w:lsdException w:name="Medium List 1 Accent 2" w:semiHidden="0" w:uiPriority="65" w:unhideWhenUsed="0"/>
-    <w:lsdException w:name="Medium List 2 Accent 2" w:semiHidden="0" w:uiPriority="66" w:unhideWhenUsed="0"/>
-    <w:lsdException w:name="Medium Grid 1 Accent 2" w:semiHidden="0" w:uiPriority="67" w:unhideWhenUsed="0"/>
-    <w:lsdException w:name="Medium Grid 2 Accent 2" w:semiHidden="0" w:uiPriority="68" w:unhideWhenUsed="0"/>
-    <w:lsdException w:name="Medium Grid 3 Accent 2" w:semiHidden="0" w:uiPriority="69" w:unhideWhenUsed="0"/>
-    <w:lsdException w:name="Dark List Accent 2" w:semiHidden="0" w:uiPriority="70" w:unhideWhenUsed="0"/>
-    <w:lsdException w:name="Colorful Shading Accent 2" w:semiHidden="0" w:uiPriority="71" w:unhideWhenUsed="0"/>
-    <w:lsdException w:name="Colorful List Accent 2" w:semiHidden="0" w:uiPriority="72" w:unhideWhenUsed="0"/>
-    <w:lsdException w:name="Colorful Grid Accent 2" w:semiHidden="0" w:uiPriority="73" w:unhideWhenUsed="0"/>
-    <w:lsdException w:name="Light Shading Accent 3" w:semiHidden="0" w:uiPriority="60" w:unhideWhenUsed="0"/>
-    <w:lsdException w:name="Light List Accent 3" w:semiHidden="0" w:uiPriority="61" w:unhideWhenUsed="0"/>
-    <w:lsdException w:name="Light Grid Accent 3" w:semiHidden="0" w:uiPriority="62" w:unhideWhenUsed="0"/>
-    <w:lsdException w:name="Medium Shading 1 Accent 3" w:semiHidden="0" w:uiPriority="63" w:unhideWhenUsed="0"/>
-    <w:lsdException w:name="Medium Shading 2 Accent 3" w:semiHidden="0" w:uiPriority="64" w:unhideWhenUsed="0"/>
-    <w:lsdException w:name="Medium List 1 Accent 3" w:semiHidden="0" w:uiPriority="65" w:unhideWhenUsed="0"/>
-    <w:lsdException w:name="Medium List 2 Accent 3" w:semiHidden="0" w:uiPriority="66" w:unhideWhenUsed="0"/>
-    <w:lsdException w:name="Medium Grid 1 Accent 3" w:semiHidden="0" w:uiPriority="67" w:unhideWhenUsed="0"/>
-    <w:lsdException w:name="Medium Grid 2 Accent 3" w:semiHidden="0" w:uiPriority="68" w:unhideWhenUsed="0"/>
-    <w:lsdException w:name="Medium Grid 3 Accent 3" w:semiHidden="0" w:uiPriority="69" w:unhideWhenUsed="0"/>
-    <w:lsdException w:name="Dark List Accent 3" w:semiHidden="0" w:uiPriority="70" w:unhideWhenUsed="0"/>
-    <w:lsdException w:name="Colorful Shading Accent 3" w:semiHidden="0" w:uiPriority="71" w:unhideWhenUsed="0"/>
-    <w:lsdException w:name="Colorful List Accent 3" w:semiHidden="0" w:uiPriority="72" w:unhideWhenUsed="0"/>
-    <w:lsdException w:name="Colorful Grid Accent 3" w:semiHidden="0" w:uiPriority="73" w:unhideWhenUsed="0"/>
-    <w:lsdException w:name="Light Shading Accent 4" w:semiHidden="0" w:uiPriority="60" w:unhideWhenUsed="0"/>
-    <w:lsdException w:name="Light List Accent 4" w:semiHidden="0" w:uiPriority="61" w:unhideWhenUsed="0"/>
-    <w:lsdException w:name="Light Grid Accent 4" w:semiHidden="0" w:uiPriority="62" w:unhideWhenUsed="0"/>
-    <w:lsdException w:name="Medium Shading 1 Accent 4" w:semiHidden="0" w:uiPriority="63" w:unhideWhenUsed="0"/>
-    <w:lsdException w:name="Medium Shading 2 Accent 4" w:semiHidden="0" w:uiPriority="64" w:unhideWhenUsed="0"/>
-    <w:lsdException w:name="Medium List 1 Accent 4" w:semiHidden="0" w:uiPriority="65" w:unhideWhenUsed="0"/>
-    <w:lsdException w:name="Medium List 2 Accent 4" w:semiHidden="0" w:uiPriority="66" w:unhideWhenUsed="0"/>
-    <w:lsdException w:name="Medium Grid 1 Accent 4" w:semiHidden="0" w:uiPriority="67" w:unhideWhenUsed="0"/>
-    <w:lsdException w:name="Medium Grid 2 Accent 4" w:semiHidden="0" w:uiPriority="68" w:unhideWhenUsed="0"/>
-    <w:lsdException w:name="Medium Grid 3 Accent 4" w:semiHidden="0" w:uiPriority="69" w:unhideWhenUsed="0"/>
-    <w:lsdException w:name="Dark List Accent 4" w:semiHidden="0" w:uiPriority="70" w:unhideWhenUsed="0"/>
-    <w:lsdException w:name="Colorful Shading Accent 4" w:semiHidden="0" w:uiPriority="71" w:unhideWhenUsed="0"/>
-    <w:lsdException w:name="Colorful List Accent 4" w:semiHidden="0" w:uiPriority="72" w:unhideWhenUsed="0"/>
-    <w:lsdException w:name="Colorful Grid Accent 4" w:semiHidden="0" w:uiPriority="73" w:unhideWhenUsed="0"/>
-    <w:lsdException w:name="Light Shading Accent 5" w:semiHidden="0" w:uiPriority="60" w:unhideWhenUsed="0"/>
-    <w:lsdException w:name="Light List Accent 5" w:semiHidden="0" w:uiPriority="61" w:unhideWhenUsed="0"/>
-    <w:lsdException w:name="Light Grid Accent 5" w:semiHidden="0" w:uiPriority="62" w:unhideWhenUsed="0"/>
-    <w:lsdException w:name="Medium Shading 1 Accent 5" w:semiHidden="0" w:uiPriority="63" w:unhideWhenUsed="0"/>
-    <w:lsdException w:name="Medium Shading 2 Accent 5" w:semiHidden="0" w:uiPriority="64" w:unhideWhenUsed="0"/>
-    <w:lsdException w:name="Medium List 1 Accent 5" w:semiHidden="0" w:uiPriority="65" w:unhideWhenUsed="0"/>
-    <w:lsdException w:name="Medium List 2 Accent 5" w:semiHidden="0" w:uiPriority="66" w:unhideWhenUsed="0"/>
-    <w:lsdException w:name="Medium Grid 1 Accent 5" w:semiHidden="0" w:uiPriority="67" w:unhideWhenUsed="0"/>
-    <w:lsdException w:name="Medium Grid 2 Accent 5" w:semiHidden="0" w:uiPriority="68" w:unhideWhenUsed="0"/>
-    <w:lsdException w:name="Medium Grid 3 Accent 5" w:semiHidden="0" w:uiPriority="69" w:unhideWhenUsed="0"/>
-    <w:lsdException w:name="Dark List Accent 5" w:semiHidden="0" w:uiPriority="70" w:unhideWhenUsed="0"/>
-    <w:lsdException w:name="Colorful Shading Accent 5" w:semiHidden="0" w:uiPriority="71" w:unhideWhenUsed="0"/>
-    <w:lsdException w:name="Colorful List Accent 5" w:semiHidden="0" w:uiPriority="72" w:unhideWhenUsed="0"/>
-    <w:lsdException w:name="Colorful Grid Accent 5" w:semiHidden="0" w:uiPriority="73" w:unhideWhenUsed="0"/>
-    <w:lsdException w:name="Light Shading Accent 6" w:semiHidden="0" w:uiPriority="60" w:unhideWhenUsed="0"/>
-    <w:lsdException w:name="Light List Accent 6" w:semiHidden="0" w:uiPriority="61" w:unhideWhenUsed="0"/>
-    <w:lsdException w:name="Light Grid Accent 6" w:semiHidden="0" w:uiPriority="62" w:unhideWhenUsed="0"/>
-    <w:lsdException w:name="Medium Shading 1 Accent 6" w:semiHidden="0" w:uiPriority="63" w:unhideWhenUsed="0"/>
-    <w:lsdException w:name="Medium Shading 2 Accent 6" w:semiHidden="0" w:uiPriority="64" w:unhideWhenUsed="0"/>
-    <w:lsdException w:name="Medium List 1 Accent 6" w:semiHidden="0" w:uiPriority="65" w:unhideWhenUsed="0"/>
-    <w:lsdException w:name="Medium List 2 Accent 6" w:semiHidden="0" w:uiPriority="66" w:unhideWhenUsed="0"/>
-    <w:lsdException w:name="Medium Grid 1 Accent 6" w:semiHidden="0" w:uiPriority="67" w:unhideWhenUsed="0"/>
-    <w:lsdException w:name="Medium Grid 2 Accent 6" w:semiHidden="0" w:uiPriority="68" w:unhideWhenUsed="0"/>
-    <w:lsdException w:name="Medium Grid 3 Accent 6" w:semiHidden="0" w:uiPriority="69" w:unhideWhenUsed="0"/>
-    <w:lsdException w:name="Dark List Accent 6" w:semiHidden="0" w:uiPriority="70" w:unhideWhenUsed="0"/>
-    <w:lsdException w:name="Colorful Shading Accent 6" w:semiHidden="0" w:uiPriority="71" w:unhideWhenUsed="0"/>
-    <w:lsdException w:name="Colorful List Accent 6" w:semiHidden="0" w:uiPriority="72" w:unhideWhenUsed="0"/>
-    <w:lsdException w:name="Colorful Grid Accent 6" w:semiHidden="0" w:uiPriority="73" w:unhideWhenUsed="0"/>
-    <w:lsdException w:name="Subtle Emphasis" w:semiHidden="0" w:uiPriority="19" w:unhideWhenUsed="0" w:qFormat="1"/>
-    <w:lsdException w:name="Intense Emphasis" w:semiHidden="0" w:uiPriority="21" w:unhideWhenUsed="0" w:qFormat="1"/>
-    <w:lsdException w:name="Subtle Reference" w:semiHidden="0" w:uiPriority="31" w:unhideWhenUsed="0" w:qFormat="1"/>
-    <w:lsdException w:name="Intense Reference" w:semiHidden="0" w:uiPriority="32" w:unhideWhenUsed="0" w:qFormat="1"/>
-    <w:lsdException w:name="Book Title" w:semiHidden="0" w:uiPriority="33" w:unhideWhenUsed="0" w:qFormat="1"/>
-    <w:lsdException w:name="Bibliography" w:uiPriority="37"/>
-    <w:lsdException w:name="TOC Heading" w:uiPriority="39" w:qFormat="1"/>
-  </w:latentStyles>
-  <w:style w:type="paragraph" w:default="1" w:styleId="Normal">
-    <w:name w:val="Normal"/>
-    <w:qFormat/>
-  </w:style>
-  <w:style w:type="paragraph" w:styleId="Heading1">
-    <w:name w:val="heading 1"/>
-    <w:basedOn w:val="Normal"/>
-    <w:next w:val="Normal"/>
-    <w:link w:val="Heading1Char"/>
-    <w:uiPriority w:val="9"/>
-    <w:qFormat/>
-    <w:pPr>
-      <w:keepNext/>
-      <w:keepLines/>
-      <w:pBdr>
-        <w:bottom w:val="single" w:sz="4" w:space="1" w:color="90C226" w:themeColor="accent1"/>
-      </w:pBdr>
-      <w:spacing w:before="400" w:after="40" w:line="240" w:lineRule="auto"/>
-      <w:outlineLvl w:val="0"/>
-    </w:pPr>
-    <w:rPr>
-      <w:rFonts w:asciiTheme="majorHAnsi" w:eastAsiaTheme="majorEastAsia" w:hAnsiTheme="majorHAnsi" w:cstheme="majorBidi"/>
-      <w:color w:val="90C226" w:themeColor="accent1"/>
-      <w:sz w:val="32"/>
-      <w:szCs w:val="32"/>
-    </w:rPr>
-  </w:style>
-  <w:style w:type="paragraph" w:styleId="Heading2">
-    <w:name w:val="heading 2"/>
-    <w:basedOn w:val="Normal"/>
-    <w:next w:val="Normal"/>
-    <w:link w:val="Heading2Char"/>
-    <w:uiPriority w:val="9"/>
-    <w:unhideWhenUsed/>
-    <w:qFormat/>
-    <w:pPr>
-      <w:keepNext/>
-      <w:keepLines/>
-      <w:spacing w:before="160" w:after="0" w:line="240" w:lineRule="auto"/>
-      <w:outlineLvl w:val="1"/>
-    </w:pPr>
-    <w:rPr>
-      <w:rFonts w:asciiTheme="majorHAnsi" w:eastAsiaTheme="majorEastAsia" w:hAnsiTheme="majorHAnsi" w:cstheme="majorBidi"/>
-      <w:color w:val="90C226" w:themeColor="accent1"/>
-      <w:sz w:val="28"/>
-      <w:szCs w:val="28"/>
-    </w:rPr>
-  </w:style>
-  <w:style w:type="paragraph" w:styleId="Heading3">
-    <w:name w:val="heading 3"/>
-    <w:basedOn w:val="Normal"/>
-    <w:next w:val="Normal"/>
-    <w:link w:val="Heading3Char"/>
-    <w:uiPriority w:val="9"/>
-    <w:unhideWhenUsed/>
-    <w:qFormat/>
-    <w:pPr>
-      <w:keepNext/>
-      <w:keepLines/>
-      <w:spacing w:before="80" w:after="0" w:line="240" w:lineRule="auto"/>
-      <w:outlineLvl w:val="2"/>
-    </w:pPr>
-    <w:rPr>
-      <w:rFonts w:asciiTheme="majorHAnsi" w:eastAsiaTheme="majorEastAsia" w:hAnsiTheme="majorHAnsi" w:cstheme="majorBidi"/>
-      <w:color w:val="404040" w:themeColor="text1" w:themeTint="BF"/>
-      <w:sz w:val="26"/>
-      <w:szCs w:val="26"/>
-    </w:rPr>
-  </w:style>
-  <w:style w:type="paragraph" w:styleId="Heading4">
-    <w:name w:val="heading 4"/>
-    <w:basedOn w:val="Normal"/>
-    <w:next w:val="Normal"/>
-    <w:link w:val="Heading4Char"/>
-    <w:uiPriority w:val="9"/>
-    <w:unhideWhenUsed/>
-    <w:qFormat/>
-    <w:pPr>
-      <w:keepNext/>
-      <w:keepLines/>
-      <w:spacing w:before="80" w:after="0"/>
-      <w:outlineLvl w:val="3"/>
-    </w:pPr>
-    <w:rPr>
-      <w:rFonts w:asciiTheme="majorHAnsi" w:eastAsiaTheme="majorEastAsia" w:hAnsiTheme="majorHAnsi" w:cstheme="majorBidi"/>
-      <w:sz w:val="24"/>
-      <w:szCs w:val="24"/>
-    </w:rPr>
-  </w:style>
-  <w:style w:type="paragraph" w:styleId="Heading5">
-    <w:name w:val="heading 5"/>
-    <w:basedOn w:val="Normal"/>
-    <w:next w:val="Normal"/>
-    <w:link w:val="Heading5Char"/>
-    <w:uiPriority w:val="9"/>
-    <w:unhideWhenUsed/>
-    <w:qFormat/>
-    <w:pPr>
-      <w:keepNext/>
-      <w:keepLines/>
-      <w:spacing w:before="80" w:after="0"/>
-      <w:outlineLvl w:val="4"/>
-    </w:pPr>
-    <w:rPr>
-      <w:rFonts w:asciiTheme="majorHAnsi" w:eastAsiaTheme="majorEastAsia" w:hAnsiTheme="majorHAnsi" w:cstheme="majorBidi"/>
-      <w:i/>
-      <w:iCs/>
-      <w:sz w:val="22"/>
-      <w:szCs w:val="22"/>
-    </w:rPr>
-  </w:style>
-  <w:style w:type="paragraph" w:styleId="Heading6">
-    <w:name w:val="heading 6"/>
-    <w:basedOn w:val="Normal"/>
-    <w:next w:val="Normal"/>
-    <w:link w:val="Heading6Char"/>
-    <w:uiPriority w:val="9"/>
-    <w:semiHidden/>
-    <w:unhideWhenUsed/>
-    <w:qFormat/>
-    <w:pPr>
-      <w:keepNext/>
-      <w:keepLines/>
-      <w:spacing w:before="80" w:after="0"/>
-      <w:outlineLvl w:val="5"/>
-    </w:pPr>
-    <w:rPr>
-      <w:rFonts w:asciiTheme="majorHAnsi" w:eastAsiaTheme="majorEastAsia" w:hAnsiTheme="majorHAnsi" w:cstheme="majorBidi"/>
-      <w:color w:val="595959" w:themeColor="text1" w:themeTint="A6"/>
-    </w:rPr>
-  </w:style>
-  <w:style w:type="paragraph" w:styleId="Heading7">
-    <w:name w:val="heading 7"/>
-    <w:basedOn w:val="Normal"/>
-    <w:next w:val="Normal"/>
-    <w:link w:val="Heading7Char"/>
-    <w:uiPriority w:val="9"/>
-    <w:semiHidden/>
-    <w:unhideWhenUsed/>
-    <w:qFormat/>
-    <w:pPr>
-      <w:keepNext/>
-      <w:keepLines/>
-      <w:spacing w:before="80" w:after="0"/>
-      <w:outlineLvl w:val="6"/>
-    </w:pPr>
-    <w:rPr>
-      <w:rFonts w:asciiTheme="majorHAnsi" w:eastAsiaTheme="majorEastAsia" w:hAnsiTheme="majorHAnsi" w:cstheme="majorBidi"/>
-      <w:i/>
-      <w:iCs/>
-      <w:color w:val="595959" w:themeColor="text1" w:themeTint="A6"/>
-    </w:rPr>
-  </w:style>
-  <w:style w:type="paragraph" w:styleId="Heading8">
-    <w:name w:val="heading 8"/>
-    <w:basedOn w:val="Normal"/>
-    <w:next w:val="Normal"/>
-    <w:link w:val="Heading8Char"/>
-    <w:uiPriority w:val="9"/>
-    <w:semiHidden/>
-    <w:unhideWhenUsed/>
-    <w:qFormat/>
-    <w:pPr>
-      <w:keepNext/>
-      <w:keepLines/>
-      <w:spacing w:before="80" w:after="0"/>
-      <w:outlineLvl w:val="7"/>
-    </w:pPr>
-    <w:rPr>
-      <w:rFonts w:asciiTheme="majorHAnsi" w:eastAsiaTheme="majorEastAsia" w:hAnsiTheme="majorHAnsi" w:cstheme="majorBidi"/>
-      <w:smallCaps/>
-      <w:color w:val="595959" w:themeColor="text1" w:themeTint="A6"/>
-    </w:rPr>
-  </w:style>
-  <w:style w:type="paragraph" w:styleId="Heading9">
-    <w:name w:val="heading 9"/>
-    <w:basedOn w:val="Normal"/>
-    <w:next w:val="Normal"/>
-    <w:link w:val="Heading9Char"/>
-    <w:uiPriority w:val="9"/>
-    <w:semiHidden/>
-    <w:unhideWhenUsed/>
-    <w:qFormat/>
-    <w:pPr>
-      <w:keepNext/>
-      <w:keepLines/>
-      <w:spacing w:before="80" w:after="0"/>
-      <w:outlineLvl w:val="8"/>
-    </w:pPr>
-    <w:rPr>
-      <w:rFonts w:asciiTheme="majorHAnsi" w:eastAsiaTheme="majorEastAsia" w:hAnsiTheme="majorHAnsi" w:cstheme="majorBidi"/>
-      <w:i/>
-      <w:iCs/>
-      <w:smallCaps/>
-      <w:color w:val="595959" w:themeColor="text1" w:themeTint="A6"/>
-    </w:rPr>
-  </w:style>
-  <w:style w:type="character" w:default="1" w:styleId="DefaultParagraphFont">
-    <w:name w:val="Default Paragraph Font"/>
-    <w:uiPriority w:val="1"/>
-    <w:semiHidden/>
-    <w:unhideWhenUsed/>
-  </w:style>
-  <w:style w:type="table" w:default="1" w:styleId="TableNormal">
-    <w:name w:val="Normal Table"/>
-    <w:uiPriority w:val="99"/>
-    <w:semiHidden/>
-    <w:unhideWhenUsed/>
-    <w:tblPr>
-      <w:tblInd w:w="0" w:type="dxa"/>
-      <w:tblCellMar>
-        <w:top w:w="0" w:type="dxa"/>
-        <w:left w:w="108" w:type="dxa"/>
-        <w:bottom w:w="0" w:type="dxa"/>
-        <w:right w:w="108" w:type="dxa"/>
-      </w:tblCellMar>
-    </w:tblPr>
-  </w:style>
-  <w:style w:type="numbering" w:default="1" w:styleId="NoList">
-    <w:name w:val="No List"/>
-    <w:uiPriority w:val="99"/>
-    <w:semiHidden/>
-    <w:unhideWhenUsed/>
-  </w:style>
-  <w:style w:type="paragraph" w:styleId="Title">
-    <w:name w:val="Title"/>
-    <w:basedOn w:val="Normal"/>
-    <w:next w:val="Normal"/>
-    <w:link w:val="TitleChar"/>
-    <w:uiPriority w:val="10"/>
-    <w:qFormat/>
-    <w:pPr>
-      <w:spacing w:after="0" w:line="240" w:lineRule="auto"/>
-      <w:contextualSpacing/>
-    </w:pPr>
-    <w:rPr>
-      <w:rFonts w:asciiTheme="majorHAnsi" w:eastAsiaTheme="majorEastAsia" w:hAnsiTheme="majorHAnsi" w:cstheme="majorBidi"/>
-      <w:color w:val="90C226" w:themeColor="accent1"/>
-      <w:spacing w:val="-7"/>
-      <w:sz w:val="64"/>
-      <w:szCs w:val="64"/>
-    </w:rPr>
-  </w:style>
-  <w:style w:type="character" w:customStyle="1" w:styleId="TitleChar">
-    <w:name w:val="Title Char"/>
-    <w:basedOn w:val="DefaultParagraphFont"/>
-    <w:link w:val="Title"/>
-    <w:uiPriority w:val="10"/>
-    <w:rPr>
-      <w:rFonts w:asciiTheme="majorHAnsi" w:eastAsiaTheme="majorEastAsia" w:hAnsiTheme="majorHAnsi" w:cstheme="majorBidi"/>
-      <w:color w:val="90C226" w:themeColor="accent1"/>
-      <w:spacing w:val="-7"/>
-      <w:sz w:val="64"/>
-      <w:szCs w:val="64"/>
-    </w:rPr>
-  </w:style>
-  <w:style w:type="paragraph" w:styleId="Subtitle">
-    <w:name w:val="Subtitle"/>
-    <w:basedOn w:val="Normal"/>
-    <w:next w:val="Normal"/>
-    <w:link w:val="SubtitleChar"/>
-    <w:uiPriority w:val="11"/>
-    <w:qFormat/>
-    <w:pPr>
-      <w:numPr>
-        <w:ilvl w:val="1"/>
-      </w:numPr>
-      <w:spacing w:after="240" w:line="240" w:lineRule="auto"/>
-    </w:pPr>
-    <w:rPr>
-      <w:rFonts w:asciiTheme="majorHAnsi" w:eastAsiaTheme="majorEastAsia" w:hAnsiTheme="majorHAnsi" w:cstheme="majorBidi"/>
-      <w:color w:val="404040" w:themeColor="text1" w:themeTint="BF"/>
-      <w:sz w:val="28"/>
-      <w:szCs w:val="28"/>
-    </w:rPr>
-  </w:style>
-  <w:style w:type="character" w:customStyle="1" w:styleId="SubtitleChar">
-    <w:name w:val="Subtitle Char"/>
-    <w:basedOn w:val="DefaultParagraphFont"/>
-    <w:link w:val="Subtitle"/>
-    <w:uiPriority w:val="11"/>
-    <w:rPr>
-      <w:rFonts w:asciiTheme="majorHAnsi" w:eastAsiaTheme="majorEastAsia" w:hAnsiTheme="majorHAnsi" w:cstheme="majorBidi"/>
-      <w:color w:val="404040" w:themeColor="text1" w:themeTint="BF"/>
-      <w:sz w:val="28"/>
-      <w:szCs w:val="28"/>
-    </w:rPr>
-  </w:style>
-  <w:style w:type="character" w:customStyle="1" w:styleId="Heading1Char">
-    <w:name w:val="Heading 1 Char"/>
-    <w:basedOn w:val="DefaultParagraphFont"/>
-    <w:link w:val="Heading1"/>
-    <w:uiPriority w:val="9"/>
-    <w:rPr>
-      <w:rFonts w:asciiTheme="majorHAnsi" w:eastAsiaTheme="majorEastAsia" w:hAnsiTheme="majorHAnsi" w:cstheme="majorBidi"/>
-      <w:color w:val="90C226" w:themeColor="accent1"/>
-      <w:sz w:val="32"/>
-      <w:szCs w:val="32"/>
-    </w:rPr>
-  </w:style>
-  <w:style w:type="character" w:customStyle="1" w:styleId="Heading2Char">
-    <w:name w:val="Heading 2 Char"/>
-    <w:basedOn w:val="DefaultParagraphFont"/>
-    <w:link w:val="Heading2"/>
-    <w:uiPriority w:val="9"/>
-    <w:rPr>
-      <w:rFonts w:asciiTheme="majorHAnsi" w:eastAsiaTheme="majorEastAsia" w:hAnsiTheme="majorHAnsi" w:cstheme="majorBidi"/>
-      <w:color w:val="90C226" w:themeColor="accent1"/>
-      <w:sz w:val="28"/>
-      <w:szCs w:val="28"/>
-    </w:rPr>
-  </w:style>
-  <w:style w:type="character" w:customStyle="1" w:styleId="Heading3Char">
-    <w:name w:val="Heading 3 Char"/>
-    <w:basedOn w:val="DefaultParagraphFont"/>
-    <w:link w:val="Heading3"/>
-    <w:uiPriority w:val="9"/>
-    <w:rPr>
-      <w:rFonts w:asciiTheme="majorHAnsi" w:eastAsiaTheme="majorEastAsia" w:hAnsiTheme="majorHAnsi" w:cstheme="majorBidi"/>
-      <w:color w:val="404040" w:themeColor="text1" w:themeTint="BF"/>
-      <w:sz w:val="26"/>
-      <w:szCs w:val="26"/>
-    </w:rPr>
-  </w:style>
-  <w:style w:type="character" w:customStyle="1" w:styleId="Heading4Char">
-    <w:name w:val="Heading 4 Char"/>
-    <w:basedOn w:val="DefaultParagraphFont"/>
-    <w:link w:val="Heading4"/>
-    <w:uiPriority w:val="9"/>
-    <w:rPr>
-      <w:rFonts w:asciiTheme="majorHAnsi" w:eastAsiaTheme="majorEastAsia" w:hAnsiTheme="majorHAnsi" w:cstheme="majorBidi"/>
-      <w:sz w:val="24"/>
-      <w:szCs w:val="24"/>
-    </w:rPr>
-  </w:style>
-  <w:style w:type="character" w:customStyle="1" w:styleId="Heading5Char">
-    <w:name w:val="Heading 5 Char"/>
-    <w:basedOn w:val="DefaultParagraphFont"/>
-    <w:link w:val="Heading5"/>
-    <w:uiPriority w:val="9"/>
-    <w:rPr>
-      <w:rFonts w:asciiTheme="majorHAnsi" w:eastAsiaTheme="majorEastAsia" w:hAnsiTheme="majorHAnsi" w:cstheme="majorBidi"/>
-      <w:i/>
-      <w:iCs/>
-      <w:sz w:val="22"/>
-      <w:szCs w:val="22"/>
-    </w:rPr>
-  </w:style>
-  <w:style w:type="character" w:customStyle="1" w:styleId="Heading6Char">
-    <w:name w:val="Heading 6 Char"/>
-    <w:basedOn w:val="DefaultParagraphFont"/>
-    <w:link w:val="Heading6"/>
-    <w:uiPriority w:val="9"/>
-    <w:semiHidden/>
-    <w:rPr>
-      <w:rFonts w:asciiTheme="majorHAnsi" w:eastAsiaTheme="majorEastAsia" w:hAnsiTheme="majorHAnsi" w:cstheme="majorBidi"/>
-      <w:color w:val="595959" w:themeColor="text1" w:themeTint="A6"/>
-    </w:rPr>
-  </w:style>
-  <w:style w:type="character" w:customStyle="1" w:styleId="Heading7Char">
-    <w:name w:val="Heading 7 Char"/>
-    <w:basedOn w:val="DefaultParagraphFont"/>
-    <w:link w:val="Heading7"/>
-    <w:uiPriority w:val="9"/>
-    <w:semiHidden/>
-    <w:rPr>
-      <w:rFonts w:asciiTheme="majorHAnsi" w:eastAsiaTheme="majorEastAsia" w:hAnsiTheme="majorHAnsi" w:cstheme="majorBidi"/>
-      <w:i/>
-      <w:iCs/>
-      <w:color w:val="595959" w:themeColor="text1" w:themeTint="A6"/>
-    </w:rPr>
-  </w:style>
-  <w:style w:type="character" w:customStyle="1" w:styleId="Heading8Char">
-    <w:name w:val="Heading 8 Char"/>
-    <w:basedOn w:val="DefaultParagraphFont"/>
-    <w:link w:val="Heading8"/>
-    <w:uiPriority w:val="9"/>
-    <w:semiHidden/>
-    <w:rPr>
-      <w:rFonts w:asciiTheme="majorHAnsi" w:eastAsiaTheme="majorEastAsia" w:hAnsiTheme="majorHAnsi" w:cstheme="majorBidi"/>
-      <w:smallCaps/>
-      <w:color w:val="595959" w:themeColor="text1" w:themeTint="A6"/>
-    </w:rPr>
-  </w:style>
-  <w:style w:type="character" w:customStyle="1" w:styleId="Heading9Char">
-    <w:name w:val="Heading 9 Char"/>
-    <w:basedOn w:val="DefaultParagraphFont"/>
-    <w:link w:val="Heading9"/>
-    <w:uiPriority w:val="9"/>
-    <w:semiHidden/>
-    <w:rPr>
-      <w:rFonts w:asciiTheme="majorHAnsi" w:eastAsiaTheme="majorEastAsia" w:hAnsiTheme="majorHAnsi" w:cstheme="majorBidi"/>
-      <w:i/>
-      <w:iCs/>
-      <w:smallCaps/>
-      <w:color w:val="595959" w:themeColor="text1" w:themeTint="A6"/>
-    </w:rPr>
-  </w:style>
-  <w:style w:type="character" w:styleId="SubtleEmphasis">
-    <w:name w:val="Subtle Emphasis"/>
-    <w:basedOn w:val="DefaultParagraphFont"/>
-    <w:uiPriority w:val="19"/>
-    <w:qFormat/>
-    <w:rPr>
-      <w:i/>
-      <w:iCs/>
-      <w:color w:val="595959" w:themeColor="text1" w:themeTint="A6"/>
-    </w:rPr>
-  </w:style>
-  <w:style w:type="character" w:styleId="Emphasis">
-    <w:name w:val="Emphasis"/>
-    <w:basedOn w:val="DefaultParagraphFont"/>
-    <w:uiPriority w:val="20"/>
-    <w:qFormat/>
-    <w:rPr>
-      <w:i/>
-      <w:iCs/>
-    </w:rPr>
-  </w:style>
-  <w:style w:type="character" w:styleId="IntenseEmphasis">
-    <w:name w:val="Intense Emphasis"/>
-    <w:basedOn w:val="DefaultParagraphFont"/>
-    <w:uiPriority w:val="21"/>
-    <w:qFormat/>
-    <w:rPr>
-      <w:b/>
-      <w:bCs/>
-      <w:i/>
-      <w:iCs/>
-    </w:rPr>
-  </w:style>
-  <w:style w:type="character" w:styleId="Strong">
-    <w:name w:val="Strong"/>
-    <w:basedOn w:val="DefaultParagraphFont"/>
-    <w:uiPriority w:val="22"/>
-    <w:qFormat/>
-    <w:rPr>
-      <w:b/>
-      <w:bCs/>
-    </w:rPr>
-  </w:style>
-  <w:style w:type="paragraph" w:styleId="Quote">
-    <w:name w:val="Quote"/>
-    <w:basedOn w:val="Normal"/>
-    <w:next w:val="Normal"/>
-    <w:link w:val="QuoteChar"/>
-    <w:uiPriority w:val="29"/>
-    <w:qFormat/>
-    <w:pPr>
-      <w:spacing w:before="240" w:after="240" w:line="252" w:lineRule="auto"/>
-      <w:ind w:left="864" w:right="864"/>
-      <w:jc w:val="center"/>
-    </w:pPr>
-    <w:rPr>
-      <w:i/>
-      <w:iCs/>
-    </w:rPr>
-  </w:style>
-  <w:style w:type="character" w:customStyle="1" w:styleId="QuoteChar">
-    <w:name w:val="Quote Char"/>
-    <w:basedOn w:val="DefaultParagraphFont"/>
-    <w:link w:val="Quote"/>
-    <w:uiPriority w:val="29"/>
-    <w:rPr>
-      <w:i/>
-      <w:iCs/>
-    </w:rPr>
-  </w:style>
-  <w:style w:type="paragraph" w:styleId="IntenseQuote">
-    <w:name w:val="Intense Quote"/>
-    <w:basedOn w:val="Normal"/>
-    <w:next w:val="Normal"/>
-    <w:link w:val="IntenseQuoteChar"/>
-    <w:uiPriority w:val="30"/>
-    <w:qFormat/>
-    <w:pPr>
-      <w:spacing w:before="100" w:beforeAutospacing="1" w:after="240"/>
-      <w:ind w:left="864" w:right="864"/>
-      <w:jc w:val="center"/>
-    </w:pPr>
-    <w:rPr>
-      <w:rFonts w:asciiTheme="majorHAnsi" w:eastAsiaTheme="majorEastAsia" w:hAnsiTheme="majorHAnsi" w:cstheme="majorBidi"/>
-      <w:color w:val="90C226" w:themeColor="accent1"/>
-      <w:sz w:val="28"/>
-      <w:szCs w:val="28"/>
-    </w:rPr>
-  </w:style>
-  <w:style w:type="character" w:customStyle="1" w:styleId="IntenseQuoteChar">
-    <w:name w:val="Intense Quote Char"/>
-    <w:basedOn w:val="DefaultParagraphFont"/>
-    <w:link w:val="IntenseQuote"/>
-    <w:uiPriority w:val="30"/>
-    <w:rPr>
-      <w:rFonts w:asciiTheme="majorHAnsi" w:eastAsiaTheme="majorEastAsia" w:hAnsiTheme="majorHAnsi" w:cstheme="majorBidi"/>
-      <w:color w:val="90C226" w:themeColor="accent1"/>
-      <w:sz w:val="28"/>
-      <w:szCs w:val="28"/>
-    </w:rPr>
-  </w:style>
-  <w:style w:type="character" w:styleId="SubtleReference">
-    <w:name w:val="Subtle Reference"/>
-    <w:basedOn w:val="DefaultParagraphFont"/>
-    <w:uiPriority w:val="31"/>
-    <w:qFormat/>
-    <w:rPr>
-      <w:smallCaps/>
-      <w:color w:val="404040" w:themeColor="text1" w:themeTint="BF"/>
-    </w:rPr>
-  </w:style>
-  <w:style w:type="character" w:styleId="IntenseReference">
-    <w:name w:val="Intense Reference"/>
-    <w:basedOn w:val="DefaultParagraphFont"/>
-    <w:uiPriority w:val="32"/>
-    <w:qFormat/>
-    <w:rPr>
-      <w:b/>
-      <w:bCs/>
-      <w:smallCaps/>
-      <w:u w:val="single"/>
-    </w:rPr>
-  </w:style>
-  <w:style w:type="character" w:styleId="BookTitle">
-    <w:name w:val="Book Title"/>
-    <w:basedOn w:val="DefaultParagraphFont"/>
-    <w:uiPriority w:val="33"/>
-    <w:qFormat/>
-    <w:rPr>
-      <w:b/>
-      <w:bCs/>
-      <w:smallCaps/>
-    </w:rPr>
-  </w:style>
-  <w:style w:type="paragraph" w:styleId="Caption">
-    <w:name w:val="caption"/>
-    <w:basedOn w:val="Normal"/>
-    <w:next w:val="Normal"/>
-    <w:uiPriority w:val="35"/>
-    <w:semiHidden/>
-    <w:unhideWhenUsed/>
-    <w:qFormat/>
-    <w:pPr>
-      <w:spacing w:line="240" w:lineRule="auto"/>
-    </w:pPr>
-    <w:rPr>
-      <w:b/>
-      <w:bCs/>
-      <w:color w:val="404040" w:themeColor="text1" w:themeTint="BF"/>
-    </w:rPr>
-  </w:style>
-  <w:style w:type="paragraph" w:styleId="TOCHeading">
-    <w:name w:val="TOC Heading"/>
-    <w:basedOn w:val="Heading1"/>
-    <w:next w:val="Normal"/>
-    <w:uiPriority w:val="39"/>
-    <w:semiHidden/>
-    <w:unhideWhenUsed/>
-    <w:qFormat/>
-    <w:pPr>
-      <w:outlineLvl w:val="9"/>
-    </w:pPr>
-  </w:style>
-  <w:style w:type="paragraph" w:styleId="NoSpacing">
-    <w:name w:val="No Spacing"/>
-    <w:uiPriority w:val="1"/>
-    <w:qFormat/>
-    <w:pPr>
-      <w:spacing w:after="0" w:line="240" w:lineRule="auto"/>
-    </w:pPr>
-  </w:style>
-  <w:style w:type="paragraph" w:styleId="ListParagraph">
-    <w:name w:val="List Paragraph"/>
-    <w:basedOn w:val="Normal"/>
-    <w:uiPriority w:val="34"/>
-    <w:qFormat/>
-    <w:pPr>
-      <w:ind w:left="720"/>
-      <w:contextualSpacing/>
-    </w:pPr>
-  </w:style>
-  <w:style w:type="character" w:styleId="PlaceholderText">
-    <w:name w:val="Placeholder Text"/>
-    <w:basedOn w:val="DefaultParagraphFont"/>
-    <w:uiPriority w:val="99"/>
-    <w:semiHidden/>
-    <w:rsid w:val="00B46539"/>
-    <w:rPr>
-      <w:color w:val="808080"/>
-    </w:rPr>
-  </w:style>
-  <w:style w:type="paragraph" w:styleId="BalloonText">
-    <w:name w:val="Balloon Text"/>
-    <w:basedOn w:val="Normal"/>
-    <w:link w:val="BalloonTextChar"/>
-    <w:uiPriority w:val="99"/>
-    <w:semiHidden/>
-    <w:unhideWhenUsed/>
-    <w:rsid w:val="00024064"/>
-    <w:pPr>
-      <w:spacing w:after="0" w:line="240" w:lineRule="auto"/>
-    </w:pPr>
-    <w:rPr>
-      <w:rFonts w:ascii="Tahoma" w:hAnsi="Tahoma" w:cs="Tahoma"/>
-      <w:sz w:val="16"/>
-      <w:szCs w:val="16"/>
-    </w:rPr>
-  </w:style>
-  <w:style w:type="character" w:customStyle="1" w:styleId="BalloonTextChar">
-    <w:name w:val="Balloon Text Char"/>
-    <w:basedOn w:val="DefaultParagraphFont"/>
-    <w:link w:val="BalloonText"/>
-    <w:uiPriority w:val="99"/>
-    <w:semiHidden/>
-    <w:rsid w:val="00024064"/>
-    <w:rPr>
-      <w:rFonts w:ascii="Tahoma" w:hAnsi="Tahoma" w:cs="Tahoma"/>
-      <w:sz w:val="16"/>
-      <w:szCs w:val="16"/>
-    </w:rPr>
-  </w:style>
-  <w:style w:type="paragraph" w:styleId="Header">
-    <w:name w:val="header"/>
-    <w:basedOn w:val="Normal"/>
-    <w:link w:val="HeaderChar"/>
-    <w:uiPriority w:val="99"/>
-    <w:unhideWhenUsed/>
-    <w:rsid w:val="00E75B4D"/>
-    <w:pPr>
-      <w:tabs>
-        <w:tab w:val="center" w:pos="4680"/>
-        <w:tab w:val="right" w:pos="9360"/>
-      </w:tabs>
-      <w:spacing w:after="0" w:line="240" w:lineRule="auto"/>
-    </w:pPr>
-  </w:style>
-  <w:style w:type="character" w:customStyle="1" w:styleId="HeaderChar">
-    <w:name w:val="Header Char"/>
-    <w:basedOn w:val="DefaultParagraphFont"/>
-    <w:link w:val="Header"/>
-    <w:uiPriority w:val="99"/>
-    <w:rsid w:val="00E75B4D"/>
-  </w:style>
-  <w:style w:type="paragraph" w:styleId="Footer">
-    <w:name w:val="footer"/>
-    <w:basedOn w:val="Normal"/>
-    <w:link w:val="FooterChar"/>
-    <w:uiPriority w:val="99"/>
-    <w:unhideWhenUsed/>
-    <w:rsid w:val="00E75B4D"/>
-    <w:pPr>
-      <w:tabs>
-        <w:tab w:val="center" w:pos="4680"/>
-        <w:tab w:val="right" w:pos="9360"/>
-      </w:tabs>
-      <w:spacing w:after="0" w:line="240" w:lineRule="auto"/>
-    </w:pPr>
-  </w:style>
-  <w:style w:type="character" w:customStyle="1" w:styleId="FooterChar">
-    <w:name w:val="Footer Char"/>
-    <w:basedOn w:val="DefaultParagraphFont"/>
-    <w:link w:val="Footer"/>
-    <w:uiPriority w:val="99"/>
-    <w:rsid w:val="00E75B4D"/>
-  </w:style>
-  <w:style w:type="table" w:styleId="TableGrid">
-    <w:name w:val="Table Grid"/>
-    <w:basedOn w:val="TableNormal"/>
-    <w:uiPriority w:val="59"/>
-    <w:rsid w:val="00363F99"/>
-    <w:pPr>
-      <w:spacing w:after="0" w:line="240" w:lineRule="auto"/>
-    </w:pPr>
-    <w:tblPr>
-      <w:tblInd w:w="0" w:type="dxa"/>
-      <w:tblBorders>
-        <w:top w:val="single" w:sz="4" w:space="0" w:color="auto"/>
-        <w:left w:val="single" w:sz="4" w:space="0" w:color="auto"/>
-        <w:bottom w:val="single" w:sz="4" w:space="0" w:color="auto"/>
-        <w:right w:val="single" w:sz="4" w:space="0" w:color="auto"/>
-        <w:insideH w:val="single" w:sz="4" w:space="0" w:color="auto"/>
-        <w:insideV w:val="single" w:sz="4" w:space="0" w:color="auto"/>
-      </w:tblBorders>
-      <w:tblCellMar>
-        <w:top w:w="0" w:type="dxa"/>
-        <w:left w:w="108" w:type="dxa"/>
-        <w:bottom w:w="0" w:type="dxa"/>
-        <w:right w:w="108" w:type="dxa"/>
-      </w:tblCellMar>
-    </w:tblPr>
-  </w:style>
-  <w:style w:type="paragraph" w:styleId="NormalWeb">
-    <w:name w:val="Normal (Web)"/>
-    <w:basedOn w:val="Normal"/>
-    <w:uiPriority w:val="99"/>
-    <w:semiHidden/>
-    <w:unhideWhenUsed/>
-    <w:rsid w:val="008E3F75"/>
-    <w:pPr>
-      <w:spacing w:before="100" w:beforeAutospacing="1" w:after="100" w:afterAutospacing="1" w:line="240" w:lineRule="auto"/>
-    </w:pPr>
-    <w:rPr>
-      <w:rFonts w:ascii="Times New Roman" w:eastAsia="Times New Roman" w:hAnsi="Times New Roman" w:cs="Times New Roman"/>
-      <w:sz w:val="24"/>
-      <w:szCs w:val="24"/>
-      <w:lang w:eastAsia="en-US"/>
-    </w:rPr>
-  </w:style>
-</w:styles>
-</file>
-
-<file path=word/stylesWithEffects.xml><?xml version="1.0" encoding="utf-8"?>
-<w:styles xmlns:wpc="http://schemas.microsoft.com/office/word/2010/wordprocessingCanvas" xmlns:mc="http://schemas.openxmlformats.org/markup-compatibility/2006" xmlns:o="urn:schemas-microsoft-com:office:office" xmlns:r="http://schemas.openxmlformats.org/officeDocument/2006/relationships" xmlns:m="http://schemas.openxmlformats.org/officeDocument/2006/math" xmlns:v="urn:schemas-microsoft-com:vml" xmlns:wp14="http://schemas.microsoft.com/office/word/2010/wordprocessingDrawing" xmlns:wp="http://schemas.openxmlformats.org/drawingml/2006/wordprocessingDrawing" xmlns:w10="urn:schemas-microsoft-com:office:word" xmlns:w="http://schemas.openxmlformats.org/wordprocessingml/2006/main" xmlns:w14="http://schemas.microsoft.com/office/word/2010/wordml" xmlns:wpg="http://schemas.microsoft.com/office/word/2010/wordprocessingGroup" xmlns:wpi="http://schemas.microsoft.com/office/word/2010/wordprocessingInk" xmlns:wne="http://schemas.microsoft.com/office/word/2006/wordml" xmlns:wps="http://schemas.microsoft.com/office/word/2010/wordprocessingShape" mc:Ignorable="w14 wp14">
-  <w:docDefaults>
-    <w:rPrDefault>
-      <w:rPr>
-        <w:rFonts w:asciiTheme="minorHAnsi" w:eastAsiaTheme="minorEastAsia" w:hAnsiTheme="minorHAnsi" w:cstheme="minorBidi"/>
-        <w:lang w:val="en-US" w:eastAsia="ja-JP" w:bidi="ar-SA"/>
-      </w:rPr>
-    </w:rPrDefault>
-    <w:pPrDefault>
-      <w:pPr>
-        <w:spacing w:after="120" w:line="264" w:lineRule="auto"/>
-      </w:pPr>
-    </w:pPrDefault>
-  </w:docDefaults>
-  <w:latentStyles w:defLockedState="0" w:defUIPriority="99" w:defSemiHidden="1" w:defUnhideWhenUsed="1" w:defQFormat="0" w:count="267">
-    <w:lsdException w:name="Normal" w:semiHidden="0" w:uiPriority="0" w:unhideWhenUsed="0" w:qFormat="1"/>
-    <w:lsdException w:name="heading 1" w:semiHidden="0" w:uiPriority="9" w:unhideWhenUsed="0" w:qFormat="1"/>
-    <w:lsdException w:name="heading 2" w:uiPriority="9" w:qFormat="1"/>
-    <w:lsdException w:name="heading 3" w:uiPriority="9" w:qFormat="1"/>
-    <w:lsdException w:name="heading 4" w:uiPriority="9" w:qFormat="1"/>
-    <w:lsdException w:name="heading 5" w:uiPriority="9" w:qFormat="1"/>
-    <w:lsdException w:name="heading 6" w:uiPriority="9" w:qFormat="1"/>
-    <w:lsdException w:name="heading 7" w:uiPriority="9" w:qFormat="1"/>
-    <w:lsdException w:name="heading 8" w:uiPriority="9" w:qFormat="1"/>
-    <w:lsdException w:name="heading 9" w:uiPriority="9" w:qFormat="1"/>
-    <w:lsdException w:name="toc 1" w:uiPriority="39"/>
-    <w:lsdException w:name="toc 2" w:uiPriority="39"/>
-    <w:lsdException w:name="toc 3" w:uiPriority="39"/>
-    <w:lsdException w:name="toc 4" w:uiPriority="39"/>
-    <w:lsdException w:name="toc 5" w:uiPriority="39"/>
-    <w:lsdException w:name="toc 6" w:uiPriority="39"/>
-    <w:lsdException w:name="toc 7" w:uiPriority="39"/>
-    <w:lsdException w:name="toc 8" w:uiPriority="39"/>
-    <w:lsdException w:name="toc 9" w:uiPriority="39"/>
-    <w:lsdException w:name="caption" w:uiPriority="35" w:qFormat="1"/>
-    <w:lsdException w:name="Title" w:semiHidden="0" w:uiPriority="10" w:unhideWhenUsed="0" w:qFormat="1"/>
-    <w:lsdException w:name="Default Paragraph Font" w:uiPriority="1"/>
-    <w:lsdException w:name="Subtitle" w:semiHidden="0" w:uiPriority="11" w:unhideWhenUsed="0" w:qFormat="1"/>
-    <w:lsdException w:name="Strong" w:semiHidden="0" w:uiPriority="22" w:unhideWhenUsed="0" w:qFormat="1"/>
-    <w:lsdException w:name="Emphasis" w:semiHidden="0" w:uiPriority="20" w:unhideWhenUsed="0" w:qFormat="1"/>
-    <w:lsdException w:name="Table Grid" w:semiHidden="0" w:uiPriority="59" w:unhideWhenUsed="0"/>
-    <w:lsdException w:name="Placeholder Text" w:unhideWhenUsed="0"/>
-    <w:lsdException w:name="No Spacing" w:semiHidden="0" w:uiPriority="1" w:unhideWhenUsed="0" w:qFormat="1"/>
-    <w:lsdException w:name="Light Shading" w:semiHidden="0" w:uiPriority="60" w:unhideWhenUsed="0"/>
-    <w:lsdException w:name="Light List" w:semiHidden="0" w:uiPriority="61" w:unhideWhenUsed="0"/>
-    <w:lsdException w:name="Light Grid" w:semiHidden="0" w:uiPriority="62" w:unhideWhenUsed="0"/>
-    <w:lsdException w:name="Medium Shading 1" w:semiHidden="0" w:uiPriority="63" w:unhideWhenUsed="0"/>
-    <w:lsdException w:name="Medium Shading 2" w:semiHidden="0" w:uiPriority="64" w:unhideWhenUsed="0"/>
-    <w:lsdException w:name="Medium List 1" w:semiHidden="0" w:uiPriority="65" w:unhideWhenUsed="0"/>
-    <w:lsdException w:name="Medium List 2" w:semiHidden="0" w:uiPriority="66" w:unhideWhenUsed="0"/>
-    <w:lsdException w:name="Medium Grid 1" w:semiHidden="0" w:uiPriority="67" w:unhideWhenUsed="0"/>
-    <w:lsdException w:name="Medium Grid 2" w:semiHidden="0" w:uiPriority="68" w:unhideWhenUsed="0"/>
-    <w:lsdException w:name="Medium Grid 3" w:semiHidden="0" w:uiPriority="69" w:unhideWhenUsed="0"/>
-    <w:lsdException w:name="Dark List" w:semiHidden="0" w:uiPriority="70" w:unhideWhenUsed="0"/>
-    <w:lsdException w:name="Colorful Shading" w:semiHidden="0" w:uiPriority="71" w:unhideWhenUsed="0"/>
-    <w:lsdException w:name="Colorful List" w:semiHidden="0" w:uiPriority="72" w:unhideWhenUsed="0"/>
-    <w:lsdException w:name="Colorful Grid" w:semiHidden="0" w:uiPriority="73" w:unhideWhenUsed="0"/>
-    <w:lsdException w:name="Light Shading Accent 1" w:semiHidden="0" w:uiPriority="60" w:unhideWhenUsed="0"/>
-    <w:lsdException w:name="Light List Accent 1" w:semiHidden="0" w:uiPriority="61" w:unhideWhenUsed="0"/>
-    <w:lsdException w:name="Light Grid Accent 1" w:semiHidden="0" w:uiPriority="62" w:unhideWhenUsed="0"/>
-    <w:lsdException w:name="Medium Shading 1 Accent 1" w:semiHidden="0" w:uiPriority="63" w:unhideWhenUsed="0"/>
-    <w:lsdException w:name="Medium Shading 2 Accent 1" w:semiHidden="0" w:uiPriority="64" w:unhideWhenUsed="0"/>
-    <w:lsdException w:name="Medium List 1 Accent 1" w:semiHidden="0" w:uiPriority="65" w:unhideWhenUsed="0"/>
-    <w:lsdException w:name="Revision" w:unhideWhenUsed="0"/>
-    <w:lsdException w:name="List Paragraph" w:semiHidden="0" w:uiPriority="34" w:unhideWhenUsed="0" w:qFormat="1"/>
-    <w:lsdException w:name="Quote" w:semiHidden="0" w:uiPriority="29" w:unhideWhenUsed="0" w:qFormat="1"/>
-    <w:lsdException w:name="Intense Quote" w:semiHidden="0" w:uiPriority="30" w:unhideWhenUsed="0" w:qFormat="1"/>
-    <w:lsdException w:name="Medium List 2 Accent 1" w:semiHidden="0" w:uiPriority="66" w:unhideWhenUsed="0"/>
-    <w:lsdException w:name="Medium Grid 1 Accent 1" w:semiHidden="0" w:uiPriority="67" w:unhideWhenUsed="0"/>
-    <w:lsdException w:name="Medium Grid 2 Accent 1" w:semiHidden="0" w:uiPriority="68" w:unhideWhenUsed="0"/>
-    <w:lsdException w:name="Medium Grid 3 Accent 1" w:semiHidden="0" w:uiPriority="69" w:unhideWhenUsed="0"/>
-    <w:lsdException w:name="Dark List Accent 1" w:semiHidden="0" w:uiPriority="70" w:unhideWhenUsed="0"/>
-    <w:lsdException w:name="Colorful Shading Accent 1" w:semiHidden="0" w:uiPriority="71" w:unhideWhenUsed="0"/>
-    <w:lsdException w:name="Colorful List Accent 1" w:semiHidden="0" w:uiPriority="72" w:unhideWhenUsed="0"/>
-    <w:lsdException w:name="Colorful Grid Accent 1" w:semiHidden="0" w:uiPriority="73" w:unhideWhenUsed="0"/>
-    <w:lsdException w:name="Light Shading Accent 2" w:semiHidden="0" w:uiPriority="60" w:unhideWhenUsed="0"/>
-    <w:lsdException w:name="Light List Accent 2" w:semiHidden="0" w:uiPriority="61" w:unhideWhenUsed="0"/>
-    <w:lsdException w:name="Light Grid Accent 2" w:semiHidden="0" w:uiPriority="62" w:unhideWhenUsed="0"/>
-    <w:lsdException w:name="Medium Shading 1 Accent 2" w:semiHidden="0" w:uiPriority="63" w:unhideWhenUsed="0"/>
-    <w:lsdException w:name="Medium Shading 2 Accent 2" w:semiHidden="0" w:uiPriority="64" w:unhideWhenUsed="0"/>
-    <w:lsdException w:name="Medium List 1 Accent 2" w:semiHidden="0" w:uiPriority="65" w:unhideWhenUsed="0"/>
-    <w:lsdException w:name="Medium List 2 Accent 2" w:semiHidden="0" w:uiPriority="66" w:unhideWhenUsed="0"/>
-    <w:lsdException w:name="Medium Grid 1 Accent 2" w:semiHidden="0" w:uiPriority="67" w:unhideWhenUsed="0"/>
-    <w:lsdException w:name="Medium Grid 2 Accent 2" w:semiHidden="0" w:uiPriority="68" w:unhideWhenUsed="0"/>
-    <w:lsdException w:name="Medium Grid 3 Accent 2" w:semiHidden="0" w:uiPriority="69" w:unhideWhenUsed="0"/>
-    <w:lsdException w:name="Dark List Accent 2" w:semiHidden="0" w:uiPriority="70" w:unhideWhenUsed="0"/>
-    <w:lsdException w:name="Colorful Shading Accent 2" w:semiHidden="0" w:uiPriority="71" w:unhideWhenUsed="0"/>
-    <w:lsdException w:name="Colorful List Accent 2" w:semiHidden="0" w:uiPriority="72" w:unhideWhenUsed="0"/>
-    <w:lsdException w:name="Colorful Grid Accent 2" w:semiHidden="0" w:uiPriority="73" w:unhideWhenUsed="0"/>
-    <w:lsdException w:name="Light Shading Accent 3" w:semiHidden="0" w:uiPriority="60" w:unhideWhenUsed="0"/>
-    <w:lsdException w:name="Light List Accent 3" w:semiHidden="0" w:uiPriority="61" w:unhideWhenUsed="0"/>
-    <w:lsdException w:name="Light Grid Accent 3" w:semiHidden="0" w:uiPriority="62" w:unhideWhenUsed="0"/>
-    <w:lsdException w:name="Medium Shading 1 Accent 3" w:semiHidden="0" w:uiPriority="63" w:unhideWhenUsed="0"/>
-    <w:lsdException w:name="Medium Shading 2 Accent 3" w:semiHidden="0" w:uiPriority="64" w:unhideWhenUsed="0"/>
-    <w:lsdException w:name="Medium List 1 Accent 3" w:semiHidden="0" w:uiPriority="65" w:unhideWhenUsed="0"/>
-    <w:lsdException w:name="Medium List 2 Accent 3" w:semiHidden="0" w:uiPriority="66" w:unhideWhenUsed="0"/>
-    <w:lsdException w:name="Medium Grid 1 Accent 3" w:semiHidden="0" w:uiPriority="67" w:unhideWhenUsed="0"/>
-    <w:lsdException w:name="Medium Grid 2 Accent 3" w:semiHidden="0" w:uiPriority="68" w:unhideWhenUsed="0"/>
-    <w:lsdException w:name="Medium Grid 3 Accent 3" w:semiHidden="0" w:uiPriority="69" w:unhideWhenUsed="0"/>
-    <w:lsdException w:name="Dark List Accent 3" w:semiHidden="0" w:uiPriority="70" w:unhideWhenUsed="0"/>
-    <w:lsdException w:name="Colorful Shading Accent 3" w:semiHidden="0" w:uiPriority="71" w:unhideWhenUsed="0"/>
-    <w:lsdException w:name="Colorful List Accent 3" w:semiHidden="0" w:uiPriority="72" w:unhideWhenUsed="0"/>
-    <w:lsdException w:name="Colorful Grid Accent 3" w:semiHidden="0" w:uiPriority="73" w:unhideWhenUsed="0"/>
-    <w:lsdException w:name="Light Shading Accent 4" w:semiHidden="0" w:uiPriority="60" w:unhideWhenUsed="0"/>
-    <w:lsdException w:name="Light List Accent 4" w:semiHidden="0" w:uiPriority="61" w:unhideWhenUsed="0"/>
-    <w:lsdException w:name="Light Grid Accent 4" w:semiHidden="0" w:uiPriority="62" w:unhideWhenUsed="0"/>
-    <w:lsdException w:name="Medium Shading 1 Accent 4" w:semiHidden="0" w:uiPriority="63" w:unhideWhenUsed="0"/>
-    <w:lsdException w:name="Medium Shading 2 Accent 4" w:semiHidden="0" w:uiPriority="64" w:unhideWhenUsed="0"/>
-    <w:lsdException w:name="Medium List 1 Accent 4" w:semiHidden="0" w:uiPriority="65" w:unhideWhenUsed="0"/>
-    <w:lsdException w:name="Medium List 2 Accent 4" w:semiHidden="0" w:uiPriority="66" w:unhideWhenUsed="0"/>
-    <w:lsdException w:name="Medium Grid 1 Accent 4" w:semiHidden="0" w:uiPriority="67" w:unhideWhenUsed="0"/>
-    <w:lsdException w:name="Medium Grid 2 Accent 4" w:semiHidden="0" w:uiPriority="68" w:unhideWhenUsed="0"/>
-    <w:lsdException w:name="Medium Grid 3 Accent 4" w:semiHidden="0" w:uiPriority="69" w:unhideWhenUsed="0"/>
-    <w:lsdException w:name="Dark List Accent 4" w:semiHidden="0" w:uiPriority="70" w:unhideWhenUsed="0"/>
-    <w:lsdException w:name="Colorful Shading Accent 4" w:semiHidden="0" w:uiPriority="71" w:unhideWhenUsed="0"/>
-    <w:lsdException w:name="Colorful List Accent 4" w:semiHidden="0" w:uiPriority="72" w:unhideWhenUsed="0"/>
-    <w:lsdException w:name="Colorful Grid Accent 4" w:semiHidden="0" w:uiPriority="73" w:unhideWhenUsed="0"/>
-    <w:lsdException w:name="Light Shading Accent 5" w:semiHidden="0" w:uiPriority="60" w:unhideWhenUsed="0"/>
-    <w:lsdException w:name="Light List Accent 5" w:semiHidden="0" w:uiPriority="61" w:unhideWhenUsed="0"/>
-    <w:lsdException w:name="Light Grid Accent 5" w:semiHidden="0" w:uiPriority="62" w:unhideWhenUsed="0"/>
-    <w:lsdException w:name="Medium Shading 1 Accent 5" w:semiHidden="0" w:uiPriority="63" w:unhideWhenUsed="0"/>
-    <w:lsdException w:name="Medium Shading 2 Accent 5" w:semiHidden="0" w:uiPriority="64" w:unhideWhenUsed="0"/>
-    <w:lsdException w:name="Medium List 1 Accent 5" w:semiHidden="0" w:uiPriority="65" w:unhideWhenUsed="0"/>
-    <w:lsdException w:name="Medium List 2 Accent 5" w:semiHidden="0" w:uiPriority="66" w:unhideWhenUsed="0"/>
-    <w:lsdException w:name="Medium Grid 1 Accent 5" w:semiHidden="0" w:uiPriority="67" w:unhideWhenUsed="0"/>
-    <w:lsdException w:name="Medium Grid 2 Accent 5" w:semiHidden="0" w:uiPriority="68" w:unhideWhenUsed="0"/>
-    <w:lsdException w:name="Medium Grid 3 Accent 5" w:semiHidden="0" w:uiPriority="69" w:unhideWhenUsed="0"/>
-    <w:lsdException w:name="Dark List Accent 5" w:semiHidden="0" w:uiPriority="70" w:unhideWhenUsed="0"/>
-    <w:lsdException w:name="Colorful Shading Accent 5" w:semiHidden="0" w:uiPriority="71" w:unhideWhenUsed="0"/>
-    <w:lsdException w:name="Colorful List Accent 5" w:semiHidden="0" w:uiPriority="72" w:unhideWhenUsed="0"/>
-    <w:lsdException w:name="Colorful Grid Accent 5" w:semiHidden="0" w:uiPriority="73" w:unhideWhenUsed="0"/>
-    <w:lsdException w:name="Light Shading Accent 6" w:semiHidden="0" w:uiPriority="60" w:unhideWhenUsed="0"/>
-    <w:lsdException w:name="Light List Accent 6" w:semiHidden="0" w:uiPriority="61" w:unhideWhenUsed="0"/>
-    <w:lsdException w:name="Light Grid Accent 6" w:semiHidden="0" w:uiPriority="62" w:unhideWhenUsed="0"/>
-    <w:lsdException w:name="Medium Shading 1 Accent 6" w:semiHidden="0" w:uiPriority="63" w:unhideWhenUsed="0"/>
-    <w:lsdException w:name="Medium Shading 2 Accent 6" w:semiHidden="0" w:uiPriority="64" w:unhideWhenUsed="0"/>
-    <w:lsdException w:name="Medium List 1 Accent 6" w:semiHidden="0" w:uiPriority="65" w:unhideWhenUsed="0"/>
-    <w:lsdException w:name="Medium List 2 Accent 6" w:semiHidden="0" w:uiPriority="66" w:unhideWhenUsed="0"/>
-    <w:lsdException w:name="Medium Grid 1 Accent 6" w:semiHidden="0" w:uiPriority="67" w:unhideWhenUsed="0"/>
-    <w:lsdException w:name="Medium Grid 2 Accent 6" w:semiHidden="0" w:uiPriority="68" w:unhideWhenUsed="0"/>
-    <w:lsdException w:name="Medium Grid 3 Accent 6" w:semiHidden="0" w:uiPriority="69" w:unhideWhenUsed="0"/>
-    <w:lsdException w:name="Dark List Accent 6" w:semiHidden="0" w:uiPriority="70" w:unhideWhenUsed="0"/>
-    <w:lsdException w:name="Colorful Shading Accent 6" w:semiHidden="0" w:uiPriority="71" w:unhideWhenUsed="0"/>
-    <w:lsdException w:name="Colorful List Accent 6" w:semiHidden="0" w:uiPriority="72" w:unhideWhenUsed="0"/>
-    <w:lsdException w:name="Colorful Grid Accent 6" w:semiHidden="0" w:uiPriority="73" w:unhideWhenUsed="0"/>
-    <w:lsdException w:name="Subtle Emphasis" w:semiHidden="0" w:uiPriority="19" w:unhideWhenUsed="0" w:qFormat="1"/>
-    <w:lsdException w:name="Intense Emphasis" w:semiHidden="0" w:uiPriority="21" w:unhideWhenUsed="0" w:qFormat="1"/>
-    <w:lsdException w:name="Subtle Reference" w:semiHidden="0" w:uiPriority="31" w:unhideWhenUsed="0" w:qFormat="1"/>
-    <w:lsdException w:name="Intense Reference" w:semiHidden="0" w:uiPriority="32" w:unhideWhenUsed="0" w:qFormat="1"/>
-    <w:lsdException w:name="Book Title" w:semiHidden="0" w:uiPriority="33" w:unhideWhenUsed="0" w:qFormat="1"/>
-    <w:lsdException w:name="Bibliography" w:uiPriority="37"/>
-    <w:lsdException w:name="TOC Heading" w:uiPriority="39" w:qFormat="1"/>
+  <w:latentStyles w:defLockedState="0" w:defUIPriority="99" w:defSemiHidden="0" w:defUnhideWhenUsed="0" w:defQFormat="0" w:count="371">
+    <w:lsdException w:name="Normal" w:uiPriority="0" w:qFormat="1"/>
+    <w:lsdException w:name="heading 1" w:uiPriority="9" w:qFormat="1"/>
+    <w:lsdException w:name="heading 2" w:semiHidden="1" w:uiPriority="9" w:unhideWhenUsed="1" w:qFormat="1"/>
+    <w:lsdException w:name="heading 3" w:semiHidden="1" w:uiPriority="9" w:unhideWhenUsed="1" w:qFormat="1"/>
+    <w:lsdException w:name="heading 4" w:semiHidden="1" w:uiPriority="9" w:unhideWhenUsed="1" w:qFormat="1"/>
+    <w:lsdException w:name="heading 5" w:semiHidden="1" w:uiPriority="9" w:unhideWhenUsed="1" w:qFormat="1"/>
+    <w:lsdException w:name="heading 6" w:semiHidden="1" w:uiPriority="9" w:unhideWhenUsed="1" w:qFormat="1"/>
+    <w:lsdException w:name="heading 7" w:semiHidden="1" w:uiPriority="9" w:unhideWhenUsed="1" w:qFormat="1"/>
+    <w:lsdException w:name="heading 8" w:semiHidden="1" w:uiPriority="9" w:unhideWhenUsed="1" w:qFormat="1"/>
+    <w:lsdException w:name="heading 9" w:semiHidden="1" w:uiPriority="9" w:unhideWhenUsed="1" w:qFormat="1"/>
+    <w:lsdException w:name="index 1" w:semiHidden="1" w:unhideWhenUsed="1"/>
+    <w:lsdException w:name="index 2" w:semiHidden="1" w:unhideWhenUsed="1"/>
+    <w:lsdException w:name="index 3" w:semiHidden="1" w:unhideWhenUsed="1"/>
+    <w:lsdException w:name="index 4" w:semiHidden="1" w:unhideWhenUsed="1"/>
+    <w:lsdException w:name="index 5" w:semiHidden="1" w:unhideWhenUsed="1"/>
+    <w:lsdException w:name="index 6" w:semiHidden="1" w:unhideWhenUsed="1"/>
+    <w:lsdException w:name="index 7" w:semiHidden="1" w:unhideWhenUsed="1"/>
+    <w:lsdException w:name="index 8" w:semiHidden="1" w:unhideWhenUsed="1"/>
+    <w:lsdException w:name="index 9" w:semiHidden="1" w:unhideWhenUsed="1"/>
+    <w:lsdException w:name="toc 1" w:semiHidden="1" w:uiPriority="39" w:unhideWhenUsed="1"/>
+    <w:lsdException w:name="toc 2" w:semiHidden="1" w:uiPriority="39" w:unhideWhenUsed="1"/>
+    <w:lsdException w:name="toc 3" w:semiHidden="1" w:uiPriority="39" w:unhideWhenUsed="1"/>
+    <w:lsdException w:name="toc 4" w:semiHidden="1" w:uiPriority="39" w:unhideWhenUsed="1"/>
+    <w:lsdException w:name="toc 5" w:semiHidden="1" w:uiPriority="39" w:unhideWhenUsed="1"/>
+    <w:lsdException w:name="toc 6" w:semiHidden="1" w:uiPriority="39" w:unhideWhenUsed="1"/>
+    <w:lsdException w:name="toc 7" w:semiHidden="1" w:uiPriority="39" w:unhideWhenUsed="1"/>
+    <w:lsdException w:name="toc 8" w:semiHidden="1" w:uiPriority="39" w:unhideWhenUsed="1"/>
+    <w:lsdException w:name="toc 9" w:semiHidden="1" w:uiPriority="39" w:unhideWhenUsed="1"/>
+    <w:lsdException w:name="Normal Indent" w:semiHidden="1" w:unhideWhenUsed="1"/>
+    <w:lsdException w:name="footnote text" w:semiHidden="1" w:unhideWhenUsed="1"/>
+    <w:lsdException w:name="annotation text" w:semiHidden="1" w:unhideWhenUsed="1"/>
+    <w:lsdException w:name="header" w:semiHidden="1" w:unhideWhenUsed="1"/>
+    <w:lsdException w:name="footer" w:semiHidden="1" w:unhideWhenUsed="1"/>
+    <w:lsdException w:name="index heading" w:semiHidden="1" w:unhideWhenUsed="1"/>
+    <w:lsdException w:name="caption" w:semiHidden="1" w:uiPriority="35" w:unhideWhenUsed="1" w:qFormat="1"/>
+    <w:lsdException w:name="table of figures" w:semiHidden="1" w:unhideWhenUsed="1"/>
+    <w:lsdException w:name="envelope address" w:semiHidden="1" w:unhideWhenUsed="1"/>
+    <w:lsdException w:name="envelope return" w:semiHidden="1" w:unhideWhenUsed="1"/>
+    <w:lsdException w:name="footnote reference" w:semiHidden="1" w:unhideWhenUsed="1"/>
+    <w:lsdException w:name="annotation reference" w:semiHidden="1" w:unhideWhenUsed="1"/>
+    <w:lsdException w:name="line number" w:semiHidden="1" w:unhideWhenUsed="1"/>
+    <w:lsdException w:name="page number" w:semiHidden="1" w:unhideWhenUsed="1"/>
+    <w:lsdException w:name="endnote reference" w:semiHidden="1" w:unhideWhenUsed="1"/>
+    <w:lsdException w:name="endnote text" w:semiHidden="1" w:unhideWhenUsed="1"/>
+    <w:lsdException w:name="table of authorities" w:semiHidden="1" w:unhideWhenUsed="1"/>
+    <w:lsdException w:name="macro" w:semiHidden="1" w:unhideWhenUsed="1"/>
+    <w:lsdException w:name="toa heading" w:semiHidden="1" w:unhideWhenUsed="1"/>
+    <w:lsdException w:name="List" w:semiHidden="1" w:unhideWhenUsed="1"/>
+    <w:lsdException w:name="List Bullet" w:semiHidden="1" w:unhideWhenUsed="1"/>
+    <w:lsdException w:name="List Number" w:semiHidden="1" w:unhideWhenUsed="1"/>
+    <w:lsdException w:name="List 2" w:semiHidden="1" w:unhideWhenUsed="1"/>
+    <w:lsdException w:name="List 3" w:semiHidden="1" w:unhideWhenUsed="1"/>
+    <w:lsdException w:name="List 4" w:semiHidden="1" w:unhideWhenUsed="1"/>
+    <w:lsdException w:name="List 5" w:semiHidden="1" w:unhideWhenUsed="1"/>
+    <w:lsdException w:name="List Bullet 2" w:semiHidden="1" w:unhideWhenUsed="1"/>
+    <w:lsdException w:name="List Bullet 3" w:semiHidden="1" w:unhideWhenUsed="1"/>
+    <w:lsdException w:name="List Bullet 4" w:semiHidden="1" w:unhideWhenUsed="1"/>
+    <w:lsdException w:name="List Bullet 5" w:semiHidden="1" w:unhideWhenUsed="1"/>
+    <w:lsdException w:name="List Number 2" w:semiHidden="1" w:unhideWhenUsed="1"/>
+    <w:lsdException w:name="List Number 3" w:semiHidden="1" w:unhideWhenUsed="1"/>
+    <w:lsdException w:name="List Number 4" w:semiHidden="1" w:unhideWhenUsed="1"/>
+    <w:lsdException w:name="List Number 5" w:semiHidden="1" w:unhideWhenUsed="1"/>
+    <w:lsdException w:name="Title" w:uiPriority="10" w:qFormat="1"/>
+    <w:lsdException w:name="Closing" w:semiHidden="1" w:unhideWhenUsed="1"/>
+    <w:lsdException w:name="Signature" w:semiHidden="1" w:unhideWhenUsed="1"/>
+    <w:lsdException w:name="Default Paragraph Font" w:semiHidden="1" w:uiPriority="1" w:unhideWhenUsed="1"/>
+    <w:lsdException w:name="Body Text" w:semiHidden="1" w:unhideWhenUsed="1"/>
+    <w:lsdException w:name="Body Text Indent" w:semiHidden="1" w:unhideWhenUsed="1"/>
+    <w:lsdException w:name="List Continue" w:semiHidden="1" w:unhideWhenUsed="1"/>
+    <w:lsdException w:name="List Continue 2" w:semiHidden="1" w:unhideWhenUsed="1"/>
+    <w:lsdException w:name="List Continue 3" w:semiHidden="1" w:unhideWhenUsed="1"/>
+    <w:lsdException w:name="List Continue 4" w:semiHidden="1" w:unhideWhenUsed="1"/>
+    <w:lsdException w:name="List Continue 5" w:semiHidden="1" w:unhideWhenUsed="1"/>
+    <w:lsdException w:name="Message Header" w:semiHidden="1" w:unhideWhenUsed="1"/>
+    <w:lsdException w:name="Subtitle" w:uiPriority="11" w:qFormat="1"/>
+    <w:lsdException w:name="Salutation" w:semiHidden="1" w:unhideWhenUsed="1"/>
+    <w:lsdException w:name="Date" w:semiHidden="1" w:unhideWhenUsed="1"/>
+    <w:lsdException w:name="Body Text First Indent" w:semiHidden="1" w:unhideWhenUsed="1"/>
+    <w:lsdException w:name="Body Text First Indent 2" w:semiHidden="1" w:unhideWhenUsed="1"/>
+    <w:lsdException w:name="Note Heading" w:semiHidden="1" w:unhideWhenUsed="1"/>
+    <w:lsdException w:name="Body Text 2" w:semiHidden="1" w:unhideWhenUsed="1"/>
+    <w:lsdException w:name="Body Text 3" w:semiHidden="1" w:unhideWhenUsed="1"/>
+    <w:lsdException w:name="Body Text Indent 2" w:semiHidden="1" w:unhideWhenUsed="1"/>
+    <w:lsdException w:name="Body Text Indent 3" w:semiHidden="1" w:unhideWhenUsed="1"/>
+    <w:lsdException w:name="Block Text" w:semiHidden="1" w:unhideWhenUsed="1"/>
+    <w:lsdException w:name="Hyperlink" w:semiHidden="1" w:unhideWhenUsed="1"/>
+    <w:lsdException w:name="FollowedHyperlink" w:semiHidden="1" w:unhideWhenUsed="1"/>
+    <w:lsdException w:name="Strong" w:uiPriority="22" w:qFormat="1"/>
+    <w:lsdException w:name="Emphasis" w:uiPriority="20" w:qFormat="1"/>
+    <w:lsdException w:name="Document Map" w:semiHidden="1" w:unhideWhenUsed="1"/>
+    <w:lsdException w:name="Plain Text" w:semiHidden="1" w:unhideWhenUsed="1"/>
+    <w:lsdException w:name="E-mail Signature" w:semiHidden="1" w:unhideWhenUsed="1"/>
+    <w:lsdException w:name="HTML Top of Form" w:semiHidden="1" w:unhideWhenUsed="1"/>
+    <w:lsdException w:name="HTML Bottom of Form" w:semiHidden="1" w:unhideWhenUsed="1"/>
+    <w:lsdException w:name="Normal (Web)" w:semiHidden="1" w:unhideWhenUsed="1"/>
+    <w:lsdException w:name="HTML Acronym" w:semiHidden="1" w:unhideWhenUsed="1"/>
+    <w:lsdException w:name="HTML Address" w:semiHidden="1" w:unhideWhenUsed="1"/>
+    <w:lsdException w:name="HTML Cite" w:semiHidden="1" w:unhideWhenUsed="1"/>
+    <w:lsdException w:name="HTML Code" w:semiHidden="1" w:unhideWhenUsed="1"/>
+    <w:lsdException w:name="HTML Definition" w:semiHidden="1" w:unhideWhenUsed="1"/>
+    <w:lsdException w:name="HTML Keyboard" w:semiHidden="1" w:unhideWhenUsed="1"/>
+    <w:lsdException w:name="HTML Preformatted" w:semiHidden="1" w:unhideWhenUsed="1"/>
+    <w:lsdException w:name="HTML Sample" w:semiHidden="1" w:unhideWhenUsed="1"/>
+    <w:lsdException w:name="HTML Typewriter" w:semiHidden="1" w:unhideWhenUsed="1"/>
+    <w:lsdException w:name="HTML Variable" w:semiHidden="1" w:unhideWhenUsed="1"/>
+    <w:lsdException w:name="Normal Table" w:semiHidden="1" w:unhideWhenUsed="1"/>
+    <w:lsdException w:name="annotation subject" w:semiHidden="1" w:unhideWhenUsed="1"/>
+    <w:lsdException w:name="No List" w:semiHidden="1" w:unhideWhenUsed="1"/>
+    <w:lsdException w:name="Outline List 1" w:semiHidden="1" w:unhideWhenUsed="1"/>
+    <w:lsdException w:name="Outline List 2" w:semiHidden="1" w:unhideWhenUsed="1"/>
+    <w:lsdException w:name="Outline List 3" w:semiHidden="1" w:unhideWhenUsed="1"/>
+    <w:lsdException w:name="Table Simple 1" w:semiHidden="1" w:unhideWhenUsed="1"/>
+    <w:lsdException w:name="Table Simple 2" w:semiHidden="1" w:unhideWhenUsed="1"/>
+    <w:lsdException w:name="Table Simple 3" w:semiHidden="1" w:unhideWhenUsed="1"/>
+    <w:lsdException w:name="Table Classic 1" w:semiHidden="1" w:unhideWhenUsed="1"/>
+    <w:lsdException w:name="Table Classic 2" w:semiHidden="1" w:unhideWhenUsed="1"/>
+    <w:lsdException w:name="Table Classic 3" w:semiHidden="1" w:unhideWhenUsed="1"/>
+    <w:lsdException w:name="Table Classic 4" w:semiHidden="1" w:unhideWhenUsed="1"/>
+    <w:lsdException w:name="Table Colorful 1" w:semiHidden="1" w:unhideWhenUsed="1"/>
+    <w:lsdException w:name="Table Colorful 2" w:semiHidden="1" w:unhideWhenUsed="1"/>
+    <w:lsdException w:name="Table Colorful 3" w:semiHidden="1" w:unhideWhenUsed="1"/>
+    <w:lsdException w:name="Table Columns 1" w:semiHidden="1" w:unhideWhenUsed="1"/>
+    <w:lsdException w:name="Table Columns 2" w:semiHidden="1" w:unhideWhenUsed="1"/>
+    <w:lsdException w:name="Table Columns 3" w:semiHidden="1" w:unhideWhenUsed="1"/>
+    <w:lsdException w:name="Table Columns 4" w:semiHidden="1" w:unhideWhenUsed="1"/>
+    <w:lsdException w:name="Table Columns 5" w:semiHidden="1" w:unhideWhenUsed="1"/>
+    <w:lsdException w:name="Table Grid 1" w:semiHidden="1" w:unhideWhenUsed="1"/>
+    <w:lsdException w:name="Table Grid 2" w:semiHidden="1" w:unhideWhenUsed="1"/>
+    <w:lsdException w:name="Table Grid 3" w:semiHidden="1" w:unhideWhenUsed="1"/>
+    <w:lsdException w:name="Table Grid 4" w:semiHidden="1" w:unhideWhenUsed="1"/>
+    <w:lsdException w:name="Table Grid 5" w:semiHidden="1" w:unhideWhenUsed="1"/>
+    <w:lsdException w:name="Table Grid 6" w:semiHidden="1" w:unhideWhenUsed="1"/>
+    <w:lsdException w:name="Table Grid 7" w:semiHidden="1" w:unhideWhenUsed="1"/>
+    <w:lsdException w:name="Table Grid 8" w:semiHidden="1" w:unhideWhenUsed="1"/>
+    <w:lsdException w:name="Table List 1" w:semiHidden="1" w:unhideWhenUsed="1"/>
+    <w:lsdException w:name="Table List 2" w:semiHidden="1" w:unhideWhenUsed="1"/>
+    <w:lsdException w:name="Table List 3" w:semiHidden="1" w:unhideWhenUsed="1"/>
+    <w:lsdException w:name="Table List 4" w:semiHidden="1" w:unhideWhenUsed="1"/>
+    <w:lsdException w:name="Table List 5" w:semiHidden="1" w:unhideWhenUsed="1"/>
+    <w:lsdException w:name="Table List 6" w:semiHidden="1" w:unhideWhenUsed="1"/>
+    <w:lsdException w:name="Table List 7" w:semiHidden="1" w:unhideWhenUsed="1"/>
+    <w:lsdException w:name="Table List 8" w:semiHidden="1" w:unhideWhenUsed="1"/>
+    <w:lsdException w:name="Table 3D effects 1" w:semiHidden="1" w:unhideWhenUsed="1"/>
+    <w:lsdException w:name="Table 3D effects 2" w:semiHidden="1" w:unhideWhenUsed="1"/>
+    <w:lsdException w:name="Table 3D effects 3" w:semiHidden="1" w:unhideWhenUsed="1"/>
+    <w:lsdException w:name="Table Contemporary" w:semiHidden="1" w:unhideWhenUsed="1"/>
+    <w:lsdException w:name="Table Elegant" w:semiHidden="1" w:unhideWhenUsed="1"/>
+    <w:lsdException w:name="Table Professional" w:semiHidden="1" w:unhideWhenUsed="1"/>
+    <w:lsdException w:name="Table Subtle 1" w:semiHidden="1" w:unhideWhenUsed="1"/>
+    <w:lsdException w:name="Table Subtle 2" w:semiHidden="1" w:unhideWhenUsed="1"/>
+    <w:lsdException w:name="Table Web 1" w:semiHidden="1" w:unhideWhenUsed="1"/>
+    <w:lsdException w:name="Table Web 2" w:semiHidden="1" w:unhideWhenUsed="1"/>
+    <w:lsdException w:name="Table Web 3" w:semiHidden="1" w:unhideWhenUsed="1"/>
+    <w:lsdException w:name="Balloon Text" w:semiHidden="1" w:unhideWhenUsed="1"/>
+    <w:lsdException w:name="Table Grid" w:uiPriority="59"/>
+    <w:lsdException w:name="Table Theme" w:semiHidden="1" w:unhideWhenUsed="1"/>
+    <w:lsdException w:name="Placeholder Text" w:semiHidden="1"/>
+    <w:lsdException w:name="No Spacing" w:uiPriority="1" w:qFormat="1"/>
+    <w:lsdException w:name="Light Shading" w:uiPriority="60"/>
+    <w:lsdException w:name="Light List" w:uiPriority="61"/>
+    <w:lsdException w:name="Light Grid" w:uiPriority="62"/>
+    <w:lsdException w:name="Medium Shading 1" w:uiPriority="63"/>
+    <w:lsdException w:name="Medium Shading 2" w:uiPriority="64"/>
+    <w:lsdException w:name="Medium List 1" w:uiPriority="65"/>
+    <w:lsdException w:name="Medium List 2" w:uiPriority="66"/>
+    <w:lsdException w:name="Medium Grid 1" w:uiPriority="67"/>
+    <w:lsdException w:name="Medium Grid 2" w:uiPriority="68"/>
+    <w:lsdException w:name="Medium Grid 3" w:uiPriority="69"/>
+    <w:lsdException w:name="Dark List" w:uiPriority="70"/>
+    <w:lsdException w:name="Colorful Shading" w:uiPriority="71"/>
+    <w:lsdException w:name="Colorful List" w:uiPriority="72"/>
+    <w:lsdException w:name="Colorful Grid" w:uiPriority="73"/>
+    <w:lsdException w:name="Light Shading Accent 1" w:uiPriority="60"/>
+    <w:lsdException w:name="Light List Accent 1" w:uiPriority="61"/>
+    <w:lsdException w:name="Light Grid Accent 1" w:uiPriority="62"/>
+    <w:lsdException w:name="Medium Shading 1 Accent 1" w:uiPriority="63"/>
+    <w:lsdException w:name="Medium Shading 2 Accent 1" w:uiPriority="64"/>
+    <w:lsdException w:name="Medium List 1 Accent 1" w:uiPriority="65"/>
+    <w:lsdException w:name="Revision" w:semiHidden="1"/>
+    <w:lsdException w:name="List Paragraph" w:uiPriority="34" w:qFormat="1"/>
+    <w:lsdException w:name="Quote" w:uiPriority="29" w:qFormat="1"/>
+    <w:lsdException w:name="Intense Quote" w:uiPriority="30" w:qFormat="1"/>
+    <w:lsdException w:name="Medium List 2 Accent 1" w:uiPriority="66"/>
+    <w:lsdException w:name="Medium Grid 1 Accent 1" w:uiPriority="67"/>
+    <w:lsdException w:name="Medium Grid 2 Accent 1" w:uiPriority="68"/>
+    <w:lsdException w:name="Medium Grid 3 Accent 1" w:uiPriority="69"/>
+    <w:lsdException w:name="Dark List Accent 1" w:uiPriority="70"/>
+    <w:lsdException w:name="Colorful Shading Accent 1" w:uiPriority="71"/>
+    <w:lsdException w:name="Colorful List Accent 1" w:uiPriority="72"/>
+    <w:lsdException w:name="Colorful Grid Accent 1" w:uiPriority="73"/>
+    <w:lsdException w:name="Light Shading Accent 2" w:uiPriority="60"/>
+    <w:lsdException w:name="Light List Accent 2" w:uiPriority="61"/>
+    <w:lsdException w:name="Light Grid Accent 2" w:uiPriority="62"/>
+    <w:lsdException w:name="Medium Shading 1 Accent 2" w:uiPriority="63"/>
+    <w:lsdException w:name="Medium Shading 2 Accent 2" w:uiPriority="64"/>
+    <w:lsdException w:name="Medium List 1 Accent 2" w:uiPriority="65"/>
+    <w:lsdException w:name="Medium List 2 Accent 2" w:uiPriority="66"/>
+    <w:lsdException w:name="Medium Grid 1 Accent 2" w:uiPriority="67"/>
+    <w:lsdException w:name="Medium Grid 2 Accent 2" w:uiPriority="68"/>
+    <w:lsdException w:name="Medium Grid 3 Accent 2" w:uiPriority="69"/>
+    <w:lsdException w:name="Dark List Accent 2" w:uiPriority="70"/>
+    <w:lsdException w:name="Colorful Shading Accent 2" w:uiPriority="71"/>
+    <w:lsdException w:name="Colorful List Accent 2" w:uiPriority="72"/>
+    <w:lsdException w:name="Colorful Grid Accent 2" w:uiPriority="73"/>
+    <w:lsdException w:name="Light Shading Accent 3" w:uiPriority="60"/>
+    <w:lsdException w:name="Light List Accent 3" w:uiPriority="61"/>
+    <w:lsdException w:name="Light Grid Accent 3" w:uiPriority="62"/>
+    <w:lsdException w:name="Medium Shading 1 Accent 3" w:uiPriority="63"/>
+    <w:lsdException w:name="Medium Shading 2 Accent 3" w:uiPriority="64"/>
+    <w:lsdException w:name="Medium List 1 Accent 3" w:uiPriority="65"/>
+    <w:lsdException w:name="Medium List 2 Accent 3" w:uiPriority="66"/>
+    <w:lsdException w:name="Medium Grid 1 Accent 3" w:uiPriority="67"/>
+    <w:lsdException w:name="Medium Grid 2 Accent 3" w:uiPriority="68"/>
+    <w:lsdException w:name="Medium Grid 3 Accent 3" w:uiPriority="69"/>
+    <w:lsdException w:name="Dark List Accent 3" w:uiPriority="70"/>
+    <w:lsdException w:name="Colorful Shading Accent 3" w:uiPriority="71"/>
+    <w:lsdException w:name="Colorful List Accent 3" w:uiPriority="72"/>
+    <w:lsdException w:name="Colorful Grid Accent 3" w:uiPriority="73"/>
+    <w:lsdException w:name="Light Shading Accent 4" w:uiPriority="60"/>
+    <w:lsdException w:name="Light List Accent 4" w:uiPriority="61"/>
+    <w:lsdException w:name="Light Grid Accent 4" w:uiPriority="62"/>
+    <w:lsdException w:name="Medium Shading 1 Accent 4" w:uiPriority="63"/>
+    <w:lsdException w:name="Medium Shading 2 Accent 4" w:uiPriority="64"/>
+    <w:lsdException w:name="Medium List 1 Accent 4" w:uiPriority="65"/>
+    <w:lsdException w:name="Medium List 2 Accent 4" w:uiPriority="66"/>
+    <w:lsdException w:name="Medium Grid 1 Accent 4" w:uiPriority="67"/>
+    <w:lsdException w:name="Medium Grid 2 Accent 4" w:uiPriority="68"/>
+    <w:lsdException w:name="Medium Grid 3 Accent 4" w:uiPriority="69"/>
+    <w:lsdException w:name="Dark List Accent 4" w:uiPriority="70"/>
+    <w:lsdException w:name="Colorful Shading Accent 4" w:uiPriority="71"/>
+    <w:lsdException w:name="Colorful List Accent 4" w:uiPriority="72"/>
+    <w:lsdException w:name="Colorful Grid Accent 4" w:uiPriority="73"/>
+    <w:lsdException w:name="Light Shading Accent 5" w:uiPriority="60"/>
+    <w:lsdException w:name="Light List Accent 5" w:uiPriority="61"/>
+    <w:lsdException w:name="Light Grid Accent 5" w:uiPriority="62"/>
+    <w:lsdException w:name="Medium Shading 1 Accent 5" w:uiPriority="63"/>
+    <w:lsdException w:name="Medium Shading 2 Accent 5" w:uiPriority="64"/>
+    <w:lsdException w:name="Medium List 1 Accent 5" w:uiPriority="65"/>
+    <w:lsdException w:name="Medium List 2 Accent 5" w:uiPriority="66"/>
+    <w:lsdException w:name="Medium Grid 1 Accent 5" w:uiPriority="67"/>
+    <w:lsdException w:name="Medium Grid 2 Accent 5" w:uiPriority="68"/>
+    <w:lsdException w:name="Medium Grid 3 Accent 5" w:uiPriority="69"/>
+    <w:lsdException w:name="Dark List Accent 5" w:uiPriority="70"/>
+    <w:lsdException w:name="Colorful Shading Accent 5" w:uiPriority="71"/>
+    <w:lsdException w:name="Colorful List Accent 5" w:uiPriority="72"/>
+    <w:lsdException w:name="Colorful Grid Accent 5" w:uiPriority="73"/>
+    <w:lsdException w:name="Light Shading Accent 6" w:uiPriority="60"/>
+    <w:lsdException w:name="Light List Accent 6" w:uiPriority="61"/>
+    <w:lsdException w:name="Light Grid Accent 6" w:uiPriority="62"/>
+    <w:lsdException w:name="Medium Shading 1 Accent 6" w:uiPriority="63"/>
+    <w:lsdException w:name="Medium Shading 2 Accent 6" w:uiPriority="64"/>
+    <w:lsdException w:name="Medium List 1 Accent 6" w:uiPriority="65"/>
+    <w:lsdException w:name="Medium List 2 Accent 6" w:uiPriority="66"/>
+    <w:lsdException w:name="Medium Grid 1 Accent 6" w:uiPriority="67"/>
+    <w:lsdException w:name="Medium Grid 2 Accent 6" w:uiPriority="68"/>
+    <w:lsdException w:name="Medium Grid 3 Accent 6" w:uiPriority="69"/>
+    <w:lsdException w:name="Dark List Accent 6" w:uiPriority="70"/>
+    <w:lsdException w:name="Colorful Shading Accent 6" w:uiPriority="71"/>
+    <w:lsdException w:name="Colorful List Accent 6" w:uiPriority="72"/>
+    <w:lsdException w:name="Colorful Grid Accent 6" w:uiPriority="73"/>
+    <w:lsdException w:name="Subtle Emphasis" w:uiPriority="19" w:qFormat="1"/>
+    <w:lsdException w:name="Intense Emphasis" w:uiPriority="21" w:qFormat="1"/>
+    <w:lsdException w:name="Subtle Reference" w:uiPriority="31" w:qFormat="1"/>
+    <w:lsdException w:name="Intense Reference" w:uiPriority="32" w:qFormat="1"/>
+    <w:lsdException w:name="Book Title" w:uiPriority="33" w:qFormat="1"/>
+    <w:lsdException w:name="Bibliography" w:semiHidden="1" w:uiPriority="37" w:unhideWhenUsed="1"/>
+    <w:lsdException w:name="TOC Heading" w:semiHidden="1" w:uiPriority="39" w:unhideWhenUsed="1" w:qFormat="1"/>
+    <w:lsdException w:name="Plain Table 1" w:uiPriority="41"/>
+    <w:lsdException w:name="Plain Table 2" w:uiPriority="42"/>
+    <w:lsdException w:name="Plain Table 3" w:uiPriority="43"/>
+    <w:lsdException w:name="Plain Table 4" w:uiPriority="44"/>
+    <w:lsdException w:name="Plain Table 5" w:uiPriority="45"/>
+    <w:lsdException w:name="Grid Table Light" w:uiPriority="40"/>
+    <w:lsdException w:name="Grid Table 1 Light" w:uiPriority="46"/>
+    <w:lsdException w:name="Grid Table 2" w:uiPriority="47"/>
+    <w:lsdException w:name="Grid Table 3" w:uiPriority="48"/>
+    <w:lsdException w:name="Grid Table 4" w:uiPriority="49"/>
+    <w:lsdException w:name="Grid Table 5 Dark" w:uiPriority="50"/>
+    <w:lsdException w:name="Grid Table 6 Colorful" w:uiPriority="51"/>
+    <w:lsdException w:name="Grid Table 7 Colorful" w:uiPriority="52"/>
+    <w:lsdException w:name="Grid Table 1 Light Accent 1" w:uiPriority="46"/>
+    <w:lsdException w:name="Grid Table 2 Accent 1" w:uiPriority="47"/>
+    <w:lsdException w:name="Grid Table 3 Accent 1" w:uiPriority="48"/>
+    <w:lsdException w:name="Grid Table 4 Accent 1" w:uiPriority="49"/>
+    <w:lsdException w:name="Grid Table 5 Dark Accent 1" w:uiPriority="50"/>
+    <w:lsdException w:name="Grid Table 6 Colorful Accent 1" w:uiPriority="51"/>
+    <w:lsdException w:name="Grid Table 7 Colorful Accent 1" w:uiPriority="52"/>
+    <w:lsdException w:name="Grid Table 1 Light Accent 2" w:uiPriority="46"/>
+    <w:lsdException w:name="Grid Table 2 Accent 2" w:uiPriority="47"/>
+    <w:lsdException w:name="Grid Table 3 Accent 2" w:uiPriority="48"/>
+    <w:lsdException w:name="Grid Table 4 Accent 2" w:uiPriority="49"/>
+    <w:lsdException w:name="Grid Table 5 Dark Accent 2" w:uiPriority="50"/>
+    <w:lsdException w:name="Grid Table 6 Colorful Accent 2" w:uiPriority="51"/>
+    <w:lsdException w:name="Grid Table 7 Colorful Accent 2" w:uiPriority="52"/>
+    <w:lsdException w:name="Grid Table 1 Light Accent 3" w:uiPriority="46"/>
+    <w:lsdException w:name="Grid Table 2 Accent 3" w:uiPriority="47"/>
+    <w:lsdException w:name="Grid Table 3 Accent 3" w:uiPriority="48"/>
+    <w:lsdException w:name="Grid Table 4 Accent 3" w:uiPriority="49"/>
+    <w:lsdException w:name="Grid Table 5 Dark Accent 3" w:uiPriority="50"/>
+    <w:lsdException w:name="Grid Table 6 Colorful Accent 3" w:uiPriority="51"/>
+    <w:lsdException w:name="Grid Table 7 Colorful Accent 3" w:uiPriority="52"/>
+    <w:lsdException w:name="Grid Table 1 Light Accent 4" w:uiPriority="46"/>
+    <w:lsdException w:name="Grid Table 2 Accent 4" w:uiPriority="47"/>
+    <w:lsdException w:name="Grid Table 3 Accent 4" w:uiPriority="48"/>
+    <w:lsdException w:name="Grid Table 4 Accent 4" w:uiPriority="49"/>
+    <w:lsdException w:name="Grid Table 5 Dark Accent 4" w:uiPriority="50"/>
+    <w:lsdException w:name="Grid Table 6 Colorful Accent 4" w:uiPriority="51"/>
+    <w:lsdException w:name="Grid Table 7 Colorful Accent 4" w:uiPriority="52"/>
+    <w:lsdException w:name="Grid Table 1 Light Accent 5" w:uiPriority="46"/>
+    <w:lsdException w:name="Grid Table 2 Accent 5" w:uiPriority="47"/>
+    <w:lsdException w:name="Grid Table 3 Accent 5" w:uiPriority="48"/>
+    <w:lsdException w:name="Grid Table 4 Accent 5" w:uiPriority="49"/>
+    <w:lsdException w:name="Grid Table 5 Dark Accent 5" w:uiPriority="50"/>
+    <w:lsdException w:name="Grid Table 6 Colorful Accent 5" w:uiPriority="51"/>
+    <w:lsdException w:name="Grid Table 7 Colorful Accent 5" w:uiPriority="52"/>
+    <w:lsdException w:name="Grid Table 1 Light Accent 6" w:uiPriority="46"/>
+    <w:lsdException w:name="Grid Table 2 Accent 6" w:uiPriority="47"/>
+    <w:lsdException w:name="Grid Table 3 Accent 6" w:uiPriority="48"/>
+    <w:lsdException w:name="Grid Table 4 Accent 6" w:uiPriority="49"/>
+    <w:lsdException w:name="Grid Table 5 Dark Accent 6" w:uiPriority="50"/>
+    <w:lsdException w:name="Grid Table 6 Colorful Accent 6" w:uiPriority="51"/>
+    <w:lsdException w:name="Grid Table 7 Colorful Accent 6" w:uiPriority="52"/>
+    <w:lsdException w:name="List Table 1 Light" w:uiPriority="46"/>
+    <w:lsdException w:name="List Table 2" w:uiPriority="47"/>
+    <w:lsdException w:name="List Table 3" w:uiPriority="48"/>
+    <w:lsdException w:name="List Table 4" w:uiPriority="49"/>
+    <w:lsdException w:name="List Table 5 Dark" w:uiPriority="50"/>
+    <w:lsdException w:name="List Table 6 Colorful" w:uiPriority="51"/>
+    <w:lsdException w:name="List Table 7 Colorful" w:uiPriority="52"/>
+    <w:lsdException w:name="List Table 1 Light Accent 1" w:uiPriority="46"/>
+    <w:lsdException w:name="List Table 2 Accent 1" w:uiPriority="47"/>
+    <w:lsdException w:name="List Table 3 Accent 1" w:uiPriority="48"/>
+    <w:lsdException w:name="List Table 4 Accent 1" w:uiPriority="49"/>
+    <w:lsdException w:name="List Table 5 Dark Accent 1" w:uiPriority="50"/>
+    <w:lsdException w:name="List Table 6 Colorful Accent 1" w:uiPriority="51"/>
+    <w:lsdException w:name="List Table 7 Colorful Accent 1" w:uiPriority="52"/>
+    <w:lsdException w:name="List Table 1 Light Accent 2" w:uiPriority="46"/>
+    <w:lsdException w:name="List Table 2 Accent 2" w:uiPriority="47"/>
+    <w:lsdException w:name="List Table 3 Accent 2" w:uiPriority="48"/>
+    <w:lsdException w:name="List Table 4 Accent 2" w:uiPriority="49"/>
+    <w:lsdException w:name="List Table 5 Dark Accent 2" w:uiPriority="50"/>
+    <w:lsdException w:name="List Table 6 Colorful Accent 2" w:uiPriority="51"/>
+    <w:lsdException w:name="List Table 7 Colorful Accent 2" w:uiPriority="52"/>
+    <w:lsdException w:name="List Table 1 Light Accent 3" w:uiPriority="46"/>
+    <w:lsdException w:name="List Table 2 Accent 3" w:uiPriority="47"/>
+    <w:lsdException w:name="List Table 3 Accent 3" w:uiPriority="48"/>
+    <w:lsdException w:name="List Table 4 Accent 3" w:uiPriority="49"/>
+    <w:lsdException w:name="List Table 5 Dark Accent 3" w:uiPriority="50"/>
+    <w:lsdException w:name="List Table 6 Colorful Accent 3" w:uiPriority="51"/>
+    <w:lsdException w:name="List Table 7 Colorful Accent 3" w:uiPriority="52"/>
+    <w:lsdException w:name="List Table 1 Light Accent 4" w:uiPriority="46"/>
+    <w:lsdException w:name="List Table 2 Accent 4" w:uiPriority="47"/>
+    <w:lsdException w:name="List Table 3 Accent 4" w:uiPriority="48"/>
+    <w:lsdException w:name="List Table 4 Accent 4" w:uiPriority="49"/>
+    <w:lsdException w:name="List Table 5 Dark Accent 4" w:uiPriority="50"/>
+    <w:lsdException w:name="List Table 6 Colorful Accent 4" w:uiPriority="51"/>
+    <w:lsdException w:name="List Table 7 Colorful Accent 4" w:uiPriority="52"/>
+    <w:lsdException w:name="List Table 1 Light Accent 5" w:uiPriority="46"/>
+    <w:lsdException w:name="List Table 2 Accent 5" w:uiPriority="47"/>
+    <w:lsdException w:name="List Table 3 Accent 5" w:uiPriority="48"/>
+    <w:lsdException w:name="List Table 4 Accent 5" w:uiPriority="49"/>
+    <w:lsdException w:name="List Table 5 Dark Accent 5" w:uiPriority="50"/>
+    <w:lsdException w:name="List Table 6 Colorful Accent 5" w:uiPriority="51"/>
+    <w:lsdException w:name="List Table 7 Colorful Accent 5" w:uiPriority="52"/>
+    <w:lsdException w:name="List Table 1 Light Accent 6" w:uiPriority="46"/>
+    <w:lsdException w:name="List Table 2 Accent 6" w:uiPriority="47"/>
+    <w:lsdException w:name="List Table 3 Accent 6" w:uiPriority="48"/>
+    <w:lsdException w:name="List Table 4 Accent 6" w:uiPriority="49"/>
+    <w:lsdException w:name="List Table 5 Dark Accent 6" w:uiPriority="50"/>
+    <w:lsdException w:name="List Table 6 Colorful Accent 6" w:uiPriority="51"/>
+    <w:lsdException w:name="List Table 7 Colorful Accent 6" w:uiPriority="52"/>
   </w:latentStyles>
   <w:style w:type="paragraph" w:default="1" w:styleId="Normal">
     <w:name w:val="Normal"/>
@@ -6127,7 +5474,7 @@
   <a:extraClrSchemeLst/>
   <a:extLst>
     <a:ext uri="{05A4C25C-085E-4340-85A3-A5531E510DB2}">
-      <thm15:themeFamily xmlns:thm15="http://schemas.microsoft.com/office/thememl/2012/main" xmlns="" name="Facet" id="{C0C680CD-088A-49FC-A102-D699147F32B2}" vid="{CFBC31BA-B70F-4F30-BCAA-4F3011E16C4D}"/>
+      <thm15:themeFamily xmlns:thm15="http://schemas.microsoft.com/office/thememl/2012/main" name="Facet" id="{C0C680CD-088A-49FC-A102-D699147F32B2}" vid="{CFBC31BA-B70F-4F30-BCAA-4F3011E16C4D}"/>
     </a:ext>
   </a:extLst>
 </a:theme>

</xml_diff>